<commit_message>
fixed typo in Compile_FAST.bat, updated some comments in makefile, latest draft of Compiling Instructions.
git-svn-id: https://windsvn2.nrel.gov/FAST/branches/BJonkman@747 10acb478-4768-415a-8850-bacdb5912d4d
</commit_message>
<xml_diff>
--- a/Compiling/CompilingInstructions_FASTv8.docx
+++ b/Compiling/CompilingInstructions_FASTv8.docx
@@ -46,21 +46,57 @@
       <w:r>
         <w:t xml:space="preserve"> for gfortran. The FAST archive contains all of the source files necessary to compile, and the compiling tools are set up with the correct paths to those files.</w:t>
       </w:r>
+      <w:r>
+        <w:t xml:space="preserve"> The tools also set up all the compiling options required to compile FAST.</w:t>
+      </w:r>
     </w:p>
     <w:p>
       <w:r>
         <w:t xml:space="preserve">The compiling tools distributed with FAST v8.08.00c-bjj were created for Windows® systems. However, they can be adapted for use on non-Windows® systems. Please see </w:t>
       </w:r>
-      <w:proofErr w:type="spellStart"/>
+      <w:r>
+        <w:t>“</w:t>
+      </w:r>
       <w:r>
         <w:rPr>
           <w:highlight w:val="yellow"/>
         </w:rPr>
-        <w:t>referToSectionToBeWritten</w:t>
-      </w:r>
-      <w:proofErr w:type="spellEnd"/>
-      <w:r>
-        <w:t xml:space="preserve"> for suggestions.</w:t>
+        <w:fldChar w:fldCharType="begin"/>
+      </w:r>
+      <w:r>
+        <w:instrText xml:space="preserve"> REF _Ref391976211 \h </w:instrText>
+      </w:r>
+      <w:r>
+        <w:rPr>
+          <w:highlight w:val="yellow"/>
+        </w:rPr>
+      </w:r>
+      <w:r>
+        <w:rPr>
+          <w:highlight w:val="yellow"/>
+        </w:rPr>
+        <w:fldChar w:fldCharType="separate"/>
+      </w:r>
+      <w:r>
+        <w:t>Compiling on Linux or Mac</w:t>
+      </w:r>
+      <w:r>
+        <w:rPr>
+          <w:highlight w:val="yellow"/>
+        </w:rPr>
+        <w:fldChar w:fldCharType="end"/>
+      </w:r>
+      <w:r>
+        <w:t>” at the end of this document</w:t>
+      </w:r>
+      <w:r>
+        <w:t xml:space="preserve"> for </w:t>
+      </w:r>
+      <w:r>
+        <w:t xml:space="preserve">some </w:t>
+      </w:r>
+      <w:r>
+        <w:t>suggestions.</w:t>
       </w:r>
     </w:p>
     <w:p>
@@ -151,7 +187,7 @@
         <mc:AlternateContent>
           <mc:Choice Requires="wpg">
             <w:drawing>
-              <wp:anchor distT="0" distB="0" distL="114300" distR="114300" simplePos="0" relativeHeight="251660288" behindDoc="0" locked="0" layoutInCell="1" allowOverlap="1" wp14:anchorId="0AFBC1B9" wp14:editId="7743888E">
+              <wp:anchor distT="0" distB="0" distL="114300" distR="114300" simplePos="0" relativeHeight="251660288" behindDoc="0" locked="0" layoutInCell="1" allowOverlap="1" wp14:anchorId="77C7BCE9" wp14:editId="44A738B8">
                 <wp:simplePos x="0" y="0"/>
                 <wp:positionH relativeFrom="margin">
                   <wp:align>right</wp:align>
@@ -439,10 +475,51 @@
     </w:p>
     <w:p>
       <w:r>
-        <w:t>Choose Debug or Release configurations from the Configuration manager, and Build Solution. This will run the FAST Registry and compile and link the project. When it has successfully completed, it will place an executable called “FAST_dev_Win32.exe” (Release mode) or “FAST_dev_debug_Win32.exe” (Debug mode) in the FAST\bin folder.</w:t>
+        <w:t xml:space="preserve">Choose </w:t>
+      </w:r>
+      <w:r>
+        <w:t xml:space="preserve">either </w:t>
+      </w:r>
+      <w:r>
+        <w:t>Debug or Release configuration</w:t>
+      </w:r>
+      <w:r>
+        <w:t xml:space="preserve"> </w:t>
+      </w:r>
+      <w:r>
+        <w:t>from the Configuration manager</w:t>
+      </w:r>
+      <w:r>
+        <w:t xml:space="preserve"> (Debug is the default)</w:t>
+      </w:r>
+      <w:r>
+        <w:t xml:space="preserve">, and </w:t>
+      </w:r>
+      <w:r>
+        <w:t>then select “</w:t>
+      </w:r>
+      <w:r>
+        <w:t>Build Solution</w:t>
+      </w:r>
+      <w:r>
+        <w:t>” from the “Build” menu</w:t>
+      </w:r>
+      <w:r>
+        <w:t xml:space="preserve">. This will run the FAST Registry </w:t>
+      </w:r>
+      <w:r>
+        <w:t xml:space="preserve">to produce the *_Types.f90 files needed in the project </w:t>
+      </w:r>
+      <w:r>
+        <w:t xml:space="preserve">and </w:t>
+      </w:r>
+      <w:r>
+        <w:t xml:space="preserve">then will </w:t>
+      </w:r>
+      <w:r>
+        <w:t>compile and link the project. When it has successfully completed, it will place an executable called “FAST_dev_Win32.exe” (Release mode) or “FAST_dev_debug_Win32.exe” (Debug mode) in the FAST\bin folder.</w:t>
       </w:r>
     </w:p>
-    <w:p/>
     <w:p>
       <w:r>
         <w:lastRenderedPageBreak/>
@@ -476,22 +553,7 @@
       </w:r>
       <w:proofErr w:type="gramEnd"/>
       <w:r>
-        <w:t xml:space="preserve"> (IVF), however some old versions of IVF required a separate license for MKL. </w:t>
-      </w:r>
-      <w:r>
-        <w:t xml:space="preserve">If you </w:t>
-      </w:r>
-      <w:r>
-        <w:t>have the Intel compiler without access</w:t>
-      </w:r>
-      <w:r>
-        <w:t xml:space="preserve"> to MKL</w:t>
-      </w:r>
-      <w:r>
-        <w:t xml:space="preserve">, </w:t>
-      </w:r>
-      <w:r>
-        <w:t xml:space="preserve">see the instructions at this web site: </w:t>
+        <w:t xml:space="preserve"> (IVF), however some old versions of IVF required a separate license for MKL. If you have the Intel compiler without access to MKL, see the instructions at this web site: </w:t>
       </w:r>
       <w:hyperlink r:id="rId11" w:anchor="libraries" w:history="1">
         <w:r>
@@ -560,7 +622,25 @@
     </w:p>
     <w:p>
       <w:r>
-        <w:t xml:space="preserve">In the “Set Compiler Internal Variables” section, you make sure that the proper paths and environment variables are set for the compiler and linker. The number one reason that people have trouble with the Compile_FAST.bat script is that this step has not been done correctly. The </w:t>
+        <w:t xml:space="preserve">In the “Set Compiler Internal Variables” section, you make sure that the proper paths and environment variables are set for the compiler and linker. </w:t>
+      </w:r>
+      <w:r>
+        <w:t>If this</w:t>
+      </w:r>
+      <w:r>
+        <w:t xml:space="preserve"> step </w:t>
+      </w:r>
+      <w:r>
+        <w:t>is</w:t>
+      </w:r>
+      <w:r>
+        <w:t xml:space="preserve"> not done correctly</w:t>
+      </w:r>
+      <w:r>
+        <w:t>, you will not be able to compile</w:t>
+      </w:r>
+      <w:r>
+        <w:t xml:space="preserve">. The </w:t>
       </w:r>
       <w:r>
         <w:rPr>
@@ -618,7 +698,7 @@
         <mc:AlternateContent>
           <mc:Choice Requires="wps">
             <w:drawing>
-              <wp:inline distT="0" distB="0" distL="0" distR="0" wp14:anchorId="2D534BEA" wp14:editId="6F9417A3">
+              <wp:inline distT="0" distB="0" distL="0" distR="0" wp14:anchorId="5E37D145" wp14:editId="1E642986">
                 <wp:extent cx="5943600" cy="1350010"/>
                 <wp:effectExtent l="9525" t="5080" r="9525" b="6985"/>
                 <wp:docPr id="8" name="Text Box 8"/>
@@ -12162,7 +12242,7 @@
         <mc:AlternateContent>
           <mc:Choice Requires="wps">
             <w:drawing>
-              <wp:inline distT="0" distB="0" distL="0" distR="0" wp14:anchorId="4D3E848B" wp14:editId="726F9572">
+              <wp:inline distT="0" distB="0" distL="0" distR="0" wp14:anchorId="0399AAE9" wp14:editId="393E6D15">
                 <wp:extent cx="2858770" cy="5029200"/>
                 <wp:effectExtent l="0" t="0" r="0" b="0"/>
                 <wp:docPr id="6" name="Text Box 6"/>
@@ -12214,7 +12294,7 @@
                                 <w:noProof/>
                               </w:rPr>
                               <w:drawing>
-                                <wp:inline distT="0" distB="0" distL="0" distR="0" wp14:anchorId="0E96917B" wp14:editId="4157C9B1">
+                                <wp:inline distT="0" distB="0" distL="0" distR="0" wp14:anchorId="386459CD" wp14:editId="7CD5D22E">
                                   <wp:extent cx="2286000" cy="4463143"/>
                                   <wp:effectExtent l="19050" t="0" r="0" b="0"/>
                                   <wp:docPr id="488" name="Picture 6"/>
@@ -12317,30 +12397,15 @@
                             <w:r>
                               <w:t xml:space="preserve">Figure </w:t>
                             </w:r>
-                            <w:proofErr w:type="gramEnd"/>
-                            <w:r>
-                              <w:fldChar w:fldCharType="begin"/>
-                            </w:r>
-                            <w:r>
-                              <w:instrText xml:space="preserve"> SEQ Figures \* MERGEFORMAT </w:instrText>
-                            </w:r>
-                            <w:r>
-                              <w:fldChar w:fldCharType="separate"/>
-                            </w:r>
-                            <w:r>
-                              <w:rPr>
-                                <w:noProof/>
-                              </w:rPr>
-                              <w:t>1</w:t>
-                            </w:r>
-                            <w:r>
-                              <w:rPr>
-                                <w:noProof/>
-                              </w:rPr>
-                              <w:fldChar w:fldCharType="end"/>
-                            </w:r>
+                            <w:fldSimple w:instr=" SEQ Figures \* MERGEFORMAT ">
+                              <w:r>
+                                <w:rPr>
+                                  <w:noProof/>
+                                </w:rPr>
+                                <w:t>1</w:t>
+                              </w:r>
+                            </w:fldSimple>
                             <w:bookmarkEnd w:id="6"/>
-                            <w:proofErr w:type="gramStart"/>
                             <w:r>
                               <w:t>.</w:t>
                             </w:r>
@@ -12376,7 +12441,7 @@
                           <w:noProof/>
                         </w:rPr>
                         <w:drawing>
-                          <wp:inline distT="0" distB="0" distL="0" distR="0" wp14:anchorId="0E96917B" wp14:editId="4157C9B1">
+                          <wp:inline distT="0" distB="0" distL="0" distR="0" wp14:anchorId="386459CD" wp14:editId="7CD5D22E">
                             <wp:extent cx="2286000" cy="4463143"/>
                             <wp:effectExtent l="19050" t="0" r="0" b="0"/>
                             <wp:docPr id="488" name="Picture 6"/>
@@ -12479,30 +12544,15 @@
                       <w:r>
                         <w:t xml:space="preserve">Figure </w:t>
                       </w:r>
-                      <w:proofErr w:type="gramEnd"/>
-                      <w:r>
-                        <w:fldChar w:fldCharType="begin"/>
-                      </w:r>
-                      <w:r>
-                        <w:instrText xml:space="preserve"> SEQ Figures \* MERGEFORMAT </w:instrText>
-                      </w:r>
-                      <w:r>
-                        <w:fldChar w:fldCharType="separate"/>
-                      </w:r>
-                      <w:r>
-                        <w:rPr>
-                          <w:noProof/>
-                        </w:rPr>
-                        <w:t>1</w:t>
-                      </w:r>
-                      <w:r>
-                        <w:rPr>
-                          <w:noProof/>
-                        </w:rPr>
-                        <w:fldChar w:fldCharType="end"/>
-                      </w:r>
+                      <w:fldSimple w:instr=" SEQ Figures \* MERGEFORMAT ">
+                        <w:r>
+                          <w:rPr>
+                            <w:noProof/>
+                          </w:rPr>
+                          <w:t>1</w:t>
+                        </w:r>
+                      </w:fldSimple>
                       <w:bookmarkEnd w:id="9"/>
-                      <w:proofErr w:type="gramStart"/>
                       <w:r>
                         <w:t>.</w:t>
                       </w:r>
@@ -12527,7 +12577,7 @@
         <mc:AlternateContent>
           <mc:Choice Requires="wps">
             <w:drawing>
-              <wp:inline distT="0" distB="0" distL="0" distR="0" wp14:anchorId="3DC52529" wp14:editId="4F2F5B34">
+              <wp:inline distT="0" distB="0" distL="0" distR="0" wp14:anchorId="2AEBA090" wp14:editId="2C7B774D">
                 <wp:extent cx="2880995" cy="4763770"/>
                 <wp:effectExtent l="1270" t="0" r="3810" b="0"/>
                 <wp:docPr id="5" name="Text Box 5"/>
@@ -12579,7 +12629,7 @@
                                 <w:noProof/>
                               </w:rPr>
                               <w:drawing>
-                                <wp:inline distT="0" distB="0" distL="0" distR="0" wp14:anchorId="6253A23D" wp14:editId="3D83F0BA">
+                                <wp:inline distT="0" distB="0" distL="0" distR="0" wp14:anchorId="4D01E631" wp14:editId="5CE8C748">
                                   <wp:extent cx="2743200" cy="4190649"/>
                                   <wp:effectExtent l="19050" t="0" r="0" b="0"/>
                                   <wp:docPr id="489" name="Picture 7"/>
@@ -12698,7 +12748,7 @@
                           <w:noProof/>
                         </w:rPr>
                         <w:drawing>
-                          <wp:inline distT="0" distB="0" distL="0" distR="0" wp14:anchorId="6253A23D" wp14:editId="3D83F0BA">
+                          <wp:inline distT="0" distB="0" distL="0" distR="0" wp14:anchorId="4D01E631" wp14:editId="5CE8C748">
                             <wp:extent cx="2743200" cy="4190649"/>
                             <wp:effectExtent l="19050" t="0" r="0" b="0"/>
                             <wp:docPr id="489" name="Picture 7"/>
@@ -12802,44 +12852,182 @@
     </w:p>
     <w:p>
       <w:pPr>
-        <w:pStyle w:val="Heading1"/>
+        <w:pStyle w:val="Heading2"/>
       </w:pPr>
       <w:r>
-        <w:t xml:space="preserve">Compiling </w:t>
-      </w:r>
-      <w:r>
-        <w:t xml:space="preserve">with </w:t>
-      </w:r>
-      <w:r>
-        <w:t>gfortran for Windows</w:t>
+        <w:t>Running the Batch File</w:t>
       </w:r>
     </w:p>
     <w:p>
       <w:r>
-        <w:t xml:space="preserve">The </w:t>
-      </w:r>
-      <w:proofErr w:type="spellStart"/>
-      <w:r>
-        <w:t>makefile</w:t>
-      </w:r>
-      <w:proofErr w:type="spellEnd"/>
-      <w:r>
-        <w:t xml:space="preserve"> in the FAST</w:t>
-      </w:r>
-      <w:r>
-        <w:t>\</w:t>
-      </w:r>
-      <w:r>
-        <w:t xml:space="preserve">Compiling folder can be used to compile </w:t>
-      </w:r>
-      <w:r>
-        <w:t xml:space="preserve">FAST v8 using gfortran. </w:t>
+        <w:t>After you have modified Compile_FAST.bat, you can run it from the command line by typing</w:t>
+      </w:r>
+    </w:p>
+    <w:p>
+      <w:pPr>
+        <w:pStyle w:val="NRELScreenOutput"/>
+      </w:pPr>
+      <w:r>
+        <w:t>Compile_FAST.bat</w:t>
       </w:r>
     </w:p>
     <w:p>
       <w:proofErr w:type="gramStart"/>
       <w:r>
         <w:lastRenderedPageBreak/>
+        <w:t>in</w:t>
+      </w:r>
+      <w:proofErr w:type="gramEnd"/>
+      <w:r>
+        <w:t xml:space="preserve"> the directory where the batch file is stored. </w:t>
+      </w:r>
+      <w:bookmarkStart w:id="13" w:name="_GoBack"/>
+      <w:bookmarkEnd w:id="13"/>
+      <w:r>
+        <w:fldChar w:fldCharType="begin"/>
+      </w:r>
+      <w:r>
+        <w:instrText xml:space="preserve"> REF _Ref391980401 \h </w:instrText>
+      </w:r>
+      <w:r>
+        <w:fldChar w:fldCharType="separate"/>
+      </w:r>
+      <w:r>
+        <w:t xml:space="preserve">Figure </w:t>
+      </w:r>
+      <w:r>
+        <w:rPr>
+          <w:noProof/>
+        </w:rPr>
+        <w:t>5</w:t>
+      </w:r>
+      <w:r>
+        <w:fldChar w:fldCharType="end"/>
+      </w:r>
+      <w:r>
+        <w:t>shows the screen output after a successful build using Intel® Composer XE 2011. Notice the title of the command window after Compile_FAST.bat has been run.</w:t>
+      </w:r>
+      <w:r>
+        <w:t xml:space="preserve"> </w:t>
+      </w:r>
+      <w:r>
+        <w:t>The script that you call in the “Set Compiler Internal Variables” section to set the paths and environment variables for the IVF compiler also modifies the title of the window. If the title does not say anything about the compiler, please verify that you have modified Compile_FAST.bat correctly.</w:t>
+      </w:r>
+    </w:p>
+    <w:p>
+      <w:pPr>
+        <w:keepNext/>
+      </w:pPr>
+      <w:r>
+        <w:rPr>
+          <w:noProof/>
+        </w:rPr>
+        <w:drawing>
+          <wp:inline distT="0" distB="0" distL="0" distR="0" wp14:anchorId="335DA698" wp14:editId="2ACCDCB4">
+            <wp:extent cx="5943600" cy="4837430"/>
+            <wp:effectExtent l="0" t="0" r="0" b="1270"/>
+            <wp:docPr id="1" name="Picture 1"/>
+            <wp:cNvGraphicFramePr>
+              <a:graphicFrameLocks xmlns:a="http://schemas.openxmlformats.org/drawingml/2006/main" noChangeAspect="1"/>
+            </wp:cNvGraphicFramePr>
+            <a:graphic xmlns:a="http://schemas.openxmlformats.org/drawingml/2006/main">
+              <a:graphicData uri="http://schemas.openxmlformats.org/drawingml/2006/picture">
+                <pic:pic xmlns:pic="http://schemas.openxmlformats.org/drawingml/2006/picture">
+                  <pic:nvPicPr>
+                    <pic:cNvPr id="0" name=""/>
+                    <pic:cNvPicPr/>
+                  </pic:nvPicPr>
+                  <pic:blipFill>
+                    <a:blip r:embed="rId14"/>
+                    <a:stretch>
+                      <a:fillRect/>
+                    </a:stretch>
+                  </pic:blipFill>
+                  <pic:spPr>
+                    <a:xfrm>
+                      <a:off x="0" y="0"/>
+                      <a:ext cx="5943600" cy="4837430"/>
+                    </a:xfrm>
+                    <a:prstGeom prst="rect">
+                      <a:avLst/>
+                    </a:prstGeom>
+                  </pic:spPr>
+                </pic:pic>
+              </a:graphicData>
+            </a:graphic>
+          </wp:inline>
+        </w:drawing>
+      </w:r>
+    </w:p>
+    <w:p>
+      <w:pPr>
+        <w:pStyle w:val="Caption"/>
+        <w:jc w:val="center"/>
+      </w:pPr>
+      <w:bookmarkStart w:id="14" w:name="_Ref391980323"/>
+      <w:bookmarkStart w:id="15" w:name="_Ref391980401"/>
+      <w:proofErr w:type="gramStart"/>
+      <w:r>
+        <w:t xml:space="preserve">Figure </w:t>
+      </w:r>
+      <w:fldSimple w:instr=" SEQ Figure \* ARABIC ">
+        <w:r>
+          <w:rPr>
+            <w:noProof/>
+          </w:rPr>
+          <w:t>5</w:t>
+        </w:r>
+      </w:fldSimple>
+      <w:bookmarkEnd w:id="15"/>
+      <w:r>
+        <w:t>.</w:t>
+      </w:r>
+      <w:proofErr w:type="gramEnd"/>
+      <w:r>
+        <w:t xml:space="preserve"> Screen output from Compile_FAST.bat</w:t>
+      </w:r>
+      <w:bookmarkEnd w:id="14"/>
+    </w:p>
+    <w:p>
+      <w:pPr>
+        <w:pStyle w:val="Heading1"/>
+      </w:pPr>
+      <w:r>
+        <w:t xml:space="preserve">Compiling </w:t>
+      </w:r>
+      <w:r>
+        <w:t xml:space="preserve">with </w:t>
+      </w:r>
+      <w:r>
+        <w:t>gfortran for Windows</w:t>
+      </w:r>
+    </w:p>
+    <w:p>
+      <w:r>
+        <w:t xml:space="preserve">The </w:t>
+      </w:r>
+      <w:proofErr w:type="spellStart"/>
+      <w:r>
+        <w:t>makefile</w:t>
+      </w:r>
+      <w:proofErr w:type="spellEnd"/>
+      <w:r>
+        <w:t xml:space="preserve"> in the FAST</w:t>
+      </w:r>
+      <w:r>
+        <w:t>\</w:t>
+      </w:r>
+      <w:r>
+        <w:t xml:space="preserve">Compiling folder can be used to compile </w:t>
+      </w:r>
+      <w:r>
+        <w:t xml:space="preserve">FAST v8 using gfortran. </w:t>
+      </w:r>
+    </w:p>
+    <w:p>
+      <w:proofErr w:type="gramStart"/>
+      <w:r>
+        <w:lastRenderedPageBreak/>
         <w:t>gfortran</w:t>
       </w:r>
       <w:proofErr w:type="gramEnd"/>
@@ -12854,24 +13042,12 @@
       <w:r>
         <w:t xml:space="preserve">) for Windows will require you to download the LAPACK and BLAS binary files, which you can get here: </w:t>
       </w:r>
-      <w:hyperlink r:id="rId14" w:history="1">
+      <w:hyperlink r:id="rId15" w:history="1">
         <w:r>
           <w:rPr>
             <w:rStyle w:val="Hyperlink"/>
           </w:rPr>
-          <w:t>http://icl.cs.utk.e</w:t>
-        </w:r>
-        <w:r>
-          <w:rPr>
-            <w:rStyle w:val="Hyperlink"/>
-          </w:rPr>
-          <w:t>d</w:t>
-        </w:r>
-        <w:r>
-          <w:rPr>
-            <w:rStyle w:val="Hyperlink"/>
-          </w:rPr>
-          <w:t>u/lapack-for-windows/index.html</w:t>
+          <w:t>http://icl.cs.utk.edu/lapack-for-windows/index.html</w:t>
         </w:r>
       </w:hyperlink>
       <w:r>
@@ -12895,7 +13071,7 @@
           <w:numId w:val="1"/>
         </w:numPr>
       </w:pPr>
-      <w:hyperlink r:id="rId15" w:history="1">
+      <w:hyperlink r:id="rId16" w:history="1">
         <w:r>
           <w:rPr>
             <w:rStyle w:val="Hyperlink"/>
@@ -12912,7 +13088,7 @@
           <w:numId w:val="1"/>
         </w:numPr>
       </w:pPr>
-      <w:hyperlink r:id="rId16" w:history="1">
+      <w:hyperlink r:id="rId17" w:history="1">
         <w:r>
           <w:rPr>
             <w:rStyle w:val="Hyperlink"/>
@@ -12929,7 +13105,7 @@
           <w:numId w:val="1"/>
         </w:numPr>
       </w:pPr>
-      <w:hyperlink r:id="rId17" w:history="1">
+      <w:hyperlink r:id="rId18" w:history="1">
         <w:r>
           <w:rPr>
             <w:rStyle w:val="Hyperlink"/>
@@ -12946,7 +13122,7 @@
           <w:numId w:val="1"/>
         </w:numPr>
       </w:pPr>
-      <w:hyperlink r:id="rId18" w:history="1">
+      <w:hyperlink r:id="rId19" w:history="1">
         <w:r>
           <w:rPr>
             <w:rStyle w:val="Hyperlink"/>
@@ -12996,7 +13172,7 @@
       <w:r>
         <w:t xml:space="preserve"> you are having trouble, this web site may also provide some useful information: </w:t>
       </w:r>
-      <w:hyperlink r:id="rId19" w:history="1">
+      <w:hyperlink r:id="rId20" w:history="1">
         <w:r>
           <w:rPr>
             <w:rStyle w:val="Hyperlink"/>
@@ -13349,7 +13525,7 @@
           <w:noProof/>
         </w:rPr>
         <w:drawing>
-          <wp:inline distT="0" distB="0" distL="0" distR="0" wp14:anchorId="387BC66D" wp14:editId="7F7827B3">
+          <wp:inline distT="0" distB="0" distL="0" distR="0" wp14:anchorId="56FE27F2" wp14:editId="6F4F47BD">
             <wp:extent cx="5943600" cy="3741420"/>
             <wp:effectExtent l="0" t="0" r="0" b="0"/>
             <wp:docPr id="2" name="Picture 2"/>
@@ -13364,7 +13540,7 @@
                     <pic:cNvPicPr/>
                   </pic:nvPicPr>
                   <pic:blipFill>
-                    <a:blip r:embed="rId20"/>
+                    <a:blip r:embed="rId21"/>
                     <a:stretch>
                       <a:fillRect/>
                     </a:stretch>
@@ -13397,7 +13573,7 @@
       <w:r>
         <w:t>FAST v8 uses some LAPACK routines (</w:t>
       </w:r>
-      <w:hyperlink r:id="rId21" w:history="1">
+      <w:hyperlink r:id="rId22" w:history="1">
         <w:r>
           <w:rPr>
             <w:rStyle w:val="Hyperlink"/>
@@ -13433,13 +13609,7 @@
     <w:p>
       <w:r>
         <w:lastRenderedPageBreak/>
-        <w:t>If you are using the Intel compiler, you can use the Intel® Math Kernel Library.</w:t>
-      </w:r>
-      <w:r>
-        <w:t xml:space="preserve"> To activate MKL, </w:t>
-      </w:r>
-      <w:r>
-        <w:t xml:space="preserve">you will need to set </w:t>
+        <w:t xml:space="preserve">If you are using the Intel compiler, you can use the Intel® Math Kernel Library. To activate MKL, you will need to set </w:t>
       </w:r>
       <w:r>
         <w:rPr>
@@ -13545,7 +13715,7 @@
           <w:noProof/>
         </w:rPr>
         <w:drawing>
-          <wp:inline distT="0" distB="0" distL="0" distR="0" wp14:anchorId="5B2699C8" wp14:editId="72E670B5">
+          <wp:inline distT="0" distB="0" distL="0" distR="0" wp14:anchorId="4F801791" wp14:editId="001503E6">
             <wp:extent cx="5943600" cy="3741420"/>
             <wp:effectExtent l="0" t="0" r="0" b="0"/>
             <wp:docPr id="10" name="Picture 10"/>
@@ -13560,7 +13730,7 @@
                     <pic:cNvPicPr/>
                   </pic:nvPicPr>
                   <pic:blipFill>
-                    <a:blip r:embed="rId22"/>
+                    <a:blip r:embed="rId23"/>
                     <a:stretch>
                       <a:fillRect/>
                     </a:stretch>
@@ -13604,7 +13774,7 @@
         <w:rPr>
           <w:noProof/>
         </w:rPr>
-        <w:t>5</w:t>
+        <w:t>6</w:t>
       </w:r>
       <w:r>
         <w:fldChar w:fldCharType="end"/>
@@ -13627,7 +13797,7 @@
       <w:r>
         <w:t xml:space="preserve">If you have an older version of the Intel compiler, you may not have access to MKL. In that case, please see the instructions at this web site: </w:t>
       </w:r>
-      <w:hyperlink r:id="rId23" w:anchor="libraries" w:history="1">
+      <w:hyperlink r:id="rId24" w:anchor="libraries" w:history="1">
         <w:r>
           <w:rPr>
             <w:rStyle w:val="Hyperlink"/>
@@ -13680,15 +13850,22 @@
         <w:t>wrapper routines for LAPACK have been written assuming that they are calling prebuilt libraries</w:t>
       </w:r>
       <w:r>
-        <w:t xml:space="preserve">. If you choose to compile with the LAPACK source files instead of using the prebuilt libraries (not recommended), you must make sure that default </w:t>
-      </w:r>
-      <w:proofErr w:type="gramStart"/>
-      <w:r>
-        <w:t>Real</w:t>
-      </w:r>
-      <w:proofErr w:type="gramEnd"/>
-      <w:r>
-        <w:t xml:space="preserve"> and Double KINDs for the LAPACK routines are 4 and 8 bytes, respectively.</w:t>
+        <w:t>. If you choose to compile with the LAPACK source files instead of using the prebuilt libraries (not recommended), you must make sure that default Real and Double KINDs for the LAPACK routines are 4 and 8 bytes, respectively</w:t>
+      </w:r>
+      <w:r>
+        <w:t xml:space="preserve"> (</w:t>
+      </w:r>
+      <w:r>
+        <w:rPr>
+          <w:i/>
+        </w:rPr>
+        <w:t>even when compiling FAST in double precision</w:t>
+      </w:r>
+      <w:r>
+        <w:t>)</w:t>
+      </w:r>
+      <w:r>
+        <w:t>.</w:t>
       </w:r>
     </w:p>
     <w:p/>
@@ -13711,31 +13888,21 @@
         <w:keepNext/>
         <w:jc w:val="center"/>
       </w:pPr>
-      <w:bookmarkStart w:id="13" w:name="_Ref391903078"/>
-      <w:bookmarkStart w:id="14" w:name="_Ref391903082"/>
+      <w:bookmarkStart w:id="16" w:name="_Ref391903082"/>
+      <w:bookmarkStart w:id="17" w:name="_Ref391903078"/>
       <w:r>
         <w:lastRenderedPageBreak/>
         <w:t xml:space="preserve">Table </w:t>
       </w:r>
-      <w:r>
-        <w:fldChar w:fldCharType="begin"/>
-      </w:r>
-      <w:r>
-        <w:instrText xml:space="preserve"> SEQ Table \* ARABIC </w:instrText>
-      </w:r>
-      <w:r>
-        <w:fldChar w:fldCharType="separate"/>
-      </w:r>
-      <w:r>
-        <w:rPr>
-          <w:noProof/>
-        </w:rPr>
-        <w:t>1</w:t>
-      </w:r>
-      <w:r>
-        <w:fldChar w:fldCharType="end"/>
-      </w:r>
-      <w:bookmarkEnd w:id="14"/>
+      <w:fldSimple w:instr=" SEQ Table \* ARABIC ">
+        <w:r>
+          <w:rPr>
+            <w:noProof/>
+          </w:rPr>
+          <w:t>1</w:t>
+        </w:r>
+      </w:fldSimple>
+      <w:bookmarkEnd w:id="16"/>
       <w:r>
         <w:t xml:space="preserve">: </w:t>
       </w:r>
@@ -13747,7 +13914,7 @@
       <w:r>
         <w:t xml:space="preserve"> Compiling Options</w:t>
       </w:r>
-      <w:bookmarkEnd w:id="13"/>
+      <w:bookmarkEnd w:id="17"/>
     </w:p>
     <w:tbl>
       <w:tblPr>
@@ -13763,12 +13930,6 @@
         <w:gridCol w:w="2080"/>
       </w:tblGrid>
       <w:tr>
-        <w:tblPrEx>
-          <w:tblCellMar>
-            <w:top w:w="0" w:type="dxa"/>
-            <w:bottom w:w="0" w:type="dxa"/>
-          </w:tblCellMar>
-        </w:tblPrEx>
         <w:tc>
           <w:tcPr>
             <w:tcW w:w="0" w:type="auto"/>
@@ -13987,12 +14148,6 @@
         </w:tc>
       </w:tr>
       <w:tr>
-        <w:tblPrEx>
-          <w:tblCellMar>
-            <w:top w:w="0" w:type="dxa"/>
-            <w:bottom w:w="0" w:type="dxa"/>
-          </w:tblCellMar>
-        </w:tblPrEx>
         <w:tc>
           <w:tcPr>
             <w:tcW w:w="0" w:type="auto"/>
@@ -14126,12 +14281,6 @@
         </w:tc>
       </w:tr>
       <w:tr>
-        <w:tblPrEx>
-          <w:tblCellMar>
-            <w:top w:w="0" w:type="dxa"/>
-            <w:bottom w:w="0" w:type="dxa"/>
-          </w:tblCellMar>
-        </w:tblPrEx>
         <w:tc>
           <w:tcPr>
             <w:tcW w:w="0" w:type="auto"/>
@@ -14353,12 +14502,6 @@
         </w:tc>
       </w:tr>
       <w:tr>
-        <w:tblPrEx>
-          <w:tblCellMar>
-            <w:top w:w="0" w:type="dxa"/>
-            <w:bottom w:w="0" w:type="dxa"/>
-          </w:tblCellMar>
-        </w:tblPrEx>
         <w:tc>
           <w:tcPr>
             <w:tcW w:w="0" w:type="auto"/>
@@ -14525,12 +14668,6 @@
         </w:tc>
       </w:tr>
       <w:tr>
-        <w:tblPrEx>
-          <w:tblCellMar>
-            <w:top w:w="0" w:type="dxa"/>
-            <w:bottom w:w="0" w:type="dxa"/>
-          </w:tblCellMar>
-        </w:tblPrEx>
         <w:tc>
           <w:tcPr>
             <w:tcW w:w="0" w:type="auto"/>
@@ -14669,12 +14806,6 @@
         </w:tc>
       </w:tr>
       <w:tr>
-        <w:tblPrEx>
-          <w:tblCellMar>
-            <w:top w:w="0" w:type="dxa"/>
-            <w:bottom w:w="0" w:type="dxa"/>
-          </w:tblCellMar>
-        </w:tblPrEx>
         <w:tc>
           <w:tcPr>
             <w:tcW w:w="0" w:type="auto"/>
@@ -14850,12 +14981,6 @@
         </w:tc>
       </w:tr>
       <w:tr>
-        <w:tblPrEx>
-          <w:tblCellMar>
-            <w:top w:w="0" w:type="dxa"/>
-            <w:bottom w:w="0" w:type="dxa"/>
-          </w:tblCellMar>
-        </w:tblPrEx>
         <w:tc>
           <w:tcPr>
             <w:tcW w:w="0" w:type="auto"/>
@@ -15040,12 +15165,6 @@
         </w:tc>
       </w:tr>
       <w:tr>
-        <w:tblPrEx>
-          <w:tblCellMar>
-            <w:top w:w="0" w:type="dxa"/>
-            <w:bottom w:w="0" w:type="dxa"/>
-          </w:tblCellMar>
-        </w:tblPrEx>
         <w:tc>
           <w:tcPr>
             <w:tcW w:w="0" w:type="auto"/>
@@ -15212,12 +15331,6 @@
         </w:tc>
       </w:tr>
       <w:tr>
-        <w:tblPrEx>
-          <w:tblCellMar>
-            <w:top w:w="0" w:type="dxa"/>
-            <w:bottom w:w="0" w:type="dxa"/>
-          </w:tblCellMar>
-        </w:tblPrEx>
         <w:tc>
           <w:tcPr>
             <w:tcW w:w="0" w:type="auto"/>
@@ -15356,12 +15469,6 @@
         </w:tc>
       </w:tr>
       <w:tr>
-        <w:tblPrEx>
-          <w:tblCellMar>
-            <w:top w:w="0" w:type="dxa"/>
-            <w:bottom w:w="0" w:type="dxa"/>
-          </w:tblCellMar>
-        </w:tblPrEx>
         <w:tc>
           <w:tcPr>
             <w:tcW w:w="0" w:type="auto"/>
@@ -15603,12 +15710,6 @@
         </w:tc>
       </w:tr>
       <w:tr>
-        <w:tblPrEx>
-          <w:tblCellMar>
-            <w:top w:w="0" w:type="dxa"/>
-            <w:bottom w:w="0" w:type="dxa"/>
-          </w:tblCellMar>
-        </w:tblPrEx>
         <w:tc>
           <w:tcPr>
             <w:tcW w:w="0" w:type="auto"/>
@@ -15747,12 +15848,6 @@
         </w:tc>
       </w:tr>
       <w:tr>
-        <w:tblPrEx>
-          <w:tblCellMar>
-            <w:top w:w="0" w:type="dxa"/>
-            <w:bottom w:w="0" w:type="dxa"/>
-          </w:tblCellMar>
-        </w:tblPrEx>
         <w:tc>
           <w:tcPr>
             <w:tcW w:w="0" w:type="auto"/>
@@ -15969,12 +16064,6 @@
         </w:tc>
       </w:tr>
       <w:tr>
-        <w:tblPrEx>
-          <w:tblCellMar>
-            <w:top w:w="0" w:type="dxa"/>
-            <w:bottom w:w="0" w:type="dxa"/>
-          </w:tblCellMar>
-        </w:tblPrEx>
         <w:tc>
           <w:tcPr>
             <w:tcW w:w="0" w:type="auto"/>
@@ -16169,12 +16258,6 @@
         </w:tc>
       </w:tr>
       <w:tr>
-        <w:tblPrEx>
-          <w:tblCellMar>
-            <w:top w:w="0" w:type="dxa"/>
-            <w:bottom w:w="0" w:type="dxa"/>
-          </w:tblCellMar>
-        </w:tblPrEx>
         <w:tc>
           <w:tcPr>
             <w:tcW w:w="0" w:type="auto"/>
@@ -16313,12 +16396,6 @@
         </w:tc>
       </w:tr>
       <w:tr>
-        <w:tblPrEx>
-          <w:tblCellMar>
-            <w:top w:w="0" w:type="dxa"/>
-            <w:bottom w:w="0" w:type="dxa"/>
-          </w:tblCellMar>
-        </w:tblPrEx>
         <w:tc>
           <w:tcPr>
             <w:tcW w:w="0" w:type="auto"/>
@@ -16512,12 +16589,6 @@
         </w:tc>
       </w:tr>
       <w:tr>
-        <w:tblPrEx>
-          <w:tblCellMar>
-            <w:top w:w="0" w:type="dxa"/>
-            <w:bottom w:w="0" w:type="dxa"/>
-          </w:tblCellMar>
-        </w:tblPrEx>
         <w:tc>
           <w:tcPr>
             <w:tcW w:w="0" w:type="auto"/>
@@ -16736,12 +16807,6 @@
         </w:tc>
       </w:tr>
       <w:tr>
-        <w:tblPrEx>
-          <w:tblCellMar>
-            <w:top w:w="0" w:type="dxa"/>
-            <w:bottom w:w="0" w:type="dxa"/>
-          </w:tblCellMar>
-        </w:tblPrEx>
         <w:tc>
           <w:tcPr>
             <w:tcW w:w="0" w:type="auto"/>
@@ -16883,12 +16948,6 @@
         </w:tc>
       </w:tr>
       <w:tr>
-        <w:tblPrEx>
-          <w:tblCellMar>
-            <w:top w:w="0" w:type="dxa"/>
-            <w:bottom w:w="0" w:type="dxa"/>
-          </w:tblCellMar>
-        </w:tblPrEx>
         <w:tc>
           <w:tcPr>
             <w:tcW w:w="0" w:type="auto"/>
@@ -17109,12 +17168,6 @@
         </w:tc>
       </w:tr>
       <w:tr>
-        <w:tblPrEx>
-          <w:tblCellMar>
-            <w:top w:w="0" w:type="dxa"/>
-            <w:bottom w:w="0" w:type="dxa"/>
-          </w:tblCellMar>
-        </w:tblPrEx>
         <w:tc>
           <w:tcPr>
             <w:tcW w:w="0" w:type="auto"/>
@@ -17320,12 +17373,6 @@
         </w:tc>
       </w:tr>
       <w:tr>
-        <w:tblPrEx>
-          <w:tblCellMar>
-            <w:top w:w="0" w:type="dxa"/>
-            <w:bottom w:w="0" w:type="dxa"/>
-          </w:tblCellMar>
-        </w:tblPrEx>
         <w:tc>
           <w:tcPr>
             <w:tcW w:w="0" w:type="auto"/>
@@ -17466,12 +17513,6 @@
         </w:tc>
       </w:tr>
       <w:tr>
-        <w:tblPrEx>
-          <w:tblCellMar>
-            <w:top w:w="0" w:type="dxa"/>
-            <w:bottom w:w="0" w:type="dxa"/>
-          </w:tblCellMar>
-        </w:tblPrEx>
         <w:tc>
           <w:tcPr>
             <w:tcW w:w="0" w:type="auto"/>
@@ -17619,10 +17660,12 @@
       <w:pPr>
         <w:pStyle w:val="Heading1"/>
       </w:pPr>
+      <w:bookmarkStart w:id="18" w:name="_Ref391976211"/>
       <w:r>
         <w:lastRenderedPageBreak/>
         <w:t>Compiling on Linux or Mac</w:t>
       </w:r>
+      <w:bookmarkEnd w:id="18"/>
     </w:p>
     <w:p>
       <w:r>
@@ -17649,6 +17692,9 @@
       <w:r>
         <w:t xml:space="preserve">. </w:t>
       </w:r>
+      <w:r>
+        <w:t>It has been tested and run on a few Linux and Mac systems.</w:t>
+      </w:r>
     </w:p>
     <w:p>
       <w:r>
@@ -17668,10 +17714,7 @@
       </w:r>
       <w:proofErr w:type="spellEnd"/>
       <w:r>
-        <w:t xml:space="preserve"> in the FAST archive’s </w:t>
-      </w:r>
-      <w:r>
-        <w:t>Source\dependencies\</w:t>
+        <w:t xml:space="preserve"> in the FAST archive’s Source\dependencies\</w:t>
       </w:r>
       <w:proofErr w:type="spellStart"/>
       <w:r>
@@ -17687,33 +17730,21 @@
         <w:pStyle w:val="Heading1"/>
       </w:pPr>
       <w:r>
-        <w:t>Contact</w:t>
+        <w:t>Feedback</w:t>
       </w:r>
     </w:p>
     <w:p>
       <w:r>
         <w:t xml:space="preserve">If you have questions or suggestions for improvements, please use our forums: </w:t>
       </w:r>
-      <w:bookmarkStart w:id="15" w:name="_GoBack"/>
-      <w:bookmarkEnd w:id="15"/>
-      <w:r>
-        <w:fldChar w:fldCharType="begin"/>
-      </w:r>
-      <w:r>
-        <w:instrText>HYPERLINK "https://wind.nrel.gov/forum/wind/"</w:instrText>
-      </w:r>
-      <w:r>
-        <w:fldChar w:fldCharType="separate"/>
-      </w:r>
-      <w:r>
-        <w:rPr>
-          <w:rStyle w:val="Hyperlink"/>
-        </w:rPr>
-        <w:t>https://wind.nrel.gov/forum/wind/</w:t>
-      </w:r>
-      <w:r>
-        <w:fldChar w:fldCharType="end"/>
-      </w:r>
+      <w:hyperlink r:id="rId25" w:history="1">
+        <w:r>
+          <w:rPr>
+            <w:rStyle w:val="Hyperlink"/>
+          </w:rPr>
+          <w:t>https://wind.nrel.gov/forum/wind/</w:t>
+        </w:r>
+      </w:hyperlink>
       <w:r>
         <w:t xml:space="preserve"> </w:t>
       </w:r>
@@ -19876,7 +19907,7 @@
 </file>
 
 <file path=customXml/itemProps1.xml><?xml version="1.0" encoding="utf-8"?>
-<ds:datastoreItem xmlns:ds="http://schemas.openxmlformats.org/officeDocument/2006/customXml" ds:itemID="{BD8F455B-DB20-49D3-8707-28C2CF61C664}">
+<ds:datastoreItem xmlns:ds="http://schemas.openxmlformats.org/officeDocument/2006/customXml" ds:itemID="{F626DF1A-E561-4B78-B0FB-20A1DE13C6D7}">
   <ds:schemaRefs>
     <ds:schemaRef ds:uri="http://schemas.openxmlformats.org/officeDocument/2006/bibliography"/>
   </ds:schemaRefs>

</xml_diff>

<commit_message>
added page numbers to compiling document
git-svn-id: https://windsvn2.nrel.gov/FAST/branches/BJonkman@752 10acb478-4768-415a-8850-bacdb5912d4d
</commit_message>
<xml_diff>
--- a/Compiling/CompilingInstructions_FASTv8.docx
+++ b/Compiling/CompilingInstructions_FASTv8.docx
@@ -47,7 +47,12 @@
         <w:t xml:space="preserve"> for gfortran. The FAST archive contains all of the source files necessary to compile, and the compiling tools are set up with the correct paths to those files.</w:t>
       </w:r>
       <w:r>
-        <w:t xml:space="preserve"> The tools also set up all the compiling options required to compile FAST.</w:t>
+        <w:t xml:space="preserve"> The tools also set up </w:t>
+      </w:r>
+      <w:bookmarkStart w:id="0" w:name="_GoBack"/>
+      <w:bookmarkEnd w:id="0"/>
+      <w:r>
+        <w:t>all the compiling options required to compile FAST.</w:t>
       </w:r>
     </w:p>
     <w:p>
@@ -276,32 +281,20 @@
                                   <w:noProof/>
                                 </w:rPr>
                               </w:pPr>
-                              <w:bookmarkStart w:id="0" w:name="_Ref391898954"/>
+                              <w:bookmarkStart w:id="1" w:name="_Ref391898954"/>
                               <w:proofErr w:type="gramStart"/>
                               <w:r>
                                 <w:t xml:space="preserve">Figure </w:t>
                               </w:r>
-                              <w:proofErr w:type="gramEnd"/>
-                              <w:r>
-                                <w:fldChar w:fldCharType="begin"/>
-                              </w:r>
-                              <w:r>
-                                <w:instrText xml:space="preserve"> SEQ Figure \* ARABIC </w:instrText>
-                              </w:r>
-                              <w:r>
-                                <w:fldChar w:fldCharType="separate"/>
-                              </w:r>
-                              <w:r>
-                                <w:rPr>
-                                  <w:noProof/>
-                                </w:rPr>
-                                <w:t>1</w:t>
-                              </w:r>
-                              <w:r>
-                                <w:fldChar w:fldCharType="end"/>
-                              </w:r>
-                              <w:bookmarkEnd w:id="0"/>
-                              <w:proofErr w:type="gramStart"/>
+                              <w:fldSimple w:instr=" SEQ Figure \* ARABIC ">
+                                <w:r>
+                                  <w:rPr>
+                                    <w:noProof/>
+                                  </w:rPr>
+                                  <w:t>1</w:t>
+                                </w:r>
+                              </w:fldSimple>
+                              <w:bookmarkEnd w:id="1"/>
                               <w:r>
                                 <w:t>.</w:t>
                               </w:r>
@@ -377,32 +370,20 @@
                             <w:noProof/>
                           </w:rPr>
                         </w:pPr>
-                        <w:bookmarkStart w:id="1" w:name="_Ref391898954"/>
+                        <w:bookmarkStart w:id="2" w:name="_Ref391898954"/>
                         <w:proofErr w:type="gramStart"/>
                         <w:r>
                           <w:t xml:space="preserve">Figure </w:t>
                         </w:r>
-                        <w:proofErr w:type="gramEnd"/>
-                        <w:r>
-                          <w:fldChar w:fldCharType="begin"/>
-                        </w:r>
-                        <w:r>
-                          <w:instrText xml:space="preserve"> SEQ Figure \* ARABIC </w:instrText>
-                        </w:r>
-                        <w:r>
-                          <w:fldChar w:fldCharType="separate"/>
-                        </w:r>
-                        <w:r>
-                          <w:rPr>
-                            <w:noProof/>
-                          </w:rPr>
-                          <w:t>1</w:t>
-                        </w:r>
-                        <w:r>
-                          <w:fldChar w:fldCharType="end"/>
-                        </w:r>
-                        <w:bookmarkEnd w:id="1"/>
-                        <w:proofErr w:type="gramStart"/>
+                        <w:fldSimple w:instr=" SEQ Figure \* ARABIC ">
+                          <w:r>
+                            <w:rPr>
+                              <w:noProof/>
+                            </w:rPr>
+                            <w:t>1</w:t>
+                          </w:r>
+                        </w:fldSimple>
+                        <w:bookmarkEnd w:id="2"/>
                         <w:r>
                           <w:t>.</w:t>
                         </w:r>
@@ -612,13 +593,13 @@
       <w:pPr>
         <w:pStyle w:val="Heading2"/>
       </w:pPr>
-      <w:bookmarkStart w:id="2" w:name="_Toc325359538"/>
-      <w:bookmarkStart w:id="3" w:name="_Toc352065322"/>
+      <w:bookmarkStart w:id="3" w:name="_Toc325359538"/>
+      <w:bookmarkStart w:id="4" w:name="_Toc352065322"/>
       <w:r>
         <w:t>Setting Compiler Internal Variables</w:t>
       </w:r>
-      <w:bookmarkEnd w:id="2"/>
       <w:bookmarkEnd w:id="3"/>
+      <w:bookmarkEnd w:id="4"/>
     </w:p>
     <w:p>
       <w:r>
@@ -11951,32 +11932,20 @@
         <w:pStyle w:val="Caption"/>
         <w:jc w:val="center"/>
       </w:pPr>
-      <w:bookmarkStart w:id="4" w:name="_Ref391902735"/>
+      <w:bookmarkStart w:id="5" w:name="_Ref391902735"/>
       <w:proofErr w:type="gramStart"/>
       <w:r>
         <w:t xml:space="preserve">Figure </w:t>
       </w:r>
-      <w:proofErr w:type="gramEnd"/>
-      <w:r>
-        <w:fldChar w:fldCharType="begin"/>
-      </w:r>
-      <w:r>
-        <w:instrText xml:space="preserve"> SEQ Figure \* ARABIC </w:instrText>
-      </w:r>
-      <w:r>
-        <w:fldChar w:fldCharType="separate"/>
-      </w:r>
-      <w:r>
-        <w:rPr>
-          <w:noProof/>
-        </w:rPr>
-        <w:t>2</w:t>
-      </w:r>
-      <w:r>
-        <w:fldChar w:fldCharType="end"/>
-      </w:r>
-      <w:bookmarkEnd w:id="4"/>
-      <w:proofErr w:type="gramStart"/>
+      <w:fldSimple w:instr=" SEQ Figure \* ARABIC ">
+        <w:r>
+          <w:rPr>
+            <w:noProof/>
+          </w:rPr>
+          <w:t>2</w:t>
+        </w:r>
+      </w:fldSimple>
+      <w:bookmarkEnd w:id="5"/>
       <w:r>
         <w:t>.</w:t>
       </w:r>
@@ -12345,32 +12314,20 @@
                               <w:pStyle w:val="Caption"/>
                               <w:jc w:val="center"/>
                             </w:pPr>
-                            <w:bookmarkStart w:id="5" w:name="_Ref391902883"/>
+                            <w:bookmarkStart w:id="6" w:name="_Ref391902883"/>
                             <w:proofErr w:type="gramStart"/>
                             <w:r>
                               <w:t xml:space="preserve">Figure </w:t>
                             </w:r>
-                            <w:proofErr w:type="gramEnd"/>
-                            <w:r>
-                              <w:fldChar w:fldCharType="begin"/>
-                            </w:r>
-                            <w:r>
-                              <w:instrText xml:space="preserve"> SEQ Figure \* ARABIC </w:instrText>
-                            </w:r>
-                            <w:r>
-                              <w:fldChar w:fldCharType="separate"/>
-                            </w:r>
-                            <w:r>
-                              <w:rPr>
-                                <w:noProof/>
-                              </w:rPr>
-                              <w:t>3</w:t>
-                            </w:r>
-                            <w:r>
-                              <w:fldChar w:fldCharType="end"/>
-                            </w:r>
-                            <w:bookmarkEnd w:id="5"/>
-                            <w:proofErr w:type="gramStart"/>
+                            <w:fldSimple w:instr=" SEQ Figure \* ARABIC ">
+                              <w:r>
+                                <w:rPr>
+                                  <w:noProof/>
+                                </w:rPr>
+                                <w:t>3</w:t>
+                              </w:r>
+                            </w:fldSimple>
+                            <w:bookmarkEnd w:id="6"/>
                             <w:r>
                               <w:t>.</w:t>
                             </w:r>
@@ -12391,21 +12348,34 @@
                             <w:pPr>
                               <w:pStyle w:val="NRELFigureCaption"/>
                             </w:pPr>
-                            <w:bookmarkStart w:id="6" w:name="Figure_WindowsShortcutLocation"/>
-                            <w:bookmarkStart w:id="7" w:name="_Toc352065341"/>
+                            <w:bookmarkStart w:id="7" w:name="Figure_WindowsShortcutLocation"/>
+                            <w:bookmarkStart w:id="8" w:name="_Toc352065341"/>
                             <w:proofErr w:type="gramStart"/>
                             <w:r>
                               <w:t xml:space="preserve">Figure </w:t>
                             </w:r>
-                            <w:fldSimple w:instr=" SEQ Figures \* MERGEFORMAT ">
-                              <w:r>
-                                <w:rPr>
-                                  <w:noProof/>
-                                </w:rPr>
-                                <w:t>1</w:t>
-                              </w:r>
-                            </w:fldSimple>
-                            <w:bookmarkEnd w:id="6"/>
+                            <w:r>
+                              <w:fldChar w:fldCharType="begin"/>
+                            </w:r>
+                            <w:r>
+                              <w:instrText xml:space="preserve"> SEQ Figures \* MERGEFORMAT </w:instrText>
+                            </w:r>
+                            <w:r>
+                              <w:fldChar w:fldCharType="separate"/>
+                            </w:r>
+                            <w:r>
+                              <w:rPr>
+                                <w:noProof/>
+                              </w:rPr>
+                              <w:t>1</w:t>
+                            </w:r>
+                            <w:r>
+                              <w:rPr>
+                                <w:noProof/>
+                              </w:rPr>
+                              <w:fldChar w:fldCharType="end"/>
+                            </w:r>
+                            <w:bookmarkEnd w:id="7"/>
                             <w:r>
                               <w:t>.</w:t>
                             </w:r>
@@ -12413,7 +12383,7 @@
                             <w:r>
                               <w:t xml:space="preserve"> An example of finding the IVF command prompt shortcut</w:t>
                             </w:r>
-                            <w:bookmarkEnd w:id="7"/>
+                            <w:bookmarkEnd w:id="8"/>
                           </w:p>
                         </w:txbxContent>
                       </wps:txbx>
@@ -12492,32 +12462,20 @@
                         <w:pStyle w:val="Caption"/>
                         <w:jc w:val="center"/>
                       </w:pPr>
-                      <w:bookmarkStart w:id="8" w:name="_Ref391902883"/>
+                      <w:bookmarkStart w:id="9" w:name="_Ref391902883"/>
                       <w:proofErr w:type="gramStart"/>
                       <w:r>
                         <w:t xml:space="preserve">Figure </w:t>
                       </w:r>
-                      <w:proofErr w:type="gramEnd"/>
-                      <w:r>
-                        <w:fldChar w:fldCharType="begin"/>
-                      </w:r>
-                      <w:r>
-                        <w:instrText xml:space="preserve"> SEQ Figure \* ARABIC </w:instrText>
-                      </w:r>
-                      <w:r>
-                        <w:fldChar w:fldCharType="separate"/>
-                      </w:r>
-                      <w:r>
-                        <w:rPr>
-                          <w:noProof/>
-                        </w:rPr>
-                        <w:t>3</w:t>
-                      </w:r>
-                      <w:r>
-                        <w:fldChar w:fldCharType="end"/>
-                      </w:r>
-                      <w:bookmarkEnd w:id="8"/>
-                      <w:proofErr w:type="gramStart"/>
+                      <w:fldSimple w:instr=" SEQ Figure \* ARABIC ">
+                        <w:r>
+                          <w:rPr>
+                            <w:noProof/>
+                          </w:rPr>
+                          <w:t>3</w:t>
+                        </w:r>
+                      </w:fldSimple>
+                      <w:bookmarkEnd w:id="9"/>
                       <w:r>
                         <w:t>.</w:t>
                       </w:r>
@@ -12538,21 +12496,34 @@
                       <w:pPr>
                         <w:pStyle w:val="NRELFigureCaption"/>
                       </w:pPr>
-                      <w:bookmarkStart w:id="9" w:name="Figure_WindowsShortcutLocation"/>
-                      <w:bookmarkStart w:id="10" w:name="_Toc352065341"/>
+                      <w:bookmarkStart w:id="10" w:name="Figure_WindowsShortcutLocation"/>
+                      <w:bookmarkStart w:id="11" w:name="_Toc352065341"/>
                       <w:proofErr w:type="gramStart"/>
                       <w:r>
                         <w:t xml:space="preserve">Figure </w:t>
                       </w:r>
-                      <w:fldSimple w:instr=" SEQ Figures \* MERGEFORMAT ">
-                        <w:r>
-                          <w:rPr>
-                            <w:noProof/>
-                          </w:rPr>
-                          <w:t>1</w:t>
-                        </w:r>
-                      </w:fldSimple>
-                      <w:bookmarkEnd w:id="9"/>
+                      <w:r>
+                        <w:fldChar w:fldCharType="begin"/>
+                      </w:r>
+                      <w:r>
+                        <w:instrText xml:space="preserve"> SEQ Figures \* MERGEFORMAT </w:instrText>
+                      </w:r>
+                      <w:r>
+                        <w:fldChar w:fldCharType="separate"/>
+                      </w:r>
+                      <w:r>
+                        <w:rPr>
+                          <w:noProof/>
+                        </w:rPr>
+                        <w:t>1</w:t>
+                      </w:r>
+                      <w:r>
+                        <w:rPr>
+                          <w:noProof/>
+                        </w:rPr>
+                        <w:fldChar w:fldCharType="end"/>
+                      </w:r>
+                      <w:bookmarkEnd w:id="10"/>
                       <w:r>
                         <w:t>.</w:t>
                       </w:r>
@@ -12560,7 +12531,7 @@
                       <w:r>
                         <w:t xml:space="preserve"> An example of finding the IVF command prompt shortcut</w:t>
                       </w:r>
-                      <w:bookmarkEnd w:id="10"/>
+                      <w:bookmarkEnd w:id="11"/>
                     </w:p>
                   </w:txbxContent>
                 </v:textbox>
@@ -12680,32 +12651,20 @@
                               <w:pStyle w:val="Caption"/>
                               <w:jc w:val="center"/>
                             </w:pPr>
-                            <w:bookmarkStart w:id="11" w:name="_Ref391902893"/>
+                            <w:bookmarkStart w:id="12" w:name="_Ref391902893"/>
                             <w:proofErr w:type="gramStart"/>
                             <w:r>
                               <w:t xml:space="preserve">Figure </w:t>
                             </w:r>
-                            <w:proofErr w:type="gramEnd"/>
-                            <w:r>
-                              <w:fldChar w:fldCharType="begin"/>
-                            </w:r>
-                            <w:r>
-                              <w:instrText xml:space="preserve"> SEQ Figure \* ARABIC </w:instrText>
-                            </w:r>
-                            <w:r>
-                              <w:fldChar w:fldCharType="separate"/>
-                            </w:r>
-                            <w:r>
-                              <w:rPr>
-                                <w:noProof/>
-                              </w:rPr>
-                              <w:t>4</w:t>
-                            </w:r>
-                            <w:r>
-                              <w:fldChar w:fldCharType="end"/>
-                            </w:r>
-                            <w:bookmarkEnd w:id="11"/>
-                            <w:proofErr w:type="gramStart"/>
+                            <w:fldSimple w:instr=" SEQ Figure \* ARABIC ">
+                              <w:r>
+                                <w:rPr>
+                                  <w:noProof/>
+                                </w:rPr>
+                                <w:t>4</w:t>
+                              </w:r>
+                            </w:fldSimple>
+                            <w:bookmarkEnd w:id="12"/>
                             <w:r>
                               <w:t>.</w:t>
                             </w:r>
@@ -12799,32 +12758,20 @@
                         <w:pStyle w:val="Caption"/>
                         <w:jc w:val="center"/>
                       </w:pPr>
-                      <w:bookmarkStart w:id="12" w:name="_Ref391902893"/>
+                      <w:bookmarkStart w:id="13" w:name="_Ref391902893"/>
                       <w:proofErr w:type="gramStart"/>
                       <w:r>
                         <w:t xml:space="preserve">Figure </w:t>
                       </w:r>
-                      <w:proofErr w:type="gramEnd"/>
-                      <w:r>
-                        <w:fldChar w:fldCharType="begin"/>
-                      </w:r>
-                      <w:r>
-                        <w:instrText xml:space="preserve"> SEQ Figure \* ARABIC </w:instrText>
-                      </w:r>
-                      <w:r>
-                        <w:fldChar w:fldCharType="separate"/>
-                      </w:r>
-                      <w:r>
-                        <w:rPr>
-                          <w:noProof/>
-                        </w:rPr>
-                        <w:t>4</w:t>
-                      </w:r>
-                      <w:r>
-                        <w:fldChar w:fldCharType="end"/>
-                      </w:r>
-                      <w:bookmarkEnd w:id="12"/>
-                      <w:proofErr w:type="gramStart"/>
+                      <w:fldSimple w:instr=" SEQ Figure \* ARABIC ">
+                        <w:r>
+                          <w:rPr>
+                            <w:noProof/>
+                          </w:rPr>
+                          <w:t>4</w:t>
+                        </w:r>
+                      </w:fldSimple>
+                      <w:bookmarkEnd w:id="13"/>
                       <w:r>
                         <w:t>.</w:t>
                       </w:r>
@@ -12881,8 +12828,6 @@
       <w:r>
         <w:t xml:space="preserve"> the directory where the batch file is stored. </w:t>
       </w:r>
-      <w:bookmarkStart w:id="13" w:name="_GoBack"/>
-      <w:bookmarkEnd w:id="13"/>
       <w:r>
         <w:fldChar w:fldCharType="begin"/>
       </w:r>
@@ -12964,29 +12909,42 @@
         <w:pStyle w:val="Caption"/>
         <w:jc w:val="center"/>
       </w:pPr>
-      <w:bookmarkStart w:id="14" w:name="_Ref391980323"/>
-      <w:bookmarkStart w:id="15" w:name="_Ref391980401"/>
+      <w:bookmarkStart w:id="14" w:name="_Ref391980401"/>
+      <w:bookmarkStart w:id="15" w:name="_Ref391980323"/>
       <w:proofErr w:type="gramStart"/>
       <w:r>
         <w:t xml:space="preserve">Figure </w:t>
       </w:r>
-      <w:fldSimple w:instr=" SEQ Figure \* ARABIC ">
-        <w:r>
-          <w:rPr>
-            <w:noProof/>
-          </w:rPr>
-          <w:t>5</w:t>
-        </w:r>
-      </w:fldSimple>
+      <w:r>
+        <w:fldChar w:fldCharType="begin"/>
+      </w:r>
+      <w:r>
+        <w:instrText xml:space="preserve"> SEQ Figure \* ARABIC </w:instrText>
+      </w:r>
+      <w:r>
+        <w:fldChar w:fldCharType="separate"/>
+      </w:r>
+      <w:r>
+        <w:rPr>
+          <w:noProof/>
+        </w:rPr>
+        <w:t>5</w:t>
+      </w:r>
+      <w:r>
+        <w:rPr>
+          <w:noProof/>
+        </w:rPr>
+        <w:fldChar w:fldCharType="end"/>
+      </w:r>
+      <w:bookmarkEnd w:id="14"/>
+      <w:r>
+        <w:t>.</w:t>
+      </w:r>
+      <w:proofErr w:type="gramEnd"/>
+      <w:r>
+        <w:t xml:space="preserve"> Screen output from Compile_FAST.bat</w:t>
+      </w:r>
       <w:bookmarkEnd w:id="15"/>
-      <w:r>
-        <w:t>.</w:t>
-      </w:r>
-      <w:proofErr w:type="gramEnd"/>
-      <w:r>
-        <w:t xml:space="preserve"> Screen output from Compile_FAST.bat</w:t>
-      </w:r>
-      <w:bookmarkEnd w:id="14"/>
     </w:p>
     <w:p>
       <w:pPr>
@@ -13760,26 +13718,14 @@
       <w:r>
         <w:t xml:space="preserve">Figure </w:t>
       </w:r>
-      <w:proofErr w:type="gramEnd"/>
-      <w:r>
-        <w:fldChar w:fldCharType="begin"/>
-      </w:r>
-      <w:r>
-        <w:instrText xml:space="preserve"> SEQ Figure \* ARABIC </w:instrText>
-      </w:r>
-      <w:r>
-        <w:fldChar w:fldCharType="separate"/>
-      </w:r>
-      <w:r>
-        <w:rPr>
-          <w:noProof/>
-        </w:rPr>
-        <w:t>6</w:t>
-      </w:r>
-      <w:r>
-        <w:fldChar w:fldCharType="end"/>
-      </w:r>
-      <w:proofErr w:type="gramStart"/>
+      <w:fldSimple w:instr=" SEQ Figure \* ARABIC ">
+        <w:r>
+          <w:rPr>
+            <w:noProof/>
+          </w:rPr>
+          <w:t>6</w:t>
+        </w:r>
+      </w:fldSimple>
       <w:r>
         <w:t>.</w:t>
       </w:r>
@@ -13872,6 +13818,7 @@
     <w:p>
       <w:pPr>
         <w:sectPr>
+          <w:footerReference w:type="default" r:id="rId25"/>
           <w:footnotePr>
             <w:numFmt w:val="chicago"/>
           </w:footnotePr>
@@ -13894,14 +13841,27 @@
         <w:lastRenderedPageBreak/>
         <w:t xml:space="preserve">Table </w:t>
       </w:r>
-      <w:fldSimple w:instr=" SEQ Table \* ARABIC ">
-        <w:r>
-          <w:rPr>
-            <w:noProof/>
-          </w:rPr>
-          <w:t>1</w:t>
-        </w:r>
-      </w:fldSimple>
+      <w:r>
+        <w:fldChar w:fldCharType="begin"/>
+      </w:r>
+      <w:r>
+        <w:instrText xml:space="preserve"> SEQ Table \* ARABIC </w:instrText>
+      </w:r>
+      <w:r>
+        <w:fldChar w:fldCharType="separate"/>
+      </w:r>
+      <w:r>
+        <w:rPr>
+          <w:noProof/>
+        </w:rPr>
+        <w:t>1</w:t>
+      </w:r>
+      <w:r>
+        <w:rPr>
+          <w:noProof/>
+        </w:rPr>
+        <w:fldChar w:fldCharType="end"/>
+      </w:r>
       <w:bookmarkEnd w:id="16"/>
       <w:r>
         <w:t xml:space="preserve">: </w:t>
@@ -17737,7 +17697,7 @@
       <w:r>
         <w:t xml:space="preserve">If you have questions or suggestions for improvements, please use our forums: </w:t>
       </w:r>
-      <w:hyperlink r:id="rId25" w:history="1">
+      <w:hyperlink r:id="rId26" w:history="1">
         <w:r>
           <w:rPr>
             <w:rStyle w:val="Hyperlink"/>
@@ -17785,6 +17745,59 @@
     </w:p>
   </w:endnote>
 </w:endnotes>
+</file>
+
+<file path=word/footer1.xml><?xml version="1.0" encoding="utf-8"?>
+<w:ftr xmlns:wpc="http://schemas.microsoft.com/office/word/2010/wordprocessingCanvas" xmlns:mc="http://schemas.openxmlformats.org/markup-compatibility/2006" xmlns:o="urn:schemas-microsoft-com:office:office" xmlns:r="http://schemas.openxmlformats.org/officeDocument/2006/relationships" xmlns:m="http://schemas.openxmlformats.org/officeDocument/2006/math" xmlns:v="urn:schemas-microsoft-com:vml" xmlns:wp14="http://schemas.microsoft.com/office/word/2010/wordprocessingDrawing" xmlns:wp="http://schemas.openxmlformats.org/drawingml/2006/wordprocessingDrawing" xmlns:w10="urn:schemas-microsoft-com:office:word" xmlns:w="http://schemas.openxmlformats.org/wordprocessingml/2006/main" xmlns:w14="http://schemas.microsoft.com/office/word/2010/wordml" xmlns:wpg="http://schemas.microsoft.com/office/word/2010/wordprocessingGroup" xmlns:wpi="http://schemas.microsoft.com/office/word/2010/wordprocessingInk" xmlns:wne="http://schemas.microsoft.com/office/word/2006/wordml" xmlns:wps="http://schemas.microsoft.com/office/word/2010/wordprocessingShape" mc:Ignorable="w14 wp14">
+  <w:sdt>
+    <w:sdtPr>
+      <w:id w:val="1951284282"/>
+      <w:docPartObj>
+        <w:docPartGallery w:val="Page Numbers (Bottom of Page)"/>
+        <w:docPartUnique/>
+      </w:docPartObj>
+    </w:sdtPr>
+    <w:sdtEndPr>
+      <w:rPr>
+        <w:noProof/>
+      </w:rPr>
+    </w:sdtEndPr>
+    <w:sdtContent>
+      <w:p>
+        <w:pPr>
+          <w:pStyle w:val="Footer"/>
+          <w:jc w:val="center"/>
+        </w:pPr>
+        <w:r>
+          <w:fldChar w:fldCharType="begin"/>
+        </w:r>
+        <w:r>
+          <w:instrText xml:space="preserve"> PAGE   \* MERGEFORMAT </w:instrText>
+        </w:r>
+        <w:r>
+          <w:fldChar w:fldCharType="separate"/>
+        </w:r>
+        <w:r>
+          <w:rPr>
+            <w:noProof/>
+          </w:rPr>
+          <w:t>2</w:t>
+        </w:r>
+        <w:r>
+          <w:rPr>
+            <w:noProof/>
+          </w:rPr>
+          <w:fldChar w:fldCharType="end"/>
+        </w:r>
+      </w:p>
+    </w:sdtContent>
+  </w:sdt>
+  <w:p>
+    <w:pPr>
+      <w:pStyle w:val="Footer"/>
+    </w:pPr>
+  </w:p>
+</w:ftr>
 </file>
 
 <file path=word/footnotes.xml><?xml version="1.0" encoding="utf-8"?>
@@ -19020,6 +19033,50 @@
       <w:sz w:val="18"/>
     </w:rPr>
   </w:style>
+  <w:style w:type="paragraph" w:styleId="Header">
+    <w:name w:val="header"/>
+    <w:basedOn w:val="Normal"/>
+    <w:link w:val="HeaderChar"/>
+    <w:uiPriority w:val="99"/>
+    <w:unhideWhenUsed/>
+    <w:rsid w:val="009A5197"/>
+    <w:pPr>
+      <w:tabs>
+        <w:tab w:val="center" w:pos="4680"/>
+        <w:tab w:val="right" w:pos="9360"/>
+      </w:tabs>
+      <w:spacing w:after="0" w:line="240" w:lineRule="auto"/>
+    </w:pPr>
+  </w:style>
+  <w:style w:type="character" w:customStyle="1" w:styleId="HeaderChar">
+    <w:name w:val="Header Char"/>
+    <w:basedOn w:val="DefaultParagraphFont"/>
+    <w:link w:val="Header"/>
+    <w:uiPriority w:val="99"/>
+    <w:rsid w:val="009A5197"/>
+  </w:style>
+  <w:style w:type="paragraph" w:styleId="Footer">
+    <w:name w:val="footer"/>
+    <w:basedOn w:val="Normal"/>
+    <w:link w:val="FooterChar"/>
+    <w:uiPriority w:val="99"/>
+    <w:unhideWhenUsed/>
+    <w:rsid w:val="009A5197"/>
+    <w:pPr>
+      <w:tabs>
+        <w:tab w:val="center" w:pos="4680"/>
+        <w:tab w:val="right" w:pos="9360"/>
+      </w:tabs>
+      <w:spacing w:after="0" w:line="240" w:lineRule="auto"/>
+    </w:pPr>
+  </w:style>
+  <w:style w:type="character" w:customStyle="1" w:styleId="FooterChar">
+    <w:name w:val="Footer Char"/>
+    <w:basedOn w:val="DefaultParagraphFont"/>
+    <w:link w:val="Footer"/>
+    <w:uiPriority w:val="99"/>
+    <w:rsid w:val="009A5197"/>
+  </w:style>
 </w:styles>
 </file>
 
@@ -19614,6 +19671,50 @@
       <w:sz w:val="18"/>
     </w:rPr>
   </w:style>
+  <w:style w:type="paragraph" w:styleId="Header">
+    <w:name w:val="header"/>
+    <w:basedOn w:val="Normal"/>
+    <w:link w:val="HeaderChar"/>
+    <w:uiPriority w:val="99"/>
+    <w:unhideWhenUsed/>
+    <w:rsid w:val="009A5197"/>
+    <w:pPr>
+      <w:tabs>
+        <w:tab w:val="center" w:pos="4680"/>
+        <w:tab w:val="right" w:pos="9360"/>
+      </w:tabs>
+      <w:spacing w:after="0" w:line="240" w:lineRule="auto"/>
+    </w:pPr>
+  </w:style>
+  <w:style w:type="character" w:customStyle="1" w:styleId="HeaderChar">
+    <w:name w:val="Header Char"/>
+    <w:basedOn w:val="DefaultParagraphFont"/>
+    <w:link w:val="Header"/>
+    <w:uiPriority w:val="99"/>
+    <w:rsid w:val="009A5197"/>
+  </w:style>
+  <w:style w:type="paragraph" w:styleId="Footer">
+    <w:name w:val="footer"/>
+    <w:basedOn w:val="Normal"/>
+    <w:link w:val="FooterChar"/>
+    <w:uiPriority w:val="99"/>
+    <w:unhideWhenUsed/>
+    <w:rsid w:val="009A5197"/>
+    <w:pPr>
+      <w:tabs>
+        <w:tab w:val="center" w:pos="4680"/>
+        <w:tab w:val="right" w:pos="9360"/>
+      </w:tabs>
+      <w:spacing w:after="0" w:line="240" w:lineRule="auto"/>
+    </w:pPr>
+  </w:style>
+  <w:style w:type="character" w:customStyle="1" w:styleId="FooterChar">
+    <w:name w:val="Footer Char"/>
+    <w:basedOn w:val="DefaultParagraphFont"/>
+    <w:link w:val="Footer"/>
+    <w:uiPriority w:val="99"/>
+    <w:rsid w:val="009A5197"/>
+  </w:style>
 </w:styles>
 </file>
 
@@ -19907,7 +20008,7 @@
 </file>
 
 <file path=customXml/itemProps1.xml><?xml version="1.0" encoding="utf-8"?>
-<ds:datastoreItem xmlns:ds="http://schemas.openxmlformats.org/officeDocument/2006/customXml" ds:itemID="{F626DF1A-E561-4B78-B0FB-20A1DE13C6D7}">
+<ds:datastoreItem xmlns:ds="http://schemas.openxmlformats.org/officeDocument/2006/customXml" ds:itemID="{5FA496F8-8900-4C4C-BBEC-4863EDCA6CAC}">
   <ds:schemaRefs>
     <ds:schemaRef ds:uri="http://schemas.openxmlformats.org/officeDocument/2006/bibliography"/>
   </ds:schemaRefs>

</xml_diff>

<commit_message>
+ fixed some case-sensitivity issues reported by Christopher Nitta, UC Davis, who was running on Linux & OS-X + replaced call to GaussElim in ElastoDyn with call to LAPACK routines. + added option to print mesh name in DrawMesh.m (called from FASTInputMeshes.m) + added DWM in compile scripts + added a couple of missing spaces in CompilingInstructions_FASTv8.docx + renamed InflowWind's registry files to correspond to Andy P's reorg of InflowWind
git-svn-id: https://windsvn2.nrel.gov/FAST/branches/BJonkman@776 10acb478-4768-415a-8850-bacdb5912d4d
</commit_message>
<xml_diff>
--- a/Compiling/CompilingInstructions_FASTv8.docx
+++ b/Compiling/CompilingInstructions_FASTv8.docx
@@ -47,12 +47,7 @@
         <w:t xml:space="preserve"> for gfortran. The FAST archive contains all of the source files necessary to compile, and the compiling tools are set up with the correct paths to those files.</w:t>
       </w:r>
       <w:r>
-        <w:t xml:space="preserve"> The tools also set up </w:t>
-      </w:r>
-      <w:bookmarkStart w:id="0" w:name="_GoBack"/>
-      <w:bookmarkEnd w:id="0"/>
-      <w:r>
-        <w:t>all the compiling options required to compile FAST.</w:t>
+        <w:t xml:space="preserve"> The tools also set up all the compiling options required to compile FAST.</w:t>
       </w:r>
     </w:p>
     <w:p>
@@ -281,20 +276,33 @@
                                   <w:noProof/>
                                 </w:rPr>
                               </w:pPr>
-                              <w:bookmarkStart w:id="1" w:name="_Ref391898954"/>
+                              <w:bookmarkStart w:id="0" w:name="_Ref391898954"/>
                               <w:proofErr w:type="gramStart"/>
                               <w:r>
                                 <w:t xml:space="preserve">Figure </w:t>
                               </w:r>
-                              <w:fldSimple w:instr=" SEQ Figure \* ARABIC ">
-                                <w:r>
-                                  <w:rPr>
-                                    <w:noProof/>
-                                  </w:rPr>
-                                  <w:t>1</w:t>
-                                </w:r>
-                              </w:fldSimple>
-                              <w:bookmarkEnd w:id="1"/>
+                              <w:r>
+                                <w:fldChar w:fldCharType="begin"/>
+                              </w:r>
+                              <w:r>
+                                <w:instrText xml:space="preserve"> SEQ Figure \* ARABIC </w:instrText>
+                              </w:r>
+                              <w:r>
+                                <w:fldChar w:fldCharType="separate"/>
+                              </w:r>
+                              <w:r>
+                                <w:rPr>
+                                  <w:noProof/>
+                                </w:rPr>
+                                <w:t>1</w:t>
+                              </w:r>
+                              <w:r>
+                                <w:rPr>
+                                  <w:noProof/>
+                                </w:rPr>
+                                <w:fldChar w:fldCharType="end"/>
+                              </w:r>
+                              <w:bookmarkEnd w:id="0"/>
                               <w:r>
                                 <w:t>.</w:t>
                               </w:r>
@@ -593,13 +601,13 @@
       <w:pPr>
         <w:pStyle w:val="Heading2"/>
       </w:pPr>
-      <w:bookmarkStart w:id="3" w:name="_Toc325359538"/>
-      <w:bookmarkStart w:id="4" w:name="_Toc352065322"/>
+      <w:bookmarkStart w:id="1" w:name="_Toc325359538"/>
+      <w:bookmarkStart w:id="2" w:name="_Toc352065322"/>
       <w:r>
         <w:t>Setting Compiler Internal Variables</w:t>
       </w:r>
-      <w:bookmarkEnd w:id="3"/>
-      <w:bookmarkEnd w:id="4"/>
+      <w:bookmarkEnd w:id="1"/>
+      <w:bookmarkEnd w:id="2"/>
     </w:p>
     <w:p>
       <w:r>
@@ -11932,20 +11940,33 @@
         <w:pStyle w:val="Caption"/>
         <w:jc w:val="center"/>
       </w:pPr>
-      <w:bookmarkStart w:id="5" w:name="_Ref391902735"/>
+      <w:bookmarkStart w:id="3" w:name="_Ref391902735"/>
       <w:proofErr w:type="gramStart"/>
       <w:r>
         <w:t xml:space="preserve">Figure </w:t>
       </w:r>
-      <w:fldSimple w:instr=" SEQ Figure \* ARABIC ">
-        <w:r>
-          <w:rPr>
-            <w:noProof/>
-          </w:rPr>
-          <w:t>2</w:t>
-        </w:r>
-      </w:fldSimple>
-      <w:bookmarkEnd w:id="5"/>
+      <w:r>
+        <w:fldChar w:fldCharType="begin"/>
+      </w:r>
+      <w:r>
+        <w:instrText xml:space="preserve"> SEQ Figure \* ARABIC </w:instrText>
+      </w:r>
+      <w:r>
+        <w:fldChar w:fldCharType="separate"/>
+      </w:r>
+      <w:r>
+        <w:rPr>
+          <w:noProof/>
+        </w:rPr>
+        <w:t>2</w:t>
+      </w:r>
+      <w:r>
+        <w:rPr>
+          <w:noProof/>
+        </w:rPr>
+        <w:fldChar w:fldCharType="end"/>
+      </w:r>
+      <w:bookmarkEnd w:id="3"/>
       <w:r>
         <w:t>.</w:t>
       </w:r>
@@ -12093,6 +12114,9 @@
       </w:r>
       <w:r>
         <w:fldChar w:fldCharType="end"/>
+      </w:r>
+      <w:r>
+        <w:t xml:space="preserve"> </w:t>
       </w:r>
       <w:r>
         <w:t>for an example.) A window similar to</w:t>
@@ -12314,20 +12338,33 @@
                               <w:pStyle w:val="Caption"/>
                               <w:jc w:val="center"/>
                             </w:pPr>
-                            <w:bookmarkStart w:id="6" w:name="_Ref391902883"/>
+                            <w:bookmarkStart w:id="4" w:name="_Ref391902883"/>
                             <w:proofErr w:type="gramStart"/>
                             <w:r>
                               <w:t xml:space="preserve">Figure </w:t>
                             </w:r>
-                            <w:fldSimple w:instr=" SEQ Figure \* ARABIC ">
-                              <w:r>
-                                <w:rPr>
-                                  <w:noProof/>
-                                </w:rPr>
-                                <w:t>3</w:t>
-                              </w:r>
-                            </w:fldSimple>
-                            <w:bookmarkEnd w:id="6"/>
+                            <w:r>
+                              <w:fldChar w:fldCharType="begin"/>
+                            </w:r>
+                            <w:r>
+                              <w:instrText xml:space="preserve"> SEQ Figure \* ARABIC </w:instrText>
+                            </w:r>
+                            <w:r>
+                              <w:fldChar w:fldCharType="separate"/>
+                            </w:r>
+                            <w:r>
+                              <w:rPr>
+                                <w:noProof/>
+                              </w:rPr>
+                              <w:t>3</w:t>
+                            </w:r>
+                            <w:r>
+                              <w:rPr>
+                                <w:noProof/>
+                              </w:rPr>
+                              <w:fldChar w:fldCharType="end"/>
+                            </w:r>
+                            <w:bookmarkEnd w:id="4"/>
                             <w:r>
                               <w:t>.</w:t>
                             </w:r>
@@ -12348,34 +12385,21 @@
                             <w:pPr>
                               <w:pStyle w:val="NRELFigureCaption"/>
                             </w:pPr>
-                            <w:bookmarkStart w:id="7" w:name="Figure_WindowsShortcutLocation"/>
-                            <w:bookmarkStart w:id="8" w:name="_Toc352065341"/>
+                            <w:bookmarkStart w:id="5" w:name="Figure_WindowsShortcutLocation"/>
+                            <w:bookmarkStart w:id="6" w:name="_Toc352065341"/>
                             <w:proofErr w:type="gramStart"/>
                             <w:r>
                               <w:t xml:space="preserve">Figure </w:t>
                             </w:r>
-                            <w:r>
-                              <w:fldChar w:fldCharType="begin"/>
-                            </w:r>
-                            <w:r>
-                              <w:instrText xml:space="preserve"> SEQ Figures \* MERGEFORMAT </w:instrText>
-                            </w:r>
-                            <w:r>
-                              <w:fldChar w:fldCharType="separate"/>
-                            </w:r>
-                            <w:r>
-                              <w:rPr>
-                                <w:noProof/>
-                              </w:rPr>
-                              <w:t>1</w:t>
-                            </w:r>
-                            <w:r>
-                              <w:rPr>
-                                <w:noProof/>
-                              </w:rPr>
-                              <w:fldChar w:fldCharType="end"/>
-                            </w:r>
-                            <w:bookmarkEnd w:id="7"/>
+                            <w:fldSimple w:instr=" SEQ Figures \* MERGEFORMAT ">
+                              <w:r>
+                                <w:rPr>
+                                  <w:noProof/>
+                                </w:rPr>
+                                <w:t>1</w:t>
+                              </w:r>
+                            </w:fldSimple>
+                            <w:bookmarkEnd w:id="5"/>
                             <w:r>
                               <w:t>.</w:t>
                             </w:r>
@@ -12383,7 +12407,7 @@
                             <w:r>
                               <w:t xml:space="preserve"> An example of finding the IVF command prompt shortcut</w:t>
                             </w:r>
-                            <w:bookmarkEnd w:id="8"/>
+                            <w:bookmarkEnd w:id="6"/>
                           </w:p>
                         </w:txbxContent>
                       </wps:txbx>
@@ -12428,7 +12452,7 @@
                                     </pic:cNvPicPr>
                                   </pic:nvPicPr>
                                   <pic:blipFill>
-                                    <a:blip r:embed="rId12" cstate="print"/>
+                                    <a:blip r:embed="rId13" cstate="print"/>
                                     <a:srcRect t="48588" r="82867" b="207"/>
                                     <a:stretch>
                                       <a:fillRect/>
@@ -12617,7 +12641,7 @@
                                           </pic:cNvPicPr>
                                         </pic:nvPicPr>
                                         <pic:blipFill>
-                                          <a:blip r:embed="rId13" cstate="print"/>
+                                          <a:blip r:embed="rId14" cstate="print"/>
                                           <a:srcRect/>
                                           <a:stretch>
                                             <a:fillRect/>
@@ -12651,20 +12675,33 @@
                               <w:pStyle w:val="Caption"/>
                               <w:jc w:val="center"/>
                             </w:pPr>
-                            <w:bookmarkStart w:id="12" w:name="_Ref391902893"/>
+                            <w:bookmarkStart w:id="7" w:name="_Ref391902893"/>
                             <w:proofErr w:type="gramStart"/>
                             <w:r>
                               <w:t xml:space="preserve">Figure </w:t>
                             </w:r>
-                            <w:fldSimple w:instr=" SEQ Figure \* ARABIC ">
-                              <w:r>
-                                <w:rPr>
-                                  <w:noProof/>
-                                </w:rPr>
-                                <w:t>4</w:t>
-                              </w:r>
-                            </w:fldSimple>
-                            <w:bookmarkEnd w:id="12"/>
+                            <w:r>
+                              <w:fldChar w:fldCharType="begin"/>
+                            </w:r>
+                            <w:r>
+                              <w:instrText xml:space="preserve"> SEQ Figure \* ARABIC </w:instrText>
+                            </w:r>
+                            <w:r>
+                              <w:fldChar w:fldCharType="separate"/>
+                            </w:r>
+                            <w:r>
+                              <w:rPr>
+                                <w:noProof/>
+                              </w:rPr>
+                              <w:t>4</w:t>
+                            </w:r>
+                            <w:r>
+                              <w:rPr>
+                                <w:noProof/>
+                              </w:rPr>
+                              <w:fldChar w:fldCharType="end"/>
+                            </w:r>
+                            <w:bookmarkEnd w:id="7"/>
                             <w:r>
                               <w:t>.</w:t>
                             </w:r>
@@ -12724,7 +12761,7 @@
                                     </pic:cNvPicPr>
                                   </pic:nvPicPr>
                                   <pic:blipFill>
-                                    <a:blip r:embed="rId13" cstate="print"/>
+                                    <a:blip r:embed="rId15" cstate="print"/>
                                     <a:srcRect/>
                                     <a:stretch>
                                       <a:fillRect/>
@@ -12850,6 +12887,11 @@
         <w:fldChar w:fldCharType="end"/>
       </w:r>
       <w:r>
+        <w:t xml:space="preserve"> </w:t>
+      </w:r>
+      <w:bookmarkStart w:id="8" w:name="_GoBack"/>
+      <w:bookmarkEnd w:id="8"/>
+      <w:r>
         <w:t>shows the screen output after a successful build using Intel® Composer XE 2011. Notice the title of the command window after Compile_FAST.bat has been run.</w:t>
       </w:r>
       <w:r>
@@ -12883,7 +12925,7 @@
                     <pic:cNvPicPr/>
                   </pic:nvPicPr>
                   <pic:blipFill>
-                    <a:blip r:embed="rId14"/>
+                    <a:blip r:embed="rId16"/>
                     <a:stretch>
                       <a:fillRect/>
                     </a:stretch>
@@ -12909,34 +12951,21 @@
         <w:pStyle w:val="Caption"/>
         <w:jc w:val="center"/>
       </w:pPr>
-      <w:bookmarkStart w:id="14" w:name="_Ref391980401"/>
-      <w:bookmarkStart w:id="15" w:name="_Ref391980323"/>
+      <w:bookmarkStart w:id="9" w:name="_Ref391980401"/>
+      <w:bookmarkStart w:id="10" w:name="_Ref391980323"/>
       <w:proofErr w:type="gramStart"/>
       <w:r>
         <w:t xml:space="preserve">Figure </w:t>
       </w:r>
-      <w:r>
-        <w:fldChar w:fldCharType="begin"/>
-      </w:r>
-      <w:r>
-        <w:instrText xml:space="preserve"> SEQ Figure \* ARABIC </w:instrText>
-      </w:r>
-      <w:r>
-        <w:fldChar w:fldCharType="separate"/>
-      </w:r>
-      <w:r>
-        <w:rPr>
-          <w:noProof/>
-        </w:rPr>
-        <w:t>5</w:t>
-      </w:r>
-      <w:r>
-        <w:rPr>
-          <w:noProof/>
-        </w:rPr>
-        <w:fldChar w:fldCharType="end"/>
-      </w:r>
-      <w:bookmarkEnd w:id="14"/>
+      <w:fldSimple w:instr=" SEQ Figure \* ARABIC ">
+        <w:r>
+          <w:rPr>
+            <w:noProof/>
+          </w:rPr>
+          <w:t>5</w:t>
+        </w:r>
+      </w:fldSimple>
+      <w:bookmarkEnd w:id="9"/>
       <w:r>
         <w:t>.</w:t>
       </w:r>
@@ -12944,7 +12973,7 @@
       <w:r>
         <w:t xml:space="preserve"> Screen output from Compile_FAST.bat</w:t>
       </w:r>
-      <w:bookmarkEnd w:id="15"/>
+      <w:bookmarkEnd w:id="10"/>
     </w:p>
     <w:p>
       <w:pPr>
@@ -13000,7 +13029,7 @@
       <w:r>
         <w:t xml:space="preserve">) for Windows will require you to download the LAPACK and BLAS binary files, which you can get here: </w:t>
       </w:r>
-      <w:hyperlink r:id="rId15" w:history="1">
+      <w:hyperlink r:id="rId17" w:history="1">
         <w:r>
           <w:rPr>
             <w:rStyle w:val="Hyperlink"/>
@@ -13029,7 +13058,7 @@
           <w:numId w:val="1"/>
         </w:numPr>
       </w:pPr>
-      <w:hyperlink r:id="rId16" w:history="1">
+      <w:hyperlink r:id="rId18" w:history="1">
         <w:r>
           <w:rPr>
             <w:rStyle w:val="Hyperlink"/>
@@ -13046,7 +13075,7 @@
           <w:numId w:val="1"/>
         </w:numPr>
       </w:pPr>
-      <w:hyperlink r:id="rId17" w:history="1">
+      <w:hyperlink r:id="rId19" w:history="1">
         <w:r>
           <w:rPr>
             <w:rStyle w:val="Hyperlink"/>
@@ -13063,7 +13092,7 @@
           <w:numId w:val="1"/>
         </w:numPr>
       </w:pPr>
-      <w:hyperlink r:id="rId18" w:history="1">
+      <w:hyperlink r:id="rId20" w:history="1">
         <w:r>
           <w:rPr>
             <w:rStyle w:val="Hyperlink"/>
@@ -13080,7 +13109,7 @@
           <w:numId w:val="1"/>
         </w:numPr>
       </w:pPr>
-      <w:hyperlink r:id="rId19" w:history="1">
+      <w:hyperlink r:id="rId21" w:history="1">
         <w:r>
           <w:rPr>
             <w:rStyle w:val="Hyperlink"/>
@@ -13130,7 +13159,7 @@
       <w:r>
         <w:t xml:space="preserve"> you are having trouble, this web site may also provide some useful information: </w:t>
       </w:r>
-      <w:hyperlink r:id="rId20" w:history="1">
+      <w:hyperlink r:id="rId22" w:history="1">
         <w:r>
           <w:rPr>
             <w:rStyle w:val="Hyperlink"/>
@@ -13447,15 +13476,7 @@
       </w:r>
       <w:proofErr w:type="spellEnd"/>
       <w:r>
-        <w:t xml:space="preserve"> routines (i.e., </w:t>
-      </w:r>
-      <w:proofErr w:type="spellStart"/>
-      <w:r>
-        <w:t>HydroDyn</w:t>
-      </w:r>
-      <w:proofErr w:type="spellEnd"/>
-      <w:r>
-        <w:t xml:space="preserve">), you will also need to set the default Real and Double KINDs to 8 and 16 bytes, respectively. (Default REAL must be the same as </w:t>
+        <w:t xml:space="preserve"> routines (i.e., HydroDyn), you will also need to set the default Real and Double KINDs to 8 and 16 bytes, respectively. (Default REAL must be the same as </w:t>
       </w:r>
       <w:proofErr w:type="spellStart"/>
       <w:r>
@@ -13487,196 +13508,6 @@
             <wp:extent cx="5943600" cy="3741420"/>
             <wp:effectExtent l="0" t="0" r="0" b="0"/>
             <wp:docPr id="2" name="Picture 2"/>
-            <wp:cNvGraphicFramePr>
-              <a:graphicFrameLocks xmlns:a="http://schemas.openxmlformats.org/drawingml/2006/main" noChangeAspect="1"/>
-            </wp:cNvGraphicFramePr>
-            <a:graphic xmlns:a="http://schemas.openxmlformats.org/drawingml/2006/main">
-              <a:graphicData uri="http://schemas.openxmlformats.org/drawingml/2006/picture">
-                <pic:pic xmlns:pic="http://schemas.openxmlformats.org/drawingml/2006/picture">
-                  <pic:nvPicPr>
-                    <pic:cNvPr id="0" name=""/>
-                    <pic:cNvPicPr/>
-                  </pic:nvPicPr>
-                  <pic:blipFill>
-                    <a:blip r:embed="rId21"/>
-                    <a:stretch>
-                      <a:fillRect/>
-                    </a:stretch>
-                  </pic:blipFill>
-                  <pic:spPr>
-                    <a:xfrm>
-                      <a:off x="0" y="0"/>
-                      <a:ext cx="5943600" cy="3741420"/>
-                    </a:xfrm>
-                    <a:prstGeom prst="rect">
-                      <a:avLst/>
-                    </a:prstGeom>
-                  </pic:spPr>
-                </pic:pic>
-              </a:graphicData>
-            </a:graphic>
-          </wp:inline>
-        </w:drawing>
-      </w:r>
-    </w:p>
-    <w:p>
-      <w:pPr>
-        <w:pStyle w:val="Heading2"/>
-      </w:pPr>
-      <w:r>
-        <w:t>LAPACK Libraries</w:t>
-      </w:r>
-    </w:p>
-    <w:p>
-      <w:r>
-        <w:t>FAST v8 uses some LAPACK routines (</w:t>
-      </w:r>
-      <w:hyperlink r:id="rId22" w:history="1">
-        <w:r>
-          <w:rPr>
-            <w:rStyle w:val="Hyperlink"/>
-          </w:rPr>
-          <w:t>http://www.netlib.org/lapack/index.html</w:t>
-        </w:r>
-      </w:hyperlink>
-      <w:r>
-        <w:t>). We have made the decision to link with prebuilt libraries, which should include highly optimized versions of the Basic Linear Algebra Subprograms (BLAS).</w:t>
-      </w:r>
-    </w:p>
-    <w:p>
-      <w:r>
-        <w:t>These prebuilt libraries typically come installed on Linux and Mac operating systems. Use linking options –</w:t>
-      </w:r>
-      <w:proofErr w:type="spellStart"/>
-      <w:r>
-        <w:t>llapack</w:t>
-      </w:r>
-      <w:proofErr w:type="spellEnd"/>
-      <w:r>
-        <w:t xml:space="preserve"> and –</w:t>
-      </w:r>
-      <w:proofErr w:type="spellStart"/>
-      <w:r>
-        <w:t>lblas</w:t>
-      </w:r>
-      <w:proofErr w:type="spellEnd"/>
-      <w:r>
-        <w:t xml:space="preserve"> for gfortran. </w:t>
-      </w:r>
-    </w:p>
-    <w:p>
-      <w:r>
-        <w:lastRenderedPageBreak/>
-        <w:t xml:space="preserve">If you are using the Intel compiler, you can use the Intel® Math Kernel Library. To activate MKL, you will need to set </w:t>
-      </w:r>
-      <w:r>
-        <w:rPr>
-          <w:i/>
-        </w:rPr>
-        <w:t>Project</w:t>
-      </w:r>
-      <w:r>
-        <w:t xml:space="preserve"> -&gt; {project name} </w:t>
-      </w:r>
-      <w:r>
-        <w:rPr>
-          <w:i/>
-        </w:rPr>
-        <w:t>Properties</w:t>
-      </w:r>
-      <w:r>
-        <w:t xml:space="preserve"> -&gt; </w:t>
-      </w:r>
-      <w:r>
-        <w:rPr>
-          <w:i/>
-        </w:rPr>
-        <w:t>Configuration</w:t>
-      </w:r>
-      <w:r>
-        <w:t xml:space="preserve"> </w:t>
-      </w:r>
-      <w:r>
-        <w:rPr>
-          <w:i/>
-        </w:rPr>
-        <w:t>Properties</w:t>
-      </w:r>
-      <w:r>
-        <w:t xml:space="preserve"> -&gt; </w:t>
-      </w:r>
-      <w:r>
-        <w:rPr>
-          <w:i/>
-        </w:rPr>
-        <w:t>Fortran</w:t>
-      </w:r>
-      <w:r>
-        <w:t xml:space="preserve"> -&gt; </w:t>
-      </w:r>
-      <w:r>
-        <w:rPr>
-          <w:i/>
-        </w:rPr>
-        <w:t>Libraries</w:t>
-      </w:r>
-      <w:r>
-        <w:t xml:space="preserve"> -&gt; </w:t>
-      </w:r>
-      <w:r>
-        <w:rPr>
-          <w:i/>
-        </w:rPr>
-        <w:t>Use Intel Math Kernel Library</w:t>
-      </w:r>
-      <w:r>
-        <w:t xml:space="preserve"> to </w:t>
-      </w:r>
-      <w:r>
-        <w:rPr>
-          <w:b/>
-        </w:rPr>
-        <w:t>Sequential (/</w:t>
-      </w:r>
-      <w:proofErr w:type="spellStart"/>
-      <w:r>
-        <w:rPr>
-          <w:b/>
-        </w:rPr>
-        <w:t>Qmkl</w:t>
-      </w:r>
-      <w:proofErr w:type="gramStart"/>
-      <w:r>
-        <w:rPr>
-          <w:b/>
-        </w:rPr>
-        <w:t>:sequential</w:t>
-      </w:r>
-      <w:proofErr w:type="spellEnd"/>
-      <w:proofErr w:type="gramEnd"/>
-      <w:r>
-        <w:rPr>
-          <w:b/>
-        </w:rPr>
-        <w:t>)</w:t>
-      </w:r>
-      <w:r>
-        <w:t>.</w:t>
-      </w:r>
-    </w:p>
-    <w:p>
-      <w:pPr>
-        <w:keepNext/>
-      </w:pPr>
-      <w:r>
-        <w:rPr>
-          <w:noProof/>
-        </w:rPr>
-        <w:drawing>
-          <wp:inline distT="0" distB="0" distL="0" distR="0" wp14:anchorId="4F801791" wp14:editId="001503E6">
-            <wp:extent cx="5943600" cy="3741420"/>
-            <wp:effectExtent l="0" t="0" r="0" b="0"/>
-            <wp:docPr id="10" name="Picture 10"/>
             <wp:cNvGraphicFramePr>
               <a:graphicFrameLocks xmlns:a="http://schemas.openxmlformats.org/drawingml/2006/main" noChangeAspect="1"/>
             </wp:cNvGraphicFramePr>
@@ -13711,6 +13542,196 @@
     </w:p>
     <w:p>
       <w:pPr>
+        <w:pStyle w:val="Heading2"/>
+      </w:pPr>
+      <w:r>
+        <w:t>LAPACK Libraries</w:t>
+      </w:r>
+    </w:p>
+    <w:p>
+      <w:r>
+        <w:t>FAST v8 uses some LAPACK routines (</w:t>
+      </w:r>
+      <w:hyperlink r:id="rId24" w:history="1">
+        <w:r>
+          <w:rPr>
+            <w:rStyle w:val="Hyperlink"/>
+          </w:rPr>
+          <w:t>http://www.netlib.org/lapack/index.html</w:t>
+        </w:r>
+      </w:hyperlink>
+      <w:r>
+        <w:t>). We have made the decision to link with prebuilt libraries, which should include highly optimized versions of the Basic Linear Algebra Subprograms (BLAS).</w:t>
+      </w:r>
+    </w:p>
+    <w:p>
+      <w:r>
+        <w:t>These prebuilt libraries typically come installed on Linux and Mac operating systems. Use linking options –</w:t>
+      </w:r>
+      <w:proofErr w:type="spellStart"/>
+      <w:r>
+        <w:t>llapack</w:t>
+      </w:r>
+      <w:proofErr w:type="spellEnd"/>
+      <w:r>
+        <w:t xml:space="preserve"> and –</w:t>
+      </w:r>
+      <w:proofErr w:type="spellStart"/>
+      <w:r>
+        <w:t>lblas</w:t>
+      </w:r>
+      <w:proofErr w:type="spellEnd"/>
+      <w:r>
+        <w:t xml:space="preserve"> for gfortran. </w:t>
+      </w:r>
+    </w:p>
+    <w:p>
+      <w:r>
+        <w:lastRenderedPageBreak/>
+        <w:t xml:space="preserve">If you are using the Intel compiler, you can use the Intel® Math Kernel Library. To activate MKL, you will need to set </w:t>
+      </w:r>
+      <w:r>
+        <w:rPr>
+          <w:i/>
+        </w:rPr>
+        <w:t>Project</w:t>
+      </w:r>
+      <w:r>
+        <w:t xml:space="preserve"> -&gt; {project name} </w:t>
+      </w:r>
+      <w:r>
+        <w:rPr>
+          <w:i/>
+        </w:rPr>
+        <w:t>Properties</w:t>
+      </w:r>
+      <w:r>
+        <w:t xml:space="preserve"> -&gt; </w:t>
+      </w:r>
+      <w:r>
+        <w:rPr>
+          <w:i/>
+        </w:rPr>
+        <w:t>Configuration</w:t>
+      </w:r>
+      <w:r>
+        <w:t xml:space="preserve"> </w:t>
+      </w:r>
+      <w:r>
+        <w:rPr>
+          <w:i/>
+        </w:rPr>
+        <w:t>Properties</w:t>
+      </w:r>
+      <w:r>
+        <w:t xml:space="preserve"> -&gt; </w:t>
+      </w:r>
+      <w:r>
+        <w:rPr>
+          <w:i/>
+        </w:rPr>
+        <w:t>Fortran</w:t>
+      </w:r>
+      <w:r>
+        <w:t xml:space="preserve"> -&gt; </w:t>
+      </w:r>
+      <w:r>
+        <w:rPr>
+          <w:i/>
+        </w:rPr>
+        <w:t>Libraries</w:t>
+      </w:r>
+      <w:r>
+        <w:t xml:space="preserve"> -&gt; </w:t>
+      </w:r>
+      <w:r>
+        <w:rPr>
+          <w:i/>
+        </w:rPr>
+        <w:t>Use Intel Math Kernel Library</w:t>
+      </w:r>
+      <w:r>
+        <w:t xml:space="preserve"> to </w:t>
+      </w:r>
+      <w:r>
+        <w:rPr>
+          <w:b/>
+        </w:rPr>
+        <w:t>Sequential (/</w:t>
+      </w:r>
+      <w:proofErr w:type="spellStart"/>
+      <w:r>
+        <w:rPr>
+          <w:b/>
+        </w:rPr>
+        <w:t>Qmkl</w:t>
+      </w:r>
+      <w:proofErr w:type="gramStart"/>
+      <w:r>
+        <w:rPr>
+          <w:b/>
+        </w:rPr>
+        <w:t>:sequential</w:t>
+      </w:r>
+      <w:proofErr w:type="spellEnd"/>
+      <w:proofErr w:type="gramEnd"/>
+      <w:r>
+        <w:rPr>
+          <w:b/>
+        </w:rPr>
+        <w:t>)</w:t>
+      </w:r>
+      <w:r>
+        <w:t>.</w:t>
+      </w:r>
+    </w:p>
+    <w:p>
+      <w:pPr>
+        <w:keepNext/>
+      </w:pPr>
+      <w:r>
+        <w:rPr>
+          <w:noProof/>
+        </w:rPr>
+        <w:drawing>
+          <wp:inline distT="0" distB="0" distL="0" distR="0" wp14:anchorId="4F801791" wp14:editId="001503E6">
+            <wp:extent cx="5943600" cy="3741420"/>
+            <wp:effectExtent l="0" t="0" r="0" b="0"/>
+            <wp:docPr id="10" name="Picture 10"/>
+            <wp:cNvGraphicFramePr>
+              <a:graphicFrameLocks xmlns:a="http://schemas.openxmlformats.org/drawingml/2006/main" noChangeAspect="1"/>
+            </wp:cNvGraphicFramePr>
+            <a:graphic xmlns:a="http://schemas.openxmlformats.org/drawingml/2006/main">
+              <a:graphicData uri="http://schemas.openxmlformats.org/drawingml/2006/picture">
+                <pic:pic xmlns:pic="http://schemas.openxmlformats.org/drawingml/2006/picture">
+                  <pic:nvPicPr>
+                    <pic:cNvPr id="0" name=""/>
+                    <pic:cNvPicPr/>
+                  </pic:nvPicPr>
+                  <pic:blipFill>
+                    <a:blip r:embed="rId25"/>
+                    <a:stretch>
+                      <a:fillRect/>
+                    </a:stretch>
+                  </pic:blipFill>
+                  <pic:spPr>
+                    <a:xfrm>
+                      <a:off x="0" y="0"/>
+                      <a:ext cx="5943600" cy="3741420"/>
+                    </a:xfrm>
+                    <a:prstGeom prst="rect">
+                      <a:avLst/>
+                    </a:prstGeom>
+                  </pic:spPr>
+                </pic:pic>
+              </a:graphicData>
+            </a:graphic>
+          </wp:inline>
+        </w:drawing>
+      </w:r>
+    </w:p>
+    <w:p>
+      <w:pPr>
         <w:pStyle w:val="Caption"/>
         <w:jc w:val="center"/>
       </w:pPr>
@@ -13718,14 +13739,27 @@
       <w:r>
         <w:t xml:space="preserve">Figure </w:t>
       </w:r>
-      <w:fldSimple w:instr=" SEQ Figure \* ARABIC ">
-        <w:r>
-          <w:rPr>
-            <w:noProof/>
-          </w:rPr>
-          <w:t>6</w:t>
-        </w:r>
-      </w:fldSimple>
+      <w:r>
+        <w:fldChar w:fldCharType="begin"/>
+      </w:r>
+      <w:r>
+        <w:instrText xml:space="preserve"> SEQ Figure \* ARABIC </w:instrText>
+      </w:r>
+      <w:r>
+        <w:fldChar w:fldCharType="separate"/>
+      </w:r>
+      <w:r>
+        <w:rPr>
+          <w:noProof/>
+        </w:rPr>
+        <w:t>6</w:t>
+      </w:r>
+      <w:r>
+        <w:rPr>
+          <w:noProof/>
+        </w:rPr>
+        <w:fldChar w:fldCharType="end"/>
+      </w:r>
       <w:r>
         <w:t>.</w:t>
       </w:r>
@@ -13743,7 +13777,7 @@
       <w:r>
         <w:t xml:space="preserve">If you have an older version of the Intel compiler, you may not have access to MKL. In that case, please see the instructions at this web site: </w:t>
       </w:r>
-      <w:hyperlink r:id="rId24" w:anchor="libraries" w:history="1">
+      <w:hyperlink r:id="rId26" w:anchor="libraries" w:history="1">
         <w:r>
           <w:rPr>
             <w:rStyle w:val="Hyperlink"/>
@@ -13818,7 +13852,7 @@
     <w:p>
       <w:pPr>
         <w:sectPr>
-          <w:footerReference w:type="default" r:id="rId25"/>
+          <w:footerReference w:type="default" r:id="rId27"/>
           <w:footnotePr>
             <w:numFmt w:val="chicago"/>
           </w:footnotePr>
@@ -13835,34 +13869,21 @@
         <w:keepNext/>
         <w:jc w:val="center"/>
       </w:pPr>
-      <w:bookmarkStart w:id="16" w:name="_Ref391903082"/>
-      <w:bookmarkStart w:id="17" w:name="_Ref391903078"/>
+      <w:bookmarkStart w:id="11" w:name="_Ref391903082"/>
+      <w:bookmarkStart w:id="12" w:name="_Ref391903078"/>
       <w:r>
         <w:lastRenderedPageBreak/>
         <w:t xml:space="preserve">Table </w:t>
       </w:r>
-      <w:r>
-        <w:fldChar w:fldCharType="begin"/>
-      </w:r>
-      <w:r>
-        <w:instrText xml:space="preserve"> SEQ Table \* ARABIC </w:instrText>
-      </w:r>
-      <w:r>
-        <w:fldChar w:fldCharType="separate"/>
-      </w:r>
-      <w:r>
-        <w:rPr>
-          <w:noProof/>
-        </w:rPr>
-        <w:t>1</w:t>
-      </w:r>
-      <w:r>
-        <w:rPr>
-          <w:noProof/>
-        </w:rPr>
-        <w:fldChar w:fldCharType="end"/>
-      </w:r>
-      <w:bookmarkEnd w:id="16"/>
+      <w:fldSimple w:instr=" SEQ Table \* ARABIC ">
+        <w:r>
+          <w:rPr>
+            <w:noProof/>
+          </w:rPr>
+          <w:t>1</w:t>
+        </w:r>
+      </w:fldSimple>
+      <w:bookmarkEnd w:id="11"/>
       <w:r>
         <w:t xml:space="preserve">: </w:t>
       </w:r>
@@ -13874,7 +13895,7 @@
       <w:r>
         <w:t xml:space="preserve"> Compiling Options</w:t>
       </w:r>
-      <w:bookmarkEnd w:id="17"/>
+      <w:bookmarkEnd w:id="12"/>
     </w:p>
     <w:tbl>
       <w:tblPr>
@@ -17620,12 +17641,12 @@
       <w:pPr>
         <w:pStyle w:val="Heading1"/>
       </w:pPr>
-      <w:bookmarkStart w:id="18" w:name="_Ref391976211"/>
+      <w:bookmarkStart w:id="13" w:name="_Ref391976211"/>
       <w:r>
         <w:lastRenderedPageBreak/>
         <w:t>Compiling on Linux or Mac</w:t>
       </w:r>
-      <w:bookmarkEnd w:id="18"/>
+      <w:bookmarkEnd w:id="13"/>
     </w:p>
     <w:p>
       <w:r>
@@ -17697,7 +17718,7 @@
       <w:r>
         <w:t xml:space="preserve">If you have questions or suggestions for improvements, please use our forums: </w:t>
       </w:r>
-      <w:hyperlink r:id="rId26" w:history="1">
+      <w:hyperlink r:id="rId28" w:history="1">
         <w:r>
           <w:rPr>
             <w:rStyle w:val="Hyperlink"/>
@@ -17781,7 +17802,7 @@
           <w:rPr>
             <w:noProof/>
           </w:rPr>
-          <w:t>2</w:t>
+          <w:t>6</w:t>
         </w:r>
         <w:r>
           <w:rPr>
@@ -20008,7 +20029,7 @@
 </file>
 
 <file path=customXml/itemProps1.xml><?xml version="1.0" encoding="utf-8"?>
-<ds:datastoreItem xmlns:ds="http://schemas.openxmlformats.org/officeDocument/2006/customXml" ds:itemID="{5FA496F8-8900-4C4C-BBEC-4863EDCA6CAC}">
+<ds:datastoreItem xmlns:ds="http://schemas.openxmlformats.org/officeDocument/2006/customXml" ds:itemID="{37D045E0-F765-4483-9450-47B3CFE2B5F3}">
   <ds:schemaRefs>
     <ds:schemaRef ds:uri="http://schemas.openxmlformats.org/officeDocument/2006/bibliography"/>
   </ds:schemaRefs>

</xml_diff>

<commit_message>
fixed a couple of links in CompilingInstructions_FASTv8.docx
git-svn-id: https://windsvn2.nrel.gov/FAST/branches/BJonkman@854 10acb478-4768-415a-8850-bacdb5912d4d
</commit_message>
<xml_diff>
--- a/Compiling/CompilingInstructions_FASTv8.docx
+++ b/Compiling/CompilingInstructions_FASTv8.docx
@@ -44,7 +44,15 @@
       </w:r>
       <w:proofErr w:type="spellEnd"/>
       <w:r>
-        <w:t xml:space="preserve"> for gfortran. The FAST archive contains all of the source files necessary to compile, and the compiling tools are set up with the correct paths to those files.</w:t>
+        <w:t xml:space="preserve"> for </w:t>
+      </w:r>
+      <w:proofErr w:type="spellStart"/>
+      <w:r>
+        <w:t>gfortran</w:t>
+      </w:r>
+      <w:proofErr w:type="spellEnd"/>
+      <w:r>
+        <w:t>. The FAST archive contains all of the source files necessary to compile, and the compiling tools are set up with the correct paths to those files.</w:t>
       </w:r>
       <w:r>
         <w:t xml:space="preserve"> The tools also set up all the compiling options required to compile FAST.</w:t>
@@ -147,8 +155,13 @@
           <w:numId w:val="3"/>
         </w:numPr>
       </w:pPr>
-      <w:r>
-        <w:t>gfortran/</w:t>
+      <w:proofErr w:type="spellStart"/>
+      <w:r>
+        <w:t>gfortran</w:t>
+      </w:r>
+      <w:proofErr w:type="spellEnd"/>
+      <w:r>
+        <w:t>/</w:t>
       </w:r>
       <w:proofErr w:type="spellStart"/>
       <w:r>
@@ -544,14 +557,29 @@
       <w:r>
         <w:t xml:space="preserve"> (IVF), however some old versions of IVF required a separate license for MKL. If you have the Intel compiler without access to MKL, see the instructions at this web site: </w:t>
       </w:r>
-      <w:hyperlink r:id="rId11" w:anchor="libraries" w:history="1">
-        <w:r>
-          <w:rPr>
-            <w:rStyle w:val="Hyperlink"/>
-          </w:rPr>
-          <w:t>http://icl.cs.utk.edu/lapack-for-windows/lapack/index.html#libraries</w:t>
-        </w:r>
-      </w:hyperlink>
+      <w:r>
+        <w:fldChar w:fldCharType="begin"/>
+      </w:r>
+      <w:r>
+        <w:instrText>HYPERLINK "http://icl.cs.utk.edu/lapack-for-windows/lapack/"</w:instrText>
+      </w:r>
+      <w:r>
+        <w:fldChar w:fldCharType="separate"/>
+      </w:r>
+      <w:r>
+        <w:rPr>
+          <w:rStyle w:val="Hyperlink"/>
+        </w:rPr>
+        <w:t>http://icl.cs.utk.edu/lapack-for-windows/lapack/</w:t>
+      </w:r>
+      <w:r>
+        <w:rPr>
+          <w:rStyle w:val="Hyperlink"/>
+        </w:rPr>
+        <w:fldChar w:fldCharType="end"/>
+      </w:r>
+      <w:bookmarkStart w:id="1" w:name="_GoBack"/>
+      <w:bookmarkEnd w:id="1"/>
       <w:r>
         <w:t xml:space="preserve"> for help in installing LAPACK and BLAS libraries for Release and Debug modes.</w:t>
       </w:r>
@@ -601,13 +629,13 @@
       <w:pPr>
         <w:pStyle w:val="Heading2"/>
       </w:pPr>
-      <w:bookmarkStart w:id="1" w:name="_Toc325359538"/>
-      <w:bookmarkStart w:id="2" w:name="_Toc352065322"/>
+      <w:bookmarkStart w:id="2" w:name="_Toc325359538"/>
+      <w:bookmarkStart w:id="3" w:name="_Toc352065322"/>
       <w:r>
         <w:t>Setting Compiler Internal Variables</w:t>
       </w:r>
-      <w:bookmarkEnd w:id="1"/>
       <w:bookmarkEnd w:id="2"/>
+      <w:bookmarkEnd w:id="3"/>
     </w:p>
     <w:p>
       <w:r>
@@ -1284,25 +1312,7 @@
                                 <w:sz w:val="16"/>
                                 <w:szCs w:val="16"/>
                               </w:rPr>
-                              <w:t>REM -- MACHINES</w:t>
-                            </w:r>
-                            <w:proofErr w:type="gramStart"/>
-                            <w:r>
-                              <w:rPr>
-                                <w:rFonts w:ascii="Courier New" w:hAnsi="Courier New" w:cs="Courier New"/>
-                                <w:sz w:val="16"/>
-                                <w:szCs w:val="16"/>
-                              </w:rPr>
-                              <w:t xml:space="preserve">.  </w:t>
-                            </w:r>
-                            <w:proofErr w:type="gramEnd"/>
-                            <w:r>
-                              <w:rPr>
-                                <w:rFonts w:ascii="Courier New" w:hAnsi="Courier New" w:cs="Courier New"/>
-                                <w:sz w:val="16"/>
-                                <w:szCs w:val="16"/>
-                              </w:rPr>
-                              <w:t>NOTE: do not use quotation marks around the path names!!!! ---</w:t>
+                              <w:t>REM -- MACHINES.  NOTE: do not use quotation marks around the path names!!!! ---</w:t>
                             </w:r>
                           </w:p>
                           <w:p>
@@ -1413,7 +1423,25 @@
                                 <w:sz w:val="16"/>
                                 <w:szCs w:val="16"/>
                               </w:rPr>
-                              <w:t xml:space="preserve"> the location of the AeroDyn source files</w:t>
+                              <w:t xml:space="preserve"> the location of the </w:t>
+                            </w:r>
+                            <w:proofErr w:type="spellStart"/>
+                            <w:r>
+                              <w:rPr>
+                                <w:rFonts w:ascii="Courier New" w:hAnsi="Courier New" w:cs="Courier New"/>
+                                <w:sz w:val="16"/>
+                                <w:szCs w:val="16"/>
+                              </w:rPr>
+                              <w:t>AeroDyn</w:t>
+                            </w:r>
+                            <w:proofErr w:type="spellEnd"/>
+                            <w:r>
+                              <w:rPr>
+                                <w:rFonts w:ascii="Courier New" w:hAnsi="Courier New" w:cs="Courier New"/>
+                                <w:sz w:val="16"/>
+                                <w:szCs w:val="16"/>
+                              </w:rPr>
+                              <w:t xml:space="preserve"> source files</w:t>
                             </w:r>
                           </w:p>
                           <w:p>
@@ -1450,7 +1478,25 @@
                                 <w:sz w:val="16"/>
                                 <w:szCs w:val="16"/>
                               </w:rPr>
-                              <w:t xml:space="preserve">     is the location of the AeroDyn wind inflow source files</w:t>
+                              <w:t xml:space="preserve">     is the location of the </w:t>
+                            </w:r>
+                            <w:proofErr w:type="spellStart"/>
+                            <w:r>
+                              <w:rPr>
+                                <w:rFonts w:ascii="Courier New" w:hAnsi="Courier New" w:cs="Courier New"/>
+                                <w:sz w:val="16"/>
+                                <w:szCs w:val="16"/>
+                              </w:rPr>
+                              <w:t>AeroDyn</w:t>
+                            </w:r>
+                            <w:proofErr w:type="spellEnd"/>
+                            <w:r>
+                              <w:rPr>
+                                <w:rFonts w:ascii="Courier New" w:hAnsi="Courier New" w:cs="Courier New"/>
+                                <w:sz w:val="16"/>
+                                <w:szCs w:val="16"/>
+                              </w:rPr>
+                              <w:t xml:space="preserve"> wind inflow source files</w:t>
                             </w:r>
                           </w:p>
                           <w:p>
@@ -5459,7 +5505,7 @@
                                 <w:sz w:val="16"/>
                                 <w:szCs w:val="16"/>
                               </w:rPr>
-                              <w:t xml:space="preserve">ECHO Compiling FAST, AeroDyn, and </w:t>
+                              <w:t xml:space="preserve">ECHO Compiling FAST, </w:t>
                             </w:r>
                             <w:proofErr w:type="spellStart"/>
                             <w:r>
@@ -5468,6 +5514,24 @@
                                 <w:sz w:val="16"/>
                                 <w:szCs w:val="16"/>
                               </w:rPr>
+                              <w:t>AeroDyn</w:t>
+                            </w:r>
+                            <w:proofErr w:type="spellEnd"/>
+                            <w:r>
+                              <w:rPr>
+                                <w:rFonts w:ascii="Courier New" w:hAnsi="Courier New" w:cs="Courier New"/>
+                                <w:sz w:val="16"/>
+                                <w:szCs w:val="16"/>
+                              </w:rPr>
+                              <w:t xml:space="preserve">, and </w:t>
+                            </w:r>
+                            <w:proofErr w:type="spellStart"/>
+                            <w:r>
+                              <w:rPr>
+                                <w:rFonts w:ascii="Courier New" w:hAnsi="Courier New" w:cs="Courier New"/>
+                                <w:sz w:val="16"/>
+                                <w:szCs w:val="16"/>
+                              </w:rPr>
                               <w:t>NWTC_Library</w:t>
                             </w:r>
                             <w:proofErr w:type="spellEnd"/>
@@ -5477,25 +5541,7 @@
                                 <w:sz w:val="16"/>
                                 <w:szCs w:val="16"/>
                               </w:rPr>
-                              <w:t xml:space="preserve"> routines to create </w:t>
-                            </w:r>
-                            <w:proofErr w:type="gramStart"/>
-                            <w:r>
-                              <w:rPr>
-                                <w:rFonts w:ascii="Courier New" w:hAnsi="Courier New" w:cs="Courier New"/>
-                                <w:sz w:val="16"/>
-                                <w:szCs w:val="16"/>
-                              </w:rPr>
-                              <w:t>%ROOT</w:t>
-                            </w:r>
-                            <w:proofErr w:type="gramEnd"/>
-                            <w:r>
-                              <w:rPr>
-                                <w:rFonts w:ascii="Courier New" w:hAnsi="Courier New" w:cs="Courier New"/>
-                                <w:sz w:val="16"/>
-                                <w:szCs w:val="16"/>
-                              </w:rPr>
-                              <w:t>_NAME%.exe:</w:t>
+                              <w:t xml:space="preserve"> routines to create %ROOT_NAME%.exe:</w:t>
                             </w:r>
                           </w:p>
                           <w:p>
@@ -11940,7 +11986,7 @@
         <w:pStyle w:val="Caption"/>
         <w:jc w:val="center"/>
       </w:pPr>
-      <w:bookmarkStart w:id="3" w:name="_Ref391902735"/>
+      <w:bookmarkStart w:id="4" w:name="_Ref391902735"/>
       <w:proofErr w:type="gramStart"/>
       <w:r>
         <w:t xml:space="preserve">Figure </w:t>
@@ -11966,7 +12012,7 @@
         </w:rPr>
         <w:fldChar w:fldCharType="end"/>
       </w:r>
-      <w:bookmarkEnd w:id="3"/>
+      <w:bookmarkEnd w:id="4"/>
       <w:r>
         <w:t>.</w:t>
       </w:r>
@@ -12304,7 +12350,7 @@
                                           </pic:cNvPicPr>
                                         </pic:nvPicPr>
                                         <pic:blipFill>
-                                          <a:blip r:embed="rId12" cstate="print"/>
+                                          <a:blip r:embed="rId11" cstate="print"/>
                                           <a:srcRect t="48588" r="82867" b="207"/>
                                           <a:stretch>
                                             <a:fillRect/>
@@ -12338,7 +12384,7 @@
                               <w:pStyle w:val="Caption"/>
                               <w:jc w:val="center"/>
                             </w:pPr>
-                            <w:bookmarkStart w:id="4" w:name="_Ref391902883"/>
+                            <w:bookmarkStart w:id="5" w:name="_Ref391902883"/>
                             <w:proofErr w:type="gramStart"/>
                             <w:r>
                               <w:t xml:space="preserve">Figure </w:t>
@@ -12364,7 +12410,7 @@
                               </w:rPr>
                               <w:fldChar w:fldCharType="end"/>
                             </w:r>
-                            <w:bookmarkEnd w:id="4"/>
+                            <w:bookmarkEnd w:id="5"/>
                             <w:r>
                               <w:t>.</w:t>
                             </w:r>
@@ -12385,8 +12431,8 @@
                             <w:pPr>
                               <w:pStyle w:val="NRELFigureCaption"/>
                             </w:pPr>
-                            <w:bookmarkStart w:id="5" w:name="Figure_WindowsShortcutLocation"/>
-                            <w:bookmarkStart w:id="6" w:name="_Toc352065341"/>
+                            <w:bookmarkStart w:id="6" w:name="Figure_WindowsShortcutLocation"/>
+                            <w:bookmarkStart w:id="7" w:name="_Toc352065341"/>
                             <w:proofErr w:type="gramStart"/>
                             <w:r>
                               <w:t xml:space="preserve">Figure </w:t>
@@ -12399,7 +12445,7 @@
                                 <w:t>1</w:t>
                               </w:r>
                             </w:fldSimple>
-                            <w:bookmarkEnd w:id="5"/>
+                            <w:bookmarkEnd w:id="6"/>
                             <w:r>
                               <w:t>.</w:t>
                             </w:r>
@@ -12407,7 +12453,7 @@
                             <w:r>
                               <w:t xml:space="preserve"> An example of finding the IVF command prompt shortcut</w:t>
                             </w:r>
-                            <w:bookmarkEnd w:id="6"/>
+                            <w:bookmarkEnd w:id="7"/>
                           </w:p>
                         </w:txbxContent>
                       </wps:txbx>
@@ -12675,7 +12721,7 @@
                               <w:pStyle w:val="Caption"/>
                               <w:jc w:val="center"/>
                             </w:pPr>
-                            <w:bookmarkStart w:id="7" w:name="_Ref391902893"/>
+                            <w:bookmarkStart w:id="8" w:name="_Ref391902893"/>
                             <w:proofErr w:type="gramStart"/>
                             <w:r>
                               <w:t xml:space="preserve">Figure </w:t>
@@ -12701,7 +12747,7 @@
                               </w:rPr>
                               <w:fldChar w:fldCharType="end"/>
                             </w:r>
-                            <w:bookmarkEnd w:id="7"/>
+                            <w:bookmarkEnd w:id="8"/>
                             <w:r>
                               <w:t>.</w:t>
                             </w:r>
@@ -12889,8 +12935,6 @@
       <w:r>
         <w:t xml:space="preserve"> </w:t>
       </w:r>
-      <w:bookmarkStart w:id="8" w:name="_GoBack"/>
-      <w:bookmarkEnd w:id="8"/>
       <w:r>
         <w:t>shows the screen output after a successful build using Intel® Composer XE 2011. Notice the title of the command window after Compile_FAST.bat has been run.</w:t>
       </w:r>
@@ -12985,8 +13029,13 @@
       <w:r>
         <w:t xml:space="preserve">with </w:t>
       </w:r>
-      <w:r>
-        <w:t>gfortran for Windows</w:t>
+      <w:proofErr w:type="spellStart"/>
+      <w:r>
+        <w:t>gfortran</w:t>
+      </w:r>
+      <w:proofErr w:type="spellEnd"/>
+      <w:r>
+        <w:t xml:space="preserve"> for Windows</w:t>
       </w:r>
     </w:p>
     <w:p>
@@ -13008,15 +13057,25 @@
         <w:t xml:space="preserve">Compiling folder can be used to compile </w:t>
       </w:r>
       <w:r>
-        <w:t xml:space="preserve">FAST v8 using gfortran. </w:t>
+        <w:t xml:space="preserve">FAST v8 using </w:t>
+      </w:r>
+      <w:proofErr w:type="spellStart"/>
+      <w:r>
+        <w:t>gfortran</w:t>
+      </w:r>
+      <w:proofErr w:type="spellEnd"/>
+      <w:r>
+        <w:t xml:space="preserve">. </w:t>
       </w:r>
     </w:p>
     <w:p>
+      <w:proofErr w:type="spellStart"/>
       <w:proofErr w:type="gramStart"/>
       <w:r>
         <w:lastRenderedPageBreak/>
         <w:t>gfortran</w:t>
       </w:r>
+      <w:proofErr w:type="spellEnd"/>
       <w:proofErr w:type="gramEnd"/>
       <w:r>
         <w:t xml:space="preserve"> (</w:t>
@@ -13120,7 +13179,15 @@
     </w:p>
     <w:p>
       <w:r>
-        <w:t>When you use gfortran for Windows, you will need to make sure these .</w:t>
+        <w:t xml:space="preserve">When you use </w:t>
+      </w:r>
+      <w:proofErr w:type="spellStart"/>
+      <w:r>
+        <w:t>gfortran</w:t>
+      </w:r>
+      <w:proofErr w:type="spellEnd"/>
+      <w:r>
+        <w:t xml:space="preserve"> for Windows, you will need to make sure these .</w:t>
       </w:r>
       <w:proofErr w:type="spellStart"/>
       <w:r>
@@ -13133,7 +13200,15 @@
     </w:p>
     <w:p>
       <w:r>
-        <w:t>To use the LAPACK and BLAS libraries in gfortran, use linking options –</w:t>
+        <w:t xml:space="preserve">To use the LAPACK and BLAS libraries in </w:t>
+      </w:r>
+      <w:proofErr w:type="spellStart"/>
+      <w:r>
+        <w:t>gfortran</w:t>
+      </w:r>
+      <w:proofErr w:type="spellEnd"/>
+      <w:r>
+        <w:t>, use linking options –</w:t>
       </w:r>
       <w:proofErr w:type="spellStart"/>
       <w:r>
@@ -13246,8 +13321,13 @@
           <w:tab w:val="right" w:pos="8640"/>
         </w:tabs>
       </w:pPr>
-      <w:r>
-        <w:t>SubDyn places some large matrices on the stack, and we have found that on Win32 systems, we need to increase the stack reserve size. The command option is:</w:t>
+      <w:proofErr w:type="spellStart"/>
+      <w:r>
+        <w:t>SubDyn</w:t>
+      </w:r>
+      <w:proofErr w:type="spellEnd"/>
+      <w:r>
+        <w:t xml:space="preserve"> places some large matrices on the stack, and we have found that on Win32 systems, we need to increase the stack reserve size. The command option is:</w:t>
       </w:r>
       <w:r>
         <w:br/>
@@ -13312,7 +13392,29 @@
           <w:lang w:val="en"/>
         </w:rPr>
         <w:tab/>
-        <w:t>(gfortran)</w:t>
+        <w:t>(</w:t>
+      </w:r>
+      <w:proofErr w:type="spellStart"/>
+      <w:r>
+        <w:rPr>
+          <w:rFonts w:ascii="Helvetica" w:hAnsi="Helvetica"/>
+          <w:color w:val="282828"/>
+          <w:sz w:val="21"/>
+          <w:szCs w:val="21"/>
+          <w:lang w:val="en"/>
+        </w:rPr>
+        <w:t>gfortran</w:t>
+      </w:r>
+      <w:proofErr w:type="spellEnd"/>
+      <w:r>
+        <w:rPr>
+          <w:rFonts w:ascii="Helvetica" w:hAnsi="Helvetica"/>
+          <w:color w:val="282828"/>
+          <w:sz w:val="21"/>
+          <w:szCs w:val="21"/>
+          <w:lang w:val="en"/>
+        </w:rPr>
+        <w:t>)</w:t>
       </w:r>
     </w:p>
     <w:p>
@@ -13397,7 +13499,29 @@
           <w:lang w:val="en"/>
         </w:rPr>
         <w:tab/>
-        <w:t>(gfortran)</w:t>
+        <w:t>(</w:t>
+      </w:r>
+      <w:proofErr w:type="spellStart"/>
+      <w:r>
+        <w:rPr>
+          <w:rFonts w:ascii="Helvetica" w:hAnsi="Helvetica"/>
+          <w:color w:val="282828"/>
+          <w:sz w:val="21"/>
+          <w:szCs w:val="21"/>
+          <w:lang w:val="en"/>
+        </w:rPr>
+        <w:t>gfortran</w:t>
+      </w:r>
+      <w:proofErr w:type="spellEnd"/>
+      <w:r>
+        <w:rPr>
+          <w:rFonts w:ascii="Helvetica" w:hAnsi="Helvetica"/>
+          <w:color w:val="282828"/>
+          <w:sz w:val="21"/>
+          <w:szCs w:val="21"/>
+          <w:lang w:val="en"/>
+        </w:rPr>
+        <w:t>)</w:t>
       </w:r>
     </w:p>
     <w:p>
@@ -13476,7 +13600,15 @@
       </w:r>
       <w:proofErr w:type="spellEnd"/>
       <w:r>
-        <w:t xml:space="preserve"> routines (i.e., HydroDyn), you will also need to set the default Real and Double KINDs to 8 and 16 bytes, respectively. (Default REAL must be the same as </w:t>
+        <w:t xml:space="preserve"> routines (i.e., </w:t>
+      </w:r>
+      <w:proofErr w:type="spellStart"/>
+      <w:r>
+        <w:t>HydroDyn</w:t>
+      </w:r>
+      <w:proofErr w:type="spellEnd"/>
+      <w:r>
+        <w:t xml:space="preserve">), you will also need to set the default Real and Double KINDs to 8 and 16 bytes, respectively. (Default REAL must be the same as </w:t>
       </w:r>
       <w:proofErr w:type="spellStart"/>
       <w:r>
@@ -13582,7 +13714,15 @@
       </w:r>
       <w:proofErr w:type="spellEnd"/>
       <w:r>
-        <w:t xml:space="preserve"> for gfortran. </w:t>
+        <w:t xml:space="preserve"> for </w:t>
+      </w:r>
+      <w:proofErr w:type="spellStart"/>
+      <w:r>
+        <w:t>gfortran</w:t>
+      </w:r>
+      <w:proofErr w:type="spellEnd"/>
+      <w:r>
+        <w:t xml:space="preserve">. </w:t>
       </w:r>
     </w:p>
     <w:p>
@@ -13777,12 +13917,12 @@
       <w:r>
         <w:t xml:space="preserve">If you have an older version of the Intel compiler, you may not have access to MKL. In that case, please see the instructions at this web site: </w:t>
       </w:r>
-      <w:hyperlink r:id="rId26" w:anchor="libraries" w:history="1">
+      <w:hyperlink r:id="rId26" w:history="1">
         <w:r>
           <w:rPr>
             <w:rStyle w:val="Hyperlink"/>
           </w:rPr>
-          <w:t>http://icl.cs.utk.edu/lapack-for-windows/lapack/index.html#libraries</w:t>
+          <w:t>http://icl.cs.utk.edu/lapack-for-windows/lapack/</w:t>
         </w:r>
       </w:hyperlink>
       <w:r>
@@ -17802,7 +17942,7 @@
           <w:rPr>
             <w:noProof/>
           </w:rPr>
-          <w:t>6</w:t>
+          <w:t>2</w:t>
         </w:r>
         <w:r>
           <w:rPr>
@@ -17871,7 +18011,15 @@
         <w:footnoteRef/>
       </w:r>
       <w:r>
-        <w:t xml:space="preserve"> These are actually linking options in gfortran.</w:t>
+        <w:t xml:space="preserve"> These are actually linking options in </w:t>
+      </w:r>
+      <w:proofErr w:type="spellStart"/>
+      <w:r>
+        <w:t>gfortran</w:t>
+      </w:r>
+      <w:proofErr w:type="spellEnd"/>
+      <w:r>
+        <w:t>.</w:t>
       </w:r>
     </w:p>
   </w:footnote>
@@ -20029,7 +20177,7 @@
 </file>
 
 <file path=customXml/itemProps1.xml><?xml version="1.0" encoding="utf-8"?>
-<ds:datastoreItem xmlns:ds="http://schemas.openxmlformats.org/officeDocument/2006/customXml" ds:itemID="{37D045E0-F765-4483-9450-47B3CFE2B5F3}">
+<ds:datastoreItem xmlns:ds="http://schemas.openxmlformats.org/officeDocument/2006/customXml" ds:itemID="{B1892664-844F-4BC6-B6EF-C29E9FD80E7C}">
   <ds:schemaRefs>
     <ds:schemaRef ds:uri="http://schemas.openxmlformats.org/officeDocument/2006/bibliography"/>
   </ds:schemaRefs>

</xml_diff>

<commit_message>
+ added HSSBrTrq + updated Simulink code to be a little more general; ;hooks for allowing inputs at t=0, though I'd disabled this feature for the time being (causes direct feed-through, which may cause other headaches) + changed DISCON dll suffix to x64 instead of win64 (so I can use $(PlatformName) in VS) + moved MAP and FEAM path locations + updated dependencies
git-svn-id: https://windsvn2.nrel.gov/FAST/branches/BJonkman@946 10acb478-4768-415a-8850-bacdb5912d4d
</commit_message>
<xml_diff>
--- a/Compiling/CompilingInstructions_FASTv8.docx
+++ b/Compiling/CompilingInstructions_FASTv8.docx
@@ -6,6 +6,8 @@
       <w:pPr>
         <w:pStyle w:val="Title"/>
       </w:pPr>
+      <w:bookmarkStart w:id="0" w:name="_GoBack"/>
+      <w:bookmarkEnd w:id="0"/>
       <w:r>
         <w:t>Compiling FAST v8.08.00c-bjj</w:t>
       </w:r>
@@ -44,15 +46,7 @@
       </w:r>
       <w:proofErr w:type="spellEnd"/>
       <w:r>
-        <w:t xml:space="preserve"> for </w:t>
-      </w:r>
-      <w:proofErr w:type="spellStart"/>
-      <w:r>
-        <w:t>gfortran</w:t>
-      </w:r>
-      <w:proofErr w:type="spellEnd"/>
-      <w:r>
-        <w:t>. The FAST archive contains all of the source files necessary to compile, and the compiling tools are set up with the correct paths to those files.</w:t>
+        <w:t xml:space="preserve"> for gfortran. The FAST archive contains all of the source files necessary to compile, and the compiling tools are set up with the correct paths to those files.</w:t>
       </w:r>
       <w:r>
         <w:t xml:space="preserve"> The tools also set up all the compiling options required to compile FAST.</w:t>
@@ -155,13 +149,8 @@
           <w:numId w:val="3"/>
         </w:numPr>
       </w:pPr>
-      <w:proofErr w:type="spellStart"/>
-      <w:r>
-        <w:t>gfortran</w:t>
-      </w:r>
-      <w:proofErr w:type="spellEnd"/>
-      <w:r>
-        <w:t>/</w:t>
+      <w:r>
+        <w:t>gfortran/</w:t>
       </w:r>
       <w:proofErr w:type="spellStart"/>
       <w:r>
@@ -289,7 +278,7 @@
                                   <w:noProof/>
                                 </w:rPr>
                               </w:pPr>
-                              <w:bookmarkStart w:id="0" w:name="_Ref391898954"/>
+                              <w:bookmarkStart w:id="1" w:name="_Ref391898954"/>
                               <w:proofErr w:type="gramStart"/>
                               <w:r>
                                 <w:t xml:space="preserve">Figure </w:t>
@@ -315,7 +304,7 @@
                                 </w:rPr>
                                 <w:fldChar w:fldCharType="end"/>
                               </w:r>
-                              <w:bookmarkEnd w:id="0"/>
+                              <w:bookmarkEnd w:id="1"/>
                               <w:r>
                                 <w:t>.</w:t>
                               </w:r>
@@ -396,14 +385,27 @@
                         <w:r>
                           <w:t xml:space="preserve">Figure </w:t>
                         </w:r>
-                        <w:fldSimple w:instr=" SEQ Figure \* ARABIC ">
-                          <w:r>
-                            <w:rPr>
-                              <w:noProof/>
-                            </w:rPr>
-                            <w:t>1</w:t>
-                          </w:r>
-                        </w:fldSimple>
+                        <w:r>
+                          <w:fldChar w:fldCharType="begin"/>
+                        </w:r>
+                        <w:r>
+                          <w:instrText xml:space="preserve"> SEQ Figure \* ARABIC </w:instrText>
+                        </w:r>
+                        <w:r>
+                          <w:fldChar w:fldCharType="separate"/>
+                        </w:r>
+                        <w:r>
+                          <w:rPr>
+                            <w:noProof/>
+                          </w:rPr>
+                          <w:t>1</w:t>
+                        </w:r>
+                        <w:r>
+                          <w:rPr>
+                            <w:noProof/>
+                          </w:rPr>
+                          <w:fldChar w:fldCharType="end"/>
+                        </w:r>
                         <w:bookmarkEnd w:id="2"/>
                         <w:r>
                           <w:t>.</w:t>
@@ -557,29 +559,14 @@
       <w:r>
         <w:t xml:space="preserve"> (IVF), however some old versions of IVF required a separate license for MKL. If you have the Intel compiler without access to MKL, see the instructions at this web site: </w:t>
       </w:r>
-      <w:r>
-        <w:fldChar w:fldCharType="begin"/>
-      </w:r>
-      <w:r>
-        <w:instrText>HYPERLINK "http://icl.cs.utk.edu/lapack-for-windows/lapack/"</w:instrText>
-      </w:r>
-      <w:r>
-        <w:fldChar w:fldCharType="separate"/>
-      </w:r>
-      <w:r>
-        <w:rPr>
-          <w:rStyle w:val="Hyperlink"/>
-        </w:rPr>
-        <w:t>http://icl.cs.utk.edu/lapack-for-windows/lapack/</w:t>
-      </w:r>
-      <w:r>
-        <w:rPr>
-          <w:rStyle w:val="Hyperlink"/>
-        </w:rPr>
-        <w:fldChar w:fldCharType="end"/>
-      </w:r>
-      <w:bookmarkStart w:id="1" w:name="_GoBack"/>
-      <w:bookmarkEnd w:id="1"/>
+      <w:hyperlink r:id="rId11" w:history="1">
+        <w:r>
+          <w:rPr>
+            <w:rStyle w:val="Hyperlink"/>
+          </w:rPr>
+          <w:t>http://icl.cs.utk.edu/lapack-for-windows/lapack/</w:t>
+        </w:r>
+      </w:hyperlink>
       <w:r>
         <w:t xml:space="preserve"> for help in installing LAPACK and BLAS libraries for Release and Debug modes.</w:t>
       </w:r>
@@ -629,13 +616,13 @@
       <w:pPr>
         <w:pStyle w:val="Heading2"/>
       </w:pPr>
-      <w:bookmarkStart w:id="2" w:name="_Toc325359538"/>
-      <w:bookmarkStart w:id="3" w:name="_Toc352065322"/>
+      <w:bookmarkStart w:id="3" w:name="_Toc325359538"/>
+      <w:bookmarkStart w:id="4" w:name="_Toc352065322"/>
       <w:r>
         <w:t>Setting Compiler Internal Variables</w:t>
       </w:r>
-      <w:bookmarkEnd w:id="2"/>
       <w:bookmarkEnd w:id="3"/>
+      <w:bookmarkEnd w:id="4"/>
     </w:p>
     <w:p>
       <w:r>
@@ -1423,25 +1410,7 @@
                                 <w:sz w:val="16"/>
                                 <w:szCs w:val="16"/>
                               </w:rPr>
-                              <w:t xml:space="preserve"> the location of the </w:t>
-                            </w:r>
-                            <w:proofErr w:type="spellStart"/>
-                            <w:r>
-                              <w:rPr>
-                                <w:rFonts w:ascii="Courier New" w:hAnsi="Courier New" w:cs="Courier New"/>
-                                <w:sz w:val="16"/>
-                                <w:szCs w:val="16"/>
-                              </w:rPr>
-                              <w:t>AeroDyn</w:t>
-                            </w:r>
-                            <w:proofErr w:type="spellEnd"/>
-                            <w:r>
-                              <w:rPr>
-                                <w:rFonts w:ascii="Courier New" w:hAnsi="Courier New" w:cs="Courier New"/>
-                                <w:sz w:val="16"/>
-                                <w:szCs w:val="16"/>
-                              </w:rPr>
-                              <w:t xml:space="preserve"> source files</w:t>
+                              <w:t xml:space="preserve"> the location of the AeroDyn source files</w:t>
                             </w:r>
                           </w:p>
                           <w:p>
@@ -1478,25 +1447,7 @@
                                 <w:sz w:val="16"/>
                                 <w:szCs w:val="16"/>
                               </w:rPr>
-                              <w:t xml:space="preserve">     is the location of the </w:t>
-                            </w:r>
-                            <w:proofErr w:type="spellStart"/>
-                            <w:r>
-                              <w:rPr>
-                                <w:rFonts w:ascii="Courier New" w:hAnsi="Courier New" w:cs="Courier New"/>
-                                <w:sz w:val="16"/>
-                                <w:szCs w:val="16"/>
-                              </w:rPr>
-                              <w:t>AeroDyn</w:t>
-                            </w:r>
-                            <w:proofErr w:type="spellEnd"/>
-                            <w:r>
-                              <w:rPr>
-                                <w:rFonts w:ascii="Courier New" w:hAnsi="Courier New" w:cs="Courier New"/>
-                                <w:sz w:val="16"/>
-                                <w:szCs w:val="16"/>
-                              </w:rPr>
-                              <w:t xml:space="preserve"> wind inflow source files</w:t>
+                              <w:t xml:space="preserve">     is the location of the AeroDyn wind inflow source files</w:t>
                             </w:r>
                           </w:p>
                           <w:p>
@@ -5505,25 +5456,7 @@
                                 <w:sz w:val="16"/>
                                 <w:szCs w:val="16"/>
                               </w:rPr>
-                              <w:t xml:space="preserve">ECHO Compiling FAST, </w:t>
-                            </w:r>
-                            <w:proofErr w:type="spellStart"/>
-                            <w:r>
-                              <w:rPr>
-                                <w:rFonts w:ascii="Courier New" w:hAnsi="Courier New" w:cs="Courier New"/>
-                                <w:sz w:val="16"/>
-                                <w:szCs w:val="16"/>
-                              </w:rPr>
-                              <w:t>AeroDyn</w:t>
-                            </w:r>
-                            <w:proofErr w:type="spellEnd"/>
-                            <w:r>
-                              <w:rPr>
-                                <w:rFonts w:ascii="Courier New" w:hAnsi="Courier New" w:cs="Courier New"/>
-                                <w:sz w:val="16"/>
-                                <w:szCs w:val="16"/>
-                              </w:rPr>
-                              <w:t xml:space="preserve">, and </w:t>
+                              <w:t xml:space="preserve">ECHO Compiling FAST, AeroDyn, and </w:t>
                             </w:r>
                             <w:proofErr w:type="spellStart"/>
                             <w:r>
@@ -6940,25 +6873,7 @@
                           <w:sz w:val="16"/>
                           <w:szCs w:val="16"/>
                         </w:rPr>
-                        <w:t>REM -- MACHINES</w:t>
-                      </w:r>
-                      <w:proofErr w:type="gramStart"/>
-                      <w:r>
-                        <w:rPr>
-                          <w:rFonts w:ascii="Courier New" w:hAnsi="Courier New" w:cs="Courier New"/>
-                          <w:sz w:val="16"/>
-                          <w:szCs w:val="16"/>
-                        </w:rPr>
-                        <w:t xml:space="preserve">.  </w:t>
-                      </w:r>
-                      <w:proofErr w:type="gramEnd"/>
-                      <w:r>
-                        <w:rPr>
-                          <w:rFonts w:ascii="Courier New" w:hAnsi="Courier New" w:cs="Courier New"/>
-                          <w:sz w:val="16"/>
-                          <w:szCs w:val="16"/>
-                        </w:rPr>
-                        <w:t>NOTE: do not use quotation marks around the path names!!!! ---</w:t>
+                        <w:t>REM -- MACHINES.  NOTE: do not use quotation marks around the path names!!!! ---</w:t>
                       </w:r>
                     </w:p>
                     <w:p>
@@ -11133,25 +11048,7 @@
                           <w:sz w:val="16"/>
                           <w:szCs w:val="16"/>
                         </w:rPr>
-                        <w:t xml:space="preserve"> routines to create </w:t>
-                      </w:r>
-                      <w:proofErr w:type="gramStart"/>
-                      <w:r>
-                        <w:rPr>
-                          <w:rFonts w:ascii="Courier New" w:hAnsi="Courier New" w:cs="Courier New"/>
-                          <w:sz w:val="16"/>
-                          <w:szCs w:val="16"/>
-                        </w:rPr>
-                        <w:t>%ROOT</w:t>
-                      </w:r>
-                      <w:proofErr w:type="gramEnd"/>
-                      <w:r>
-                        <w:rPr>
-                          <w:rFonts w:ascii="Courier New" w:hAnsi="Courier New" w:cs="Courier New"/>
-                          <w:sz w:val="16"/>
-                          <w:szCs w:val="16"/>
-                        </w:rPr>
-                        <w:t>_NAME%.exe:</w:t>
+                        <w:t xml:space="preserve"> routines to create %ROOT_NAME%.exe:</w:t>
                       </w:r>
                     </w:p>
                     <w:p>
@@ -11986,7 +11883,7 @@
         <w:pStyle w:val="Caption"/>
         <w:jc w:val="center"/>
       </w:pPr>
-      <w:bookmarkStart w:id="4" w:name="_Ref391902735"/>
+      <w:bookmarkStart w:id="5" w:name="_Ref391902735"/>
       <w:proofErr w:type="gramStart"/>
       <w:r>
         <w:t xml:space="preserve">Figure </w:t>
@@ -12012,7 +11909,7 @@
         </w:rPr>
         <w:fldChar w:fldCharType="end"/>
       </w:r>
-      <w:bookmarkEnd w:id="4"/>
+      <w:bookmarkEnd w:id="5"/>
       <w:r>
         <w:t>.</w:t>
       </w:r>
@@ -12350,7 +12247,7 @@
                                           </pic:cNvPicPr>
                                         </pic:nvPicPr>
                                         <pic:blipFill>
-                                          <a:blip r:embed="rId11" cstate="print"/>
+                                          <a:blip r:embed="rId12" cstate="print"/>
                                           <a:srcRect t="48588" r="82867" b="207"/>
                                           <a:stretch>
                                             <a:fillRect/>
@@ -12384,7 +12281,7 @@
                               <w:pStyle w:val="Caption"/>
                               <w:jc w:val="center"/>
                             </w:pPr>
-                            <w:bookmarkStart w:id="5" w:name="_Ref391902883"/>
+                            <w:bookmarkStart w:id="6" w:name="_Ref391902883"/>
                             <w:proofErr w:type="gramStart"/>
                             <w:r>
                               <w:t xml:space="preserve">Figure </w:t>
@@ -12410,7 +12307,7 @@
                               </w:rPr>
                               <w:fldChar w:fldCharType="end"/>
                             </w:r>
-                            <w:bookmarkEnd w:id="5"/>
+                            <w:bookmarkEnd w:id="6"/>
                             <w:r>
                               <w:t>.</w:t>
                             </w:r>
@@ -12431,8 +12328,8 @@
                             <w:pPr>
                               <w:pStyle w:val="NRELFigureCaption"/>
                             </w:pPr>
-                            <w:bookmarkStart w:id="6" w:name="Figure_WindowsShortcutLocation"/>
-                            <w:bookmarkStart w:id="7" w:name="_Toc352065341"/>
+                            <w:bookmarkStart w:id="7" w:name="Figure_WindowsShortcutLocation"/>
+                            <w:bookmarkStart w:id="8" w:name="_Toc352065341"/>
                             <w:proofErr w:type="gramStart"/>
                             <w:r>
                               <w:t xml:space="preserve">Figure </w:t>
@@ -12445,7 +12342,7 @@
                                 <w:t>1</w:t>
                               </w:r>
                             </w:fldSimple>
-                            <w:bookmarkEnd w:id="6"/>
+                            <w:bookmarkEnd w:id="7"/>
                             <w:r>
                               <w:t>.</w:t>
                             </w:r>
@@ -12453,7 +12350,7 @@
                             <w:r>
                               <w:t xml:space="preserve"> An example of finding the IVF command prompt shortcut</w:t>
                             </w:r>
-                            <w:bookmarkEnd w:id="7"/>
+                            <w:bookmarkEnd w:id="8"/>
                           </w:p>
                         </w:txbxContent>
                       </wps:txbx>
@@ -12498,7 +12395,7 @@
                                     </pic:cNvPicPr>
                                   </pic:nvPicPr>
                                   <pic:blipFill>
-                                    <a:blip r:embed="rId13" cstate="print"/>
+                                    <a:blip r:embed="rId12" cstate="print"/>
                                     <a:srcRect t="48588" r="82867" b="207"/>
                                     <a:stretch>
                                       <a:fillRect/>
@@ -12537,14 +12434,27 @@
                       <w:r>
                         <w:t xml:space="preserve">Figure </w:t>
                       </w:r>
-                      <w:fldSimple w:instr=" SEQ Figure \* ARABIC ">
-                        <w:r>
-                          <w:rPr>
-                            <w:noProof/>
-                          </w:rPr>
-                          <w:t>3</w:t>
-                        </w:r>
-                      </w:fldSimple>
+                      <w:r>
+                        <w:fldChar w:fldCharType="begin"/>
+                      </w:r>
+                      <w:r>
+                        <w:instrText xml:space="preserve"> SEQ Figure \* ARABIC </w:instrText>
+                      </w:r>
+                      <w:r>
+                        <w:fldChar w:fldCharType="separate"/>
+                      </w:r>
+                      <w:r>
+                        <w:rPr>
+                          <w:noProof/>
+                        </w:rPr>
+                        <w:t>3</w:t>
+                      </w:r>
+                      <w:r>
+                        <w:rPr>
+                          <w:noProof/>
+                        </w:rPr>
+                        <w:fldChar w:fldCharType="end"/>
+                      </w:r>
                       <w:bookmarkEnd w:id="9"/>
                       <w:r>
                         <w:t>.</w:t>
@@ -12572,27 +12482,14 @@
                       <w:r>
                         <w:t xml:space="preserve">Figure </w:t>
                       </w:r>
-                      <w:r>
-                        <w:fldChar w:fldCharType="begin"/>
-                      </w:r>
-                      <w:r>
-                        <w:instrText xml:space="preserve"> SEQ Figures \* MERGEFORMAT </w:instrText>
-                      </w:r>
-                      <w:r>
-                        <w:fldChar w:fldCharType="separate"/>
-                      </w:r>
-                      <w:r>
-                        <w:rPr>
-                          <w:noProof/>
-                        </w:rPr>
-                        <w:t>1</w:t>
-                      </w:r>
-                      <w:r>
-                        <w:rPr>
-                          <w:noProof/>
-                        </w:rPr>
-                        <w:fldChar w:fldCharType="end"/>
-                      </w:r>
+                      <w:fldSimple w:instr=" SEQ Figures \* MERGEFORMAT ">
+                        <w:r>
+                          <w:rPr>
+                            <w:noProof/>
+                          </w:rPr>
+                          <w:t>1</w:t>
+                        </w:r>
+                      </w:fldSimple>
                       <w:bookmarkEnd w:id="10"/>
                       <w:r>
                         <w:t>.</w:t>
@@ -12687,7 +12584,7 @@
                                           </pic:cNvPicPr>
                                         </pic:nvPicPr>
                                         <pic:blipFill>
-                                          <a:blip r:embed="rId14" cstate="print"/>
+                                          <a:blip r:embed="rId13" cstate="print"/>
                                           <a:srcRect/>
                                           <a:stretch>
                                             <a:fillRect/>
@@ -12721,7 +12618,7 @@
                               <w:pStyle w:val="Caption"/>
                               <w:jc w:val="center"/>
                             </w:pPr>
-                            <w:bookmarkStart w:id="8" w:name="_Ref391902893"/>
+                            <w:bookmarkStart w:id="12" w:name="_Ref391902893"/>
                             <w:proofErr w:type="gramStart"/>
                             <w:r>
                               <w:t xml:space="preserve">Figure </w:t>
@@ -12747,7 +12644,7 @@
                               </w:rPr>
                               <w:fldChar w:fldCharType="end"/>
                             </w:r>
-                            <w:bookmarkEnd w:id="8"/>
+                            <w:bookmarkEnd w:id="12"/>
                             <w:r>
                               <w:t>.</w:t>
                             </w:r>
@@ -12807,7 +12704,7 @@
                                     </pic:cNvPicPr>
                                   </pic:nvPicPr>
                                   <pic:blipFill>
-                                    <a:blip r:embed="rId15" cstate="print"/>
+                                    <a:blip r:embed="rId13" cstate="print"/>
                                     <a:srcRect/>
                                     <a:stretch>
                                       <a:fillRect/>
@@ -12846,14 +12743,27 @@
                       <w:r>
                         <w:t xml:space="preserve">Figure </w:t>
                       </w:r>
-                      <w:fldSimple w:instr=" SEQ Figure \* ARABIC ">
-                        <w:r>
-                          <w:rPr>
-                            <w:noProof/>
-                          </w:rPr>
-                          <w:t>4</w:t>
-                        </w:r>
-                      </w:fldSimple>
+                      <w:r>
+                        <w:fldChar w:fldCharType="begin"/>
+                      </w:r>
+                      <w:r>
+                        <w:instrText xml:space="preserve"> SEQ Figure \* ARABIC </w:instrText>
+                      </w:r>
+                      <w:r>
+                        <w:fldChar w:fldCharType="separate"/>
+                      </w:r>
+                      <w:r>
+                        <w:rPr>
+                          <w:noProof/>
+                        </w:rPr>
+                        <w:t>4</w:t>
+                      </w:r>
+                      <w:r>
+                        <w:rPr>
+                          <w:noProof/>
+                        </w:rPr>
+                        <w:fldChar w:fldCharType="end"/>
+                      </w:r>
                       <w:bookmarkEnd w:id="13"/>
                       <w:r>
                         <w:t>.</w:t>
@@ -12969,7 +12879,7 @@
                     <pic:cNvPicPr/>
                   </pic:nvPicPr>
                   <pic:blipFill>
-                    <a:blip r:embed="rId16"/>
+                    <a:blip r:embed="rId14"/>
                     <a:stretch>
                       <a:fillRect/>
                     </a:stretch>
@@ -12995,21 +12905,34 @@
         <w:pStyle w:val="Caption"/>
         <w:jc w:val="center"/>
       </w:pPr>
-      <w:bookmarkStart w:id="9" w:name="_Ref391980401"/>
-      <w:bookmarkStart w:id="10" w:name="_Ref391980323"/>
+      <w:bookmarkStart w:id="14" w:name="_Ref391980401"/>
+      <w:bookmarkStart w:id="15" w:name="_Ref391980323"/>
       <w:proofErr w:type="gramStart"/>
       <w:r>
         <w:t xml:space="preserve">Figure </w:t>
       </w:r>
-      <w:fldSimple w:instr=" SEQ Figure \* ARABIC ">
-        <w:r>
-          <w:rPr>
-            <w:noProof/>
-          </w:rPr>
-          <w:t>5</w:t>
-        </w:r>
-      </w:fldSimple>
-      <w:bookmarkEnd w:id="9"/>
+      <w:r>
+        <w:fldChar w:fldCharType="begin"/>
+      </w:r>
+      <w:r>
+        <w:instrText xml:space="preserve"> SEQ Figure \* ARABIC </w:instrText>
+      </w:r>
+      <w:r>
+        <w:fldChar w:fldCharType="separate"/>
+      </w:r>
+      <w:r>
+        <w:rPr>
+          <w:noProof/>
+        </w:rPr>
+        <w:t>5</w:t>
+      </w:r>
+      <w:r>
+        <w:rPr>
+          <w:noProof/>
+        </w:rPr>
+        <w:fldChar w:fldCharType="end"/>
+      </w:r>
+      <w:bookmarkEnd w:id="14"/>
       <w:r>
         <w:t>.</w:t>
       </w:r>
@@ -13017,7 +12940,7 @@
       <w:r>
         <w:t xml:space="preserve"> Screen output from Compile_FAST.bat</w:t>
       </w:r>
-      <w:bookmarkEnd w:id="10"/>
+      <w:bookmarkEnd w:id="15"/>
     </w:p>
     <w:p>
       <w:pPr>
@@ -13029,13 +12952,8 @@
       <w:r>
         <w:t xml:space="preserve">with </w:t>
       </w:r>
-      <w:proofErr w:type="spellStart"/>
-      <w:r>
-        <w:t>gfortran</w:t>
-      </w:r>
-      <w:proofErr w:type="spellEnd"/>
-      <w:r>
-        <w:t xml:space="preserve"> for Windows</w:t>
+      <w:r>
+        <w:t>gfortran for Windows</w:t>
       </w:r>
     </w:p>
     <w:p>
@@ -13057,38 +12975,28 @@
         <w:t xml:space="preserve">Compiling folder can be used to compile </w:t>
       </w:r>
       <w:r>
-        <w:t xml:space="preserve">FAST v8 using </w:t>
-      </w:r>
-      <w:proofErr w:type="spellStart"/>
-      <w:r>
-        <w:t>gfortran</w:t>
-      </w:r>
-      <w:proofErr w:type="spellEnd"/>
-      <w:r>
-        <w:t xml:space="preserve">. </w:t>
+        <w:t xml:space="preserve">FAST v8 using gfortran. </w:t>
       </w:r>
     </w:p>
     <w:p>
-      <w:proofErr w:type="spellStart"/>
       <w:proofErr w:type="gramStart"/>
       <w:r>
         <w:lastRenderedPageBreak/>
         <w:t>gfortran</w:t>
       </w:r>
+      <w:proofErr w:type="gramEnd"/>
+      <w:r>
+        <w:t xml:space="preserve"> (</w:t>
+      </w:r>
+      <w:proofErr w:type="spellStart"/>
+      <w:r>
+        <w:t>gcc</w:t>
+      </w:r>
       <w:proofErr w:type="spellEnd"/>
-      <w:proofErr w:type="gramEnd"/>
-      <w:r>
-        <w:t xml:space="preserve"> (</w:t>
-      </w:r>
-      <w:proofErr w:type="spellStart"/>
-      <w:r>
-        <w:t>gcc</w:t>
-      </w:r>
-      <w:proofErr w:type="spellEnd"/>
       <w:r>
         <w:t xml:space="preserve">) for Windows will require you to download the LAPACK and BLAS binary files, which you can get here: </w:t>
       </w:r>
-      <w:hyperlink r:id="rId17" w:history="1">
+      <w:hyperlink r:id="rId15" w:history="1">
         <w:r>
           <w:rPr>
             <w:rStyle w:val="Hyperlink"/>
@@ -13117,7 +13025,7 @@
           <w:numId w:val="1"/>
         </w:numPr>
       </w:pPr>
-      <w:hyperlink r:id="rId18" w:history="1">
+      <w:hyperlink r:id="rId16" w:history="1">
         <w:r>
           <w:rPr>
             <w:rStyle w:val="Hyperlink"/>
@@ -13134,7 +13042,7 @@
           <w:numId w:val="1"/>
         </w:numPr>
       </w:pPr>
-      <w:hyperlink r:id="rId19" w:history="1">
+      <w:hyperlink r:id="rId17" w:history="1">
         <w:r>
           <w:rPr>
             <w:rStyle w:val="Hyperlink"/>
@@ -13151,7 +13059,7 @@
           <w:numId w:val="1"/>
         </w:numPr>
       </w:pPr>
-      <w:hyperlink r:id="rId20" w:history="1">
+      <w:hyperlink r:id="rId18" w:history="1">
         <w:r>
           <w:rPr>
             <w:rStyle w:val="Hyperlink"/>
@@ -13168,7 +13076,7 @@
           <w:numId w:val="1"/>
         </w:numPr>
       </w:pPr>
-      <w:hyperlink r:id="rId21" w:history="1">
+      <w:hyperlink r:id="rId19" w:history="1">
         <w:r>
           <w:rPr>
             <w:rStyle w:val="Hyperlink"/>
@@ -13179,15 +13087,7 @@
     </w:p>
     <w:p>
       <w:r>
-        <w:t xml:space="preserve">When you use </w:t>
-      </w:r>
-      <w:proofErr w:type="spellStart"/>
-      <w:r>
-        <w:t>gfortran</w:t>
-      </w:r>
-      <w:proofErr w:type="spellEnd"/>
-      <w:r>
-        <w:t xml:space="preserve"> for Windows, you will need to make sure these .</w:t>
+        <w:t>When you use gfortran for Windows, you will need to make sure these .</w:t>
       </w:r>
       <w:proofErr w:type="spellStart"/>
       <w:r>
@@ -13200,30 +13100,22 @@
     </w:p>
     <w:p>
       <w:r>
-        <w:t xml:space="preserve">To use the LAPACK and BLAS libraries in </w:t>
+        <w:t>To use the LAPACK and BLAS libraries in gfortran, use linking options –</w:t>
       </w:r>
       <w:proofErr w:type="spellStart"/>
       <w:r>
-        <w:t>gfortran</w:t>
+        <w:t>llapack</w:t>
       </w:r>
       <w:proofErr w:type="spellEnd"/>
       <w:r>
-        <w:t>, use linking options –</w:t>
+        <w:t xml:space="preserve"> and –</w:t>
       </w:r>
       <w:proofErr w:type="spellStart"/>
       <w:r>
-        <w:t>llapack</w:t>
+        <w:t>lblas</w:t>
       </w:r>
       <w:proofErr w:type="spellEnd"/>
       <w:r>
-        <w:t xml:space="preserve"> and –</w:t>
-      </w:r>
-      <w:proofErr w:type="spellStart"/>
-      <w:r>
-        <w:t>lblas</w:t>
-      </w:r>
-      <w:proofErr w:type="spellEnd"/>
-      <w:r>
         <w:t>. (</w:t>
       </w:r>
       <w:proofErr w:type="gramStart"/>
@@ -13234,7 +13126,7 @@
       <w:r>
         <w:t xml:space="preserve"> you are having trouble, this web site may also provide some useful information: </w:t>
       </w:r>
-      <w:hyperlink r:id="rId22" w:history="1">
+      <w:hyperlink r:id="rId20" w:history="1">
         <w:r>
           <w:rPr>
             <w:rStyle w:val="Hyperlink"/>
@@ -13256,7 +13148,13 @@
     </w:p>
     <w:p>
       <w:r>
-        <w:t>The options required to compile and link FAST v8.08.00c-bjj are already set in the compiling tools distributed with the code. However, it is sometimes useful to modify the options for debugging or other purposes.</w:t>
+        <w:rPr>
+          <w:b/>
+        </w:rPr>
+        <w:t>The options required to compile and link FAST v8.08.00c-bjj are already set in the compiling tools distributed with the code.</w:t>
+      </w:r>
+      <w:r>
+        <w:t xml:space="preserve"> However, it is sometimes useful to modify the options for debugging or other purposes.</w:t>
       </w:r>
     </w:p>
     <w:p>
@@ -13321,13 +13219,8 @@
           <w:tab w:val="right" w:pos="8640"/>
         </w:tabs>
       </w:pPr>
-      <w:proofErr w:type="spellStart"/>
-      <w:r>
-        <w:t>SubDyn</w:t>
-      </w:r>
-      <w:proofErr w:type="spellEnd"/>
-      <w:r>
-        <w:t xml:space="preserve"> places some large matrices on the stack, and we have found that on Win32 systems, we need to increase the stack reserve size. The command option is:</w:t>
+      <w:r>
+        <w:t>SubDyn places some large matrices on the stack, and we have found that on Win32 systems, we need to increase the stack reserve size. The command option is:</w:t>
       </w:r>
       <w:r>
         <w:br/>
@@ -13392,29 +13285,7 @@
           <w:lang w:val="en"/>
         </w:rPr>
         <w:tab/>
-        <w:t>(</w:t>
-      </w:r>
-      <w:proofErr w:type="spellStart"/>
-      <w:r>
-        <w:rPr>
-          <w:rFonts w:ascii="Helvetica" w:hAnsi="Helvetica"/>
-          <w:color w:val="282828"/>
-          <w:sz w:val="21"/>
-          <w:szCs w:val="21"/>
-          <w:lang w:val="en"/>
-        </w:rPr>
-        <w:t>gfortran</w:t>
-      </w:r>
-      <w:proofErr w:type="spellEnd"/>
-      <w:r>
-        <w:rPr>
-          <w:rFonts w:ascii="Helvetica" w:hAnsi="Helvetica"/>
-          <w:color w:val="282828"/>
-          <w:sz w:val="21"/>
-          <w:szCs w:val="21"/>
-          <w:lang w:val="en"/>
-        </w:rPr>
-        <w:t>)</w:t>
+        <w:t>(gfortran)</w:t>
       </w:r>
     </w:p>
     <w:p>
@@ -13499,29 +13370,7 @@
           <w:lang w:val="en"/>
         </w:rPr>
         <w:tab/>
-        <w:t>(</w:t>
-      </w:r>
-      <w:proofErr w:type="spellStart"/>
-      <w:r>
-        <w:rPr>
-          <w:rFonts w:ascii="Helvetica" w:hAnsi="Helvetica"/>
-          <w:color w:val="282828"/>
-          <w:sz w:val="21"/>
-          <w:szCs w:val="21"/>
-          <w:lang w:val="en"/>
-        </w:rPr>
-        <w:t>gfortran</w:t>
-      </w:r>
-      <w:proofErr w:type="spellEnd"/>
-      <w:r>
-        <w:rPr>
-          <w:rFonts w:ascii="Helvetica" w:hAnsi="Helvetica"/>
-          <w:color w:val="282828"/>
-          <w:sz w:val="21"/>
-          <w:szCs w:val="21"/>
-          <w:lang w:val="en"/>
-        </w:rPr>
-        <w:t>)</w:t>
+        <w:t>(gfortran)</w:t>
       </w:r>
     </w:p>
     <w:p>
@@ -13600,15 +13449,7 @@
       </w:r>
       <w:proofErr w:type="spellEnd"/>
       <w:r>
-        <w:t xml:space="preserve"> routines (i.e., </w:t>
-      </w:r>
-      <w:proofErr w:type="spellStart"/>
-      <w:r>
-        <w:t>HydroDyn</w:t>
-      </w:r>
-      <w:proofErr w:type="spellEnd"/>
-      <w:r>
-        <w:t xml:space="preserve">), you will also need to set the default Real and Double KINDs to 8 and 16 bytes, respectively. (Default REAL must be the same as </w:t>
+        <w:t xml:space="preserve"> routines (i.e., HydroDyn), you will also need to set the default Real and Double KINDs to 8 and 16 bytes, respectively. (Default REAL must be the same as </w:t>
       </w:r>
       <w:proofErr w:type="spellStart"/>
       <w:r>
@@ -13640,6 +13481,196 @@
             <wp:extent cx="5943600" cy="3741420"/>
             <wp:effectExtent l="0" t="0" r="0" b="0"/>
             <wp:docPr id="2" name="Picture 2"/>
+            <wp:cNvGraphicFramePr>
+              <a:graphicFrameLocks xmlns:a="http://schemas.openxmlformats.org/drawingml/2006/main" noChangeAspect="1"/>
+            </wp:cNvGraphicFramePr>
+            <a:graphic xmlns:a="http://schemas.openxmlformats.org/drawingml/2006/main">
+              <a:graphicData uri="http://schemas.openxmlformats.org/drawingml/2006/picture">
+                <pic:pic xmlns:pic="http://schemas.openxmlformats.org/drawingml/2006/picture">
+                  <pic:nvPicPr>
+                    <pic:cNvPr id="0" name=""/>
+                    <pic:cNvPicPr/>
+                  </pic:nvPicPr>
+                  <pic:blipFill>
+                    <a:blip r:embed="rId21"/>
+                    <a:stretch>
+                      <a:fillRect/>
+                    </a:stretch>
+                  </pic:blipFill>
+                  <pic:spPr>
+                    <a:xfrm>
+                      <a:off x="0" y="0"/>
+                      <a:ext cx="5943600" cy="3741420"/>
+                    </a:xfrm>
+                    <a:prstGeom prst="rect">
+                      <a:avLst/>
+                    </a:prstGeom>
+                  </pic:spPr>
+                </pic:pic>
+              </a:graphicData>
+            </a:graphic>
+          </wp:inline>
+        </w:drawing>
+      </w:r>
+    </w:p>
+    <w:p>
+      <w:pPr>
+        <w:pStyle w:val="Heading2"/>
+      </w:pPr>
+      <w:r>
+        <w:t>LAPACK Libraries</w:t>
+      </w:r>
+    </w:p>
+    <w:p>
+      <w:r>
+        <w:t>FAST v8 uses some LAPACK routines (</w:t>
+      </w:r>
+      <w:hyperlink r:id="rId22" w:history="1">
+        <w:r>
+          <w:rPr>
+            <w:rStyle w:val="Hyperlink"/>
+          </w:rPr>
+          <w:t>http://www.netlib.org/lapack/index.html</w:t>
+        </w:r>
+      </w:hyperlink>
+      <w:r>
+        <w:t>). We have made the decision to link with prebuilt libraries, which should include highly optimized versions of the Basic Linear Algebra Subprograms (BLAS).</w:t>
+      </w:r>
+    </w:p>
+    <w:p>
+      <w:r>
+        <w:t>These prebuilt libraries typically come installed on Linux and Mac operating systems. Use linking options –</w:t>
+      </w:r>
+      <w:proofErr w:type="spellStart"/>
+      <w:r>
+        <w:t>llapack</w:t>
+      </w:r>
+      <w:proofErr w:type="spellEnd"/>
+      <w:r>
+        <w:t xml:space="preserve"> and –</w:t>
+      </w:r>
+      <w:proofErr w:type="spellStart"/>
+      <w:r>
+        <w:t>lblas</w:t>
+      </w:r>
+      <w:proofErr w:type="spellEnd"/>
+      <w:r>
+        <w:t xml:space="preserve"> for gfortran. </w:t>
+      </w:r>
+    </w:p>
+    <w:p>
+      <w:r>
+        <w:lastRenderedPageBreak/>
+        <w:t xml:space="preserve">If you are using the Intel compiler, you can use the Intel® Math Kernel Library. To activate MKL, you will need to set </w:t>
+      </w:r>
+      <w:r>
+        <w:rPr>
+          <w:i/>
+        </w:rPr>
+        <w:t>Project</w:t>
+      </w:r>
+      <w:r>
+        <w:t xml:space="preserve"> -&gt; {project name} </w:t>
+      </w:r>
+      <w:r>
+        <w:rPr>
+          <w:i/>
+        </w:rPr>
+        <w:t>Properties</w:t>
+      </w:r>
+      <w:r>
+        <w:t xml:space="preserve"> -&gt; </w:t>
+      </w:r>
+      <w:r>
+        <w:rPr>
+          <w:i/>
+        </w:rPr>
+        <w:t>Configuration</w:t>
+      </w:r>
+      <w:r>
+        <w:t xml:space="preserve"> </w:t>
+      </w:r>
+      <w:r>
+        <w:rPr>
+          <w:i/>
+        </w:rPr>
+        <w:t>Properties</w:t>
+      </w:r>
+      <w:r>
+        <w:t xml:space="preserve"> -&gt; </w:t>
+      </w:r>
+      <w:r>
+        <w:rPr>
+          <w:i/>
+        </w:rPr>
+        <w:t>Fortran</w:t>
+      </w:r>
+      <w:r>
+        <w:t xml:space="preserve"> -&gt; </w:t>
+      </w:r>
+      <w:r>
+        <w:rPr>
+          <w:i/>
+        </w:rPr>
+        <w:t>Libraries</w:t>
+      </w:r>
+      <w:r>
+        <w:t xml:space="preserve"> -&gt; </w:t>
+      </w:r>
+      <w:r>
+        <w:rPr>
+          <w:i/>
+        </w:rPr>
+        <w:t>Use Intel Math Kernel Library</w:t>
+      </w:r>
+      <w:r>
+        <w:t xml:space="preserve"> to </w:t>
+      </w:r>
+      <w:r>
+        <w:rPr>
+          <w:b/>
+        </w:rPr>
+        <w:t>Sequential (/</w:t>
+      </w:r>
+      <w:proofErr w:type="spellStart"/>
+      <w:r>
+        <w:rPr>
+          <w:b/>
+        </w:rPr>
+        <w:t>Qmkl</w:t>
+      </w:r>
+      <w:proofErr w:type="gramStart"/>
+      <w:r>
+        <w:rPr>
+          <w:b/>
+        </w:rPr>
+        <w:t>:sequential</w:t>
+      </w:r>
+      <w:proofErr w:type="spellEnd"/>
+      <w:proofErr w:type="gramEnd"/>
+      <w:r>
+        <w:rPr>
+          <w:b/>
+        </w:rPr>
+        <w:t>)</w:t>
+      </w:r>
+      <w:r>
+        <w:t>.</w:t>
+      </w:r>
+    </w:p>
+    <w:p>
+      <w:pPr>
+        <w:keepNext/>
+      </w:pPr>
+      <w:r>
+        <w:rPr>
+          <w:noProof/>
+        </w:rPr>
+        <w:drawing>
+          <wp:inline distT="0" distB="0" distL="0" distR="0" wp14:anchorId="4F801791" wp14:editId="001503E6">
+            <wp:extent cx="5943600" cy="3741420"/>
+            <wp:effectExtent l="0" t="0" r="0" b="0"/>
+            <wp:docPr id="10" name="Picture 10"/>
             <wp:cNvGraphicFramePr>
               <a:graphicFrameLocks xmlns:a="http://schemas.openxmlformats.org/drawingml/2006/main" noChangeAspect="1"/>
             </wp:cNvGraphicFramePr>
@@ -13674,204 +13705,6 @@
     </w:p>
     <w:p>
       <w:pPr>
-        <w:pStyle w:val="Heading2"/>
-      </w:pPr>
-      <w:r>
-        <w:t>LAPACK Libraries</w:t>
-      </w:r>
-    </w:p>
-    <w:p>
-      <w:r>
-        <w:t>FAST v8 uses some LAPACK routines (</w:t>
-      </w:r>
-      <w:hyperlink r:id="rId24" w:history="1">
-        <w:r>
-          <w:rPr>
-            <w:rStyle w:val="Hyperlink"/>
-          </w:rPr>
-          <w:t>http://www.netlib.org/lapack/index.html</w:t>
-        </w:r>
-      </w:hyperlink>
-      <w:r>
-        <w:t>). We have made the decision to link with prebuilt libraries, which should include highly optimized versions of the Basic Linear Algebra Subprograms (BLAS).</w:t>
-      </w:r>
-    </w:p>
-    <w:p>
-      <w:r>
-        <w:t>These prebuilt libraries typically come installed on Linux and Mac operating systems. Use linking options –</w:t>
-      </w:r>
-      <w:proofErr w:type="spellStart"/>
-      <w:r>
-        <w:t>llapack</w:t>
-      </w:r>
-      <w:proofErr w:type="spellEnd"/>
-      <w:r>
-        <w:t xml:space="preserve"> and –</w:t>
-      </w:r>
-      <w:proofErr w:type="spellStart"/>
-      <w:r>
-        <w:t>lblas</w:t>
-      </w:r>
-      <w:proofErr w:type="spellEnd"/>
-      <w:r>
-        <w:t xml:space="preserve"> for </w:t>
-      </w:r>
-      <w:proofErr w:type="spellStart"/>
-      <w:r>
-        <w:t>gfortran</w:t>
-      </w:r>
-      <w:proofErr w:type="spellEnd"/>
-      <w:r>
-        <w:t xml:space="preserve">. </w:t>
-      </w:r>
-    </w:p>
-    <w:p>
-      <w:r>
-        <w:lastRenderedPageBreak/>
-        <w:t xml:space="preserve">If you are using the Intel compiler, you can use the Intel® Math Kernel Library. To activate MKL, you will need to set </w:t>
-      </w:r>
-      <w:r>
-        <w:rPr>
-          <w:i/>
-        </w:rPr>
-        <w:t>Project</w:t>
-      </w:r>
-      <w:r>
-        <w:t xml:space="preserve"> -&gt; {project name} </w:t>
-      </w:r>
-      <w:r>
-        <w:rPr>
-          <w:i/>
-        </w:rPr>
-        <w:t>Properties</w:t>
-      </w:r>
-      <w:r>
-        <w:t xml:space="preserve"> -&gt; </w:t>
-      </w:r>
-      <w:r>
-        <w:rPr>
-          <w:i/>
-        </w:rPr>
-        <w:t>Configuration</w:t>
-      </w:r>
-      <w:r>
-        <w:t xml:space="preserve"> </w:t>
-      </w:r>
-      <w:r>
-        <w:rPr>
-          <w:i/>
-        </w:rPr>
-        <w:t>Properties</w:t>
-      </w:r>
-      <w:r>
-        <w:t xml:space="preserve"> -&gt; </w:t>
-      </w:r>
-      <w:r>
-        <w:rPr>
-          <w:i/>
-        </w:rPr>
-        <w:t>Fortran</w:t>
-      </w:r>
-      <w:r>
-        <w:t xml:space="preserve"> -&gt; </w:t>
-      </w:r>
-      <w:r>
-        <w:rPr>
-          <w:i/>
-        </w:rPr>
-        <w:t>Libraries</w:t>
-      </w:r>
-      <w:r>
-        <w:t xml:space="preserve"> -&gt; </w:t>
-      </w:r>
-      <w:r>
-        <w:rPr>
-          <w:i/>
-        </w:rPr>
-        <w:t>Use Intel Math Kernel Library</w:t>
-      </w:r>
-      <w:r>
-        <w:t xml:space="preserve"> to </w:t>
-      </w:r>
-      <w:r>
-        <w:rPr>
-          <w:b/>
-        </w:rPr>
-        <w:t>Sequential (/</w:t>
-      </w:r>
-      <w:proofErr w:type="spellStart"/>
-      <w:r>
-        <w:rPr>
-          <w:b/>
-        </w:rPr>
-        <w:t>Qmkl</w:t>
-      </w:r>
-      <w:proofErr w:type="gramStart"/>
-      <w:r>
-        <w:rPr>
-          <w:b/>
-        </w:rPr>
-        <w:t>:sequential</w:t>
-      </w:r>
-      <w:proofErr w:type="spellEnd"/>
-      <w:proofErr w:type="gramEnd"/>
-      <w:r>
-        <w:rPr>
-          <w:b/>
-        </w:rPr>
-        <w:t>)</w:t>
-      </w:r>
-      <w:r>
-        <w:t>.</w:t>
-      </w:r>
-    </w:p>
-    <w:p>
-      <w:pPr>
-        <w:keepNext/>
-      </w:pPr>
-      <w:r>
-        <w:rPr>
-          <w:noProof/>
-        </w:rPr>
-        <w:drawing>
-          <wp:inline distT="0" distB="0" distL="0" distR="0" wp14:anchorId="4F801791" wp14:editId="001503E6">
-            <wp:extent cx="5943600" cy="3741420"/>
-            <wp:effectExtent l="0" t="0" r="0" b="0"/>
-            <wp:docPr id="10" name="Picture 10"/>
-            <wp:cNvGraphicFramePr>
-              <a:graphicFrameLocks xmlns:a="http://schemas.openxmlformats.org/drawingml/2006/main" noChangeAspect="1"/>
-            </wp:cNvGraphicFramePr>
-            <a:graphic xmlns:a="http://schemas.openxmlformats.org/drawingml/2006/main">
-              <a:graphicData uri="http://schemas.openxmlformats.org/drawingml/2006/picture">
-                <pic:pic xmlns:pic="http://schemas.openxmlformats.org/drawingml/2006/picture">
-                  <pic:nvPicPr>
-                    <pic:cNvPr id="0" name=""/>
-                    <pic:cNvPicPr/>
-                  </pic:nvPicPr>
-                  <pic:blipFill>
-                    <a:blip r:embed="rId25"/>
-                    <a:stretch>
-                      <a:fillRect/>
-                    </a:stretch>
-                  </pic:blipFill>
-                  <pic:spPr>
-                    <a:xfrm>
-                      <a:off x="0" y="0"/>
-                      <a:ext cx="5943600" cy="3741420"/>
-                    </a:xfrm>
-                    <a:prstGeom prst="rect">
-                      <a:avLst/>
-                    </a:prstGeom>
-                  </pic:spPr>
-                </pic:pic>
-              </a:graphicData>
-            </a:graphic>
-          </wp:inline>
-        </w:drawing>
-      </w:r>
-    </w:p>
-    <w:p>
-      <w:pPr>
         <w:pStyle w:val="Caption"/>
         <w:jc w:val="center"/>
       </w:pPr>
@@ -13917,7 +13750,7 @@
       <w:r>
         <w:t xml:space="preserve">If you have an older version of the Intel compiler, you may not have access to MKL. In that case, please see the instructions at this web site: </w:t>
       </w:r>
-      <w:hyperlink r:id="rId26" w:history="1">
+      <w:hyperlink r:id="rId24" w:history="1">
         <w:r>
           <w:rPr>
             <w:rStyle w:val="Hyperlink"/>
@@ -13992,7 +13825,7 @@
     <w:p>
       <w:pPr>
         <w:sectPr>
-          <w:footerReference w:type="default" r:id="rId27"/>
+          <w:footerReference w:type="default" r:id="rId25"/>
           <w:footnotePr>
             <w:numFmt w:val="chicago"/>
           </w:footnotePr>
@@ -14009,21 +13842,34 @@
         <w:keepNext/>
         <w:jc w:val="center"/>
       </w:pPr>
-      <w:bookmarkStart w:id="11" w:name="_Ref391903082"/>
-      <w:bookmarkStart w:id="12" w:name="_Ref391903078"/>
+      <w:bookmarkStart w:id="16" w:name="_Ref391903082"/>
+      <w:bookmarkStart w:id="17" w:name="_Ref391903078"/>
       <w:r>
         <w:lastRenderedPageBreak/>
         <w:t xml:space="preserve">Table </w:t>
       </w:r>
-      <w:fldSimple w:instr=" SEQ Table \* ARABIC ">
-        <w:r>
-          <w:rPr>
-            <w:noProof/>
-          </w:rPr>
-          <w:t>1</w:t>
-        </w:r>
-      </w:fldSimple>
-      <w:bookmarkEnd w:id="11"/>
+      <w:r>
+        <w:fldChar w:fldCharType="begin"/>
+      </w:r>
+      <w:r>
+        <w:instrText xml:space="preserve"> SEQ Table \* ARABIC </w:instrText>
+      </w:r>
+      <w:r>
+        <w:fldChar w:fldCharType="separate"/>
+      </w:r>
+      <w:r>
+        <w:rPr>
+          <w:noProof/>
+        </w:rPr>
+        <w:t>1</w:t>
+      </w:r>
+      <w:r>
+        <w:rPr>
+          <w:noProof/>
+        </w:rPr>
+        <w:fldChar w:fldCharType="end"/>
+      </w:r>
+      <w:bookmarkEnd w:id="16"/>
       <w:r>
         <w:t xml:space="preserve">: </w:t>
       </w:r>
@@ -14035,7 +13881,7 @@
       <w:r>
         <w:t xml:space="preserve"> Compiling Options</w:t>
       </w:r>
-      <w:bookmarkEnd w:id="12"/>
+      <w:bookmarkEnd w:id="17"/>
     </w:p>
     <w:tbl>
       <w:tblPr>
@@ -17781,12 +17627,12 @@
       <w:pPr>
         <w:pStyle w:val="Heading1"/>
       </w:pPr>
-      <w:bookmarkStart w:id="13" w:name="_Ref391976211"/>
+      <w:bookmarkStart w:id="18" w:name="_Ref391976211"/>
       <w:r>
         <w:lastRenderedPageBreak/>
         <w:t>Compiling on Linux or Mac</w:t>
       </w:r>
-      <w:bookmarkEnd w:id="13"/>
+      <w:bookmarkEnd w:id="18"/>
     </w:p>
     <w:p>
       <w:r>
@@ -17858,7 +17704,7 @@
       <w:r>
         <w:t xml:space="preserve">If you have questions or suggestions for improvements, please use our forums: </w:t>
       </w:r>
-      <w:hyperlink r:id="rId28" w:history="1">
+      <w:hyperlink r:id="rId26" w:history="1">
         <w:r>
           <w:rPr>
             <w:rStyle w:val="Hyperlink"/>
@@ -17942,7 +17788,7 @@
           <w:rPr>
             <w:noProof/>
           </w:rPr>
-          <w:t>2</w:t>
+          <w:t>1</w:t>
         </w:r>
         <w:r>
           <w:rPr>
@@ -18011,15 +17857,7 @@
         <w:footnoteRef/>
       </w:r>
       <w:r>
-        <w:t xml:space="preserve"> These are actually linking options in </w:t>
-      </w:r>
-      <w:proofErr w:type="spellStart"/>
-      <w:r>
-        <w:t>gfortran</w:t>
-      </w:r>
-      <w:proofErr w:type="spellEnd"/>
-      <w:r>
-        <w:t>.</w:t>
+        <w:t xml:space="preserve"> These are actually linking options in gfortran.</w:t>
       </w:r>
     </w:p>
   </w:footnote>
@@ -20177,7 +20015,7 @@
 </file>
 
 <file path=customXml/itemProps1.xml><?xml version="1.0" encoding="utf-8"?>
-<ds:datastoreItem xmlns:ds="http://schemas.openxmlformats.org/officeDocument/2006/customXml" ds:itemID="{B1892664-844F-4BC6-B6EF-C29E9FD80E7C}">
+<ds:datastoreItem xmlns:ds="http://schemas.openxmlformats.org/officeDocument/2006/customXml" ds:itemID="{D5BBF36A-B07F-471F-88D9-53D68C072123}">
   <ds:schemaRefs>
     <ds:schemaRef ds:uri="http://schemas.openxmlformats.org/officeDocument/2006/bibliography"/>
   </ds:schemaRefs>

</xml_diff>

<commit_message>
bug fixes in ServoDyn and HydroDyn (now get same CertTest results)
git-svn-id: https://windsvn2.nrel.gov/FAST/branches/BJonkman@950 10acb478-4768-415a-8850-bacdb5912d4d
</commit_message>
<xml_diff>
--- a/Compiling/CompilingInstructions_FASTv8.docx
+++ b/Compiling/CompilingInstructions_FASTv8.docx
@@ -6,10 +6,36 @@
       <w:pPr>
         <w:pStyle w:val="Title"/>
       </w:pPr>
-      <w:bookmarkStart w:id="0" w:name="_GoBack"/>
-      <w:bookmarkEnd w:id="0"/>
-      <w:r>
-        <w:t>Compiling FAST v8.08.00c-bjj</w:t>
+      <w:proofErr w:type="gramStart"/>
+      <w:r>
+        <w:t>Compiling FAST v8.</w:t>
+      </w:r>
+      <w:proofErr w:type="gramEnd"/>
+      <w:del w:id="0" w:author="Bonnie Jonkman" w:date="2015-03-19T13:33:00Z">
+        <w:r>
+          <w:delText>08</w:delText>
+        </w:r>
+      </w:del>
+      <w:ins w:id="1" w:author="Bonnie Jonkman" w:date="2015-03-19T13:33:00Z">
+        <w:r>
+          <w:t>10</w:t>
+        </w:r>
+      </w:ins>
+      <w:r>
+        <w:t>.00</w:t>
+      </w:r>
+      <w:del w:id="2" w:author="Bonnie Jonkman" w:date="2015-03-19T13:34:00Z">
+        <w:r>
+          <w:delText>c</w:delText>
+        </w:r>
+      </w:del>
+      <w:ins w:id="3" w:author="Bonnie Jonkman" w:date="2015-03-19T13:34:00Z">
+        <w:r>
+          <w:t>a</w:t>
+        </w:r>
+      </w:ins>
+      <w:r>
+        <w:t>-bjj</w:t>
       </w:r>
     </w:p>
     <w:p>
@@ -25,8 +51,22 @@
       </w:r>
       <w:r>
         <w:br/>
-        <w:t>June 30, 2014</w:t>
-      </w:r>
+      </w:r>
+      <w:del w:id="4" w:author="Bonnie Jonkman" w:date="2015-03-19T13:34:00Z">
+        <w:r>
+          <w:delText xml:space="preserve">June </w:delText>
+        </w:r>
+      </w:del>
+      <w:ins w:id="5" w:author="Bonnie Jonkman" w:date="2015-03-19T13:34:00Z">
+        <w:r>
+          <w:t>March 31, 2015</w:t>
+        </w:r>
+      </w:ins>
+      <w:del w:id="6" w:author="Bonnie Jonkman" w:date="2015-03-19T13:34:00Z">
+        <w:r>
+          <w:delText>30, 2014</w:delText>
+        </w:r>
+      </w:del>
     </w:p>
     <w:p>
       <w:pPr>
@@ -37,24 +77,111 @@
       </w:r>
     </w:p>
     <w:p>
-      <w:r>
-        <w:t xml:space="preserve">FAST v8.08.00c-bjj is distributed with several options for compiling the source code. It contains a Visual Studio project file, a Windows® batch file for Intel Fortran, and a </w:t>
-      </w:r>
-      <w:proofErr w:type="spellStart"/>
-      <w:r>
-        <w:t>makefile</w:t>
-      </w:r>
-      <w:proofErr w:type="spellEnd"/>
-      <w:r>
-        <w:t xml:space="preserve"> for gfortran. The FAST archive contains all of the source files necessary to compile, and the compiling tools are set up with the correct paths to those files.</w:t>
-      </w:r>
-      <w:r>
-        <w:t xml:space="preserve"> The tools also set up all the compiling options required to compile FAST.</w:t>
-      </w:r>
+      <w:pPr>
+        <w:rPr>
+          <w:ins w:id="7" w:author="Bonnie Jonkman" w:date="2015-03-19T13:34:00Z"/>
+        </w:rPr>
+      </w:pPr>
+      <w:ins w:id="8" w:author="Bonnie Jonkman" w:date="2015-03-19T13:34:00Z">
+        <w:r>
+          <w:t xml:space="preserve">FAST v8.10.00a-bjj is distributed with executables </w:t>
+        </w:r>
+      </w:ins>
+      <w:ins w:id="9" w:author="Bonnie Jonkman" w:date="2015-03-19T13:35:00Z">
+        <w:r>
+          <w:t xml:space="preserve">of </w:t>
+        </w:r>
+      </w:ins>
+      <w:ins w:id="10" w:author="Bonnie Jonkman" w:date="2015-03-19T13:34:00Z">
+        <w:r>
+          <w:t>both 32-bit and 64-bit Windows applications.</w:t>
+        </w:r>
+      </w:ins>
+      <w:ins w:id="11" w:author="Bonnie Jonkman" w:date="2015-03-19T13:35:00Z">
+        <w:r>
+          <w:t xml:space="preserve"> Unless you are compiling for a different architecture or are adding functionality to FAST, you should not have to recompile the code.</w:t>
+        </w:r>
+      </w:ins>
     </w:p>
     <w:p>
       <w:r>
-        <w:t xml:space="preserve">The compiling tools distributed with FAST v8.08.00c-bjj were created for Windows® systems. However, they can be adapted for use on non-Windows® systems. Please see </w:t>
+        <w:t>FAST v8.</w:t>
+      </w:r>
+      <w:ins w:id="12" w:author="Bonnie Jonkman" w:date="2015-03-19T13:34:00Z">
+        <w:r>
+          <w:t>10</w:t>
+        </w:r>
+      </w:ins>
+      <w:del w:id="13" w:author="Bonnie Jonkman" w:date="2015-03-19T13:34:00Z">
+        <w:r>
+          <w:delText>08</w:delText>
+        </w:r>
+      </w:del>
+      <w:proofErr w:type="gramStart"/>
+      <w:r>
+        <w:t>.00</w:t>
+      </w:r>
+      <w:del w:id="14" w:author="Bonnie Jonkman" w:date="2015-03-19T13:34:00Z">
+        <w:r>
+          <w:delText>c</w:delText>
+        </w:r>
+      </w:del>
+      <w:ins w:id="15" w:author="Bonnie Jonkman" w:date="2015-03-19T13:34:00Z">
+        <w:r>
+          <w:t>a</w:t>
+        </w:r>
+      </w:ins>
+      <w:r>
+        <w:t>-bjj</w:t>
+      </w:r>
+      <w:proofErr w:type="gramEnd"/>
+      <w:r>
+        <w:t xml:space="preserve"> is distributed with several options for compiling the source code. It contains a Visual Studio project file, a Windows® batch file for Intel Fortran, and a </w:t>
+      </w:r>
+      <w:proofErr w:type="spellStart"/>
+      <w:r>
+        <w:t>makefile</w:t>
+      </w:r>
+      <w:proofErr w:type="spellEnd"/>
+      <w:r>
+        <w:t xml:space="preserve"> for gfortran. The FAST archive contains all of the source files necessary to compile, and the compiling tools are set up with the correct paths to those files.</w:t>
+      </w:r>
+      <w:r>
+        <w:t xml:space="preserve"> The tools also set up all the compiling options required to compile FAST.</w:t>
+      </w:r>
+    </w:p>
+    <w:p>
+      <w:r>
+        <w:t>The compiling tools distributed with FAST v8.</w:t>
+      </w:r>
+      <w:ins w:id="16" w:author="Bonnie Jonkman" w:date="2015-03-19T13:36:00Z">
+        <w:r>
+          <w:t>1</w:t>
+        </w:r>
+      </w:ins>
+      <w:r>
+        <w:t>0</w:t>
+      </w:r>
+      <w:del w:id="17" w:author="Bonnie Jonkman" w:date="2015-03-19T13:36:00Z">
+        <w:r>
+          <w:delText>8</w:delText>
+        </w:r>
+      </w:del>
+      <w:r>
+        <w:t>.00</w:t>
+      </w:r>
+      <w:ins w:id="18" w:author="Bonnie Jonkman" w:date="2015-03-19T13:36:00Z">
+        <w:r>
+          <w:t>a</w:t>
+        </w:r>
+      </w:ins>
+      <w:del w:id="19" w:author="Bonnie Jonkman" w:date="2015-03-19T13:36:00Z">
+        <w:r>
+          <w:delText>c</w:delText>
+        </w:r>
+      </w:del>
+      <w:r>
+        <w:t xml:space="preserve">-bjj were created for Windows® systems. However, they can be adapted for use on non-Windows® systems. Please see </w:t>
       </w:r>
       <w:r>
         <w:t>“</w:t>
@@ -278,33 +405,20 @@
                                   <w:noProof/>
                                 </w:rPr>
                               </w:pPr>
-                              <w:bookmarkStart w:id="1" w:name="_Ref391898954"/>
+                              <w:bookmarkStart w:id="20" w:name="_Ref391898954"/>
                               <w:proofErr w:type="gramStart"/>
                               <w:r>
                                 <w:t xml:space="preserve">Figure </w:t>
                               </w:r>
-                              <w:r>
-                                <w:fldChar w:fldCharType="begin"/>
-                              </w:r>
-                              <w:r>
-                                <w:instrText xml:space="preserve"> SEQ Figure \* ARABIC </w:instrText>
-                              </w:r>
-                              <w:r>
-                                <w:fldChar w:fldCharType="separate"/>
-                              </w:r>
-                              <w:r>
-                                <w:rPr>
-                                  <w:noProof/>
-                                </w:rPr>
-                                <w:t>1</w:t>
-                              </w:r>
-                              <w:r>
-                                <w:rPr>
-                                  <w:noProof/>
-                                </w:rPr>
-                                <w:fldChar w:fldCharType="end"/>
-                              </w:r>
-                              <w:bookmarkEnd w:id="1"/>
+                              <w:fldSimple w:instr=" SEQ Figure \* ARABIC ">
+                                <w:r>
+                                  <w:rPr>
+                                    <w:noProof/>
+                                  </w:rPr>
+                                  <w:t>1</w:t>
+                                </w:r>
+                              </w:fldSimple>
+                              <w:bookmarkEnd w:id="20"/>
                               <w:r>
                                 <w:t>.</w:t>
                               </w:r>
@@ -314,6 +428,9 @@
                               </w:r>
                               <w:r>
                                 <w:t xml:space="preserve">the FAST </w:t>
+                              </w:r>
+                              <w:r>
+                                <w:t xml:space="preserve">v8.08.00 </w:t>
                               </w:r>
                               <w:r>
                                 <w:t>Visual Studio Project</w:t>
@@ -380,33 +497,20 @@
                             <w:noProof/>
                           </w:rPr>
                         </w:pPr>
-                        <w:bookmarkStart w:id="2" w:name="_Ref391898954"/>
+                        <w:bookmarkStart w:id="21" w:name="_Ref391898954"/>
                         <w:proofErr w:type="gramStart"/>
                         <w:r>
                           <w:t xml:space="preserve">Figure </w:t>
                         </w:r>
-                        <w:r>
-                          <w:fldChar w:fldCharType="begin"/>
-                        </w:r>
-                        <w:r>
-                          <w:instrText xml:space="preserve"> SEQ Figure \* ARABIC </w:instrText>
-                        </w:r>
-                        <w:r>
-                          <w:fldChar w:fldCharType="separate"/>
-                        </w:r>
-                        <w:r>
-                          <w:rPr>
-                            <w:noProof/>
-                          </w:rPr>
-                          <w:t>1</w:t>
-                        </w:r>
-                        <w:r>
-                          <w:rPr>
-                            <w:noProof/>
-                          </w:rPr>
-                          <w:fldChar w:fldCharType="end"/>
-                        </w:r>
-                        <w:bookmarkEnd w:id="2"/>
+                        <w:fldSimple w:instr=" SEQ Figure \* ARABIC ">
+                          <w:r>
+                            <w:rPr>
+                              <w:noProof/>
+                            </w:rPr>
+                            <w:t>1</w:t>
+                          </w:r>
+                        </w:fldSimple>
+                        <w:bookmarkEnd w:id="21"/>
                         <w:r>
                           <w:t>.</w:t>
                         </w:r>
@@ -416,6 +520,9 @@
                         </w:r>
                         <w:r>
                           <w:t xml:space="preserve">the FAST </w:t>
+                        </w:r>
+                        <w:r>
+                          <w:t xml:space="preserve">v8.08.00 </w:t>
                         </w:r>
                         <w:r>
                           <w:t>Visual Studio Project</w:t>
@@ -450,7 +557,25 @@
       </w:r>
       <w:proofErr w:type="spellEnd"/>
       <w:r>
-        <w:t xml:space="preserve"> directory of the FAST v8 archive. This should open a Solution Explorer window that lists all of the source files and Registry input files for FAST v8.08.0cc-bjj. See </w:t>
+        <w:t xml:space="preserve"> directory of the FAST v8 archive. This should open a Solution Explorer window that lists all of the source files and Registry input files for FAST</w:t>
+      </w:r>
+      <w:del w:id="22" w:author="Bonnie Jonkman" w:date="2015-03-19T13:37:00Z">
+        <w:r>
+          <w:delText xml:space="preserve"> </w:delText>
+        </w:r>
+      </w:del>
+      <w:ins w:id="23" w:author="Bonnie Jonkman" w:date="2015-03-19T13:37:00Z">
+        <w:r>
+          <w:t xml:space="preserve"> v8</w:t>
+        </w:r>
+      </w:ins>
+      <w:del w:id="24" w:author="Bonnie Jonkman" w:date="2015-03-19T13:37:00Z">
+        <w:r>
+          <w:delText>v8.08.0cc-bjj</w:delText>
+        </w:r>
+      </w:del>
+      <w:r>
+        <w:t xml:space="preserve">. See </w:t>
       </w:r>
       <w:r>
         <w:fldChar w:fldCharType="begin"/>
@@ -506,7 +631,11 @@
         <w:t>Build Solution</w:t>
       </w:r>
       <w:r>
-        <w:t>” from the “Build” menu</w:t>
+        <w:t xml:space="preserve">” from </w:t>
+      </w:r>
+      <w:r>
+        <w:lastRenderedPageBreak/>
+        <w:t>the “Build” menu</w:t>
       </w:r>
       <w:r>
         <w:t xml:space="preserve">. This will run the FAST Registry </w:t>
@@ -521,12 +650,45 @@
         <w:t xml:space="preserve">then will </w:t>
       </w:r>
       <w:r>
-        <w:t>compile and link the project. When it has successfully completed, it will place an executable called “FAST_dev_Win32.exe” (Release mode) or “FAST_dev_debug_Win32.exe” (Debug mode) in the FAST\bin folder.</w:t>
-      </w:r>
+        <w:t xml:space="preserve">compile and link the project. When it has successfully completed, it will place an executable called “FAST_dev_Win32.exe” (Release mode) or “FAST_dev_debug_Win32.exe” (Debug mode) in the </w:t>
+      </w:r>
+      <w:ins w:id="25" w:author="Bonnie Jonkman" w:date="2015-03-19T13:37:00Z">
+        <w:r>
+          <w:t>&lt;</w:t>
+        </w:r>
+      </w:ins>
+      <w:r>
+        <w:t>FAST</w:t>
+      </w:r>
+      <w:ins w:id="26" w:author="Bonnie Jonkman" w:date="2015-03-19T13:37:00Z">
+        <w:r>
+          <w:t xml:space="preserve"> v8&gt;</w:t>
+        </w:r>
+      </w:ins>
+      <w:r>
+        <w:t>\bin folder.</w:t>
+      </w:r>
+      <w:ins w:id="27" w:author="Bonnie Jonkman" w:date="2015-03-19T13:37:00Z">
+        <w:r>
+          <w:t xml:space="preserve"> (Note that if you are using Visual Studio 2013 or newer, the executable might be placed in the &lt;FAST v8&gt;\Compiling\</w:t>
+        </w:r>
+        <w:proofErr w:type="spellStart"/>
+        <w:r>
+          <w:t>VisualStudio</w:t>
+        </w:r>
+        <w:proofErr w:type="spellEnd"/>
+        <w:r>
+          <w:t xml:space="preserve"> folder. This </w:t>
+        </w:r>
+      </w:ins>
+      <w:ins w:id="28" w:author="Bonnie Jonkman" w:date="2015-03-19T13:38:00Z">
+        <w:r>
+          <w:t>is a result of differences in formats between Visual Studio 2010 and 2013).</w:t>
+        </w:r>
+      </w:ins>
     </w:p>
     <w:p>
       <w:r>
-        <w:lastRenderedPageBreak/>
         <w:t>When you compile the first time, a box will probably pop up to ask you to save the solution file. Select “ok” to save the solution file in the same directory as your project file.</w:t>
       </w:r>
     </w:p>
@@ -616,13 +778,13 @@
       <w:pPr>
         <w:pStyle w:val="Heading2"/>
       </w:pPr>
-      <w:bookmarkStart w:id="3" w:name="_Toc325359538"/>
-      <w:bookmarkStart w:id="4" w:name="_Toc352065322"/>
+      <w:bookmarkStart w:id="29" w:name="_Toc325359538"/>
+      <w:bookmarkStart w:id="30" w:name="_Toc352065322"/>
       <w:r>
         <w:t>Setting Compiler Internal Variables</w:t>
       </w:r>
-      <w:bookmarkEnd w:id="3"/>
-      <w:bookmarkEnd w:id="4"/>
+      <w:bookmarkEnd w:id="29"/>
+      <w:bookmarkEnd w:id="30"/>
     </w:p>
     <w:p>
       <w:r>
@@ -11883,33 +12045,20 @@
         <w:pStyle w:val="Caption"/>
         <w:jc w:val="center"/>
       </w:pPr>
-      <w:bookmarkStart w:id="5" w:name="_Ref391902735"/>
+      <w:bookmarkStart w:id="31" w:name="_Ref391902735"/>
       <w:proofErr w:type="gramStart"/>
       <w:r>
         <w:t xml:space="preserve">Figure </w:t>
       </w:r>
-      <w:r>
-        <w:fldChar w:fldCharType="begin"/>
-      </w:r>
-      <w:r>
-        <w:instrText xml:space="preserve"> SEQ Figure \* ARABIC </w:instrText>
-      </w:r>
-      <w:r>
-        <w:fldChar w:fldCharType="separate"/>
-      </w:r>
-      <w:r>
-        <w:rPr>
-          <w:noProof/>
-        </w:rPr>
-        <w:t>2</w:t>
-      </w:r>
-      <w:r>
-        <w:rPr>
-          <w:noProof/>
-        </w:rPr>
-        <w:fldChar w:fldCharType="end"/>
-      </w:r>
-      <w:bookmarkEnd w:id="5"/>
+      <w:fldSimple w:instr=" SEQ Figure \* ARABIC ">
+        <w:r>
+          <w:rPr>
+            <w:noProof/>
+          </w:rPr>
+          <w:t>2</w:t>
+        </w:r>
+      </w:fldSimple>
+      <w:bookmarkEnd w:id="31"/>
       <w:r>
         <w:t>.</w:t>
       </w:r>
@@ -11926,6 +12075,7 @@
     </w:p>
     <w:p>
       <w:r>
+        <w:lastRenderedPageBreak/>
         <w:t xml:space="preserve">One way to find this command is to open the shortcut to the IVF command prompt (also called IVF Build Environment in some versions). You can usually find the shortcut at a location named something like </w:t>
       </w:r>
       <w:r>
@@ -12105,7 +12255,6 @@
         <w:pStyle w:val="NRELScreenOutput"/>
       </w:pPr>
       <w:r>
-        <w:lastRenderedPageBreak/>
         <w:t>C:\Windows\SysWOW64\cmd.exe /E</w:t>
       </w:r>
       <w:proofErr w:type="gramStart"/>
@@ -12175,6 +12324,7 @@
         <w:rPr>
           <w:noProof/>
         </w:rPr>
+        <w:lastRenderedPageBreak/>
         <mc:AlternateContent>
           <mc:Choice Requires="wps">
             <w:drawing>
@@ -12281,33 +12431,20 @@
                               <w:pStyle w:val="Caption"/>
                               <w:jc w:val="center"/>
                             </w:pPr>
-                            <w:bookmarkStart w:id="6" w:name="_Ref391902883"/>
+                            <w:bookmarkStart w:id="32" w:name="_Ref391902883"/>
                             <w:proofErr w:type="gramStart"/>
                             <w:r>
                               <w:t xml:space="preserve">Figure </w:t>
                             </w:r>
-                            <w:r>
-                              <w:fldChar w:fldCharType="begin"/>
-                            </w:r>
-                            <w:r>
-                              <w:instrText xml:space="preserve"> SEQ Figure \* ARABIC </w:instrText>
-                            </w:r>
-                            <w:r>
-                              <w:fldChar w:fldCharType="separate"/>
-                            </w:r>
-                            <w:r>
-                              <w:rPr>
-                                <w:noProof/>
-                              </w:rPr>
-                              <w:t>3</w:t>
-                            </w:r>
-                            <w:r>
-                              <w:rPr>
-                                <w:noProof/>
-                              </w:rPr>
-                              <w:fldChar w:fldCharType="end"/>
-                            </w:r>
-                            <w:bookmarkEnd w:id="6"/>
+                            <w:fldSimple w:instr=" SEQ Figure \* ARABIC ">
+                              <w:r>
+                                <w:rPr>
+                                  <w:noProof/>
+                                </w:rPr>
+                                <w:t>3</w:t>
+                              </w:r>
+                            </w:fldSimple>
+                            <w:bookmarkEnd w:id="32"/>
                             <w:r>
                               <w:t>.</w:t>
                             </w:r>
@@ -12328,21 +12465,34 @@
                             <w:pPr>
                               <w:pStyle w:val="NRELFigureCaption"/>
                             </w:pPr>
-                            <w:bookmarkStart w:id="7" w:name="Figure_WindowsShortcutLocation"/>
-                            <w:bookmarkStart w:id="8" w:name="_Toc352065341"/>
+                            <w:bookmarkStart w:id="33" w:name="Figure_WindowsShortcutLocation"/>
+                            <w:bookmarkStart w:id="34" w:name="_Toc352065341"/>
                             <w:proofErr w:type="gramStart"/>
                             <w:r>
                               <w:t xml:space="preserve">Figure </w:t>
                             </w:r>
-                            <w:fldSimple w:instr=" SEQ Figures \* MERGEFORMAT ">
-                              <w:r>
-                                <w:rPr>
-                                  <w:noProof/>
-                                </w:rPr>
-                                <w:t>1</w:t>
-                              </w:r>
-                            </w:fldSimple>
-                            <w:bookmarkEnd w:id="7"/>
+                            <w:r>
+                              <w:fldChar w:fldCharType="begin"/>
+                            </w:r>
+                            <w:r>
+                              <w:instrText xml:space="preserve"> SEQ Figures \* MERGEFORMAT </w:instrText>
+                            </w:r>
+                            <w:r>
+                              <w:fldChar w:fldCharType="separate"/>
+                            </w:r>
+                            <w:r>
+                              <w:rPr>
+                                <w:noProof/>
+                              </w:rPr>
+                              <w:t>1</w:t>
+                            </w:r>
+                            <w:r>
+                              <w:rPr>
+                                <w:noProof/>
+                              </w:rPr>
+                              <w:fldChar w:fldCharType="end"/>
+                            </w:r>
+                            <w:bookmarkEnd w:id="33"/>
                             <w:r>
                               <w:t>.</w:t>
                             </w:r>
@@ -12350,7 +12500,7 @@
                             <w:r>
                               <w:t xml:space="preserve"> An example of finding the IVF command prompt shortcut</w:t>
                             </w:r>
-                            <w:bookmarkEnd w:id="8"/>
+                            <w:bookmarkEnd w:id="34"/>
                           </w:p>
                         </w:txbxContent>
                       </wps:txbx>
@@ -12395,7 +12545,7 @@
                                     </pic:cNvPicPr>
                                   </pic:nvPicPr>
                                   <pic:blipFill>
-                                    <a:blip r:embed="rId12" cstate="print"/>
+                                    <a:blip r:embed="rId13" cstate="print"/>
                                     <a:srcRect t="48588" r="82867" b="207"/>
                                     <a:stretch>
                                       <a:fillRect/>
@@ -12584,7 +12734,7 @@
                                           </pic:cNvPicPr>
                                         </pic:nvPicPr>
                                         <pic:blipFill>
-                                          <a:blip r:embed="rId13" cstate="print"/>
+                                          <a:blip r:embed="rId14" cstate="print"/>
                                           <a:srcRect/>
                                           <a:stretch>
                                             <a:fillRect/>
@@ -12618,33 +12768,20 @@
                               <w:pStyle w:val="Caption"/>
                               <w:jc w:val="center"/>
                             </w:pPr>
-                            <w:bookmarkStart w:id="12" w:name="_Ref391902893"/>
+                            <w:bookmarkStart w:id="35" w:name="_Ref391902893"/>
                             <w:proofErr w:type="gramStart"/>
                             <w:r>
                               <w:t xml:space="preserve">Figure </w:t>
                             </w:r>
-                            <w:r>
-                              <w:fldChar w:fldCharType="begin"/>
-                            </w:r>
-                            <w:r>
-                              <w:instrText xml:space="preserve"> SEQ Figure \* ARABIC </w:instrText>
-                            </w:r>
-                            <w:r>
-                              <w:fldChar w:fldCharType="separate"/>
-                            </w:r>
-                            <w:r>
-                              <w:rPr>
-                                <w:noProof/>
-                              </w:rPr>
-                              <w:t>4</w:t>
-                            </w:r>
-                            <w:r>
-                              <w:rPr>
-                                <w:noProof/>
-                              </w:rPr>
-                              <w:fldChar w:fldCharType="end"/>
-                            </w:r>
-                            <w:bookmarkEnd w:id="12"/>
+                            <w:fldSimple w:instr=" SEQ Figure \* ARABIC ">
+                              <w:r>
+                                <w:rPr>
+                                  <w:noProof/>
+                                </w:rPr>
+                                <w:t>4</w:t>
+                              </w:r>
+                            </w:fldSimple>
+                            <w:bookmarkEnd w:id="35"/>
                             <w:r>
                               <w:t>.</w:t>
                             </w:r>
@@ -12704,7 +12841,7 @@
                                     </pic:cNvPicPr>
                                   </pic:nvPicPr>
                                   <pic:blipFill>
-                                    <a:blip r:embed="rId13" cstate="print"/>
+                                    <a:blip r:embed="rId15" cstate="print"/>
                                     <a:srcRect/>
                                     <a:stretch>
                                       <a:fillRect/>
@@ -12814,7 +12951,6 @@
     <w:p>
       <w:proofErr w:type="gramStart"/>
       <w:r>
-        <w:lastRenderedPageBreak/>
         <w:t>in</w:t>
       </w:r>
       <w:proofErr w:type="gramEnd"/>
@@ -12852,7 +12988,16 @@
         <w:t xml:space="preserve"> </w:t>
       </w:r>
       <w:r>
-        <w:t>The script that you call in the “Set Compiler Internal Variables” section to set the paths and environment variables for the IVF compiler also modifies the title of the window. If the title does not say anything about the compiler, please verify that you have modified Compile_FAST.bat correctly.</w:t>
+        <w:t xml:space="preserve">The script that you call in the “Set Compiler Internal Variables” section to set the paths and environment variables for the IVF compiler also modifies the title of the window. </w:t>
+      </w:r>
+      <w:r>
+        <w:rPr>
+          <w:b/>
+          <w:rPrChange w:id="36" w:author="Bonnie Jonkman" w:date="2015-03-19T13:39:00Z">
+            <w:rPr/>
+          </w:rPrChange>
+        </w:rPr>
+        <w:t>If the title does not say anything about the compiler, please verify that you have modified Compile_FAST.bat correctly.</w:t>
       </w:r>
     </w:p>
     <w:p>
@@ -12863,6 +13008,7 @@
         <w:rPr>
           <w:noProof/>
         </w:rPr>
+        <w:lastRenderedPageBreak/>
         <w:drawing>
           <wp:inline distT="0" distB="0" distL="0" distR="0" wp14:anchorId="335DA698" wp14:editId="2ACCDCB4">
             <wp:extent cx="5943600" cy="4837430"/>
@@ -12879,7 +13025,7 @@
                     <pic:cNvPicPr/>
                   </pic:nvPicPr>
                   <pic:blipFill>
-                    <a:blip r:embed="rId14"/>
+                    <a:blip r:embed="rId16"/>
                     <a:stretch>
                       <a:fillRect/>
                     </a:stretch>
@@ -12905,34 +13051,21 @@
         <w:pStyle w:val="Caption"/>
         <w:jc w:val="center"/>
       </w:pPr>
-      <w:bookmarkStart w:id="14" w:name="_Ref391980401"/>
-      <w:bookmarkStart w:id="15" w:name="_Ref391980323"/>
+      <w:bookmarkStart w:id="37" w:name="_Ref391980401"/>
+      <w:bookmarkStart w:id="38" w:name="_Ref391980323"/>
       <w:proofErr w:type="gramStart"/>
       <w:r>
         <w:t xml:space="preserve">Figure </w:t>
       </w:r>
-      <w:r>
-        <w:fldChar w:fldCharType="begin"/>
-      </w:r>
-      <w:r>
-        <w:instrText xml:space="preserve"> SEQ Figure \* ARABIC </w:instrText>
-      </w:r>
-      <w:r>
-        <w:fldChar w:fldCharType="separate"/>
-      </w:r>
-      <w:r>
-        <w:rPr>
-          <w:noProof/>
-        </w:rPr>
-        <w:t>5</w:t>
-      </w:r>
-      <w:r>
-        <w:rPr>
-          <w:noProof/>
-        </w:rPr>
-        <w:fldChar w:fldCharType="end"/>
-      </w:r>
-      <w:bookmarkEnd w:id="14"/>
+      <w:fldSimple w:instr=" SEQ Figure \* ARABIC ">
+        <w:r>
+          <w:rPr>
+            <w:noProof/>
+          </w:rPr>
+          <w:t>5</w:t>
+        </w:r>
+      </w:fldSimple>
+      <w:bookmarkEnd w:id="37"/>
       <w:r>
         <w:t>.</w:t>
       </w:r>
@@ -12940,7 +13073,22 @@
       <w:r>
         <w:t xml:space="preserve"> Screen output from Compile_FAST.bat</w:t>
       </w:r>
-      <w:bookmarkEnd w:id="15"/>
+      <w:bookmarkEnd w:id="38"/>
+      <w:ins w:id="39" w:author="Bonnie Jonkman" w:date="2015-03-19T13:40:00Z">
+        <w:r>
+          <w:t>. (Note that the title of the command window indicates that the batch script</w:t>
+        </w:r>
+      </w:ins>
+      <w:ins w:id="40" w:author="Bonnie Jonkman" w:date="2015-03-19T13:41:00Z">
+        <w:r>
+          <w:t xml:space="preserve"> to set the compiler and linker paths</w:t>
+        </w:r>
+      </w:ins>
+      <w:ins w:id="41" w:author="Bonnie Jonkman" w:date="2015-03-19T13:40:00Z">
+        <w:r>
+          <w:t xml:space="preserve"> was successfully run)</w:t>
+        </w:r>
+      </w:ins>
     </w:p>
     <w:p>
       <w:pPr>
@@ -12981,7 +13129,6 @@
     <w:p>
       <w:proofErr w:type="gramStart"/>
       <w:r>
-        <w:lastRenderedPageBreak/>
         <w:t>gfortran</w:t>
       </w:r>
       <w:proofErr w:type="gramEnd"/>
@@ -12996,7 +13143,7 @@
       <w:r>
         <w:t xml:space="preserve">) for Windows will require you to download the LAPACK and BLAS binary files, which you can get here: </w:t>
       </w:r>
-      <w:hyperlink r:id="rId15" w:history="1">
+      <w:hyperlink r:id="rId17" w:history="1">
         <w:r>
           <w:rPr>
             <w:rStyle w:val="Hyperlink"/>
@@ -13025,12 +13172,24 @@
           <w:numId w:val="1"/>
         </w:numPr>
       </w:pPr>
-      <w:hyperlink r:id="rId16" w:history="1">
+      <w:hyperlink r:id="rId18" w:history="1">
         <w:r>
           <w:rPr>
             <w:rStyle w:val="Hyperlink"/>
           </w:rPr>
-          <w:t>http://icl.cs.utk.edu/lapack-for-windows/libraries/VisualStudio/3.5.0/Dynamic-MINGW/Win32/liblapack.dll</w:t>
+          <w:t>http://icl.cs.utk.edu/lapack-for-windows/librar</w:t>
+        </w:r>
+        <w:r>
+          <w:rPr>
+            <w:rStyle w:val="Hyperlink"/>
+          </w:rPr>
+          <w:t>i</w:t>
+        </w:r>
+        <w:r>
+          <w:rPr>
+            <w:rStyle w:val="Hyperlink"/>
+          </w:rPr>
+          <w:t>es/VisualStudio/3.5.0/Dynamic-MINGW/Win32/liblapack.dll</w:t>
         </w:r>
       </w:hyperlink>
     </w:p>
@@ -13042,7 +13201,7 @@
           <w:numId w:val="1"/>
         </w:numPr>
       </w:pPr>
-      <w:hyperlink r:id="rId17" w:history="1">
+      <w:hyperlink r:id="rId19" w:history="1">
         <w:r>
           <w:rPr>
             <w:rStyle w:val="Hyperlink"/>
@@ -13059,7 +13218,7 @@
           <w:numId w:val="1"/>
         </w:numPr>
       </w:pPr>
-      <w:hyperlink r:id="rId18" w:history="1">
+      <w:hyperlink r:id="rId20" w:history="1">
         <w:r>
           <w:rPr>
             <w:rStyle w:val="Hyperlink"/>
@@ -13076,7 +13235,7 @@
           <w:numId w:val="1"/>
         </w:numPr>
       </w:pPr>
-      <w:hyperlink r:id="rId19" w:history="1">
+      <w:hyperlink r:id="rId21" w:history="1">
         <w:r>
           <w:rPr>
             <w:rStyle w:val="Hyperlink"/>
@@ -13126,7 +13285,7 @@
       <w:r>
         <w:t xml:space="preserve"> you are having trouble, this web site may also provide some useful information: </w:t>
       </w:r>
-      <w:hyperlink r:id="rId20" w:history="1">
+      <w:hyperlink r:id="rId22" w:history="1">
         <w:r>
           <w:rPr>
             <w:rStyle w:val="Hyperlink"/>
@@ -13151,7 +13310,53 @@
         <w:rPr>
           <w:b/>
         </w:rPr>
-        <w:t>The options required to compile and link FAST v8.08.00c-bjj are already set in the compiling tools distributed with the code.</w:t>
+        <w:t>The options required to compile and link FAST v8.</w:t>
+      </w:r>
+      <w:del w:id="42" w:author="Bonnie Jonkman" w:date="2015-03-19T13:43:00Z">
+        <w:r>
+          <w:rPr>
+            <w:b/>
+          </w:rPr>
+          <w:delText>08</w:delText>
+        </w:r>
+      </w:del>
+      <w:proofErr w:type="gramStart"/>
+      <w:ins w:id="43" w:author="Bonnie Jonkman" w:date="2015-03-19T13:43:00Z">
+        <w:r>
+          <w:rPr>
+            <w:b/>
+          </w:rPr>
+          <w:t>10</w:t>
+        </w:r>
+      </w:ins>
+      <w:r>
+        <w:rPr>
+          <w:b/>
+        </w:rPr>
+        <w:t>.00</w:t>
+      </w:r>
+      <w:proofErr w:type="gramEnd"/>
+      <w:del w:id="44" w:author="Bonnie Jonkman" w:date="2015-03-19T13:43:00Z">
+        <w:r>
+          <w:rPr>
+            <w:b/>
+          </w:rPr>
+          <w:delText>c</w:delText>
+        </w:r>
+      </w:del>
+      <w:ins w:id="45" w:author="Bonnie Jonkman" w:date="2015-03-19T13:43:00Z">
+        <w:r>
+          <w:rPr>
+            <w:b/>
+          </w:rPr>
+          <w:t>a</w:t>
+        </w:r>
+      </w:ins>
+      <w:r>
+        <w:rPr>
+          <w:b/>
+        </w:rPr>
+        <w:t>-bjj are already set in the compiling tools distributed with the code.</w:t>
       </w:r>
       <w:r>
         <w:t xml:space="preserve"> However, it is sometimes useful to modify the options for debugging or other purposes.</w:t>
@@ -13309,7 +13514,6 @@
         <w:rPr>
           <w:rFonts w:ascii="Courier New" w:hAnsi="Courier New" w:cs="Courier New"/>
         </w:rPr>
-        <w:lastRenderedPageBreak/>
         <w:t>/LARGEADDRESSAWARE</w:t>
       </w:r>
       <w:r>
@@ -13428,9 +13632,88 @@
           <w:numId w:val="2"/>
         </w:numPr>
       </w:pPr>
-      <w:r>
-        <w:t>Use the DoubPrec.f90 file instead of SingPrec.f90 from the NWTC Subroutine Library.</w:t>
-      </w:r>
+      <w:ins w:id="46" w:author="Bonnie Jonkman" w:date="2015-03-19T13:44:00Z">
+        <w:r>
+          <w:lastRenderedPageBreak/>
+          <w:t xml:space="preserve">Use the preprocessor definition DOUBLE_PRECISION </w:t>
+        </w:r>
+      </w:ins>
+      <w:ins w:id="47" w:author="Bonnie Jonkman" w:date="2015-03-19T13:45:00Z">
+        <w:r>
+          <w:t>(</w:t>
+        </w:r>
+      </w:ins>
+      <w:del w:id="48" w:author="Bonnie Jonkman" w:date="2015-03-19T13:44:00Z">
+        <w:r>
+          <w:delText xml:space="preserve">Use the DoubPrec.f90 file instead of SingPrec.f90 </w:delText>
+        </w:r>
+      </w:del>
+      <w:del w:id="49" w:author="Bonnie Jonkman" w:date="2015-03-19T13:45:00Z">
+        <w:r>
+          <w:delText xml:space="preserve">from the </w:delText>
+        </w:r>
+      </w:del>
+      <w:ins w:id="50" w:author="Bonnie Jonkman" w:date="2015-03-19T13:45:00Z">
+        <w:r>
+          <w:t xml:space="preserve">for the </w:t>
+        </w:r>
+      </w:ins>
+      <w:r>
+        <w:t>NWTC Subroutine Library</w:t>
+      </w:r>
+      <w:ins w:id="51" w:author="Bonnie Jonkman" w:date="2015-03-19T13:45:00Z">
+        <w:r>
+          <w:t>)</w:t>
+        </w:r>
+      </w:ins>
+      <w:r>
+        <w:t>.</w:t>
+      </w:r>
+      <w:ins w:id="52" w:author="Bonnie Jonkman" w:date="2015-03-19T13:46:00Z">
+        <w:r>
+          <w:br/>
+        </w:r>
+        <w:r>
+          <w:rPr>
+            <w:noProof/>
+          </w:rPr>
+          <w:drawing>
+            <wp:inline distT="0" distB="0" distL="0" distR="0" wp14:anchorId="1AE01B05" wp14:editId="4C2347E3">
+              <wp:extent cx="5943600" cy="4284980"/>
+              <wp:effectExtent l="0" t="0" r="0" b="1270"/>
+              <wp:docPr id="7" name="Picture 7"/>
+              <wp:cNvGraphicFramePr>
+                <a:graphicFrameLocks xmlns:a="http://schemas.openxmlformats.org/drawingml/2006/main" noChangeAspect="1"/>
+              </wp:cNvGraphicFramePr>
+              <a:graphic xmlns:a="http://schemas.openxmlformats.org/drawingml/2006/main">
+                <a:graphicData uri="http://schemas.openxmlformats.org/drawingml/2006/picture">
+                  <pic:pic xmlns:pic="http://schemas.openxmlformats.org/drawingml/2006/picture">
+                    <pic:nvPicPr>
+                      <pic:cNvPr id="0" name=""/>
+                      <pic:cNvPicPr/>
+                    </pic:nvPicPr>
+                    <pic:blipFill>
+                      <a:blip r:embed="rId23"/>
+                      <a:stretch>
+                        <a:fillRect/>
+                      </a:stretch>
+                    </pic:blipFill>
+                    <pic:spPr>
+                      <a:xfrm>
+                        <a:off x="0" y="0"/>
+                        <a:ext cx="5943600" cy="4284980"/>
+                      </a:xfrm>
+                      <a:prstGeom prst="rect">
+                        <a:avLst/>
+                      </a:prstGeom>
+                    </pic:spPr>
+                  </pic:pic>
+                </a:graphicData>
+              </a:graphic>
+            </wp:inline>
+          </w:drawing>
+        </w:r>
+      </w:ins>
     </w:p>
     <w:p>
       <w:pPr>
@@ -13476,6 +13759,7 @@
         <w:rPr>
           <w:noProof/>
         </w:rPr>
+        <w:lastRenderedPageBreak/>
         <w:drawing>
           <wp:inline distT="0" distB="0" distL="0" distR="0" wp14:anchorId="56FE27F2" wp14:editId="6F4F47BD">
             <wp:extent cx="5943600" cy="3741420"/>
@@ -13492,7 +13776,7 @@
                     <pic:cNvPicPr/>
                   </pic:nvPicPr>
                   <pic:blipFill>
-                    <a:blip r:embed="rId21"/>
+                    <a:blip r:embed="rId24"/>
                     <a:stretch>
                       <a:fillRect/>
                     </a:stretch>
@@ -13525,7 +13809,7 @@
       <w:r>
         <w:t>FAST v8 uses some LAPACK routines (</w:t>
       </w:r>
-      <w:hyperlink r:id="rId22" w:history="1">
+      <w:hyperlink r:id="rId25" w:history="1">
         <w:r>
           <w:rPr>
             <w:rStyle w:val="Hyperlink"/>
@@ -13560,7 +13844,6 @@
     </w:p>
     <w:p>
       <w:r>
-        <w:lastRenderedPageBreak/>
         <w:t xml:space="preserve">If you are using the Intel compiler, you can use the Intel® Math Kernel Library. To activate MKL, you will need to set </w:t>
       </w:r>
       <w:r>
@@ -13666,6 +13949,7 @@
         <w:rPr>
           <w:noProof/>
         </w:rPr>
+        <w:lastRenderedPageBreak/>
         <w:drawing>
           <wp:inline distT="0" distB="0" distL="0" distR="0" wp14:anchorId="4F801791" wp14:editId="001503E6">
             <wp:extent cx="5943600" cy="3741420"/>
@@ -13682,7 +13966,7 @@
                     <pic:cNvPicPr/>
                   </pic:nvPicPr>
                   <pic:blipFill>
-                    <a:blip r:embed="rId23"/>
+                    <a:blip r:embed="rId26"/>
                     <a:stretch>
                       <a:fillRect/>
                     </a:stretch>
@@ -13712,27 +13996,14 @@
       <w:r>
         <w:t xml:space="preserve">Figure </w:t>
       </w:r>
-      <w:r>
-        <w:fldChar w:fldCharType="begin"/>
-      </w:r>
-      <w:r>
-        <w:instrText xml:space="preserve"> SEQ Figure \* ARABIC </w:instrText>
-      </w:r>
-      <w:r>
-        <w:fldChar w:fldCharType="separate"/>
-      </w:r>
-      <w:r>
-        <w:rPr>
-          <w:noProof/>
-        </w:rPr>
-        <w:t>6</w:t>
-      </w:r>
-      <w:r>
-        <w:rPr>
-          <w:noProof/>
-        </w:rPr>
-        <w:fldChar w:fldCharType="end"/>
-      </w:r>
+      <w:fldSimple w:instr=" SEQ Figure \* ARABIC ">
+        <w:r>
+          <w:rPr>
+            <w:noProof/>
+          </w:rPr>
+          <w:t>6</w:t>
+        </w:r>
+      </w:fldSimple>
       <w:r>
         <w:t>.</w:t>
       </w:r>
@@ -13750,7 +14021,7 @@
       <w:r>
         <w:t xml:space="preserve">If you have an older version of the Intel compiler, you may not have access to MKL. In that case, please see the instructions at this web site: </w:t>
       </w:r>
-      <w:hyperlink r:id="rId24" w:history="1">
+      <w:hyperlink r:id="rId27" w:history="1">
         <w:r>
           <w:rPr>
             <w:rStyle w:val="Hyperlink"/>
@@ -13825,7 +14096,7 @@
     <w:p>
       <w:pPr>
         <w:sectPr>
-          <w:footerReference w:type="default" r:id="rId25"/>
+          <w:footerReference w:type="default" r:id="rId28"/>
           <w:footnotePr>
             <w:numFmt w:val="chicago"/>
           </w:footnotePr>
@@ -13842,34 +14113,21 @@
         <w:keepNext/>
         <w:jc w:val="center"/>
       </w:pPr>
-      <w:bookmarkStart w:id="16" w:name="_Ref391903082"/>
-      <w:bookmarkStart w:id="17" w:name="_Ref391903078"/>
+      <w:bookmarkStart w:id="53" w:name="_Ref391903082"/>
+      <w:bookmarkStart w:id="54" w:name="_Ref391903078"/>
       <w:r>
         <w:lastRenderedPageBreak/>
         <w:t xml:space="preserve">Table </w:t>
       </w:r>
-      <w:r>
-        <w:fldChar w:fldCharType="begin"/>
-      </w:r>
-      <w:r>
-        <w:instrText xml:space="preserve"> SEQ Table \* ARABIC </w:instrText>
-      </w:r>
-      <w:r>
-        <w:fldChar w:fldCharType="separate"/>
-      </w:r>
-      <w:r>
-        <w:rPr>
-          <w:noProof/>
-        </w:rPr>
-        <w:t>1</w:t>
-      </w:r>
-      <w:r>
-        <w:rPr>
-          <w:noProof/>
-        </w:rPr>
-        <w:fldChar w:fldCharType="end"/>
-      </w:r>
-      <w:bookmarkEnd w:id="16"/>
+      <w:fldSimple w:instr=" SEQ Table \* ARABIC ">
+        <w:r>
+          <w:rPr>
+            <w:noProof/>
+          </w:rPr>
+          <w:t>1</w:t>
+        </w:r>
+      </w:fldSimple>
+      <w:bookmarkEnd w:id="53"/>
       <w:r>
         <w:t xml:space="preserve">: </w:t>
       </w:r>
@@ -13881,7 +14139,7 @@
       <w:r>
         <w:t xml:space="preserve"> Compiling Options</w:t>
       </w:r>
-      <w:bookmarkEnd w:id="17"/>
+      <w:bookmarkEnd w:id="54"/>
     </w:p>
     <w:tbl>
       <w:tblPr>
@@ -17627,21 +17885,37 @@
       <w:pPr>
         <w:pStyle w:val="Heading1"/>
       </w:pPr>
-      <w:bookmarkStart w:id="18" w:name="_Ref391976211"/>
+      <w:bookmarkStart w:id="55" w:name="_Ref391976211"/>
       <w:r>
         <w:lastRenderedPageBreak/>
         <w:t>Compiling on Linux or Mac</w:t>
       </w:r>
-      <w:bookmarkEnd w:id="18"/>
+      <w:bookmarkEnd w:id="55"/>
     </w:p>
     <w:p>
       <w:r>
-        <w:t>Some of the biggest challenges to compiling on non-Windows® systems come from the MAP dynamically linked library and the FAST Registry.</w:t>
+        <w:t>Some of the biggest challenges to compiling on non-Windows® systems come from the MAP</w:t>
+      </w:r>
+      <w:ins w:id="56" w:author="Bonnie Jonkman" w:date="2015-03-19T13:51:00Z">
+        <w:r>
+          <w:t>++</w:t>
+        </w:r>
+      </w:ins>
+      <w:r>
+        <w:t xml:space="preserve"> dynamically linked library and the FAST Registry.</w:t>
       </w:r>
     </w:p>
     <w:p>
       <w:r>
-        <w:t xml:space="preserve">We have included the source code for the FAST Registry in the Source\dependencies\Registry folder. That folder also contains a </w:t>
+        <w:t xml:space="preserve">We have included the source code for the FAST Registry in the </w:t>
+      </w:r>
+      <w:ins w:id="57" w:author="Bonnie Jonkman" w:date="2015-03-19T13:52:00Z">
+        <w:r>
+          <w:t>&lt;FAST v8&gt;\</w:t>
+        </w:r>
+      </w:ins>
+      <w:r>
+        <w:t xml:space="preserve">Source\dependencies\Registry folder. That folder also contains a </w:t>
       </w:r>
       <w:proofErr w:type="spellStart"/>
       <w:r>
@@ -17664,33 +17938,88 @@
       </w:r>
     </w:p>
     <w:p>
-      <w:r>
-        <w:t xml:space="preserve">The MAP library is a little more difficult. Because of some of the third-party libraries compiled in MAP, it is difficult to compile for different systems. If you do not need to actually call MAP, you can compile an empty MAP </w:t>
-      </w:r>
-      <w:proofErr w:type="spellStart"/>
-      <w:r>
-        <w:t>dll</w:t>
-      </w:r>
-      <w:proofErr w:type="spellEnd"/>
-      <w:r>
-        <w:t xml:space="preserve"> with source files and a </w:t>
-      </w:r>
-      <w:proofErr w:type="spellStart"/>
-      <w:r>
-        <w:t>makefile</w:t>
-      </w:r>
-      <w:proofErr w:type="spellEnd"/>
-      <w:r>
-        <w:t xml:space="preserve"> in the FAST archive’s Source\dependencies\</w:t>
-      </w:r>
-      <w:proofErr w:type="spellStart"/>
-      <w:r>
-        <w:t>Blank_MAP_DLL</w:t>
-      </w:r>
-      <w:proofErr w:type="spellEnd"/>
-      <w:r>
-        <w:t xml:space="preserve"> folder. We are working to update MAP so that it is easier to compile on different systems.</w:t>
-      </w:r>
+      <w:del w:id="58" w:author="Bonnie Jonkman" w:date="2015-03-19T13:50:00Z">
+        <w:r>
+          <w:delText>The MAP library is a little more difficult. Because of some of the third-party libraries compiled in MAP, it is difficult to compile for different systems. If you do not need to actually call MAP, you can compile an empty MAP dll with source files and a makefile in the FAST archive’s Source\dependencies\Blank_MAP_DLL folder. We are working to update MAP so that it is easier to compile on different systems.</w:delText>
+        </w:r>
+      </w:del>
+      <w:ins w:id="59" w:author="Bonnie Jonkman" w:date="2015-03-19T13:50:00Z">
+        <w:r>
+          <w:t>The source files for the MAP</w:t>
+        </w:r>
+      </w:ins>
+      <w:ins w:id="60" w:author="Bonnie Jonkman" w:date="2015-03-19T13:51:00Z">
+        <w:r>
+          <w:t>++</w:t>
+        </w:r>
+      </w:ins>
+      <w:ins w:id="61" w:author="Bonnie Jonkman" w:date="2015-03-19T13:50:00Z">
+        <w:r>
+          <w:t xml:space="preserve"> library are not included in the FAST archive, but are available on the MAP++</w:t>
+        </w:r>
+      </w:ins>
+      <w:ins w:id="62" w:author="Bonnie Jonkman" w:date="2015-03-19T13:51:00Z">
+        <w:r>
+          <w:t xml:space="preserve"> web site: </w:t>
+        </w:r>
+      </w:ins>
+      <w:ins w:id="63" w:author="Bonnie Jonkman" w:date="2015-03-19T13:52:00Z">
+        <w:r>
+          <w:fldChar w:fldCharType="begin"/>
+        </w:r>
+        <w:r>
+          <w:instrText xml:space="preserve"> HYPERLINK "</w:instrText>
+        </w:r>
+        <w:r>
+          <w:instrText>https://nwtc.nrel.gov/MAP</w:instrText>
+        </w:r>
+        <w:r>
+          <w:instrText xml:space="preserve">" </w:instrText>
+        </w:r>
+        <w:r>
+          <w:fldChar w:fldCharType="separate"/>
+        </w:r>
+        <w:r>
+          <w:rPr>
+            <w:rStyle w:val="Hyperlink"/>
+          </w:rPr>
+          <w:t>https://nwtc.nrel.gov/MAP</w:t>
+        </w:r>
+        <w:r>
+          <w:fldChar w:fldCharType="end"/>
+        </w:r>
+        <w:r>
+          <w:t xml:space="preserve"> </w:t>
+        </w:r>
+      </w:ins>
+      <w:ins w:id="64" w:author="Bonnie Jonkman" w:date="2015-03-19T13:53:00Z">
+        <w:r>
+          <w:t xml:space="preserve">. The MAP++ archive contains a </w:t>
+        </w:r>
+        <w:proofErr w:type="spellStart"/>
+        <w:r>
+          <w:t>makefile</w:t>
+        </w:r>
+        <w:proofErr w:type="spellEnd"/>
+        <w:r>
+          <w:t xml:space="preserve"> (in the </w:t>
+        </w:r>
+        <w:proofErr w:type="spellStart"/>
+        <w:r>
+          <w:t>src</w:t>
+        </w:r>
+        <w:proofErr w:type="spellEnd"/>
+        <w:r>
+          <w:t xml:space="preserve"> folder)</w:t>
+        </w:r>
+      </w:ins>
+      <w:ins w:id="65" w:author="Bonnie Jonkman" w:date="2015-03-19T13:54:00Z">
+        <w:r>
+          <w:t xml:space="preserve"> that can be used to generate the MAP++ library.</w:t>
+        </w:r>
+      </w:ins>
+      <w:bookmarkStart w:id="66" w:name="_GoBack"/>
+      <w:bookmarkEnd w:id="66"/>
     </w:p>
     <w:p>
       <w:pPr>
@@ -17704,7 +18033,7 @@
       <w:r>
         <w:t xml:space="preserve">If you have questions or suggestions for improvements, please use our forums: </w:t>
       </w:r>
-      <w:hyperlink r:id="rId26" w:history="1">
+      <w:hyperlink r:id="rId29" w:history="1">
         <w:r>
           <w:rPr>
             <w:rStyle w:val="Hyperlink"/>
@@ -18681,7 +19010,6 @@
   <w:style w:type="character" w:default="1" w:styleId="DefaultParagraphFont">
     <w:name w:val="Default Paragraph Font"/>
     <w:uiPriority w:val="1"/>
-    <w:semiHidden/>
     <w:unhideWhenUsed/>
   </w:style>
   <w:style w:type="table" w:default="1" w:styleId="TableNormal">
@@ -19319,7 +19647,6 @@
   <w:style w:type="character" w:default="1" w:styleId="DefaultParagraphFont">
     <w:name w:val="Default Paragraph Font"/>
     <w:uiPriority w:val="1"/>
-    <w:semiHidden/>
     <w:unhideWhenUsed/>
   </w:style>
   <w:style w:type="table" w:default="1" w:styleId="TableNormal">
@@ -20015,7 +20342,7 @@
 </file>
 
 <file path=customXml/itemProps1.xml><?xml version="1.0" encoding="utf-8"?>
-<ds:datastoreItem xmlns:ds="http://schemas.openxmlformats.org/officeDocument/2006/customXml" ds:itemID="{D5BBF36A-B07F-471F-88D9-53D68C072123}">
+<ds:datastoreItem xmlns:ds="http://schemas.openxmlformats.org/officeDocument/2006/customXml" ds:itemID="{82E8B206-E9FB-4361-B2D9-5CBFBC307AF6}">
   <ds:schemaRefs>
     <ds:schemaRef ds:uri="http://schemas.openxmlformats.org/officeDocument/2006/bibliography"/>
   </ds:schemaRefs>

</xml_diff>

<commit_message>
+ removed Crunch stuff from CertTest.bat + changed MAP to MAP++ in primary input file comments + updated documentation with JMJ comments + updated dependencies + updated version date
git-svn-id: https://windsvn2.nrel.gov/FAST/branches/BJonkman@954 10acb478-4768-415a-8850-bacdb5912d4d
</commit_message>
<xml_diff>
--- a/Compiling/CompilingInstructions_FASTv8.docx
+++ b/Compiling/CompilingInstructions_FASTv8.docx
@@ -6,34 +6,20 @@
       <w:pPr>
         <w:pStyle w:val="Title"/>
       </w:pPr>
-      <w:proofErr w:type="gramStart"/>
+      <w:bookmarkStart w:id="0" w:name="_GoBack"/>
+      <w:bookmarkEnd w:id="0"/>
       <w:r>
         <w:t>Compiling FAST v8.</w:t>
       </w:r>
-      <w:proofErr w:type="gramEnd"/>
-      <w:del w:id="0" w:author="Bonnie Jonkman" w:date="2015-03-19T13:33:00Z">
-        <w:r>
-          <w:delText>08</w:delText>
-        </w:r>
-      </w:del>
-      <w:ins w:id="1" w:author="Bonnie Jonkman" w:date="2015-03-19T13:33:00Z">
-        <w:r>
-          <w:t>10</w:t>
-        </w:r>
-      </w:ins>
+      <w:r>
+        <w:t>10</w:t>
+      </w:r>
       <w:r>
         <w:t>.00</w:t>
       </w:r>
-      <w:del w:id="2" w:author="Bonnie Jonkman" w:date="2015-03-19T13:34:00Z">
-        <w:r>
-          <w:delText>c</w:delText>
-        </w:r>
-      </w:del>
-      <w:ins w:id="3" w:author="Bonnie Jonkman" w:date="2015-03-19T13:34:00Z">
-        <w:r>
-          <w:t>a</w:t>
-        </w:r>
-      </w:ins>
+      <w:r>
+        <w:t>a</w:t>
+      </w:r>
       <w:r>
         <w:t>-bjj</w:t>
       </w:r>
@@ -52,21 +38,9 @@
       <w:r>
         <w:br/>
       </w:r>
-      <w:del w:id="4" w:author="Bonnie Jonkman" w:date="2015-03-19T13:34:00Z">
-        <w:r>
-          <w:delText xml:space="preserve">June </w:delText>
-        </w:r>
-      </w:del>
-      <w:ins w:id="5" w:author="Bonnie Jonkman" w:date="2015-03-19T13:34:00Z">
-        <w:r>
-          <w:t>March 31, 2015</w:t>
-        </w:r>
-      </w:ins>
-      <w:del w:id="6" w:author="Bonnie Jonkman" w:date="2015-03-19T13:34:00Z">
-        <w:r>
-          <w:delText>30, 2014</w:delText>
-        </w:r>
-      </w:del>
+      <w:r>
+        <w:t>March 31, 2015</w:t>
+      </w:r>
     </w:p>
     <w:p>
       <w:pPr>
@@ -77,235 +51,8 @@
       </w:r>
     </w:p>
     <w:p>
-      <w:pPr>
-        <w:rPr>
-          <w:ins w:id="7" w:author="Bonnie Jonkman" w:date="2015-03-19T13:34:00Z"/>
-        </w:rPr>
-      </w:pPr>
-      <w:ins w:id="8" w:author="Bonnie Jonkman" w:date="2015-03-19T13:34:00Z">
-        <w:r>
-          <w:t xml:space="preserve">FAST v8.10.00a-bjj is distributed with executables </w:t>
-        </w:r>
-      </w:ins>
-      <w:ins w:id="9" w:author="Bonnie Jonkman" w:date="2015-03-19T13:35:00Z">
-        <w:r>
-          <w:t xml:space="preserve">of </w:t>
-        </w:r>
-      </w:ins>
-      <w:ins w:id="10" w:author="Bonnie Jonkman" w:date="2015-03-19T13:34:00Z">
-        <w:r>
-          <w:t>both 32-bit and 64-bit Windows applications.</w:t>
-        </w:r>
-      </w:ins>
-      <w:ins w:id="11" w:author="Bonnie Jonkman" w:date="2015-03-19T13:35:00Z">
-        <w:r>
-          <w:t xml:space="preserve"> Unless you are compiling for a different architecture or are adding functionality to FAST, you should not have to recompile the code.</w:t>
-        </w:r>
-      </w:ins>
-    </w:p>
-    <w:p>
-      <w:r>
-        <w:t>FAST v8.</w:t>
-      </w:r>
-      <w:ins w:id="12" w:author="Bonnie Jonkman" w:date="2015-03-19T13:34:00Z">
-        <w:r>
-          <w:t>10</w:t>
-        </w:r>
-      </w:ins>
-      <w:del w:id="13" w:author="Bonnie Jonkman" w:date="2015-03-19T13:34:00Z">
-        <w:r>
-          <w:delText>08</w:delText>
-        </w:r>
-      </w:del>
-      <w:proofErr w:type="gramStart"/>
-      <w:r>
-        <w:t>.00</w:t>
-      </w:r>
-      <w:del w:id="14" w:author="Bonnie Jonkman" w:date="2015-03-19T13:34:00Z">
-        <w:r>
-          <w:delText>c</w:delText>
-        </w:r>
-      </w:del>
-      <w:ins w:id="15" w:author="Bonnie Jonkman" w:date="2015-03-19T13:34:00Z">
-        <w:r>
-          <w:t>a</w:t>
-        </w:r>
-      </w:ins>
-      <w:r>
-        <w:t>-bjj</w:t>
-      </w:r>
-      <w:proofErr w:type="gramEnd"/>
-      <w:r>
-        <w:t xml:space="preserve"> is distributed with several options for compiling the source code. It contains a Visual Studio project file, a Windows® batch file for Intel Fortran, and a </w:t>
-      </w:r>
-      <w:proofErr w:type="spellStart"/>
-      <w:r>
-        <w:t>makefile</w:t>
-      </w:r>
-      <w:proofErr w:type="spellEnd"/>
-      <w:r>
-        <w:t xml:space="preserve"> for gfortran. The FAST archive contains all of the source files necessary to compile, and the compiling tools are set up with the correct paths to those files.</w:t>
-      </w:r>
-      <w:r>
-        <w:t xml:space="preserve"> The tools also set up all the compiling options required to compile FAST.</w:t>
-      </w:r>
-    </w:p>
-    <w:p>
-      <w:r>
-        <w:t>The compiling tools distributed with FAST v8.</w:t>
-      </w:r>
-      <w:ins w:id="16" w:author="Bonnie Jonkman" w:date="2015-03-19T13:36:00Z">
-        <w:r>
-          <w:t>1</w:t>
-        </w:r>
-      </w:ins>
-      <w:r>
-        <w:t>0</w:t>
-      </w:r>
-      <w:del w:id="17" w:author="Bonnie Jonkman" w:date="2015-03-19T13:36:00Z">
-        <w:r>
-          <w:delText>8</w:delText>
-        </w:r>
-      </w:del>
-      <w:r>
-        <w:t>.00</w:t>
-      </w:r>
-      <w:ins w:id="18" w:author="Bonnie Jonkman" w:date="2015-03-19T13:36:00Z">
-        <w:r>
-          <w:t>a</w:t>
-        </w:r>
-      </w:ins>
-      <w:del w:id="19" w:author="Bonnie Jonkman" w:date="2015-03-19T13:36:00Z">
-        <w:r>
-          <w:delText>c</w:delText>
-        </w:r>
-      </w:del>
-      <w:r>
-        <w:t xml:space="preserve">-bjj were created for Windows® systems. However, they can be adapted for use on non-Windows® systems. Please see </w:t>
-      </w:r>
-      <w:r>
-        <w:t>“</w:t>
-      </w:r>
-      <w:r>
-        <w:rPr>
-          <w:highlight w:val="yellow"/>
-        </w:rPr>
-        <w:fldChar w:fldCharType="begin"/>
-      </w:r>
-      <w:r>
-        <w:instrText xml:space="preserve"> REF _Ref391976211 \h </w:instrText>
-      </w:r>
-      <w:r>
-        <w:rPr>
-          <w:highlight w:val="yellow"/>
-        </w:rPr>
-      </w:r>
-      <w:r>
-        <w:rPr>
-          <w:highlight w:val="yellow"/>
-        </w:rPr>
-        <w:fldChar w:fldCharType="separate"/>
-      </w:r>
-      <w:r>
-        <w:t>Compiling on Linux or Mac</w:t>
-      </w:r>
-      <w:r>
-        <w:rPr>
-          <w:highlight w:val="yellow"/>
-        </w:rPr>
-        <w:fldChar w:fldCharType="end"/>
-      </w:r>
-      <w:r>
-        <w:t>” at the end of this document</w:t>
-      </w:r>
-      <w:r>
-        <w:t xml:space="preserve"> for </w:t>
-      </w:r>
-      <w:r>
-        <w:t xml:space="preserve">some </w:t>
-      </w:r>
-      <w:r>
-        <w:t>suggestions.</w:t>
-      </w:r>
-    </w:p>
-    <w:p>
-      <w:r>
-        <w:t xml:space="preserve">We </w:t>
-      </w:r>
-      <w:r>
-        <w:t>have developed these instructions with the following two compilers</w:t>
-      </w:r>
-      <w:r>
-        <w:t>:</w:t>
-      </w:r>
-    </w:p>
-    <w:p>
-      <w:pPr>
-        <w:pStyle w:val="ListParagraph"/>
-        <w:numPr>
-          <w:ilvl w:val="0"/>
-          <w:numId w:val="3"/>
-        </w:numPr>
-      </w:pPr>
-      <w:r>
-        <w:t xml:space="preserve">Intel® Visual Fortran </w:t>
-      </w:r>
-      <w:r>
-        <w:t xml:space="preserve">(IVF) </w:t>
-      </w:r>
-      <w:r>
-        <w:t>Composer XE 2011</w:t>
-      </w:r>
-      <w:r>
-        <w:t>, version 12.1.3.300</w:t>
-      </w:r>
-      <w:r>
-        <w:br/>
-        <w:t>Intel Math Kernel Library (MKL) 10.3 Update 9</w:t>
-      </w:r>
-      <w:r>
-        <w:br/>
-        <w:t>Microsoft Visual Studio 2010 Shell</w:t>
-      </w:r>
-    </w:p>
-    <w:p>
-      <w:pPr>
-        <w:pStyle w:val="ListParagraph"/>
-        <w:numPr>
-          <w:ilvl w:val="0"/>
-          <w:numId w:val="3"/>
-        </w:numPr>
-      </w:pPr>
-      <w:r>
-        <w:t>gfortran/</w:t>
-      </w:r>
-      <w:proofErr w:type="spellStart"/>
-      <w:r>
-        <w:t>gcc</w:t>
-      </w:r>
-      <w:proofErr w:type="spellEnd"/>
-      <w:r>
-        <w:t xml:space="preserve"> version 4.6.2</w:t>
-      </w:r>
-      <w:r>
-        <w:br/>
-        <w:t>mingw32</w:t>
-      </w:r>
-    </w:p>
-    <w:p>
-      <w:pPr>
-        <w:pStyle w:val="Heading1"/>
-      </w:pPr>
-      <w:r>
-        <w:t xml:space="preserve">Compiling with Intel </w:t>
-      </w:r>
-      <w:proofErr w:type="gramStart"/>
-      <w:r>
-        <w:t>Fortran</w:t>
-      </w:r>
-      <w:proofErr w:type="gramEnd"/>
-      <w:r>
-        <w:t xml:space="preserve"> in Visual Studio</w:t>
+      <w:r>
+        <w:t>FAST v8.10.00a-bjj is distributed with executables of both 32-bit and 64-bit Windows applications. Unless you are compiling for a different architecture or are adding functionality to FAST, you should not have to recompile the code.</w:t>
       </w:r>
     </w:p>
     <w:p>
@@ -316,7 +63,7 @@
         <mc:AlternateContent>
           <mc:Choice Requires="wpg">
             <w:drawing>
-              <wp:anchor distT="0" distB="0" distL="114300" distR="114300" simplePos="0" relativeHeight="251660288" behindDoc="0" locked="0" layoutInCell="1" allowOverlap="1" wp14:anchorId="77C7BCE9" wp14:editId="44A738B8">
+              <wp:anchor distT="0" distB="0" distL="114300" distR="0" simplePos="0" relativeHeight="251661312" behindDoc="0" locked="0" layoutInCell="1" allowOverlap="1" wp14:anchorId="4303FD9F" wp14:editId="0B25A2D1">
                 <wp:simplePos x="0" y="0"/>
                 <wp:positionH relativeFrom="margin">
                   <wp:align>right</wp:align>
@@ -324,10 +71,10 @@
                 <wp:positionV relativeFrom="margin">
                   <wp:align>bottom</wp:align>
                 </wp:positionV>
-                <wp:extent cx="1857983" cy="5019472"/>
-                <wp:effectExtent l="0" t="0" r="9525" b="0"/>
+                <wp:extent cx="1752600" cy="5385435"/>
+                <wp:effectExtent l="0" t="0" r="0" b="5715"/>
                 <wp:wrapSquare wrapText="bothSides"/>
-                <wp:docPr id="9" name="Group 9"/>
+                <wp:docPr id="17" name="Group 17"/>
                 <wp:cNvGraphicFramePr/>
                 <a:graphic xmlns:a="http://schemas.openxmlformats.org/drawingml/2006/main">
                   <a:graphicData uri="http://schemas.microsoft.com/office/word/2010/wordprocessingGroup">
@@ -336,54 +83,18 @@
                       <wpg:grpSpPr>
                         <a:xfrm>
                           <a:off x="0" y="0"/>
-                          <a:ext cx="1857983" cy="5019472"/>
-                          <a:chOff x="0" y="0"/>
-                          <a:chExt cx="1857983" cy="5016500"/>
+                          <a:ext cx="1752723" cy="5385435"/>
+                          <a:chOff x="48488" y="0"/>
+                          <a:chExt cx="1752603" cy="5384323"/>
                         </a:xfrm>
                       </wpg:grpSpPr>
-                      <pic:pic xmlns:pic="http://schemas.openxmlformats.org/drawingml/2006/picture">
-                        <pic:nvPicPr>
-                          <pic:cNvPr id="3" name="Picture 3"/>
-                          <pic:cNvPicPr>
-                            <a:picLocks noChangeAspect="1"/>
-                          </pic:cNvPicPr>
-                        </pic:nvPicPr>
-                        <pic:blipFill rotWithShape="1">
-                          <a:blip r:embed="rId9">
-                            <a:extLst>
-                              <a:ext uri="{28A0092B-C50C-407E-A947-70E740481C1C}">
-                                <a14:useLocalDpi xmlns:a14="http://schemas.microsoft.com/office/drawing/2010/main" val="0"/>
-                              </a:ext>
-                            </a:extLst>
-                          </a:blip>
-                          <a:srcRect t="8401" r="82317" b="19512"/>
-                          <a:stretch/>
-                        </pic:blipFill>
-                        <pic:spPr bwMode="auto">
-                          <a:xfrm>
-                            <a:off x="0" y="0"/>
-                            <a:ext cx="1857983" cy="4572000"/>
-                          </a:xfrm>
-                          <a:prstGeom prst="rect">
-                            <a:avLst/>
-                          </a:prstGeom>
-                          <a:ln>
-                            <a:noFill/>
-                          </a:ln>
-                          <a:extLst>
-                            <a:ext uri="{53640926-AAD7-44D8-BBD7-CCE9431645EC}">
-                              <a14:shadowObscured xmlns:a14="http://schemas.microsoft.com/office/drawing/2010/main"/>
-                            </a:ext>
-                          </a:extLst>
-                        </pic:spPr>
-                      </pic:pic>
                       <wps:wsp>
                         <wps:cNvPr id="4" name="Text Box 4"/>
                         <wps:cNvSpPr txBox="1"/>
                         <wps:spPr>
                           <a:xfrm>
-                            <a:off x="0" y="4610735"/>
-                            <a:ext cx="1854835" cy="405765"/>
+                            <a:off x="48488" y="5090717"/>
+                            <a:ext cx="1752603" cy="293606"/>
                           </a:xfrm>
                           <a:prstGeom prst="rect">
                             <a:avLst/>
@@ -401,11 +112,12 @@
                             <w:p>
                               <w:pPr>
                                 <w:pStyle w:val="Caption"/>
+                                <w:jc w:val="center"/>
                                 <w:rPr>
                                   <w:noProof/>
                                 </w:rPr>
                               </w:pPr>
-                              <w:bookmarkStart w:id="20" w:name="_Ref391898954"/>
+                              <w:bookmarkStart w:id="1" w:name="_Ref391898954"/>
                               <w:proofErr w:type="gramStart"/>
                               <w:r>
                                 <w:t xml:space="preserve">Figure </w:t>
@@ -418,7 +130,7 @@
                                   <w:t>1</w:t>
                                 </w:r>
                               </w:fldSimple>
-                              <w:bookmarkEnd w:id="20"/>
+                              <w:bookmarkEnd w:id="1"/>
                               <w:r>
                                 <w:t>.</w:t>
                               </w:r>
@@ -430,7 +142,13 @@
                                 <w:t xml:space="preserve">the FAST </w:t>
                               </w:r>
                               <w:r>
-                                <w:t xml:space="preserve">v8.08.00 </w:t>
+                                <w:t>v8.</w:t>
+                              </w:r>
+                              <w:r>
+                                <w:t>10</w:t>
+                              </w:r>
+                              <w:r>
+                                <w:t xml:space="preserve">.00 </w:t>
                               </w:r>
                               <w:r>
                                 <w:t>Visual Studio Project</w:t>
@@ -442,9 +160,45 @@
                           <a:prstTxWarp prst="textNoShape">
                             <a:avLst/>
                           </a:prstTxWarp>
-                          <a:spAutoFit/>
+                          <a:noAutofit/>
                         </wps:bodyPr>
                       </wps:wsp>
+                      <pic:pic xmlns:pic="http://schemas.openxmlformats.org/drawingml/2006/picture">
+                        <pic:nvPicPr>
+                          <pic:cNvPr id="16" name="Picture 16"/>
+                          <pic:cNvPicPr>
+                            <a:picLocks noChangeAspect="1"/>
+                          </pic:cNvPicPr>
+                        </pic:nvPicPr>
+                        <pic:blipFill rotWithShape="1">
+                          <a:blip r:embed="rId9">
+                            <a:extLst>
+                              <a:ext uri="{28A0092B-C50C-407E-A947-70E740481C1C}">
+                                <a14:useLocalDpi xmlns:a14="http://schemas.microsoft.com/office/drawing/2010/main" val="0"/>
+                              </a:ext>
+                            </a:extLst>
+                          </a:blip>
+                          <a:srcRect l="1165" t="12125" r="69345" b="3579"/>
+                          <a:stretch/>
+                        </pic:blipFill>
+                        <pic:spPr bwMode="auto">
+                          <a:xfrm>
+                            <a:off x="48491" y="0"/>
+                            <a:ext cx="1752600" cy="5056909"/>
+                          </a:xfrm>
+                          <a:prstGeom prst="rect">
+                            <a:avLst/>
+                          </a:prstGeom>
+                          <a:ln>
+                            <a:noFill/>
+                          </a:ln>
+                          <a:extLst>
+                            <a:ext uri="{53640926-AAD7-44D8-BBD7-CCE9431645EC}">
+                              <a14:shadowObscured xmlns:a14="http://schemas.microsoft.com/office/drawing/2010/main"/>
+                            </a:ext>
+                          </a:extLst>
+                        </pic:spPr>
+                      </pic:pic>
                     </wpg:wgp>
                   </a:graphicData>
                 </a:graphic>
@@ -459,7 +213,77 @@
           </mc:Choice>
           <mc:Fallback>
             <w:pict>
-              <v:group id="Group 9" o:spid="_x0000_s1026" style="position:absolute;margin-left:95.1pt;margin-top:0;width:146.3pt;height:395.25pt;z-index:251660288;mso-position-horizontal:right;mso-position-horizontal-relative:margin;mso-position-vertical:bottom;mso-position-vertical-relative:margin;mso-width-relative:margin;mso-height-relative:margin" coordsize="18579,50165" o:gfxdata="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">
+              <v:group id="Group 17" o:spid="_x0000_s1026" style="position:absolute;margin-left:86.8pt;margin-top:0;width:138pt;height:424.05pt;z-index:251661312;mso-wrap-distance-right:0;mso-position-horizontal:right;mso-position-horizontal-relative:margin;mso-position-vertical:bottom;mso-position-vertical-relative:margin;mso-width-relative:margin;mso-height-relative:margin" coordorigin="484" coordsize="17526,53843" o:gfxdata="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">
+                <v:shapetype id="_x0000_t202" coordsize="21600,21600" o:spt="202" path="m,l,21600r21600,l21600,xe">
+                  <v:stroke joinstyle="miter"/>
+                  <v:path gradientshapeok="t" o:connecttype="rect"/>
+                </v:shapetype>
+                <v:shape id="Text Box 4" o:spid="_x0000_s1027" type="#_x0000_t202" style="position:absolute;left:484;top:50907;width:17526;height:2936;visibility:visible;mso-wrap-style:square;v-text-anchor:top" o:gfxdata="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" stroked="f">
+                  <v:textbox inset="0,0,0,0">
+                    <w:txbxContent>
+                      <w:p>
+                        <w:pPr>
+                          <w:pStyle w:val="Caption"/>
+                          <w:jc w:val="center"/>
+                          <w:rPr>
+                            <w:noProof/>
+                          </w:rPr>
+                        </w:pPr>
+                        <w:bookmarkStart w:id="1" w:name="_Ref391898954"/>
+                        <w:proofErr w:type="gramStart"/>
+                        <w:r>
+                          <w:t xml:space="preserve">Figure </w:t>
+                        </w:r>
+                        <w:proofErr w:type="gramEnd"/>
+                        <w:r>
+                          <w:fldChar w:fldCharType="begin"/>
+                        </w:r>
+                        <w:r>
+                          <w:instrText xml:space="preserve"> SEQ Figure \* ARABIC </w:instrText>
+                        </w:r>
+                        <w:r>
+                          <w:fldChar w:fldCharType="separate"/>
+                        </w:r>
+                        <w:r>
+                          <w:rPr>
+                            <w:noProof/>
+                          </w:rPr>
+                          <w:t>1</w:t>
+                        </w:r>
+                        <w:r>
+                          <w:rPr>
+                            <w:noProof/>
+                          </w:rPr>
+                          <w:fldChar w:fldCharType="end"/>
+                        </w:r>
+                        <w:bookmarkEnd w:id="1"/>
+                        <w:proofErr w:type="gramStart"/>
+                        <w:r>
+                          <w:t>.</w:t>
+                        </w:r>
+                        <w:proofErr w:type="gramEnd"/>
+                        <w:r>
+                          <w:t xml:space="preserve"> Source Files in </w:t>
+                        </w:r>
+                        <w:r>
+                          <w:t xml:space="preserve">the FAST </w:t>
+                        </w:r>
+                        <w:r>
+                          <w:t>v8.</w:t>
+                        </w:r>
+                        <w:r>
+                          <w:t>10</w:t>
+                        </w:r>
+                        <w:r>
+                          <w:t xml:space="preserve">.00 </w:t>
+                        </w:r>
+                        <w:r>
+                          <w:t>Visual Studio Project</w:t>
+                        </w:r>
+                      </w:p>
+                    </w:txbxContent>
+                  </v:textbox>
+                </v:shape>
                 <v:shapetype id="_x0000_t75" coordsize="21600,21600" o:spt="75" o:preferrelative="t" path="m@4@5l@4@11@9@11@9@5xe" filled="f" stroked="f">
                   <v:stroke joinstyle="miter"/>
                   <v:formulas>
@@ -479,57 +303,9 @@
                   <v:path o:extrusionok="f" gradientshapeok="t" o:connecttype="rect"/>
                   <o:lock v:ext="edit" aspectratio="t"/>
                 </v:shapetype>
-                <v:shape id="Picture 3" o:spid="_x0000_s1027" type="#_x0000_t75" style="position:absolute;width:18579;height:45720;visibility:visible;mso-wrap-style:square" o:gfxdata="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">
-                  <v:imagedata r:id="rId10" o:title="" croptop="5506f" cropbottom="12787f" cropright="53947f"/>
+                <v:shape id="Picture 16" o:spid="_x0000_s1028" type="#_x0000_t75" style="position:absolute;left:484;width:17526;height:50569;visibility:visible;mso-wrap-style:square" o:gfxdata="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">
+                  <v:imagedata r:id="rId10" o:title="" croptop="7946f" cropbottom="2346f" cropleft="763f" cropright="45446f"/>
                   <v:path arrowok="t"/>
-                </v:shape>
-                <v:shapetype id="_x0000_t202" coordsize="21600,21600" o:spt="202" path="m,l,21600r21600,l21600,xe">
-                  <v:stroke joinstyle="miter"/>
-                  <v:path gradientshapeok="t" o:connecttype="rect"/>
-                </v:shapetype>
-                <v:shape id="Text Box 4" o:spid="_x0000_s1028" type="#_x0000_t202" style="position:absolute;top:46107;width:18548;height:4058;visibility:visible;mso-wrap-style:square;v-text-anchor:top" o:gfxdata="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" stroked="f">
-                  <v:textbox style="mso-fit-shape-to-text:t" inset="0,0,0,0">
-                    <w:txbxContent>
-                      <w:p>
-                        <w:pPr>
-                          <w:pStyle w:val="Caption"/>
-                          <w:rPr>
-                            <w:noProof/>
-                          </w:rPr>
-                        </w:pPr>
-                        <w:bookmarkStart w:id="21" w:name="_Ref391898954"/>
-                        <w:proofErr w:type="gramStart"/>
-                        <w:r>
-                          <w:t xml:space="preserve">Figure </w:t>
-                        </w:r>
-                        <w:fldSimple w:instr=" SEQ Figure \* ARABIC ">
-                          <w:r>
-                            <w:rPr>
-                              <w:noProof/>
-                            </w:rPr>
-                            <w:t>1</w:t>
-                          </w:r>
-                        </w:fldSimple>
-                        <w:bookmarkEnd w:id="21"/>
-                        <w:r>
-                          <w:t>.</w:t>
-                        </w:r>
-                        <w:proofErr w:type="gramEnd"/>
-                        <w:r>
-                          <w:t xml:space="preserve"> Source Files in </w:t>
-                        </w:r>
-                        <w:r>
-                          <w:t xml:space="preserve">the FAST </w:t>
-                        </w:r>
-                        <w:r>
-                          <w:t xml:space="preserve">v8.08.00 </w:t>
-                        </w:r>
-                        <w:r>
-                          <w:t>Visual Studio Project</w:t>
-                        </w:r>
-                      </w:p>
-                    </w:txbxContent>
-                  </v:textbox>
                 </v:shape>
                 <w10:wrap type="square" anchorx="margin" anchory="margin"/>
               </v:group>
@@ -538,6 +314,175 @@
         </mc:AlternateContent>
       </w:r>
       <w:r>
+        <w:t>FAST v8.</w:t>
+      </w:r>
+      <w:r>
+        <w:t>10</w:t>
+      </w:r>
+      <w:r>
+        <w:t>.00</w:t>
+      </w:r>
+      <w:r>
+        <w:t>a</w:t>
+      </w:r>
+      <w:r>
+        <w:t xml:space="preserve">-bjj is distributed with several options for compiling the source code. It contains a Visual Studio project file, a Windows® batch file for Intel Fortran, and a </w:t>
+      </w:r>
+      <w:proofErr w:type="spellStart"/>
+      <w:r>
+        <w:t>makefile</w:t>
+      </w:r>
+      <w:proofErr w:type="spellEnd"/>
+      <w:r>
+        <w:t xml:space="preserve"> for gfortran. The FAST archive contains all of the source files necessary to compile, and the compiling tools are set up with the correct paths to those files.</w:t>
+      </w:r>
+      <w:r>
+        <w:t xml:space="preserve"> The tools also set up all the compiling options required to compile FAST.</w:t>
+      </w:r>
+    </w:p>
+    <w:p>
+      <w:r>
+        <w:t>The compiling tools distributed with FAST v8.</w:t>
+      </w:r>
+      <w:r>
+        <w:t>1</w:t>
+      </w:r>
+      <w:r>
+        <w:t>0.00</w:t>
+      </w:r>
+      <w:r>
+        <w:t>a</w:t>
+      </w:r>
+      <w:r>
+        <w:t xml:space="preserve">-bjj were created for Windows® systems. However, they can be adapted for use on non-Windows® systems. Please see </w:t>
+      </w:r>
+      <w:r>
+        <w:t>“</w:t>
+      </w:r>
+      <w:r>
+        <w:rPr>
+          <w:highlight w:val="yellow"/>
+        </w:rPr>
+        <w:fldChar w:fldCharType="begin"/>
+      </w:r>
+      <w:r>
+        <w:instrText xml:space="preserve"> REF _Ref391976211 \h </w:instrText>
+      </w:r>
+      <w:r>
+        <w:rPr>
+          <w:highlight w:val="yellow"/>
+        </w:rPr>
+      </w:r>
+      <w:r>
+        <w:rPr>
+          <w:highlight w:val="yellow"/>
+        </w:rPr>
+        <w:fldChar w:fldCharType="separate"/>
+      </w:r>
+      <w:r>
+        <w:t>Compiling on Linux or Mac</w:t>
+      </w:r>
+      <w:r>
+        <w:rPr>
+          <w:highlight w:val="yellow"/>
+        </w:rPr>
+        <w:fldChar w:fldCharType="end"/>
+      </w:r>
+      <w:r>
+        <w:t>” at the end of this document</w:t>
+      </w:r>
+      <w:r>
+        <w:t xml:space="preserve"> for </w:t>
+      </w:r>
+      <w:r>
+        <w:t xml:space="preserve">some </w:t>
+      </w:r>
+      <w:r>
+        <w:t>suggestions.</w:t>
+      </w:r>
+    </w:p>
+    <w:p>
+      <w:r>
+        <w:t xml:space="preserve">We </w:t>
+      </w:r>
+      <w:r>
+        <w:t>have developed these instructions with the following two compilers</w:t>
+      </w:r>
+      <w:r>
+        <w:t>:</w:t>
+      </w:r>
+    </w:p>
+    <w:p>
+      <w:pPr>
+        <w:pStyle w:val="ListParagraph"/>
+        <w:numPr>
+          <w:ilvl w:val="0"/>
+          <w:numId w:val="3"/>
+        </w:numPr>
+      </w:pPr>
+      <w:r>
+        <w:t xml:space="preserve">Intel® Visual Fortran </w:t>
+      </w:r>
+      <w:r>
+        <w:t xml:space="preserve">(IVF) </w:t>
+      </w:r>
+      <w:r>
+        <w:t>Composer XE 2011</w:t>
+      </w:r>
+      <w:r>
+        <w:t>, version 12.1.3.300</w:t>
+      </w:r>
+      <w:r>
+        <w:br/>
+        <w:t>Intel Math Kernel Library (MKL) 10.3 Update 9</w:t>
+      </w:r>
+      <w:r>
+        <w:br/>
+        <w:t>Microsoft Visual Studio 2010 Shell</w:t>
+      </w:r>
+    </w:p>
+    <w:p>
+      <w:pPr>
+        <w:pStyle w:val="ListParagraph"/>
+        <w:numPr>
+          <w:ilvl w:val="0"/>
+          <w:numId w:val="3"/>
+        </w:numPr>
+      </w:pPr>
+      <w:r>
+        <w:t>gfortran/</w:t>
+      </w:r>
+      <w:proofErr w:type="spellStart"/>
+      <w:r>
+        <w:t>gcc</w:t>
+      </w:r>
+      <w:proofErr w:type="spellEnd"/>
+      <w:r>
+        <w:t xml:space="preserve"> version 4.6.2</w:t>
+      </w:r>
+      <w:r>
+        <w:br/>
+        <w:t>mingw32</w:t>
+      </w:r>
+    </w:p>
+    <w:p>
+      <w:pPr>
+        <w:pStyle w:val="Heading1"/>
+      </w:pPr>
+      <w:r>
+        <w:t xml:space="preserve">Compiling with Intel </w:t>
+      </w:r>
+      <w:proofErr w:type="gramStart"/>
+      <w:r>
+        <w:t>Fortran</w:t>
+      </w:r>
+      <w:proofErr w:type="gramEnd"/>
+      <w:r>
+        <w:t xml:space="preserve"> in Visual Studio</w:t>
+      </w:r>
+    </w:p>
+    <w:p>
+      <w:r>
         <w:t>Open “</w:t>
       </w:r>
       <w:proofErr w:type="spellStart"/>
@@ -559,21 +504,9 @@
       <w:r>
         <w:t xml:space="preserve"> directory of the FAST v8 archive. This should open a Solution Explorer window that lists all of the source files and Registry input files for FAST</w:t>
       </w:r>
-      <w:del w:id="22" w:author="Bonnie Jonkman" w:date="2015-03-19T13:37:00Z">
-        <w:r>
-          <w:delText xml:space="preserve"> </w:delText>
-        </w:r>
-      </w:del>
-      <w:ins w:id="23" w:author="Bonnie Jonkman" w:date="2015-03-19T13:37:00Z">
-        <w:r>
-          <w:t xml:space="preserve"> v8</w:t>
-        </w:r>
-      </w:ins>
-      <w:del w:id="24" w:author="Bonnie Jonkman" w:date="2015-03-19T13:37:00Z">
-        <w:r>
-          <w:delText>v8.08.0cc-bjj</w:delText>
-        </w:r>
-      </w:del>
+      <w:r>
+        <w:t xml:space="preserve"> v8</w:t>
+      </w:r>
       <w:r>
         <w:t xml:space="preserve">. See </w:t>
       </w:r>
@@ -604,6 +537,7 @@
     </w:p>
     <w:p>
       <w:r>
+        <w:lastRenderedPageBreak/>
         <w:t xml:space="preserve">Choose </w:t>
       </w:r>
       <w:r>
@@ -631,11 +565,7 @@
         <w:t>Build Solution</w:t>
       </w:r>
       <w:r>
-        <w:t xml:space="preserve">” from </w:t>
-      </w:r>
-      <w:r>
-        <w:lastRenderedPageBreak/>
-        <w:t>the “Build” menu</w:t>
+        <w:t>” from the “Build” menu</w:t>
       </w:r>
       <w:r>
         <w:t xml:space="preserve">. This will run the FAST Registry </w:t>
@@ -652,40 +582,29 @@
       <w:r>
         <w:t xml:space="preserve">compile and link the project. When it has successfully completed, it will place an executable called “FAST_dev_Win32.exe” (Release mode) or “FAST_dev_debug_Win32.exe” (Debug mode) in the </w:t>
       </w:r>
-      <w:ins w:id="25" w:author="Bonnie Jonkman" w:date="2015-03-19T13:37:00Z">
-        <w:r>
-          <w:t>&lt;</w:t>
-        </w:r>
-      </w:ins>
+      <w:r>
+        <w:t>&lt;</w:t>
+      </w:r>
       <w:r>
         <w:t>FAST</w:t>
       </w:r>
-      <w:ins w:id="26" w:author="Bonnie Jonkman" w:date="2015-03-19T13:37:00Z">
-        <w:r>
-          <w:t xml:space="preserve"> v8&gt;</w:t>
-        </w:r>
-      </w:ins>
+      <w:r>
+        <w:t xml:space="preserve"> v8&gt;</w:t>
+      </w:r>
       <w:r>
         <w:t>\bin folder.</w:t>
       </w:r>
-      <w:ins w:id="27" w:author="Bonnie Jonkman" w:date="2015-03-19T13:37:00Z">
-        <w:r>
-          <w:t xml:space="preserve"> (Note that if you are using Visual Studio 2013 or newer, the executable might be placed in the &lt;FAST v8&gt;\Compiling\</w:t>
-        </w:r>
-        <w:proofErr w:type="spellStart"/>
-        <w:r>
-          <w:t>VisualStudio</w:t>
-        </w:r>
-        <w:proofErr w:type="spellEnd"/>
-        <w:r>
-          <w:t xml:space="preserve"> folder. This </w:t>
-        </w:r>
-      </w:ins>
-      <w:ins w:id="28" w:author="Bonnie Jonkman" w:date="2015-03-19T13:38:00Z">
-        <w:r>
-          <w:t>is a result of differences in formats between Visual Studio 2010 and 2013).</w:t>
-        </w:r>
-      </w:ins>
+      <w:r>
+        <w:t xml:space="preserve"> (Note that if you are using Visual Studio 2013 or newer, the executable might be placed in the &lt;FAST8&gt;\Compiling\</w:t>
+      </w:r>
+      <w:proofErr w:type="spellStart"/>
+      <w:r>
+        <w:t>VisualStudio</w:t>
+      </w:r>
+      <w:proofErr w:type="spellEnd"/>
+      <w:r>
+        <w:t xml:space="preserve"> folder. This is a result of differences in formats between Visual Studio 2010 and 2013).</w:t>
+      </w:r>
     </w:p>
     <w:p>
       <w:r>
@@ -751,7 +670,27 @@
     </w:p>
     <w:p>
       <w:r>
-        <w:t xml:space="preserve">FAST is distributed with a batch file called “Compile_FAST.bat” that will compile the code using IVF. </w:t>
+        <w:t>FAST is distributed with a batch file called “Compile_FAST.bat” that will compile the code using I</w:t>
+      </w:r>
+      <w:r>
+        <w:t xml:space="preserve">ntel </w:t>
+      </w:r>
+      <w:r>
+        <w:t>V</w:t>
+      </w:r>
+      <w:r>
+        <w:t xml:space="preserve">isual </w:t>
+      </w:r>
+      <w:proofErr w:type="gramStart"/>
+      <w:r>
+        <w:t>F</w:t>
+      </w:r>
+      <w:r>
+        <w:t>ortran</w:t>
+      </w:r>
+      <w:proofErr w:type="gramEnd"/>
+      <w:r>
+        <w:t xml:space="preserve"> (IVF) from the command line. However, if you are using IVF for Windows, we recommend using Visual Studio instead of the command prompt to compile.</w:t>
       </w:r>
     </w:p>
     <w:p>
@@ -778,17 +717,29 @@
       <w:pPr>
         <w:pStyle w:val="Heading2"/>
       </w:pPr>
-      <w:bookmarkStart w:id="29" w:name="_Toc325359538"/>
-      <w:bookmarkStart w:id="30" w:name="_Toc352065322"/>
-      <w:r>
-        <w:t>Setting Compiler Internal Variables</w:t>
-      </w:r>
-      <w:bookmarkEnd w:id="29"/>
-      <w:bookmarkEnd w:id="30"/>
+      <w:bookmarkStart w:id="2" w:name="_Toc325359538"/>
+      <w:bookmarkStart w:id="3" w:name="_Toc352065322"/>
+      <w:r>
+        <w:t xml:space="preserve">Setting Compiler </w:t>
+      </w:r>
+      <w:r>
+        <w:t xml:space="preserve">Environment </w:t>
+      </w:r>
+      <w:r>
+        <w:t>Variables</w:t>
+      </w:r>
+      <w:bookmarkEnd w:id="2"/>
+      <w:bookmarkEnd w:id="3"/>
     </w:p>
     <w:p>
       <w:r>
-        <w:t xml:space="preserve">In the “Set Compiler Internal Variables” section, you make sure that the proper paths and environment variables are set for the compiler and linker. </w:t>
+        <w:t>In the “Set Compiler Internal Variables” section</w:t>
+      </w:r>
+      <w:r>
+        <w:t xml:space="preserve"> of the batch script</w:t>
+      </w:r>
+      <w:r>
+        <w:t xml:space="preserve">, you make sure that the proper paths and environment variables are set for the compiler and linker. </w:t>
       </w:r>
       <w:r>
         <w:t>If this</w:t>
@@ -803,7 +754,10 @@
         <w:t xml:space="preserve"> not done correctly</w:t>
       </w:r>
       <w:r>
-        <w:t>, you will not be able to compile</w:t>
+        <w:t xml:space="preserve">, you will not be able to </w:t>
+      </w:r>
+      <w:r>
+        <w:t>build the executable</w:t>
       </w:r>
       <w:r>
         <w:t xml:space="preserve">. The </w:t>
@@ -861,10 +815,11 @@
         <w:rPr>
           <w:noProof/>
         </w:rPr>
+        <w:lastRenderedPageBreak/>
         <mc:AlternateContent>
           <mc:Choice Requires="wps">
             <w:drawing>
-              <wp:inline distT="0" distB="0" distL="0" distR="0" wp14:anchorId="5E37D145" wp14:editId="1E642986">
+              <wp:inline distT="0" distB="0" distL="0" distR="0" wp14:anchorId="4A5F0390" wp14:editId="3A188201">
                 <wp:extent cx="5943600" cy="1350010"/>
                 <wp:effectExtent l="9525" t="5080" r="9525" b="6985"/>
                 <wp:docPr id="8" name="Text Box 8"/>
@@ -1108,7 +1063,7 @@
                                 <w:sz w:val="16"/>
                                 <w:szCs w:val="16"/>
                               </w:rPr>
-                              <w:t>"C:\Program Files (x86)\Intel\ComposerXE-2011\bin\ipsxe-comp-vars.bat" ia32 vs2008</w:t>
+                              <w:t>"C:\Program Files (x86)\Intel\Composer XE 2011 SP1\bin\ipsxe-comp-vars.bat" ia32 vs2010</w:t>
                             </w:r>
                           </w:p>
                           <w:p>
@@ -6682,7 +6637,7 @@
                           <w:sz w:val="16"/>
                           <w:szCs w:val="16"/>
                         </w:rPr>
-                        <w:t>"C:\Program Files (x86)\Intel\ComposerXE-2011\bin\ipsxe-comp-vars.bat" ia32 vs2008</w:t>
+                        <w:t>"C:\Program Files (x86)\Intel\Composer XE 2011 SP1\bin\ipsxe-comp-vars.bat" ia32 vs2010</w:t>
                       </w:r>
                     </w:p>
                     <w:p>
@@ -12045,7 +12000,7 @@
         <w:pStyle w:val="Caption"/>
         <w:jc w:val="center"/>
       </w:pPr>
-      <w:bookmarkStart w:id="31" w:name="_Ref391902735"/>
+      <w:bookmarkStart w:id="4" w:name="_Ref391902735"/>
       <w:proofErr w:type="gramStart"/>
       <w:r>
         <w:t xml:space="preserve">Figure </w:t>
@@ -12058,7 +12013,7 @@
           <w:t>2</w:t>
         </w:r>
       </w:fldSimple>
-      <w:bookmarkEnd w:id="31"/>
+      <w:bookmarkEnd w:id="4"/>
       <w:r>
         <w:t>.</w:t>
       </w:r>
@@ -12075,7 +12030,6 @@
     </w:p>
     <w:p>
       <w:r>
-        <w:lastRenderedPageBreak/>
         <w:t xml:space="preserve">One way to find this command is to open the shortcut to the IVF command prompt (also called IVF Build Environment in some versions). You can usually find the shortcut at a location named something like </w:t>
       </w:r>
       <w:r>
@@ -12182,7 +12136,21 @@
       </w:r>
       <w:proofErr w:type="spellEnd"/>
       <w:r>
-        <w:t xml:space="preserve">. (Different versions of the compiler may have more submenus.) Right click on the shortcut and click “Properties.” (See </w:t>
+        <w:t>. (Different versions of the compiler may have more submenus.</w:t>
+      </w:r>
+      <w:r>
+        <w:t>) Note that if the shortcut says “non-compilation mode”, then you likely have a version of Visual Studio without the Intel Fortran integrations installed. You need to have the integrated product for this script to work.</w:t>
+      </w:r>
+    </w:p>
+    <w:p>
+      <w:r>
+        <w:t xml:space="preserve">Right click on the shortcut </w:t>
+      </w:r>
+      <w:r>
+        <w:t xml:space="preserve">to the command prompt </w:t>
+      </w:r>
+      <w:r>
+        <w:t xml:space="preserve">and click “Properties.” (See </w:t>
       </w:r>
       <w:r>
         <w:fldChar w:fldCharType="begin"/>
@@ -12263,7 +12231,7 @@
       </w:r>
       <w:proofErr w:type="gramEnd"/>
       <w:r>
-        <w:t xml:space="preserve"> /V:ON /K ""C:\Program Files (x86)\Intel\ComposerXE-2011\bin\ipsxe-comp-vars.bat" ia32 vs2008"</w:t>
+        <w:t xml:space="preserve"> /V:ON /K ""C:\Program Files (x86)\Intel\Composer XE 2011 SP1\bin\ipsxe-comp-vars.bat" ia32 vs2010"</w:t>
       </w:r>
     </w:p>
     <w:p>
@@ -12282,7 +12250,7 @@
         <w:rPr>
           <w:sz w:val="16"/>
         </w:rPr>
-        <w:t>"C:\Program Files (x86)\Intel\ComposerXE-2011\bin\ipsxe-comp-vars.bat" ia32 vs2008</w:t>
+        <w:t>"C:\Program Files (x86)\Intel\Composer XE 2011 SP1\bin\ipsxe-comp-vars.bat" ia32 vs2010</w:t>
       </w:r>
     </w:p>
     <w:p>
@@ -12328,8 +12296,8 @@
         <mc:AlternateContent>
           <mc:Choice Requires="wps">
             <w:drawing>
-              <wp:inline distT="0" distB="0" distL="0" distR="0" wp14:anchorId="0399AAE9" wp14:editId="393E6D15">
-                <wp:extent cx="2858770" cy="5029200"/>
+              <wp:inline distT="0" distB="0" distL="0" distR="0" wp14:anchorId="04482FBC" wp14:editId="605BE715">
+                <wp:extent cx="2862072" cy="3886200"/>
                 <wp:effectExtent l="0" t="0" r="0" b="0"/>
                 <wp:docPr id="6" name="Text Box 6"/>
                 <wp:cNvGraphicFramePr>
@@ -12344,7 +12312,7 @@
                       <wps:spPr bwMode="auto">
                         <a:xfrm>
                           <a:off x="0" y="0"/>
-                          <a:ext cx="2858770" cy="5029200"/>
+                          <a:ext cx="2862072" cy="3886200"/>
                         </a:xfrm>
                         <a:prstGeom prst="rect">
                           <a:avLst/>
@@ -12380,10 +12348,10 @@
                                 <w:noProof/>
                               </w:rPr>
                               <w:drawing>
-                                <wp:inline distT="0" distB="0" distL="0" distR="0" wp14:anchorId="386459CD" wp14:editId="7CD5D22E">
-                                  <wp:extent cx="2286000" cy="4463143"/>
-                                  <wp:effectExtent l="19050" t="0" r="0" b="0"/>
-                                  <wp:docPr id="488" name="Picture 6"/>
+                                <wp:inline distT="0" distB="0" distL="0" distR="0" wp14:anchorId="07D5CBCC" wp14:editId="2FF7FD9E">
+                                  <wp:extent cx="2436222" cy="3200400"/>
+                                  <wp:effectExtent l="0" t="0" r="2540" b="0"/>
+                                  <wp:docPr id="13" name="Picture 13"/>
                                   <wp:cNvGraphicFramePr>
                                     <a:graphicFrameLocks xmlns:a="http://schemas.openxmlformats.org/drawingml/2006/main" noChangeAspect="1"/>
                                   </wp:cNvGraphicFramePr>
@@ -12391,33 +12359,30 @@
                                     <a:graphicData uri="http://schemas.openxmlformats.org/drawingml/2006/picture">
                                       <pic:pic xmlns:pic="http://schemas.openxmlformats.org/drawingml/2006/picture">
                                         <pic:nvPicPr>
-                                          <pic:cNvPr id="0" name="Picture 6"/>
-                                          <pic:cNvPicPr>
-                                            <a:picLocks noChangeAspect="1" noChangeArrowheads="1"/>
-                                          </pic:cNvPicPr>
+                                          <pic:cNvPr id="0" name=""/>
+                                          <pic:cNvPicPr/>
                                         </pic:nvPicPr>
-                                        <pic:blipFill>
-                                          <a:blip r:embed="rId12" cstate="print"/>
-                                          <a:srcRect t="48588" r="82867" b="207"/>
-                                          <a:stretch>
-                                            <a:fillRect/>
-                                          </a:stretch>
+                                        <pic:blipFill rotWithShape="1">
+                                          <a:blip r:embed="rId12"/>
+                                          <a:srcRect l="2" t="36363" r="84860"/>
+                                          <a:stretch/>
                                         </pic:blipFill>
                                         <pic:spPr bwMode="auto">
                                           <a:xfrm>
                                             <a:off x="0" y="0"/>
-                                            <a:ext cx="2286000" cy="4463143"/>
+                                            <a:ext cx="2436222" cy="3200400"/>
                                           </a:xfrm>
                                           <a:prstGeom prst="rect">
                                             <a:avLst/>
                                           </a:prstGeom>
-                                          <a:noFill/>
-                                          <a:ln w="9525">
+                                          <a:ln>
                                             <a:noFill/>
-                                            <a:miter lim="800000"/>
-                                            <a:headEnd/>
-                                            <a:tailEnd/>
                                           </a:ln>
+                                          <a:extLst>
+                                            <a:ext uri="{53640926-AAD7-44D8-BBD7-CCE9431645EC}">
+                                              <a14:shadowObscured xmlns:a14="http://schemas.microsoft.com/office/drawing/2010/main"/>
+                                            </a:ext>
+                                          </a:extLst>
                                         </pic:spPr>
                                       </pic:pic>
                                     </a:graphicData>
@@ -12431,7 +12396,7 @@
                               <w:pStyle w:val="Caption"/>
                               <w:jc w:val="center"/>
                             </w:pPr>
-                            <w:bookmarkStart w:id="32" w:name="_Ref391902883"/>
+                            <w:bookmarkStart w:id="5" w:name="_Ref391902883"/>
                             <w:proofErr w:type="gramStart"/>
                             <w:r>
                               <w:t xml:space="preserve">Figure </w:t>
@@ -12444,7 +12409,7 @@
                                 <w:t>3</w:t>
                               </w:r>
                             </w:fldSimple>
-                            <w:bookmarkEnd w:id="32"/>
+                            <w:bookmarkEnd w:id="5"/>
                             <w:r>
                               <w:t>.</w:t>
                             </w:r>
@@ -12460,47 +12425,6 @@
                             <w:pPr>
                               <w:jc w:val="center"/>
                             </w:pPr>
-                          </w:p>
-                          <w:p>
-                            <w:pPr>
-                              <w:pStyle w:val="NRELFigureCaption"/>
-                            </w:pPr>
-                            <w:bookmarkStart w:id="33" w:name="Figure_WindowsShortcutLocation"/>
-                            <w:bookmarkStart w:id="34" w:name="_Toc352065341"/>
-                            <w:proofErr w:type="gramStart"/>
-                            <w:r>
-                              <w:t xml:space="preserve">Figure </w:t>
-                            </w:r>
-                            <w:r>
-                              <w:fldChar w:fldCharType="begin"/>
-                            </w:r>
-                            <w:r>
-                              <w:instrText xml:space="preserve"> SEQ Figures \* MERGEFORMAT </w:instrText>
-                            </w:r>
-                            <w:r>
-                              <w:fldChar w:fldCharType="separate"/>
-                            </w:r>
-                            <w:r>
-                              <w:rPr>
-                                <w:noProof/>
-                              </w:rPr>
-                              <w:t>1</w:t>
-                            </w:r>
-                            <w:r>
-                              <w:rPr>
-                                <w:noProof/>
-                              </w:rPr>
-                              <w:fldChar w:fldCharType="end"/>
-                            </w:r>
-                            <w:bookmarkEnd w:id="33"/>
-                            <w:r>
-                              <w:t>.</w:t>
-                            </w:r>
-                            <w:proofErr w:type="gramEnd"/>
-                            <w:r>
-                              <w:t xml:space="preserve"> An example of finding the IVF command prompt shortcut</w:t>
-                            </w:r>
-                            <w:bookmarkEnd w:id="34"/>
                           </w:p>
                         </w:txbxContent>
                       </wps:txbx>
@@ -12515,7 +12439,7 @@
           </mc:Choice>
           <mc:Fallback>
             <w:pict>
-              <v:shape id="Text Box 6" o:spid="_x0000_s1030" type="#_x0000_t202" style="width:225.1pt;height:396pt;visibility:visible;mso-wrap-style:square;mso-left-percent:-10001;mso-top-percent:-10001;mso-position-horizontal:absolute;mso-position-horizontal-relative:char;mso-position-vertical:absolute;mso-position-vertical-relative:line;mso-left-percent:-10001;mso-top-percent:-10001;v-text-anchor:top" o:gfxdata="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" stroked="f">
+              <v:shape id="Text Box 6" o:spid="_x0000_s1030" type="#_x0000_t202" style="width:225.35pt;height:306pt;visibility:visible;mso-wrap-style:square;mso-left-percent:-10001;mso-top-percent:-10001;mso-position-horizontal:absolute;mso-position-horizontal-relative:char;mso-position-vertical:absolute;mso-position-vertical-relative:line;mso-left-percent:-10001;mso-top-percent:-10001;v-text-anchor:top" o:gfxdata="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" stroked="f">
                 <v:textbox>
                   <w:txbxContent>
                     <w:p>
@@ -12528,10 +12452,10 @@
                           <w:noProof/>
                         </w:rPr>
                         <w:drawing>
-                          <wp:inline distT="0" distB="0" distL="0" distR="0" wp14:anchorId="386459CD" wp14:editId="7CD5D22E">
-                            <wp:extent cx="2286000" cy="4463143"/>
-                            <wp:effectExtent l="19050" t="0" r="0" b="0"/>
-                            <wp:docPr id="488" name="Picture 6"/>
+                          <wp:inline distT="0" distB="0" distL="0" distR="0" wp14:anchorId="07D5CBCC" wp14:editId="2FF7FD9E">
+                            <wp:extent cx="2436222" cy="3200400"/>
+                            <wp:effectExtent l="0" t="0" r="2540" b="0"/>
+                            <wp:docPr id="13" name="Picture 13"/>
                             <wp:cNvGraphicFramePr>
                               <a:graphicFrameLocks xmlns:a="http://schemas.openxmlformats.org/drawingml/2006/main" noChangeAspect="1"/>
                             </wp:cNvGraphicFramePr>
@@ -12539,33 +12463,30 @@
                               <a:graphicData uri="http://schemas.openxmlformats.org/drawingml/2006/picture">
                                 <pic:pic xmlns:pic="http://schemas.openxmlformats.org/drawingml/2006/picture">
                                   <pic:nvPicPr>
-                                    <pic:cNvPr id="0" name="Picture 6"/>
-                                    <pic:cNvPicPr>
-                                      <a:picLocks noChangeAspect="1" noChangeArrowheads="1"/>
-                                    </pic:cNvPicPr>
+                                    <pic:cNvPr id="0" name=""/>
+                                    <pic:cNvPicPr/>
                                   </pic:nvPicPr>
-                                  <pic:blipFill>
-                                    <a:blip r:embed="rId13" cstate="print"/>
-                                    <a:srcRect t="48588" r="82867" b="207"/>
-                                    <a:stretch>
-                                      <a:fillRect/>
-                                    </a:stretch>
+                                  <pic:blipFill rotWithShape="1">
+                                    <a:blip r:embed="rId13"/>
+                                    <a:srcRect l="2" t="36363" r="84860"/>
+                                    <a:stretch/>
                                   </pic:blipFill>
                                   <pic:spPr bwMode="auto">
                                     <a:xfrm>
                                       <a:off x="0" y="0"/>
-                                      <a:ext cx="2286000" cy="4463143"/>
+                                      <a:ext cx="2436222" cy="3200400"/>
                                     </a:xfrm>
                                     <a:prstGeom prst="rect">
                                       <a:avLst/>
                                     </a:prstGeom>
-                                    <a:noFill/>
-                                    <a:ln w="9525">
+                                    <a:ln>
                                       <a:noFill/>
-                                      <a:miter lim="800000"/>
-                                      <a:headEnd/>
-                                      <a:tailEnd/>
                                     </a:ln>
+                                    <a:extLst>
+                                      <a:ext uri="{53640926-AAD7-44D8-BBD7-CCE9431645EC}">
+                                        <a14:shadowObscured xmlns:a14="http://schemas.microsoft.com/office/drawing/2010/main"/>
+                                      </a:ext>
+                                    </a:extLst>
                                   </pic:spPr>
                                 </pic:pic>
                               </a:graphicData>
@@ -12579,11 +12500,12 @@
                         <w:pStyle w:val="Caption"/>
                         <w:jc w:val="center"/>
                       </w:pPr>
-                      <w:bookmarkStart w:id="9" w:name="_Ref391902883"/>
+                      <w:bookmarkStart w:id="6" w:name="_Ref391902883"/>
                       <w:proofErr w:type="gramStart"/>
                       <w:r>
                         <w:t xml:space="preserve">Figure </w:t>
                       </w:r>
+                      <w:proofErr w:type="gramEnd"/>
                       <w:r>
                         <w:fldChar w:fldCharType="begin"/>
                       </w:r>
@@ -12605,7 +12527,8 @@
                         </w:rPr>
                         <w:fldChar w:fldCharType="end"/>
                       </w:r>
-                      <w:bookmarkEnd w:id="9"/>
+                      <w:bookmarkEnd w:id="6"/>
+                      <w:proofErr w:type="gramStart"/>
                       <w:r>
                         <w:t>.</w:t>
                       </w:r>
@@ -12621,34 +12544,6 @@
                       <w:pPr>
                         <w:jc w:val="center"/>
                       </w:pPr>
-                    </w:p>
-                    <w:p>
-                      <w:pPr>
-                        <w:pStyle w:val="NRELFigureCaption"/>
-                      </w:pPr>
-                      <w:bookmarkStart w:id="10" w:name="Figure_WindowsShortcutLocation"/>
-                      <w:bookmarkStart w:id="11" w:name="_Toc352065341"/>
-                      <w:proofErr w:type="gramStart"/>
-                      <w:r>
-                        <w:t xml:space="preserve">Figure </w:t>
-                      </w:r>
-                      <w:fldSimple w:instr=" SEQ Figures \* MERGEFORMAT ">
-                        <w:r>
-                          <w:rPr>
-                            <w:noProof/>
-                          </w:rPr>
-                          <w:t>1</w:t>
-                        </w:r>
-                      </w:fldSimple>
-                      <w:bookmarkEnd w:id="10"/>
-                      <w:r>
-                        <w:t>.</w:t>
-                      </w:r>
-                      <w:proofErr w:type="gramEnd"/>
-                      <w:r>
-                        <w:t xml:space="preserve"> An example of finding the IVF command prompt shortcut</w:t>
-                      </w:r>
-                      <w:bookmarkEnd w:id="11"/>
                     </w:p>
                   </w:txbxContent>
                 </v:textbox>
@@ -12665,9 +12560,9 @@
         <mc:AlternateContent>
           <mc:Choice Requires="wps">
             <w:drawing>
-              <wp:inline distT="0" distB="0" distL="0" distR="0" wp14:anchorId="2AEBA090" wp14:editId="2C7B774D">
-                <wp:extent cx="2880995" cy="4763770"/>
-                <wp:effectExtent l="1270" t="0" r="3810" b="0"/>
+              <wp:inline distT="0" distB="0" distL="0" distR="0" wp14:anchorId="40BCFBC7" wp14:editId="2D13D165">
+                <wp:extent cx="2880360" cy="3886200"/>
+                <wp:effectExtent l="0" t="0" r="0" b="0"/>
                 <wp:docPr id="5" name="Text Box 5"/>
                 <wp:cNvGraphicFramePr>
                   <a:graphicFrameLocks xmlns:a="http://schemas.openxmlformats.org/drawingml/2006/main"/>
@@ -12681,7 +12576,7 @@
                       <wps:spPr bwMode="auto">
                         <a:xfrm>
                           <a:off x="0" y="0"/>
-                          <a:ext cx="2880995" cy="4763770"/>
+                          <a:ext cx="2880360" cy="3886200"/>
                         </a:xfrm>
                         <a:prstGeom prst="rect">
                           <a:avLst/>
@@ -12717,10 +12612,10 @@
                                 <w:noProof/>
                               </w:rPr>
                               <w:drawing>
-                                <wp:inline distT="0" distB="0" distL="0" distR="0" wp14:anchorId="4D01E631" wp14:editId="5CE8C748">
-                                  <wp:extent cx="2743200" cy="4190649"/>
-                                  <wp:effectExtent l="19050" t="0" r="0" b="0"/>
-                                  <wp:docPr id="489" name="Picture 7"/>
+                                <wp:inline distT="0" distB="0" distL="0" distR="0" wp14:anchorId="2D05F741" wp14:editId="58EB3AD9">
+                                  <wp:extent cx="2505090" cy="3200400"/>
+                                  <wp:effectExtent l="0" t="0" r="9525" b="0"/>
+                                  <wp:docPr id="11" name="Picture 11"/>
                                   <wp:cNvGraphicFramePr>
                                     <a:graphicFrameLocks xmlns:a="http://schemas.openxmlformats.org/drawingml/2006/main" noChangeAspect="1"/>
                                   </wp:cNvGraphicFramePr>
@@ -12728,33 +12623,23 @@
                                     <a:graphicData uri="http://schemas.openxmlformats.org/drawingml/2006/picture">
                                       <pic:pic xmlns:pic="http://schemas.openxmlformats.org/drawingml/2006/picture">
                                         <pic:nvPicPr>
-                                          <pic:cNvPr id="0" name="Picture 7"/>
-                                          <pic:cNvPicPr>
-                                            <a:picLocks noChangeAspect="1" noChangeArrowheads="1"/>
-                                          </pic:cNvPicPr>
+                                          <pic:cNvPr id="0" name=""/>
+                                          <pic:cNvPicPr/>
                                         </pic:nvPicPr>
                                         <pic:blipFill>
-                                          <a:blip r:embed="rId14" cstate="print"/>
-                                          <a:srcRect/>
+                                          <a:blip r:embed="rId14"/>
                                           <a:stretch>
                                             <a:fillRect/>
                                           </a:stretch>
                                         </pic:blipFill>
-                                        <pic:spPr bwMode="auto">
+                                        <pic:spPr>
                                           <a:xfrm>
                                             <a:off x="0" y="0"/>
-                                            <a:ext cx="2743200" cy="4190649"/>
+                                            <a:ext cx="2505090" cy="3200400"/>
                                           </a:xfrm>
                                           <a:prstGeom prst="rect">
                                             <a:avLst/>
                                           </a:prstGeom>
-                                          <a:noFill/>
-                                          <a:ln w="9525">
-                                            <a:noFill/>
-                                            <a:miter lim="800000"/>
-                                            <a:headEnd/>
-                                            <a:tailEnd/>
-                                          </a:ln>
                                         </pic:spPr>
                                       </pic:pic>
                                     </a:graphicData>
@@ -12768,7 +12653,7 @@
                               <w:pStyle w:val="Caption"/>
                               <w:jc w:val="center"/>
                             </w:pPr>
-                            <w:bookmarkStart w:id="35" w:name="_Ref391902893"/>
+                            <w:bookmarkStart w:id="6" w:name="_Ref391902893"/>
                             <w:proofErr w:type="gramStart"/>
                             <w:r>
                               <w:t xml:space="preserve">Figure </w:t>
@@ -12781,7 +12666,7 @@
                                 <w:t>4</w:t>
                               </w:r>
                             </w:fldSimple>
-                            <w:bookmarkEnd w:id="35"/>
+                            <w:bookmarkEnd w:id="6"/>
                             <w:r>
                               <w:t>.</w:t>
                             </w:r>
@@ -12792,11 +12677,6 @@
                             <w:r>
                               <w:t>The properties window for an IVF command prompt shortcut</w:t>
                             </w:r>
-                          </w:p>
-                          <w:p>
-                            <w:pPr>
-                              <w:jc w:val="center"/>
-                            </w:pPr>
                           </w:p>
                         </w:txbxContent>
                       </wps:txbx>
@@ -12811,7 +12691,7 @@
           </mc:Choice>
           <mc:Fallback>
             <w:pict>
-              <v:shape id="Text Box 5" o:spid="_x0000_s1031" type="#_x0000_t202" style="width:226.85pt;height:375.1pt;visibility:visible;mso-wrap-style:square;mso-left-percent:-10001;mso-top-percent:-10001;mso-position-horizontal:absolute;mso-position-horizontal-relative:char;mso-position-vertical:absolute;mso-position-vertical-relative:line;mso-left-percent:-10001;mso-top-percent:-10001;v-text-anchor:top" o:gfxdata="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" stroked="f">
+              <v:shape id="Text Box 5" o:spid="_x0000_s1031" type="#_x0000_t202" style="width:226.8pt;height:306pt;visibility:visible;mso-wrap-style:square;mso-left-percent:-10001;mso-top-percent:-10001;mso-position-horizontal:absolute;mso-position-horizontal-relative:char;mso-position-vertical:absolute;mso-position-vertical-relative:line;mso-left-percent:-10001;mso-top-percent:-10001;v-text-anchor:top" o:gfxdata="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" stroked="f">
                 <v:textbox inset="3.6pt,,3.6pt">
                   <w:txbxContent>
                     <w:p>
@@ -12824,10 +12704,10 @@
                           <w:noProof/>
                         </w:rPr>
                         <w:drawing>
-                          <wp:inline distT="0" distB="0" distL="0" distR="0" wp14:anchorId="4D01E631" wp14:editId="5CE8C748">
-                            <wp:extent cx="2743200" cy="4190649"/>
-                            <wp:effectExtent l="19050" t="0" r="0" b="0"/>
-                            <wp:docPr id="489" name="Picture 7"/>
+                          <wp:inline distT="0" distB="0" distL="0" distR="0" wp14:anchorId="2D05F741" wp14:editId="58EB3AD9">
+                            <wp:extent cx="2505090" cy="3200400"/>
+                            <wp:effectExtent l="0" t="0" r="9525" b="0"/>
+                            <wp:docPr id="11" name="Picture 11"/>
                             <wp:cNvGraphicFramePr>
                               <a:graphicFrameLocks xmlns:a="http://schemas.openxmlformats.org/drawingml/2006/main" noChangeAspect="1"/>
                             </wp:cNvGraphicFramePr>
@@ -12835,33 +12715,23 @@
                               <a:graphicData uri="http://schemas.openxmlformats.org/drawingml/2006/picture">
                                 <pic:pic xmlns:pic="http://schemas.openxmlformats.org/drawingml/2006/picture">
                                   <pic:nvPicPr>
-                                    <pic:cNvPr id="0" name="Picture 7"/>
-                                    <pic:cNvPicPr>
-                                      <a:picLocks noChangeAspect="1" noChangeArrowheads="1"/>
-                                    </pic:cNvPicPr>
+                                    <pic:cNvPr id="0" name=""/>
+                                    <pic:cNvPicPr/>
                                   </pic:nvPicPr>
                                   <pic:blipFill>
-                                    <a:blip r:embed="rId15" cstate="print"/>
-                                    <a:srcRect/>
+                                    <a:blip r:embed="rId15"/>
                                     <a:stretch>
                                       <a:fillRect/>
                                     </a:stretch>
                                   </pic:blipFill>
-                                  <pic:spPr bwMode="auto">
+                                  <pic:spPr>
                                     <a:xfrm>
                                       <a:off x="0" y="0"/>
-                                      <a:ext cx="2743200" cy="4190649"/>
+                                      <a:ext cx="2505090" cy="3200400"/>
                                     </a:xfrm>
                                     <a:prstGeom prst="rect">
                                       <a:avLst/>
                                     </a:prstGeom>
-                                    <a:noFill/>
-                                    <a:ln w="9525">
-                                      <a:noFill/>
-                                      <a:miter lim="800000"/>
-                                      <a:headEnd/>
-                                      <a:tailEnd/>
-                                    </a:ln>
                                   </pic:spPr>
                                 </pic:pic>
                               </a:graphicData>
@@ -12875,11 +12745,12 @@
                         <w:pStyle w:val="Caption"/>
                         <w:jc w:val="center"/>
                       </w:pPr>
-                      <w:bookmarkStart w:id="13" w:name="_Ref391902893"/>
+                      <w:bookmarkStart w:id="8" w:name="_Ref391902893"/>
                       <w:proofErr w:type="gramStart"/>
                       <w:r>
                         <w:t xml:space="preserve">Figure </w:t>
                       </w:r>
+                      <w:proofErr w:type="gramEnd"/>
                       <w:r>
                         <w:fldChar w:fldCharType="begin"/>
                       </w:r>
@@ -12901,7 +12772,8 @@
                         </w:rPr>
                         <w:fldChar w:fldCharType="end"/>
                       </w:r>
-                      <w:bookmarkEnd w:id="13"/>
+                      <w:bookmarkEnd w:id="8"/>
+                      <w:proofErr w:type="gramStart"/>
                       <w:r>
                         <w:t>.</w:t>
                       </w:r>
@@ -12912,11 +12784,6 @@
                       <w:r>
                         <w:t>The properties window for an IVF command prompt shortcut</w:t>
                       </w:r>
-                    </w:p>
-                    <w:p>
-                      <w:pPr>
-                        <w:jc w:val="center"/>
-                      </w:pPr>
                     </w:p>
                   </w:txbxContent>
                 </v:textbox>
@@ -12993,11 +12860,20 @@
       <w:r>
         <w:rPr>
           <w:b/>
-          <w:rPrChange w:id="36" w:author="Bonnie Jonkman" w:date="2015-03-19T13:39:00Z">
-            <w:rPr/>
-          </w:rPrChange>
         </w:rPr>
-        <w:t>If the title does not say anything about the compiler, please verify that you have modified Compile_FAST.bat correctly.</w:t>
+        <w:t>If the title does not say anything about the compiler</w:t>
+      </w:r>
+      <w:r>
+        <w:rPr>
+          <w:b/>
+        </w:rPr>
+        <w:t xml:space="preserve"> and Visual Studio versions</w:t>
+      </w:r>
+      <w:r>
+        <w:rPr>
+          <w:b/>
+        </w:rPr>
+        <w:t>, please verify that you have modified Compile_FAST.bat correctly.</w:t>
       </w:r>
     </w:p>
     <w:p>
@@ -13010,7 +12886,7 @@
         </w:rPr>
         <w:lastRenderedPageBreak/>
         <w:drawing>
-          <wp:inline distT="0" distB="0" distL="0" distR="0" wp14:anchorId="335DA698" wp14:editId="2ACCDCB4">
+          <wp:inline distT="0" distB="0" distL="0" distR="0" wp14:anchorId="283BCAB1" wp14:editId="18DBAC90">
             <wp:extent cx="5943600" cy="4837430"/>
             <wp:effectExtent l="0" t="0" r="0" b="1270"/>
             <wp:docPr id="1" name="Picture 1"/>
@@ -13051,8 +12927,8 @@
         <w:pStyle w:val="Caption"/>
         <w:jc w:val="center"/>
       </w:pPr>
-      <w:bookmarkStart w:id="37" w:name="_Ref391980401"/>
-      <w:bookmarkStart w:id="38" w:name="_Ref391980323"/>
+      <w:bookmarkStart w:id="7" w:name="_Ref391980401"/>
+      <w:bookmarkStart w:id="8" w:name="_Ref391980323"/>
       <w:proofErr w:type="gramStart"/>
       <w:r>
         <w:t xml:space="preserve">Figure </w:t>
@@ -13065,7 +12941,7 @@
           <w:t>5</w:t>
         </w:r>
       </w:fldSimple>
-      <w:bookmarkEnd w:id="37"/>
+      <w:bookmarkEnd w:id="7"/>
       <w:r>
         <w:t>.</w:t>
       </w:r>
@@ -13073,22 +12949,10 @@
       <w:r>
         <w:t xml:space="preserve"> Screen output from Compile_FAST.bat</w:t>
       </w:r>
-      <w:bookmarkEnd w:id="38"/>
-      <w:ins w:id="39" w:author="Bonnie Jonkman" w:date="2015-03-19T13:40:00Z">
-        <w:r>
-          <w:t>. (Note that the title of the command window indicates that the batch script</w:t>
-        </w:r>
-      </w:ins>
-      <w:ins w:id="40" w:author="Bonnie Jonkman" w:date="2015-03-19T13:41:00Z">
-        <w:r>
-          <w:t xml:space="preserve"> to set the compiler and linker paths</w:t>
-        </w:r>
-      </w:ins>
-      <w:ins w:id="41" w:author="Bonnie Jonkman" w:date="2015-03-19T13:40:00Z">
-        <w:r>
-          <w:t xml:space="preserve"> was successfully run)</w:t>
-        </w:r>
-      </w:ins>
+      <w:bookmarkEnd w:id="8"/>
+      <w:r>
+        <w:t>. (Note that the title of the command window indicates that the batch script to set the compiler and linker paths was successfully run)</w:t>
+      </w:r>
     </w:p>
     <w:p>
       <w:pPr>
@@ -13177,19 +13041,7 @@
           <w:rPr>
             <w:rStyle w:val="Hyperlink"/>
           </w:rPr>
-          <w:t>http://icl.cs.utk.edu/lapack-for-windows/librar</w:t>
-        </w:r>
-        <w:r>
-          <w:rPr>
-            <w:rStyle w:val="Hyperlink"/>
-          </w:rPr>
-          <w:t>i</w:t>
-        </w:r>
-        <w:r>
-          <w:rPr>
-            <w:rStyle w:val="Hyperlink"/>
-          </w:rPr>
-          <w:t>es/VisualStudio/3.5.0/Dynamic-MINGW/Win32/liblapack.dll</w:t>
+          <w:t>http://icl.cs.utk.edu/lapack-for-windows/libraries/VisualStudio/3.5.0/Dynamic-MINGW/Win32/liblapack.dll</w:t>
         </w:r>
       </w:hyperlink>
     </w:p>
@@ -13312,46 +13164,24 @@
         </w:rPr>
         <w:t>The options required to compile and link FAST v8.</w:t>
       </w:r>
-      <w:del w:id="42" w:author="Bonnie Jonkman" w:date="2015-03-19T13:43:00Z">
-        <w:r>
-          <w:rPr>
-            <w:b/>
-          </w:rPr>
-          <w:delText>08</w:delText>
-        </w:r>
-      </w:del>
-      <w:proofErr w:type="gramStart"/>
-      <w:ins w:id="43" w:author="Bonnie Jonkman" w:date="2015-03-19T13:43:00Z">
-        <w:r>
-          <w:rPr>
-            <w:b/>
-          </w:rPr>
-          <w:t>10</w:t>
-        </w:r>
-      </w:ins>
+      <w:r>
+        <w:rPr>
+          <w:b/>
+        </w:rPr>
+        <w:t>10</w:t>
+      </w:r>
       <w:r>
         <w:rPr>
           <w:b/>
         </w:rPr>
         <w:t>.00</w:t>
       </w:r>
-      <w:proofErr w:type="gramEnd"/>
-      <w:del w:id="44" w:author="Bonnie Jonkman" w:date="2015-03-19T13:43:00Z">
-        <w:r>
-          <w:rPr>
-            <w:b/>
-          </w:rPr>
-          <w:delText>c</w:delText>
-        </w:r>
-      </w:del>
-      <w:ins w:id="45" w:author="Bonnie Jonkman" w:date="2015-03-19T13:43:00Z">
-        <w:r>
-          <w:rPr>
-            <w:b/>
-          </w:rPr>
-          <w:t>a</w:t>
-        </w:r>
-      </w:ins>
+      <w:r>
+        <w:rPr>
+          <w:b/>
+        </w:rPr>
+        <w:t>a</w:t>
+      </w:r>
       <w:r>
         <w:rPr>
           <w:b/>
@@ -13425,7 +13255,13 @@
         </w:tabs>
       </w:pPr>
       <w:r>
-        <w:t>SubDyn places some large matrices on the stack, and we have found that on Win32 systems, we need to increase the stack reserve size. The command option is:</w:t>
+        <w:t xml:space="preserve">SubDyn places some large matrices on the stack, and we have found that on Win32 systems, we </w:t>
+      </w:r>
+      <w:r>
+        <w:t xml:space="preserve">sometimes </w:t>
+      </w:r>
+      <w:r>
+        <w:t>need to increase the stack reserve size. The command option is:</w:t>
       </w:r>
       <w:r>
         <w:br/>
@@ -13627,93 +13463,140 @@
     <w:p>
       <w:pPr>
         <w:pStyle w:val="ListParagraph"/>
+        <w:keepNext/>
         <w:numPr>
           <w:ilvl w:val="0"/>
           <w:numId w:val="2"/>
         </w:numPr>
       </w:pPr>
-      <w:ins w:id="46" w:author="Bonnie Jonkman" w:date="2015-03-19T13:44:00Z">
-        <w:r>
-          <w:lastRenderedPageBreak/>
-          <w:t xml:space="preserve">Use the preprocessor definition DOUBLE_PRECISION </w:t>
-        </w:r>
-      </w:ins>
-      <w:ins w:id="47" w:author="Bonnie Jonkman" w:date="2015-03-19T13:45:00Z">
-        <w:r>
-          <w:t>(</w:t>
-        </w:r>
-      </w:ins>
-      <w:del w:id="48" w:author="Bonnie Jonkman" w:date="2015-03-19T13:44:00Z">
-        <w:r>
-          <w:delText xml:space="preserve">Use the DoubPrec.f90 file instead of SingPrec.f90 </w:delText>
-        </w:r>
-      </w:del>
-      <w:del w:id="49" w:author="Bonnie Jonkman" w:date="2015-03-19T13:45:00Z">
-        <w:r>
-          <w:delText xml:space="preserve">from the </w:delText>
-        </w:r>
-      </w:del>
-      <w:ins w:id="50" w:author="Bonnie Jonkman" w:date="2015-03-19T13:45:00Z">
-        <w:r>
-          <w:t xml:space="preserve">for the </w:t>
-        </w:r>
-      </w:ins>
+      <w:r>
+        <w:lastRenderedPageBreak/>
+        <w:t xml:space="preserve">Use the preprocessor definition DOUBLE_PRECISION (for the </w:t>
+      </w:r>
       <w:r>
         <w:t>NWTC Subroutine Library</w:t>
       </w:r>
-      <w:ins w:id="51" w:author="Bonnie Jonkman" w:date="2015-03-19T13:45:00Z">
-        <w:r>
-          <w:t>)</w:t>
-        </w:r>
-      </w:ins>
+      <w:r>
+        <w:t>)</w:t>
+      </w:r>
       <w:r>
         <w:t>.</w:t>
       </w:r>
-      <w:ins w:id="52" w:author="Bonnie Jonkman" w:date="2015-03-19T13:46:00Z">
-        <w:r>
-          <w:br/>
-        </w:r>
-        <w:r>
-          <w:rPr>
-            <w:noProof/>
-          </w:rPr>
-          <w:drawing>
-            <wp:inline distT="0" distB="0" distL="0" distR="0" wp14:anchorId="1AE01B05" wp14:editId="4C2347E3">
-              <wp:extent cx="5943600" cy="4284980"/>
-              <wp:effectExtent l="0" t="0" r="0" b="1270"/>
-              <wp:docPr id="7" name="Picture 7"/>
-              <wp:cNvGraphicFramePr>
-                <a:graphicFrameLocks xmlns:a="http://schemas.openxmlformats.org/drawingml/2006/main" noChangeAspect="1"/>
-              </wp:cNvGraphicFramePr>
-              <a:graphic xmlns:a="http://schemas.openxmlformats.org/drawingml/2006/main">
-                <a:graphicData uri="http://schemas.openxmlformats.org/drawingml/2006/picture">
-                  <pic:pic xmlns:pic="http://schemas.openxmlformats.org/drawingml/2006/picture">
-                    <pic:nvPicPr>
-                      <pic:cNvPr id="0" name=""/>
-                      <pic:cNvPicPr/>
-                    </pic:nvPicPr>
-                    <pic:blipFill>
-                      <a:blip r:embed="rId23"/>
-                      <a:stretch>
-                        <a:fillRect/>
-                      </a:stretch>
-                    </pic:blipFill>
-                    <pic:spPr>
-                      <a:xfrm>
-                        <a:off x="0" y="0"/>
-                        <a:ext cx="5943600" cy="4284980"/>
-                      </a:xfrm>
-                      <a:prstGeom prst="rect">
-                        <a:avLst/>
-                      </a:prstGeom>
-                    </pic:spPr>
-                  </pic:pic>
-                </a:graphicData>
-              </a:graphic>
-            </wp:inline>
-          </w:drawing>
-        </w:r>
-      </w:ins>
+      <w:r>
+        <w:t xml:space="preserve"> This can be done from the command line by adding –DDOUBLE_PRECISION to the compile options, or using the appropriate GUI in Visual Studio (see </w:t>
+      </w:r>
+      <w:r>
+        <w:fldChar w:fldCharType="begin"/>
+      </w:r>
+      <w:r>
+        <w:instrText xml:space="preserve"> REF _Ref415559437 \h </w:instrText>
+      </w:r>
+      <w:r>
+        <w:fldChar w:fldCharType="separate"/>
+      </w:r>
+      <w:r>
+        <w:t xml:space="preserve">Figure </w:t>
+      </w:r>
+      <w:r>
+        <w:rPr>
+          <w:noProof/>
+        </w:rPr>
+        <w:t>6</w:t>
+      </w:r>
+      <w:r>
+        <w:fldChar w:fldCharType="end"/>
+      </w:r>
+      <w:r>
+        <w:t>).</w:t>
+      </w:r>
+    </w:p>
+    <w:p>
+      <w:pPr>
+        <w:keepNext/>
+        <w:ind w:left="360"/>
+      </w:pPr>
+      <w:r>
+        <w:rPr>
+          <w:noProof/>
+        </w:rPr>
+        <w:drawing>
+          <wp:inline distT="0" distB="0" distL="0" distR="0" wp14:anchorId="4BAFCD32" wp14:editId="325FDF51">
+            <wp:extent cx="5943600" cy="4284980"/>
+            <wp:effectExtent l="0" t="0" r="0" b="1270"/>
+            <wp:docPr id="7" name="Picture 7"/>
+            <wp:cNvGraphicFramePr>
+              <a:graphicFrameLocks xmlns:a="http://schemas.openxmlformats.org/drawingml/2006/main" noChangeAspect="1"/>
+            </wp:cNvGraphicFramePr>
+            <a:graphic xmlns:a="http://schemas.openxmlformats.org/drawingml/2006/main">
+              <a:graphicData uri="http://schemas.openxmlformats.org/drawingml/2006/picture">
+                <pic:pic xmlns:pic="http://schemas.openxmlformats.org/drawingml/2006/picture">
+                  <pic:nvPicPr>
+                    <pic:cNvPr id="0" name=""/>
+                    <pic:cNvPicPr/>
+                  </pic:nvPicPr>
+                  <pic:blipFill>
+                    <a:blip r:embed="rId23"/>
+                    <a:stretch>
+                      <a:fillRect/>
+                    </a:stretch>
+                  </pic:blipFill>
+                  <pic:spPr>
+                    <a:xfrm>
+                      <a:off x="0" y="0"/>
+                      <a:ext cx="5943600" cy="4284980"/>
+                    </a:xfrm>
+                    <a:prstGeom prst="rect">
+                      <a:avLst/>
+                    </a:prstGeom>
+                  </pic:spPr>
+                </pic:pic>
+              </a:graphicData>
+            </a:graphic>
+          </wp:inline>
+        </w:drawing>
+      </w:r>
+    </w:p>
+    <w:p>
+      <w:pPr>
+        <w:pStyle w:val="Caption"/>
+        <w:ind w:left="360"/>
+        <w:jc w:val="center"/>
+      </w:pPr>
+      <w:bookmarkStart w:id="9" w:name="_Ref415559437"/>
+      <w:r>
+        <w:t xml:space="preserve">Figure </w:t>
+      </w:r>
+      <w:r>
+        <w:fldChar w:fldCharType="begin"/>
+      </w:r>
+      <w:r>
+        <w:instrText xml:space="preserve"> SEQ Figure \* ARABIC </w:instrText>
+      </w:r>
+      <w:r>
+        <w:fldChar w:fldCharType="separate"/>
+      </w:r>
+      <w:r>
+        <w:rPr>
+          <w:noProof/>
+        </w:rPr>
+        <w:t>6</w:t>
+      </w:r>
+      <w:r>
+        <w:rPr>
+          <w:noProof/>
+        </w:rPr>
+        <w:fldChar w:fldCharType="end"/>
+      </w:r>
+      <w:bookmarkEnd w:id="9"/>
+      <w:r>
+        <w:t>: Adding preprocessor definitions</w:t>
+      </w:r>
+      <w:r>
+        <w:rPr>
+          <w:noProof/>
+        </w:rPr>
+        <w:t xml:space="preserve"> to a Visual Studio project</w:t>
+      </w:r>
     </w:p>
     <w:p>
       <w:pPr>
@@ -13754,6 +13637,7 @@
     <w:p>
       <w:pPr>
         <w:pStyle w:val="ListParagraph"/>
+        <w:keepNext/>
       </w:pPr>
       <w:r>
         <w:rPr>
@@ -13761,7 +13645,7 @@
         </w:rPr>
         <w:lastRenderedPageBreak/>
         <w:drawing>
-          <wp:inline distT="0" distB="0" distL="0" distR="0" wp14:anchorId="56FE27F2" wp14:editId="6F4F47BD">
+          <wp:inline distT="0" distB="0" distL="0" distR="0" wp14:anchorId="27055EAA" wp14:editId="140D5975">
             <wp:extent cx="5943600" cy="3741420"/>
             <wp:effectExtent l="0" t="0" r="0" b="0"/>
             <wp:docPr id="2" name="Picture 2"/>
@@ -13799,6 +13683,40 @@
     </w:p>
     <w:p>
       <w:pPr>
+        <w:pStyle w:val="Caption"/>
+        <w:ind w:left="360"/>
+        <w:jc w:val="center"/>
+      </w:pPr>
+      <w:r>
+        <w:t xml:space="preserve">Figure </w:t>
+      </w:r>
+      <w:r>
+        <w:fldChar w:fldCharType="begin"/>
+      </w:r>
+      <w:r>
+        <w:instrText xml:space="preserve"> SEQ Figure \* ARABIC </w:instrText>
+      </w:r>
+      <w:r>
+        <w:fldChar w:fldCharType="separate"/>
+      </w:r>
+      <w:r>
+        <w:rPr>
+          <w:noProof/>
+        </w:rPr>
+        <w:t>7</w:t>
+      </w:r>
+      <w:r>
+        <w:rPr>
+          <w:noProof/>
+        </w:rPr>
+        <w:fldChar w:fldCharType="end"/>
+      </w:r>
+      <w:r>
+        <w:t>: Changing default real and double sizes in Visual Studio</w:t>
+      </w:r>
+    </w:p>
+    <w:p>
+      <w:pPr>
         <w:pStyle w:val="Heading2"/>
       </w:pPr>
       <w:r>
@@ -13951,7 +13869,7 @@
         </w:rPr>
         <w:lastRenderedPageBreak/>
         <w:drawing>
-          <wp:inline distT="0" distB="0" distL="0" distR="0" wp14:anchorId="4F801791" wp14:editId="001503E6">
+          <wp:inline distT="0" distB="0" distL="0" distR="0" wp14:anchorId="3FC34E50" wp14:editId="42A030A6">
             <wp:extent cx="5943600" cy="3741420"/>
             <wp:effectExtent l="0" t="0" r="0" b="0"/>
             <wp:docPr id="10" name="Picture 10"/>
@@ -14001,7 +13919,7 @@
           <w:rPr>
             <w:noProof/>
           </w:rPr>
-          <w:t>6</w:t>
+          <w:t>8</w:t>
         </w:r>
       </w:fldSimple>
       <w:r>
@@ -14113,8 +14031,8 @@
         <w:keepNext/>
         <w:jc w:val="center"/>
       </w:pPr>
-      <w:bookmarkStart w:id="53" w:name="_Ref391903082"/>
-      <w:bookmarkStart w:id="54" w:name="_Ref391903078"/>
+      <w:bookmarkStart w:id="10" w:name="_Ref391903082"/>
+      <w:bookmarkStart w:id="11" w:name="_Ref391903078"/>
       <w:r>
         <w:lastRenderedPageBreak/>
         <w:t xml:space="preserve">Table </w:t>
@@ -14127,7 +14045,7 @@
           <w:t>1</w:t>
         </w:r>
       </w:fldSimple>
-      <w:bookmarkEnd w:id="53"/>
+      <w:bookmarkEnd w:id="10"/>
       <w:r>
         <w:t xml:space="preserve">: </w:t>
       </w:r>
@@ -14139,7 +14057,7 @@
       <w:r>
         <w:t xml:space="preserve"> Compiling Options</w:t>
       </w:r>
-      <w:bookmarkEnd w:id="54"/>
+      <w:bookmarkEnd w:id="11"/>
     </w:p>
     <w:tbl>
       <w:tblPr>
@@ -17885,22 +17803,20 @@
       <w:pPr>
         <w:pStyle w:val="Heading1"/>
       </w:pPr>
-      <w:bookmarkStart w:id="55" w:name="_Ref391976211"/>
+      <w:bookmarkStart w:id="12" w:name="_Ref391976211"/>
       <w:r>
         <w:lastRenderedPageBreak/>
         <w:t>Compiling on Linux or Mac</w:t>
       </w:r>
-      <w:bookmarkEnd w:id="55"/>
+      <w:bookmarkEnd w:id="12"/>
     </w:p>
     <w:p>
       <w:r>
         <w:t>Some of the biggest challenges to compiling on non-Windows® systems come from the MAP</w:t>
       </w:r>
-      <w:ins w:id="56" w:author="Bonnie Jonkman" w:date="2015-03-19T13:51:00Z">
-        <w:r>
-          <w:t>++</w:t>
-        </w:r>
-      </w:ins>
+      <w:r>
+        <w:t>++</w:t>
+      </w:r>
       <w:r>
         <w:t xml:space="preserve"> dynamically linked library and the FAST Registry.</w:t>
       </w:r>
@@ -17909,11 +17825,9 @@
       <w:r>
         <w:t xml:space="preserve">We have included the source code for the FAST Registry in the </w:t>
       </w:r>
-      <w:ins w:id="57" w:author="Bonnie Jonkman" w:date="2015-03-19T13:52:00Z">
-        <w:r>
-          <w:t>&lt;FAST v8&gt;\</w:t>
-        </w:r>
-      </w:ins>
+      <w:r>
+        <w:t>&lt;FAST8&gt;\</w:t>
+      </w:r>
       <w:r>
         <w:t xml:space="preserve">Source\dependencies\Registry folder. That folder also contains a </w:t>
       </w:r>
@@ -17923,7 +17837,13 @@
       </w:r>
       <w:proofErr w:type="spellEnd"/>
       <w:r>
-        <w:t xml:space="preserve"> that will generate the FAST executable using </w:t>
+        <w:t xml:space="preserve"> that will generate the FAST </w:t>
+      </w:r>
+      <w:r>
+        <w:t xml:space="preserve">Registry </w:t>
+      </w:r>
+      <w:r>
+        <w:t xml:space="preserve">executable using </w:t>
       </w:r>
       <w:proofErr w:type="spellStart"/>
       <w:r>
@@ -17938,88 +17858,36 @@
       </w:r>
     </w:p>
     <w:p>
-      <w:del w:id="58" w:author="Bonnie Jonkman" w:date="2015-03-19T13:50:00Z">
-        <w:r>
-          <w:delText>The MAP library is a little more difficult. Because of some of the third-party libraries compiled in MAP, it is difficult to compile for different systems. If you do not need to actually call MAP, you can compile an empty MAP dll with source files and a makefile in the FAST archive’s Source\dependencies\Blank_MAP_DLL folder. We are working to update MAP so that it is easier to compile on different systems.</w:delText>
-        </w:r>
-      </w:del>
-      <w:ins w:id="59" w:author="Bonnie Jonkman" w:date="2015-03-19T13:50:00Z">
-        <w:r>
-          <w:t>The source files for the MAP</w:t>
-        </w:r>
-      </w:ins>
-      <w:ins w:id="60" w:author="Bonnie Jonkman" w:date="2015-03-19T13:51:00Z">
-        <w:r>
-          <w:t>++</w:t>
-        </w:r>
-      </w:ins>
-      <w:ins w:id="61" w:author="Bonnie Jonkman" w:date="2015-03-19T13:50:00Z">
-        <w:r>
-          <w:t xml:space="preserve"> library are not included in the FAST archive, but are available on the MAP++</w:t>
-        </w:r>
-      </w:ins>
-      <w:ins w:id="62" w:author="Bonnie Jonkman" w:date="2015-03-19T13:51:00Z">
-        <w:r>
-          <w:t xml:space="preserve"> web site: </w:t>
-        </w:r>
-      </w:ins>
-      <w:ins w:id="63" w:author="Bonnie Jonkman" w:date="2015-03-19T13:52:00Z">
-        <w:r>
-          <w:fldChar w:fldCharType="begin"/>
-        </w:r>
-        <w:r>
-          <w:instrText xml:space="preserve"> HYPERLINK "</w:instrText>
-        </w:r>
-        <w:r>
-          <w:instrText>https://nwtc.nrel.gov/MAP</w:instrText>
-        </w:r>
-        <w:r>
-          <w:instrText xml:space="preserve">" </w:instrText>
-        </w:r>
-        <w:r>
-          <w:fldChar w:fldCharType="separate"/>
-        </w:r>
+      <w:r>
+        <w:t xml:space="preserve">The source files for the MAP++ library are not included in the FAST archive, but are available on the MAP++ web site: </w:t>
+      </w:r>
+      <w:hyperlink r:id="rId29" w:history="1">
         <w:r>
           <w:rPr>
             <w:rStyle w:val="Hyperlink"/>
           </w:rPr>
           <w:t>https://nwtc.nrel.gov/MAP</w:t>
         </w:r>
-        <w:r>
-          <w:fldChar w:fldCharType="end"/>
-        </w:r>
-        <w:r>
-          <w:t xml:space="preserve"> </w:t>
-        </w:r>
-      </w:ins>
-      <w:ins w:id="64" w:author="Bonnie Jonkman" w:date="2015-03-19T13:53:00Z">
-        <w:r>
-          <w:t xml:space="preserve">. The MAP++ archive contains a </w:t>
-        </w:r>
-        <w:proofErr w:type="spellStart"/>
-        <w:r>
-          <w:t>makefile</w:t>
-        </w:r>
-        <w:proofErr w:type="spellEnd"/>
-        <w:r>
-          <w:t xml:space="preserve"> (in the </w:t>
-        </w:r>
-        <w:proofErr w:type="spellStart"/>
-        <w:r>
-          <w:t>src</w:t>
-        </w:r>
-        <w:proofErr w:type="spellEnd"/>
-        <w:r>
-          <w:t xml:space="preserve"> folder)</w:t>
-        </w:r>
-      </w:ins>
-      <w:ins w:id="65" w:author="Bonnie Jonkman" w:date="2015-03-19T13:54:00Z">
-        <w:r>
-          <w:t xml:space="preserve"> that can be used to generate the MAP++ library.</w:t>
-        </w:r>
-      </w:ins>
-      <w:bookmarkStart w:id="66" w:name="_GoBack"/>
-      <w:bookmarkEnd w:id="66"/>
+      </w:hyperlink>
+      <w:r>
+        <w:t xml:space="preserve"> . The MAP++ archive contains a </w:t>
+      </w:r>
+      <w:proofErr w:type="spellStart"/>
+      <w:r>
+        <w:t>makefile</w:t>
+      </w:r>
+      <w:proofErr w:type="spellEnd"/>
+      <w:r>
+        <w:t xml:space="preserve"> (in the </w:t>
+      </w:r>
+      <w:proofErr w:type="spellStart"/>
+      <w:r>
+        <w:t>src</w:t>
+      </w:r>
+      <w:proofErr w:type="spellEnd"/>
+      <w:r>
+        <w:t xml:space="preserve"> folder) that can be used to generate the MAP++ library.</w:t>
+      </w:r>
     </w:p>
     <w:p>
       <w:pPr>
@@ -18033,7 +17901,7 @@
       <w:r>
         <w:t xml:space="preserve">If you have questions or suggestions for improvements, please use our forums: </w:t>
       </w:r>
-      <w:hyperlink r:id="rId29" w:history="1">
+      <w:hyperlink r:id="rId30" w:history="1">
         <w:r>
           <w:rPr>
             <w:rStyle w:val="Hyperlink"/>
@@ -19010,6 +18878,7 @@
   <w:style w:type="character" w:default="1" w:styleId="DefaultParagraphFont">
     <w:name w:val="Default Paragraph Font"/>
     <w:uiPriority w:val="1"/>
+    <w:semiHidden/>
     <w:unhideWhenUsed/>
   </w:style>
   <w:style w:type="table" w:default="1" w:styleId="TableNormal">
@@ -19647,6 +19516,7 @@
   <w:style w:type="character" w:default="1" w:styleId="DefaultParagraphFont">
     <w:name w:val="Default Paragraph Font"/>
     <w:uiPriority w:val="1"/>
+    <w:semiHidden/>
     <w:unhideWhenUsed/>
   </w:style>
   <w:style w:type="table" w:default="1" w:styleId="TableNormal">
@@ -20342,7 +20212,7 @@
 </file>
 
 <file path=customXml/itemProps1.xml><?xml version="1.0" encoding="utf-8"?>
-<ds:datastoreItem xmlns:ds="http://schemas.openxmlformats.org/officeDocument/2006/customXml" ds:itemID="{82E8B206-E9FB-4361-B2D9-5CBFBC307AF6}">
+<ds:datastoreItem xmlns:ds="http://schemas.openxmlformats.org/officeDocument/2006/customXml" ds:itemID="{688FA6D5-3CC6-4B2A-9E62-8B9121FCE306}">
   <ds:schemaRefs>
     <ds:schemaRef ds:uri="http://schemas.openxmlformats.org/officeDocument/2006/bibliography"/>
   </ds:schemaRefs>

</xml_diff>

<commit_message>
+added OpenFOAM-SuperController integrations +updated version numbers and screen shots in Compiling/CompilingInstructions_FASTv8.docx +fixed compiling order in Compiling/Compile_FAST.bat (didn't run with OpFM integration) +added some options in makefile to easily create FAST_Library.{dll | so} (not tested) +added options in makefile to compile mac/linux with dynamic loading of dynamic libraries (e.g., discon controllers) [not texted!!!!] +fixed bug in ElastoDyn-AD14 coupling (glue code used wrong hub pt mesh) +added TurbineID (for file naming convention) and TurbinePosition (for visualization only) to OpemFOAM-FAST coupling
git-svn-id: https://windsvn2.nrel.gov/FAST/branches/BJonkman@1090 10acb478-4768-415a-8850-bacdb5912d4d
</commit_message>
<xml_diff>
--- a/Compiling/CompilingInstructions_FASTv8.docx
+++ b/Compiling/CompilingInstructions_FASTv8.docx
@@ -6,14 +6,22 @@
       <w:pPr>
         <w:pStyle w:val="Title"/>
       </w:pPr>
-      <w:bookmarkStart w:id="0" w:name="_GoBack"/>
-      <w:bookmarkEnd w:id="0"/>
       <w:r>
         <w:t>Compiling FAST v8.</w:t>
       </w:r>
       <w:r>
-        <w:t>10</w:t>
-      </w:r>
+        <w:t>1</w:t>
+      </w:r>
+      <w:del w:id="0" w:author="Bonnie Jonkman" w:date="2015-08-21T11:11:00Z">
+        <w:r>
+          <w:delText>0</w:delText>
+        </w:r>
+      </w:del>
+      <w:ins w:id="1" w:author="Bonnie Jonkman" w:date="2015-08-21T11:11:00Z">
+        <w:r>
+          <w:t>2</w:t>
+        </w:r>
+      </w:ins>
       <w:r>
         <w:t>.00</w:t>
       </w:r>
@@ -38,8 +46,31 @@
       <w:r>
         <w:br/>
       </w:r>
-      <w:r>
-        <w:t>March 31, 2015</w:t>
+      <w:del w:id="2" w:author="Bonnie Jonkman" w:date="2015-08-21T11:11:00Z">
+        <w:r>
+          <w:delText xml:space="preserve">March </w:delText>
+        </w:r>
+      </w:del>
+      <w:ins w:id="3" w:author="Bonnie Jonkman" w:date="2015-08-21T11:11:00Z">
+        <w:r>
+          <w:t>August</w:t>
+        </w:r>
+        <w:r>
+          <w:t xml:space="preserve"> </w:t>
+        </w:r>
+      </w:ins>
+      <w:del w:id="4" w:author="Bonnie Jonkman" w:date="2015-08-21T11:11:00Z">
+        <w:r>
+          <w:delText>31</w:delText>
+        </w:r>
+      </w:del>
+      <w:ins w:id="5" w:author="Bonnie Jonkman" w:date="2015-08-21T11:11:00Z">
+        <w:r>
+          <w:t>21</w:t>
+        </w:r>
+      </w:ins>
+      <w:r>
+        <w:t>, 2015</w:t>
       </w:r>
     </w:p>
     <w:p>
@@ -52,7 +83,20 @@
     </w:p>
     <w:p>
       <w:r>
-        <w:t>FAST v8.10.00a-bjj is distributed with executables of both 32-bit and 64-bit Windows applications. Unless you are compiling for a different architecture or are adding functionality to FAST, you should not have to recompile the code.</w:t>
+        <w:t>FAST v8.1</w:t>
+      </w:r>
+      <w:del w:id="6" w:author="Bonnie Jonkman" w:date="2015-08-21T11:11:00Z">
+        <w:r>
+          <w:delText>0</w:delText>
+        </w:r>
+      </w:del>
+      <w:ins w:id="7" w:author="Bonnie Jonkman" w:date="2015-08-21T11:11:00Z">
+        <w:r>
+          <w:t>2</w:t>
+        </w:r>
+      </w:ins>
+      <w:r>
+        <w:t>.00a-bjj is distributed with executables of both 32-bit and 64-bit Windows applications. Unless you are compiling for a different architecture or are adding functionality to FAST, you should not have to recompile the code.</w:t>
       </w:r>
     </w:p>
     <w:p>
@@ -117,20 +161,33 @@
                                   <w:noProof/>
                                 </w:rPr>
                               </w:pPr>
-                              <w:bookmarkStart w:id="1" w:name="_Ref391898954"/>
+                              <w:bookmarkStart w:id="8" w:name="_Ref391898954"/>
                               <w:proofErr w:type="gramStart"/>
                               <w:r>
                                 <w:t xml:space="preserve">Figure </w:t>
                               </w:r>
-                              <w:fldSimple w:instr=" SEQ Figure \* ARABIC ">
-                                <w:r>
-                                  <w:rPr>
-                                    <w:noProof/>
-                                  </w:rPr>
-                                  <w:t>1</w:t>
-                                </w:r>
-                              </w:fldSimple>
-                              <w:bookmarkEnd w:id="1"/>
+                              <w:r>
+                                <w:fldChar w:fldCharType="begin"/>
+                              </w:r>
+                              <w:r>
+                                <w:instrText xml:space="preserve"> SEQ Figure \* ARABIC </w:instrText>
+                              </w:r>
+                              <w:r>
+                                <w:fldChar w:fldCharType="separate"/>
+                              </w:r>
+                              <w:r>
+                                <w:rPr>
+                                  <w:noProof/>
+                                </w:rPr>
+                                <w:t>1</w:t>
+                              </w:r>
+                              <w:r>
+                                <w:rPr>
+                                  <w:noProof/>
+                                </w:rPr>
+                                <w:fldChar w:fldCharType="end"/>
+                              </w:r>
+                              <w:bookmarkEnd w:id="8"/>
                               <w:r>
                                 <w:t>.</w:t>
                               </w:r>
@@ -229,12 +286,11 @@
                             <w:noProof/>
                           </w:rPr>
                         </w:pPr>
-                        <w:bookmarkStart w:id="1" w:name="_Ref391898954"/>
+                        <w:bookmarkStart w:id="9" w:name="_Ref391898954"/>
                         <w:proofErr w:type="gramStart"/>
                         <w:r>
                           <w:t xml:space="preserve">Figure </w:t>
                         </w:r>
-                        <w:proofErr w:type="gramEnd"/>
                         <w:r>
                           <w:fldChar w:fldCharType="begin"/>
                         </w:r>
@@ -256,8 +312,7 @@
                           </w:rPr>
                           <w:fldChar w:fldCharType="end"/>
                         </w:r>
-                        <w:bookmarkEnd w:id="1"/>
-                        <w:proofErr w:type="gramStart"/>
+                        <w:bookmarkEnd w:id="9"/>
                         <w:r>
                           <w:t>.</w:t>
                         </w:r>
@@ -317,8 +372,18 @@
         <w:t>FAST v8.</w:t>
       </w:r>
       <w:r>
-        <w:t>10</w:t>
-      </w:r>
+        <w:t>1</w:t>
+      </w:r>
+      <w:del w:id="10" w:author="Bonnie Jonkman" w:date="2015-08-21T11:12:00Z">
+        <w:r>
+          <w:delText>0</w:delText>
+        </w:r>
+      </w:del>
+      <w:ins w:id="11" w:author="Bonnie Jonkman" w:date="2015-08-21T11:12:00Z">
+        <w:r>
+          <w:t>2</w:t>
+        </w:r>
+      </w:ins>
       <w:r>
         <w:t>.00</w:t>
       </w:r>
@@ -347,8 +412,18 @@
       <w:r>
         <w:t>1</w:t>
       </w:r>
-      <w:r>
-        <w:t>0.00</w:t>
+      <w:ins w:id="12" w:author="Bonnie Jonkman" w:date="2015-08-21T11:12:00Z">
+        <w:r>
+          <w:t>2</w:t>
+        </w:r>
+      </w:ins>
+      <w:del w:id="13" w:author="Bonnie Jonkman" w:date="2015-08-21T11:12:00Z">
+        <w:r>
+          <w:delText>0</w:delText>
+        </w:r>
+      </w:del>
+      <w:r>
+        <w:t>.00</w:t>
       </w:r>
       <w:r>
         <w:t>a</w:t>
@@ -421,25 +496,122 @@
         </w:numPr>
       </w:pPr>
       <w:r>
-        <w:t xml:space="preserve">Intel® Visual Fortran </w:t>
+        <w:t xml:space="preserve">Intel® Visual </w:t>
+      </w:r>
+      <w:proofErr w:type="gramStart"/>
+      <w:r>
+        <w:t>Fortran</w:t>
+      </w:r>
+      <w:proofErr w:type="gramEnd"/>
+      <w:r>
+        <w:t xml:space="preserve"> </w:t>
       </w:r>
       <w:r>
         <w:t xml:space="preserve">(IVF) </w:t>
       </w:r>
       <w:r>
-        <w:t>Composer XE 2011</w:t>
-      </w:r>
-      <w:r>
-        <w:t>, version 12.1.3.300</w:t>
-      </w:r>
+        <w:t>Composer XE 201</w:t>
+      </w:r>
+      <w:del w:id="14" w:author="Bonnie Jonkman" w:date="2015-08-21T11:13:00Z">
+        <w:r>
+          <w:delText>1</w:delText>
+        </w:r>
+      </w:del>
+      <w:ins w:id="15" w:author="Bonnie Jonkman" w:date="2015-08-21T11:13:00Z">
+        <w:r>
+          <w:t>3</w:t>
+        </w:r>
+      </w:ins>
+      <w:ins w:id="16" w:author="Bonnie Jonkman" w:date="2015-08-21T11:29:00Z">
+        <w:r>
+          <w:t xml:space="preserve"> SP1</w:t>
+        </w:r>
+      </w:ins>
+      <w:r>
+        <w:t xml:space="preserve">, version </w:t>
+      </w:r>
+      <w:ins w:id="17" w:author="Bonnie Jonkman" w:date="2015-08-21T11:13:00Z">
+        <w:r>
+          <w:t>14.0.5.239</w:t>
+        </w:r>
+      </w:ins>
+      <w:del w:id="18" w:author="Bonnie Jonkman" w:date="2015-08-21T11:13:00Z">
+        <w:r>
+          <w:delText>12.1.3.300</w:delText>
+        </w:r>
+      </w:del>
       <w:r>
         <w:br/>
-        <w:t>Intel Math Kernel Library (MKL) 10.3 Update 9</w:t>
-      </w:r>
+        <w:t>Intel Math Kernel Library (MKL) 1</w:t>
+      </w:r>
+      <w:del w:id="19" w:author="Bonnie Jonkman" w:date="2015-08-21T11:32:00Z">
+        <w:r>
+          <w:delText>0</w:delText>
+        </w:r>
+      </w:del>
+      <w:ins w:id="20" w:author="Bonnie Jonkman" w:date="2015-08-21T11:32:00Z">
+        <w:r>
+          <w:t>1</w:t>
+        </w:r>
+      </w:ins>
+      <w:r>
+        <w:t>.</w:t>
+      </w:r>
+      <w:del w:id="21" w:author="Bonnie Jonkman" w:date="2015-08-21T11:32:00Z">
+        <w:r>
+          <w:delText>3</w:delText>
+        </w:r>
+      </w:del>
+      <w:ins w:id="22" w:author="Bonnie Jonkman" w:date="2015-08-21T11:32:00Z">
+        <w:r>
+          <w:t>1</w:t>
+        </w:r>
+      </w:ins>
+      <w:r>
+        <w:t xml:space="preserve"> Update </w:t>
+      </w:r>
+      <w:ins w:id="23" w:author="Bonnie Jonkman" w:date="2015-08-21T11:32:00Z">
+        <w:r>
+          <w:t>4</w:t>
+        </w:r>
+      </w:ins>
+      <w:del w:id="24" w:author="Bonnie Jonkman" w:date="2015-08-21T11:32:00Z">
+        <w:r>
+          <w:delText>9</w:delText>
+        </w:r>
+      </w:del>
       <w:r>
         <w:br/>
-        <w:t>Microsoft Visual Studio 2010 Shell</w:t>
-      </w:r>
+        <w:t xml:space="preserve">Microsoft Visual Studio </w:t>
+      </w:r>
+      <w:ins w:id="25" w:author="Bonnie Jonkman" w:date="2015-08-21T11:14:00Z">
+        <w:r>
+          <w:t xml:space="preserve">Community </w:t>
+        </w:r>
+      </w:ins>
+      <w:r>
+        <w:t>201</w:t>
+      </w:r>
+      <w:del w:id="26" w:author="Bonnie Jonkman" w:date="2015-08-21T11:14:00Z">
+        <w:r>
+          <w:delText>0</w:delText>
+        </w:r>
+      </w:del>
+      <w:ins w:id="27" w:author="Bonnie Jonkman" w:date="2015-08-21T11:14:00Z">
+        <w:r>
+          <w:t>3</w:t>
+        </w:r>
+      </w:ins>
+      <w:del w:id="28" w:author="Bonnie Jonkman" w:date="2015-08-21T11:14:00Z">
+        <w:r>
+          <w:delText xml:space="preserve"> Shell</w:delText>
+        </w:r>
+      </w:del>
+      <w:ins w:id="29" w:author="Bonnie Jonkman" w:date="2015-08-21T11:15:00Z">
+        <w:r>
+          <w:t>, Version 12.0.31101.00 Update 4</w:t>
+        </w:r>
+      </w:ins>
     </w:p>
     <w:p>
       <w:pPr>
@@ -570,6 +742,11 @@
       <w:r>
         <w:t xml:space="preserve">. This will run the FAST Registry </w:t>
       </w:r>
+      <w:ins w:id="30" w:author="Bonnie Jonkman" w:date="2015-08-21T11:36:00Z">
+        <w:r>
+          <w:t xml:space="preserve">(when necessary) </w:t>
+        </w:r>
+      </w:ins>
       <w:r>
         <w:t xml:space="preserve">to produce the *_Types.f90 files needed in the project </w:t>
       </w:r>
@@ -595,7 +772,28 @@
         <w:t>\bin folder.</w:t>
       </w:r>
       <w:r>
-        <w:t xml:space="preserve"> (Note that if you are using Visual Studio 2013 or newer, the executable might be placed in the &lt;FAST8&gt;\Compiling\</w:t>
+        <w:t xml:space="preserve"> (Note that if you are using </w:t>
+      </w:r>
+      <w:ins w:id="31" w:author="Bonnie Jonkman" w:date="2015-08-21T11:36:00Z">
+        <w:r>
+          <w:t xml:space="preserve">Intel Visual </w:t>
+        </w:r>
+        <w:proofErr w:type="gramStart"/>
+        <w:r>
+          <w:t>Fortran</w:t>
+        </w:r>
+        <w:proofErr w:type="gramEnd"/>
+        <w:r>
+          <w:t xml:space="preserve"> 2015</w:t>
+        </w:r>
+      </w:ins>
+      <w:del w:id="32" w:author="Bonnie Jonkman" w:date="2015-08-21T11:36:00Z">
+        <w:r>
+          <w:delText>Visual Studio 2013</w:delText>
+        </w:r>
+      </w:del>
+      <w:r>
+        <w:t xml:space="preserve"> or newer, the executable might be placed in the &lt;FAST8&gt;\Compiling\</w:t>
       </w:r>
       <w:proofErr w:type="spellStart"/>
       <w:r>
@@ -603,7 +801,38 @@
       </w:r>
       <w:proofErr w:type="spellEnd"/>
       <w:r>
-        <w:t xml:space="preserve"> folder. This is a result of differences in formats between Visual Studio 2010 and 2013).</w:t>
+        <w:t xml:space="preserve"> folder. This is a result of differences in formats between </w:t>
+      </w:r>
+      <w:ins w:id="33" w:author="Bonnie Jonkman" w:date="2015-08-21T11:37:00Z">
+        <w:r>
+          <w:t xml:space="preserve">versions of Intel </w:t>
+        </w:r>
+      </w:ins>
+      <w:r>
+        <w:t xml:space="preserve">Visual </w:t>
+      </w:r>
+      <w:del w:id="34" w:author="Bonnie Jonkman" w:date="2015-08-21T11:36:00Z">
+        <w:r>
+          <w:delText xml:space="preserve">Studio </w:delText>
+        </w:r>
+      </w:del>
+      <w:ins w:id="35" w:author="Bonnie Jonkman" w:date="2015-08-21T11:36:00Z">
+        <w:r>
+          <w:t>Fortran integrations</w:t>
+        </w:r>
+      </w:ins>
+      <w:ins w:id="36" w:author="Bonnie Jonkman" w:date="2015-08-21T11:37:00Z">
+        <w:r>
+          <w:t xml:space="preserve"> with Visual Studio</w:t>
+        </w:r>
+      </w:ins>
+      <w:del w:id="37" w:author="Bonnie Jonkman" w:date="2015-08-21T11:37:00Z">
+        <w:r>
+          <w:delText>2010 and 2013</w:delText>
+        </w:r>
+      </w:del>
+      <w:r>
+        <w:t>).</w:t>
       </w:r>
     </w:p>
     <w:p>
@@ -717,8 +946,8 @@
       <w:pPr>
         <w:pStyle w:val="Heading2"/>
       </w:pPr>
-      <w:bookmarkStart w:id="2" w:name="_Toc325359538"/>
-      <w:bookmarkStart w:id="3" w:name="_Toc352065322"/>
+      <w:bookmarkStart w:id="38" w:name="_Toc325359538"/>
+      <w:bookmarkStart w:id="39" w:name="_Toc352065322"/>
       <w:r>
         <w:t xml:space="preserve">Setting Compiler </w:t>
       </w:r>
@@ -728,8 +957,8 @@
       <w:r>
         <w:t>Variables</w:t>
       </w:r>
-      <w:bookmarkEnd w:id="2"/>
-      <w:bookmarkEnd w:id="3"/>
+      <w:bookmarkEnd w:id="38"/>
+      <w:bookmarkEnd w:id="39"/>
     </w:p>
     <w:p>
       <w:r>
@@ -1063,8 +1292,66 @@
                                 <w:sz w:val="16"/>
                                 <w:szCs w:val="16"/>
                               </w:rPr>
-                              <w:t>"C:\Program Files (x86)\Intel\Composer XE 2011 SP1\bin\ipsxe-comp-vars.bat" ia32 vs2010</w:t>
-                            </w:r>
+                              <w:t>"</w:t>
+                            </w:r>
+                            <w:ins w:id="40" w:author="Bonnie Jonkman" w:date="2015-08-21T11:42:00Z">
+                              <w:r>
+                                <w:rPr>
+                                  <w:rFonts w:ascii="Courier New" w:hAnsi="Courier New" w:cs="Courier New"/>
+                                  <w:b/>
+                                  <w:color w:val="548DD4" w:themeColor="text2" w:themeTint="99"/>
+                                  <w:sz w:val="16"/>
+                                  <w:szCs w:val="16"/>
+                                </w:rPr>
+                                <w:t>C:\Program Files (x86)\Intel\Composer XE 2013 SP1\bin\ipsxe-comp-vars.bat</w:t>
+                              </w:r>
+                            </w:ins>
+                            <w:del w:id="41" w:author="Bonnie Jonkman" w:date="2015-08-21T11:38:00Z">
+                              <w:r>
+                                <w:rPr>
+                                  <w:rFonts w:ascii="Courier New" w:hAnsi="Courier New" w:cs="Courier New"/>
+                                  <w:b/>
+                                  <w:color w:val="548DD4" w:themeColor="text2" w:themeTint="99"/>
+                                  <w:sz w:val="16"/>
+                                  <w:szCs w:val="16"/>
+                                </w:rPr>
+                                <w:delText>C:\Program Files (x86)\Intel\Composer XE 2011 SP1\bin\ipsxe-comp-vars.bat</w:delText>
+                              </w:r>
+                            </w:del>
+                            <w:r>
+                              <w:rPr>
+                                <w:rFonts w:ascii="Courier New" w:hAnsi="Courier New" w:cs="Courier New"/>
+                                <w:b/>
+                                <w:color w:val="548DD4" w:themeColor="text2" w:themeTint="99"/>
+                                <w:sz w:val="16"/>
+                                <w:szCs w:val="16"/>
+                              </w:rPr>
+                              <w:t>" ia32 vs201</w:t>
+                            </w:r>
+                            <w:del w:id="42" w:author="Bonnie Jonkman" w:date="2015-08-21T11:38:00Z">
+                              <w:r>
+                                <w:rPr>
+                                  <w:rFonts w:ascii="Courier New" w:hAnsi="Courier New" w:cs="Courier New"/>
+                                  <w:b/>
+                                  <w:color w:val="548DD4" w:themeColor="text2" w:themeTint="99"/>
+                                  <w:sz w:val="16"/>
+                                  <w:szCs w:val="16"/>
+                                </w:rPr>
+                                <w:delText>0</w:delText>
+                              </w:r>
+                            </w:del>
+                            <w:ins w:id="43" w:author="Bonnie Jonkman" w:date="2015-08-21T11:38:00Z">
+                              <w:r>
+                                <w:rPr>
+                                  <w:rFonts w:ascii="Courier New" w:hAnsi="Courier New" w:cs="Courier New"/>
+                                  <w:b/>
+                                  <w:color w:val="548DD4" w:themeColor="text2" w:themeTint="99"/>
+                                  <w:sz w:val="16"/>
+                                  <w:szCs w:val="16"/>
+                                </w:rPr>
+                                <w:t>3</w:t>
+                              </w:r>
+                            </w:ins>
                           </w:p>
                           <w:p>
                             <w:pPr>
@@ -6637,8 +6924,66 @@
                           <w:sz w:val="16"/>
                           <w:szCs w:val="16"/>
                         </w:rPr>
-                        <w:t>"C:\Program Files (x86)\Intel\Composer XE 2011 SP1\bin\ipsxe-comp-vars.bat" ia32 vs2010</w:t>
-                      </w:r>
+                        <w:t>"</w:t>
+                      </w:r>
+                      <w:ins w:id="44" w:author="Bonnie Jonkman" w:date="2015-08-21T11:42:00Z">
+                        <w:r>
+                          <w:rPr>
+                            <w:rFonts w:ascii="Courier New" w:hAnsi="Courier New" w:cs="Courier New"/>
+                            <w:b/>
+                            <w:color w:val="548DD4" w:themeColor="text2" w:themeTint="99"/>
+                            <w:sz w:val="16"/>
+                            <w:szCs w:val="16"/>
+                          </w:rPr>
+                          <w:t>C:\Program Files (x86)\Intel\Composer XE 2013 SP1\bin\ipsxe-comp-vars.bat</w:t>
+                        </w:r>
+                      </w:ins>
+                      <w:del w:id="45" w:author="Bonnie Jonkman" w:date="2015-08-21T11:38:00Z">
+                        <w:r>
+                          <w:rPr>
+                            <w:rFonts w:ascii="Courier New" w:hAnsi="Courier New" w:cs="Courier New"/>
+                            <w:b/>
+                            <w:color w:val="548DD4" w:themeColor="text2" w:themeTint="99"/>
+                            <w:sz w:val="16"/>
+                            <w:szCs w:val="16"/>
+                          </w:rPr>
+                          <w:delText>C:\Program Files (x86)\Intel\Composer XE 2011 SP1\bin\ipsxe-comp-vars.bat</w:delText>
+                        </w:r>
+                      </w:del>
+                      <w:r>
+                        <w:rPr>
+                          <w:rFonts w:ascii="Courier New" w:hAnsi="Courier New" w:cs="Courier New"/>
+                          <w:b/>
+                          <w:color w:val="548DD4" w:themeColor="text2" w:themeTint="99"/>
+                          <w:sz w:val="16"/>
+                          <w:szCs w:val="16"/>
+                        </w:rPr>
+                        <w:t>" ia32 vs201</w:t>
+                      </w:r>
+                      <w:del w:id="46" w:author="Bonnie Jonkman" w:date="2015-08-21T11:38:00Z">
+                        <w:r>
+                          <w:rPr>
+                            <w:rFonts w:ascii="Courier New" w:hAnsi="Courier New" w:cs="Courier New"/>
+                            <w:b/>
+                            <w:color w:val="548DD4" w:themeColor="text2" w:themeTint="99"/>
+                            <w:sz w:val="16"/>
+                            <w:szCs w:val="16"/>
+                          </w:rPr>
+                          <w:delText>0</w:delText>
+                        </w:r>
+                      </w:del>
+                      <w:ins w:id="47" w:author="Bonnie Jonkman" w:date="2015-08-21T11:38:00Z">
+                        <w:r>
+                          <w:rPr>
+                            <w:rFonts w:ascii="Courier New" w:hAnsi="Courier New" w:cs="Courier New"/>
+                            <w:b/>
+                            <w:color w:val="548DD4" w:themeColor="text2" w:themeTint="99"/>
+                            <w:sz w:val="16"/>
+                            <w:szCs w:val="16"/>
+                          </w:rPr>
+                          <w:t>3</w:t>
+                        </w:r>
+                      </w:ins>
                     </w:p>
                     <w:p>
                       <w:pPr>
@@ -12000,20 +12345,33 @@
         <w:pStyle w:val="Caption"/>
         <w:jc w:val="center"/>
       </w:pPr>
-      <w:bookmarkStart w:id="4" w:name="_Ref391902735"/>
+      <w:bookmarkStart w:id="48" w:name="_Ref391902735"/>
       <w:proofErr w:type="gramStart"/>
       <w:r>
         <w:t xml:space="preserve">Figure </w:t>
       </w:r>
-      <w:fldSimple w:instr=" SEQ Figure \* ARABIC ">
-        <w:r>
-          <w:rPr>
-            <w:noProof/>
-          </w:rPr>
-          <w:t>2</w:t>
-        </w:r>
-      </w:fldSimple>
-      <w:bookmarkEnd w:id="4"/>
+      <w:r>
+        <w:fldChar w:fldCharType="begin"/>
+      </w:r>
+      <w:r>
+        <w:instrText xml:space="preserve"> SEQ Figure \* ARABIC </w:instrText>
+      </w:r>
+      <w:r>
+        <w:fldChar w:fldCharType="separate"/>
+      </w:r>
+      <w:r>
+        <w:rPr>
+          <w:noProof/>
+        </w:rPr>
+        <w:t>2</w:t>
+      </w:r>
+      <w:r>
+        <w:rPr>
+          <w:noProof/>
+        </w:rPr>
+        <w:fldChar w:fldCharType="end"/>
+      </w:r>
+      <w:bookmarkEnd w:id="48"/>
       <w:r>
         <w:t>.</w:t>
       </w:r>
@@ -12222,17 +12580,27 @@
       <w:pPr>
         <w:pStyle w:val="NRELScreenOutput"/>
       </w:pPr>
-      <w:r>
-        <w:t>C:\Windows\SysWOW64\cmd.exe /E</w:t>
-      </w:r>
-      <w:proofErr w:type="gramStart"/>
-      <w:r>
-        <w:t>:ON</w:t>
-      </w:r>
-      <w:proofErr w:type="gramEnd"/>
-      <w:r>
-        <w:t xml:space="preserve"> /V:ON /K ""C:\Program Files (x86)\Intel\Composer XE 2011 SP1\bin\ipsxe-comp-vars.bat" ia32 vs2010"</w:t>
-      </w:r>
+      <w:ins w:id="49" w:author="Bonnie Jonkman" w:date="2015-08-21T11:42:00Z">
+        <w:r>
+          <w:t>C:\Windows\SysWOW64\cmd.exe /E</w:t>
+        </w:r>
+        <w:proofErr w:type="gramStart"/>
+        <w:r>
+          <w:t>:ON</w:t>
+        </w:r>
+        <w:proofErr w:type="gramEnd"/>
+        <w:r>
+          <w:t xml:space="preserve"> /V:ON /K ""C:\Program Files (x86)\Intel\Composer XE 2013 SP1\bin\ipsxe-comp-vars.bat" ia32 vs2013"</w:t>
+        </w:r>
+        <w:r>
+          <w:t xml:space="preserve"> </w:t>
+        </w:r>
+      </w:ins>
+      <w:del w:id="50" w:author="Bonnie Jonkman" w:date="2015-08-21T11:39:00Z">
+        <w:r>
+          <w:delText>C:\Windows\SysWOW64\cmd.exe /E:ON /V:ON /K ""C:\Program Files (x86)\Intel\Composer XE 2011 SP1\bin\ipsxe-comp-vars.bat" ia32 vs2010"</w:delText>
+        </w:r>
+      </w:del>
     </w:p>
     <w:p>
       <w:r>
@@ -12246,12 +12614,22 @@
           <w:sz w:val="16"/>
         </w:rPr>
       </w:pPr>
-      <w:r>
-        <w:rPr>
-          <w:sz w:val="16"/>
-        </w:rPr>
-        <w:t>"C:\Program Files (x86)\Intel\Composer XE 2011 SP1\bin\ipsxe-comp-vars.bat" ia32 vs2010</w:t>
-      </w:r>
+      <w:ins w:id="51" w:author="Bonnie Jonkman" w:date="2015-08-21T11:43:00Z">
+        <w:r>
+          <w:rPr>
+            <w:sz w:val="16"/>
+          </w:rPr>
+          <w:t>"C:\Program Files (x86)\Intel\Composer XE 2013 SP1\bin\ipsxe-comp-vars.bat" ia32 vs2013</w:t>
+        </w:r>
+      </w:ins>
+      <w:del w:id="52" w:author="Bonnie Jonkman" w:date="2015-08-21T11:43:00Z">
+        <w:r>
+          <w:rPr>
+            <w:sz w:val="16"/>
+          </w:rPr>
+          <w:delText>"C:\Program Files (x86)\Intel\Composer XE 2011 SP1\bin\ipsxe-comp-vars.bat" ia32 vs2010</w:delText>
+        </w:r>
+      </w:del>
     </w:p>
     <w:p>
       <w:r>
@@ -12343,73 +12721,88 @@
                               <w:keepNext/>
                               <w:jc w:val="center"/>
                             </w:pPr>
-                            <w:r>
-                              <w:rPr>
-                                <w:noProof/>
-                              </w:rPr>
-                              <w:drawing>
-                                <wp:inline distT="0" distB="0" distL="0" distR="0" wp14:anchorId="07D5CBCC" wp14:editId="2FF7FD9E">
-                                  <wp:extent cx="2436222" cy="3200400"/>
-                                  <wp:effectExtent l="0" t="0" r="2540" b="0"/>
-                                  <wp:docPr id="13" name="Picture 13"/>
-                                  <wp:cNvGraphicFramePr>
-                                    <a:graphicFrameLocks xmlns:a="http://schemas.openxmlformats.org/drawingml/2006/main" noChangeAspect="1"/>
-                                  </wp:cNvGraphicFramePr>
-                                  <a:graphic xmlns:a="http://schemas.openxmlformats.org/drawingml/2006/main">
-                                    <a:graphicData uri="http://schemas.openxmlformats.org/drawingml/2006/picture">
-                                      <pic:pic xmlns:pic="http://schemas.openxmlformats.org/drawingml/2006/picture">
-                                        <pic:nvPicPr>
-                                          <pic:cNvPr id="0" name=""/>
-                                          <pic:cNvPicPr/>
-                                        </pic:nvPicPr>
-                                        <pic:blipFill rotWithShape="1">
-                                          <a:blip r:embed="rId12"/>
-                                          <a:srcRect l="2" t="36363" r="84860"/>
-                                          <a:stretch/>
-                                        </pic:blipFill>
-                                        <pic:spPr bwMode="auto">
-                                          <a:xfrm>
-                                            <a:off x="0" y="0"/>
-                                            <a:ext cx="2436222" cy="3200400"/>
-                                          </a:xfrm>
-                                          <a:prstGeom prst="rect">
-                                            <a:avLst/>
-                                          </a:prstGeom>
-                                          <a:ln>
-                                            <a:noFill/>
-                                          </a:ln>
-                                          <a:extLst>
-                                            <a:ext uri="{53640926-AAD7-44D8-BBD7-CCE9431645EC}">
-                                              <a14:shadowObscured xmlns:a14="http://schemas.microsoft.com/office/drawing/2010/main"/>
-                                            </a:ext>
-                                          </a:extLst>
-                                        </pic:spPr>
-                                      </pic:pic>
-                                    </a:graphicData>
-                                  </a:graphic>
-                                </wp:inline>
-                              </w:drawing>
-                            </w:r>
+                            <w:ins w:id="53" w:author="Bonnie Jonkman" w:date="2015-08-21T11:45:00Z">
+                              <w:r>
+                                <w:rPr>
+                                  <w:noProof/>
+                                </w:rPr>
+                                <w:drawing>
+                                  <wp:inline distT="0" distB="0" distL="0" distR="0" wp14:anchorId="411A461E" wp14:editId="3F14A682">
+                                    <wp:extent cx="2431472" cy="3197077"/>
+                                    <wp:effectExtent l="0" t="0" r="6985" b="3810"/>
+                                    <wp:docPr id="12" name="Picture 12"/>
+                                    <wp:cNvGraphicFramePr>
+                                      <a:graphicFrameLocks xmlns:a="http://schemas.openxmlformats.org/drawingml/2006/main" noChangeAspect="1"/>
+                                    </wp:cNvGraphicFramePr>
+                                    <a:graphic xmlns:a="http://schemas.openxmlformats.org/drawingml/2006/main">
+                                      <a:graphicData uri="http://schemas.openxmlformats.org/drawingml/2006/picture">
+                                        <pic:pic xmlns:pic="http://schemas.openxmlformats.org/drawingml/2006/picture">
+                                          <pic:nvPicPr>
+                                            <pic:cNvPr id="0" name=""/>
+                                            <pic:cNvPicPr/>
+                                          </pic:nvPicPr>
+                                          <pic:blipFill rotWithShape="1">
+                                            <a:blip r:embed="rId12"/>
+                                            <a:srcRect r="16627"/>
+                                            <a:stretch/>
+                                          </pic:blipFill>
+                                          <pic:spPr bwMode="auto">
+                                            <a:xfrm>
+                                              <a:off x="0" y="0"/>
+                                              <a:ext cx="2433999" cy="3200400"/>
+                                            </a:xfrm>
+                                            <a:prstGeom prst="rect">
+                                              <a:avLst/>
+                                            </a:prstGeom>
+                                            <a:ln>
+                                              <a:noFill/>
+                                            </a:ln>
+                                            <a:extLst>
+                                              <a:ext uri="{53640926-AAD7-44D8-BBD7-CCE9431645EC}">
+                                                <a14:shadowObscured xmlns:a14="http://schemas.microsoft.com/office/drawing/2010/main"/>
+                                              </a:ext>
+                                            </a:extLst>
+                                          </pic:spPr>
+                                        </pic:pic>
+                                      </a:graphicData>
+                                    </a:graphic>
+                                  </wp:inline>
+                                </w:drawing>
+                              </w:r>
+                            </w:ins>
                           </w:p>
                           <w:p>
                             <w:pPr>
                               <w:pStyle w:val="Caption"/>
                               <w:jc w:val="center"/>
                             </w:pPr>
-                            <w:bookmarkStart w:id="5" w:name="_Ref391902883"/>
+                            <w:bookmarkStart w:id="54" w:name="_Ref391902883"/>
                             <w:proofErr w:type="gramStart"/>
                             <w:r>
                               <w:t xml:space="preserve">Figure </w:t>
                             </w:r>
-                            <w:fldSimple w:instr=" SEQ Figure \* ARABIC ">
-                              <w:r>
-                                <w:rPr>
-                                  <w:noProof/>
-                                </w:rPr>
-                                <w:t>3</w:t>
-                              </w:r>
-                            </w:fldSimple>
-                            <w:bookmarkEnd w:id="5"/>
+                            <w:r>
+                              <w:fldChar w:fldCharType="begin"/>
+                            </w:r>
+                            <w:r>
+                              <w:instrText xml:space="preserve"> SEQ Figure \* ARABIC </w:instrText>
+                            </w:r>
+                            <w:r>
+                              <w:fldChar w:fldCharType="separate"/>
+                            </w:r>
+                            <w:r>
+                              <w:rPr>
+                                <w:noProof/>
+                              </w:rPr>
+                              <w:t>3</w:t>
+                            </w:r>
+                            <w:r>
+                              <w:rPr>
+                                <w:noProof/>
+                              </w:rPr>
+                              <w:fldChar w:fldCharType="end"/>
+                            </w:r>
+                            <w:bookmarkEnd w:id="54"/>
                             <w:r>
                               <w:t>.</w:t>
                             </w:r>
@@ -12447,65 +12840,66 @@
                         <w:keepNext/>
                         <w:jc w:val="center"/>
                       </w:pPr>
-                      <w:r>
-                        <w:rPr>
-                          <w:noProof/>
-                        </w:rPr>
-                        <w:drawing>
-                          <wp:inline distT="0" distB="0" distL="0" distR="0" wp14:anchorId="07D5CBCC" wp14:editId="2FF7FD9E">
-                            <wp:extent cx="2436222" cy="3200400"/>
-                            <wp:effectExtent l="0" t="0" r="2540" b="0"/>
-                            <wp:docPr id="13" name="Picture 13"/>
-                            <wp:cNvGraphicFramePr>
-                              <a:graphicFrameLocks xmlns:a="http://schemas.openxmlformats.org/drawingml/2006/main" noChangeAspect="1"/>
-                            </wp:cNvGraphicFramePr>
-                            <a:graphic xmlns:a="http://schemas.openxmlformats.org/drawingml/2006/main">
-                              <a:graphicData uri="http://schemas.openxmlformats.org/drawingml/2006/picture">
-                                <pic:pic xmlns:pic="http://schemas.openxmlformats.org/drawingml/2006/picture">
-                                  <pic:nvPicPr>
-                                    <pic:cNvPr id="0" name=""/>
-                                    <pic:cNvPicPr/>
-                                  </pic:nvPicPr>
-                                  <pic:blipFill rotWithShape="1">
-                                    <a:blip r:embed="rId13"/>
-                                    <a:srcRect l="2" t="36363" r="84860"/>
-                                    <a:stretch/>
-                                  </pic:blipFill>
-                                  <pic:spPr bwMode="auto">
-                                    <a:xfrm>
-                                      <a:off x="0" y="0"/>
-                                      <a:ext cx="2436222" cy="3200400"/>
-                                    </a:xfrm>
-                                    <a:prstGeom prst="rect">
-                                      <a:avLst/>
-                                    </a:prstGeom>
-                                    <a:ln>
-                                      <a:noFill/>
-                                    </a:ln>
-                                    <a:extLst>
-                                      <a:ext uri="{53640926-AAD7-44D8-BBD7-CCE9431645EC}">
-                                        <a14:shadowObscured xmlns:a14="http://schemas.microsoft.com/office/drawing/2010/main"/>
-                                      </a:ext>
-                                    </a:extLst>
-                                  </pic:spPr>
-                                </pic:pic>
-                              </a:graphicData>
-                            </a:graphic>
-                          </wp:inline>
-                        </w:drawing>
-                      </w:r>
+                      <w:ins w:id="55" w:author="Bonnie Jonkman" w:date="2015-08-21T11:45:00Z">
+                        <w:r>
+                          <w:rPr>
+                            <w:noProof/>
+                          </w:rPr>
+                          <w:drawing>
+                            <wp:inline distT="0" distB="0" distL="0" distR="0" wp14:anchorId="411A461E" wp14:editId="3F14A682">
+                              <wp:extent cx="2431472" cy="3197077"/>
+                              <wp:effectExtent l="0" t="0" r="6985" b="3810"/>
+                              <wp:docPr id="12" name="Picture 12"/>
+                              <wp:cNvGraphicFramePr>
+                                <a:graphicFrameLocks xmlns:a="http://schemas.openxmlformats.org/drawingml/2006/main" noChangeAspect="1"/>
+                              </wp:cNvGraphicFramePr>
+                              <a:graphic xmlns:a="http://schemas.openxmlformats.org/drawingml/2006/main">
+                                <a:graphicData uri="http://schemas.openxmlformats.org/drawingml/2006/picture">
+                                  <pic:pic xmlns:pic="http://schemas.openxmlformats.org/drawingml/2006/picture">
+                                    <pic:nvPicPr>
+                                      <pic:cNvPr id="0" name=""/>
+                                      <pic:cNvPicPr/>
+                                    </pic:nvPicPr>
+                                    <pic:blipFill rotWithShape="1">
+                                      <a:blip r:embed="rId12"/>
+                                      <a:srcRect r="16627"/>
+                                      <a:stretch/>
+                                    </pic:blipFill>
+                                    <pic:spPr bwMode="auto">
+                                      <a:xfrm>
+                                        <a:off x="0" y="0"/>
+                                        <a:ext cx="2433999" cy="3200400"/>
+                                      </a:xfrm>
+                                      <a:prstGeom prst="rect">
+                                        <a:avLst/>
+                                      </a:prstGeom>
+                                      <a:ln>
+                                        <a:noFill/>
+                                      </a:ln>
+                                      <a:extLst>
+                                        <a:ext uri="{53640926-AAD7-44D8-BBD7-CCE9431645EC}">
+                                          <a14:shadowObscured xmlns:a14="http://schemas.microsoft.com/office/drawing/2010/main"/>
+                                        </a:ext>
+                                      </a:extLst>
+                                    </pic:spPr>
+                                  </pic:pic>
+                                </a:graphicData>
+                              </a:graphic>
+                            </wp:inline>
+                          </w:drawing>
+                        </w:r>
+                      </w:ins>
                     </w:p>
                     <w:p>
                       <w:pPr>
                         <w:pStyle w:val="Caption"/>
                         <w:jc w:val="center"/>
                       </w:pPr>
-                      <w:bookmarkStart w:id="6" w:name="_Ref391902883"/>
+                      <w:bookmarkStart w:id="56" w:name="_Ref391902883"/>
                       <w:proofErr w:type="gramStart"/>
                       <w:r>
                         <w:t xml:space="preserve">Figure </w:t>
                       </w:r>
-                      <w:proofErr w:type="gramEnd"/>
                       <w:r>
                         <w:fldChar w:fldCharType="begin"/>
                       </w:r>
@@ -12527,8 +12921,7 @@
                         </w:rPr>
                         <w:fldChar w:fldCharType="end"/>
                       </w:r>
-                      <w:bookmarkEnd w:id="6"/>
-                      <w:proofErr w:type="gramStart"/>
+                      <w:bookmarkEnd w:id="56"/>
                       <w:r>
                         <w:t>.</w:t>
                       </w:r>
@@ -12607,66 +13000,87 @@
                               <w:keepNext/>
                               <w:jc w:val="center"/>
                             </w:pPr>
-                            <w:r>
-                              <w:rPr>
-                                <w:noProof/>
-                              </w:rPr>
-                              <w:drawing>
-                                <wp:inline distT="0" distB="0" distL="0" distR="0" wp14:anchorId="2D05F741" wp14:editId="58EB3AD9">
-                                  <wp:extent cx="2505090" cy="3200400"/>
-                                  <wp:effectExtent l="0" t="0" r="9525" b="0"/>
-                                  <wp:docPr id="11" name="Picture 11"/>
-                                  <wp:cNvGraphicFramePr>
-                                    <a:graphicFrameLocks xmlns:a="http://schemas.openxmlformats.org/drawingml/2006/main" noChangeAspect="1"/>
-                                  </wp:cNvGraphicFramePr>
-                                  <a:graphic xmlns:a="http://schemas.openxmlformats.org/drawingml/2006/main">
-                                    <a:graphicData uri="http://schemas.openxmlformats.org/drawingml/2006/picture">
-                                      <pic:pic xmlns:pic="http://schemas.openxmlformats.org/drawingml/2006/picture">
-                                        <pic:nvPicPr>
-                                          <pic:cNvPr id="0" name=""/>
-                                          <pic:cNvPicPr/>
-                                        </pic:nvPicPr>
-                                        <pic:blipFill>
-                                          <a:blip r:embed="rId14"/>
-                                          <a:stretch>
-                                            <a:fillRect/>
-                                          </a:stretch>
-                                        </pic:blipFill>
-                                        <pic:spPr>
-                                          <a:xfrm>
-                                            <a:off x="0" y="0"/>
-                                            <a:ext cx="2505090" cy="3200400"/>
-                                          </a:xfrm>
-                                          <a:prstGeom prst="rect">
-                                            <a:avLst/>
-                                          </a:prstGeom>
-                                        </pic:spPr>
-                                      </pic:pic>
-                                    </a:graphicData>
-                                  </a:graphic>
-                                </wp:inline>
-                              </w:drawing>
-                            </w:r>
+                            <w:ins w:id="57" w:author="Bonnie Jonkman" w:date="2015-08-21T11:42:00Z">
+                              <w:r>
+                                <w:rPr>
+                                  <w:noProof/>
+                                </w:rPr>
+                                <w:drawing>
+                                  <wp:inline distT="0" distB="0" distL="0" distR="0" wp14:anchorId="3095F456" wp14:editId="2B52A012">
+                                    <wp:extent cx="2505456" cy="3200400"/>
+                                    <wp:effectExtent l="0" t="0" r="9525" b="0"/>
+                                    <wp:docPr id="3" name="Picture 3"/>
+                                    <wp:cNvGraphicFramePr>
+                                      <a:graphicFrameLocks xmlns:a="http://schemas.openxmlformats.org/drawingml/2006/main" noChangeAspect="1"/>
+                                    </wp:cNvGraphicFramePr>
+                                    <a:graphic xmlns:a="http://schemas.openxmlformats.org/drawingml/2006/main">
+                                      <a:graphicData uri="http://schemas.openxmlformats.org/drawingml/2006/picture">
+                                        <pic:pic xmlns:pic="http://schemas.openxmlformats.org/drawingml/2006/picture">
+                                          <pic:nvPicPr>
+                                            <pic:cNvPr id="0" name=""/>
+                                            <pic:cNvPicPr/>
+                                          </pic:nvPicPr>
+                                          <pic:blipFill>
+                                            <a:blip r:embed="rId13"/>
+                                            <a:stretch>
+                                              <a:fillRect/>
+                                            </a:stretch>
+                                          </pic:blipFill>
+                                          <pic:spPr>
+                                            <a:xfrm>
+                                              <a:off x="0" y="0"/>
+                                              <a:ext cx="2505456" cy="3200400"/>
+                                            </a:xfrm>
+                                            <a:prstGeom prst="rect">
+                                              <a:avLst/>
+                                            </a:prstGeom>
+                                          </pic:spPr>
+                                        </pic:pic>
+                                      </a:graphicData>
+                                    </a:graphic>
+                                  </wp:inline>
+                                </w:drawing>
+                              </w:r>
+                              <w:r>
+                                <w:rPr>
+                                  <w:noProof/>
+                                </w:rPr>
+                                <w:t xml:space="preserve"> </w:t>
+                              </w:r>
+                            </w:ins>
                           </w:p>
                           <w:p>
                             <w:pPr>
                               <w:pStyle w:val="Caption"/>
                               <w:jc w:val="center"/>
                             </w:pPr>
-                            <w:bookmarkStart w:id="6" w:name="_Ref391902893"/>
+                            <w:bookmarkStart w:id="58" w:name="_Ref391902893"/>
                             <w:proofErr w:type="gramStart"/>
                             <w:r>
                               <w:t xml:space="preserve">Figure </w:t>
                             </w:r>
-                            <w:fldSimple w:instr=" SEQ Figure \* ARABIC ">
-                              <w:r>
-                                <w:rPr>
-                                  <w:noProof/>
-                                </w:rPr>
-                                <w:t>4</w:t>
-                              </w:r>
-                            </w:fldSimple>
-                            <w:bookmarkEnd w:id="6"/>
+                            <w:r>
+                              <w:fldChar w:fldCharType="begin"/>
+                            </w:r>
+                            <w:r>
+                              <w:instrText xml:space="preserve"> SEQ Figure \* ARABIC </w:instrText>
+                            </w:r>
+                            <w:r>
+                              <w:fldChar w:fldCharType="separate"/>
+                            </w:r>
+                            <w:r>
+                              <w:rPr>
+                                <w:noProof/>
+                              </w:rPr>
+                              <w:t>4</w:t>
+                            </w:r>
+                            <w:r>
+                              <w:rPr>
+                                <w:noProof/>
+                              </w:rPr>
+                              <w:fldChar w:fldCharType="end"/>
+                            </w:r>
+                            <w:bookmarkEnd w:id="58"/>
                             <w:r>
                               <w:t>.</w:t>
                             </w:r>
@@ -12699,58 +13113,65 @@
                         <w:keepNext/>
                         <w:jc w:val="center"/>
                       </w:pPr>
-                      <w:r>
-                        <w:rPr>
-                          <w:noProof/>
-                        </w:rPr>
-                        <w:drawing>
-                          <wp:inline distT="0" distB="0" distL="0" distR="0" wp14:anchorId="2D05F741" wp14:editId="58EB3AD9">
-                            <wp:extent cx="2505090" cy="3200400"/>
-                            <wp:effectExtent l="0" t="0" r="9525" b="0"/>
-                            <wp:docPr id="11" name="Picture 11"/>
-                            <wp:cNvGraphicFramePr>
-                              <a:graphicFrameLocks xmlns:a="http://schemas.openxmlformats.org/drawingml/2006/main" noChangeAspect="1"/>
-                            </wp:cNvGraphicFramePr>
-                            <a:graphic xmlns:a="http://schemas.openxmlformats.org/drawingml/2006/main">
-                              <a:graphicData uri="http://schemas.openxmlformats.org/drawingml/2006/picture">
-                                <pic:pic xmlns:pic="http://schemas.openxmlformats.org/drawingml/2006/picture">
-                                  <pic:nvPicPr>
-                                    <pic:cNvPr id="0" name=""/>
-                                    <pic:cNvPicPr/>
-                                  </pic:nvPicPr>
-                                  <pic:blipFill>
-                                    <a:blip r:embed="rId15"/>
-                                    <a:stretch>
-                                      <a:fillRect/>
-                                    </a:stretch>
-                                  </pic:blipFill>
-                                  <pic:spPr>
-                                    <a:xfrm>
-                                      <a:off x="0" y="0"/>
-                                      <a:ext cx="2505090" cy="3200400"/>
-                                    </a:xfrm>
-                                    <a:prstGeom prst="rect">
-                                      <a:avLst/>
-                                    </a:prstGeom>
-                                  </pic:spPr>
-                                </pic:pic>
-                              </a:graphicData>
-                            </a:graphic>
-                          </wp:inline>
-                        </w:drawing>
-                      </w:r>
+                      <w:ins w:id="59" w:author="Bonnie Jonkman" w:date="2015-08-21T11:42:00Z">
+                        <w:r>
+                          <w:rPr>
+                            <w:noProof/>
+                          </w:rPr>
+                          <w:drawing>
+                            <wp:inline distT="0" distB="0" distL="0" distR="0" wp14:anchorId="3095F456" wp14:editId="2B52A012">
+                              <wp:extent cx="2505456" cy="3200400"/>
+                              <wp:effectExtent l="0" t="0" r="9525" b="0"/>
+                              <wp:docPr id="3" name="Picture 3"/>
+                              <wp:cNvGraphicFramePr>
+                                <a:graphicFrameLocks xmlns:a="http://schemas.openxmlformats.org/drawingml/2006/main" noChangeAspect="1"/>
+                              </wp:cNvGraphicFramePr>
+                              <a:graphic xmlns:a="http://schemas.openxmlformats.org/drawingml/2006/main">
+                                <a:graphicData uri="http://schemas.openxmlformats.org/drawingml/2006/picture">
+                                  <pic:pic xmlns:pic="http://schemas.openxmlformats.org/drawingml/2006/picture">
+                                    <pic:nvPicPr>
+                                      <pic:cNvPr id="0" name=""/>
+                                      <pic:cNvPicPr/>
+                                    </pic:nvPicPr>
+                                    <pic:blipFill>
+                                      <a:blip r:embed="rId13"/>
+                                      <a:stretch>
+                                        <a:fillRect/>
+                                      </a:stretch>
+                                    </pic:blipFill>
+                                    <pic:spPr>
+                                      <a:xfrm>
+                                        <a:off x="0" y="0"/>
+                                        <a:ext cx="2505456" cy="3200400"/>
+                                      </a:xfrm>
+                                      <a:prstGeom prst="rect">
+                                        <a:avLst/>
+                                      </a:prstGeom>
+                                    </pic:spPr>
+                                  </pic:pic>
+                                </a:graphicData>
+                              </a:graphic>
+                            </wp:inline>
+                          </w:drawing>
+                        </w:r>
+                        <w:r>
+                          <w:rPr>
+                            <w:noProof/>
+                          </w:rPr>
+                          <w:t xml:space="preserve"> </w:t>
+                        </w:r>
+                      </w:ins>
                     </w:p>
                     <w:p>
                       <w:pPr>
                         <w:pStyle w:val="Caption"/>
                         <w:jc w:val="center"/>
                       </w:pPr>
-                      <w:bookmarkStart w:id="8" w:name="_Ref391902893"/>
+                      <w:bookmarkStart w:id="60" w:name="_Ref391902893"/>
                       <w:proofErr w:type="gramStart"/>
                       <w:r>
                         <w:t xml:space="preserve">Figure </w:t>
                       </w:r>
-                      <w:proofErr w:type="gramEnd"/>
                       <w:r>
                         <w:fldChar w:fldCharType="begin"/>
                       </w:r>
@@ -12772,8 +13193,7 @@
                         </w:rPr>
                         <w:fldChar w:fldCharType="end"/>
                       </w:r>
-                      <w:bookmarkEnd w:id="8"/>
-                      <w:proofErr w:type="gramStart"/>
+                      <w:bookmarkEnd w:id="60"/>
                       <w:r>
                         <w:t>.</w:t>
                       </w:r>
@@ -12880,68 +13300,83 @@
       <w:pPr>
         <w:keepNext/>
       </w:pPr>
-      <w:r>
-        <w:rPr>
-          <w:noProof/>
-        </w:rPr>
-        <w:lastRenderedPageBreak/>
-        <w:drawing>
-          <wp:inline distT="0" distB="0" distL="0" distR="0" wp14:anchorId="283BCAB1" wp14:editId="18DBAC90">
-            <wp:extent cx="5943600" cy="4837430"/>
-            <wp:effectExtent l="0" t="0" r="0" b="1270"/>
-            <wp:docPr id="1" name="Picture 1"/>
-            <wp:cNvGraphicFramePr>
-              <a:graphicFrameLocks xmlns:a="http://schemas.openxmlformats.org/drawingml/2006/main" noChangeAspect="1"/>
-            </wp:cNvGraphicFramePr>
-            <a:graphic xmlns:a="http://schemas.openxmlformats.org/drawingml/2006/main">
-              <a:graphicData uri="http://schemas.openxmlformats.org/drawingml/2006/picture">
-                <pic:pic xmlns:pic="http://schemas.openxmlformats.org/drawingml/2006/picture">
-                  <pic:nvPicPr>
-                    <pic:cNvPr id="0" name=""/>
-                    <pic:cNvPicPr/>
-                  </pic:nvPicPr>
-                  <pic:blipFill>
-                    <a:blip r:embed="rId16"/>
-                    <a:stretch>
-                      <a:fillRect/>
-                    </a:stretch>
-                  </pic:blipFill>
-                  <pic:spPr>
-                    <a:xfrm>
-                      <a:off x="0" y="0"/>
-                      <a:ext cx="5943600" cy="4837430"/>
-                    </a:xfrm>
-                    <a:prstGeom prst="rect">
-                      <a:avLst/>
-                    </a:prstGeom>
-                  </pic:spPr>
-                </pic:pic>
-              </a:graphicData>
-            </a:graphic>
-          </wp:inline>
-        </w:drawing>
-      </w:r>
+      <w:ins w:id="61" w:author="Bonnie Jonkman" w:date="2015-08-21T12:24:00Z">
+        <w:r>
+          <w:rPr>
+            <w:noProof/>
+          </w:rPr>
+          <w:lastRenderedPageBreak/>
+          <w:drawing>
+            <wp:inline distT="0" distB="0" distL="0" distR="0" wp14:anchorId="58346FA6" wp14:editId="5BC2DC1E">
+              <wp:extent cx="5943600" cy="4801870"/>
+              <wp:effectExtent l="0" t="0" r="0" b="0"/>
+              <wp:docPr id="14" name="Picture 14"/>
+              <wp:cNvGraphicFramePr>
+                <a:graphicFrameLocks xmlns:a="http://schemas.openxmlformats.org/drawingml/2006/main" noChangeAspect="1"/>
+              </wp:cNvGraphicFramePr>
+              <a:graphic xmlns:a="http://schemas.openxmlformats.org/drawingml/2006/main">
+                <a:graphicData uri="http://schemas.openxmlformats.org/drawingml/2006/picture">
+                  <pic:pic xmlns:pic="http://schemas.openxmlformats.org/drawingml/2006/picture">
+                    <pic:nvPicPr>
+                      <pic:cNvPr id="0" name=""/>
+                      <pic:cNvPicPr/>
+                    </pic:nvPicPr>
+                    <pic:blipFill>
+                      <a:blip r:embed="rId14"/>
+                      <a:stretch>
+                        <a:fillRect/>
+                      </a:stretch>
+                    </pic:blipFill>
+                    <pic:spPr>
+                      <a:xfrm>
+                        <a:off x="0" y="0"/>
+                        <a:ext cx="5943600" cy="4801870"/>
+                      </a:xfrm>
+                      <a:prstGeom prst="rect">
+                        <a:avLst/>
+                      </a:prstGeom>
+                    </pic:spPr>
+                  </pic:pic>
+                </a:graphicData>
+              </a:graphic>
+            </wp:inline>
+          </w:drawing>
+        </w:r>
+      </w:ins>
     </w:p>
     <w:p>
       <w:pPr>
         <w:pStyle w:val="Caption"/>
         <w:jc w:val="center"/>
       </w:pPr>
-      <w:bookmarkStart w:id="7" w:name="_Ref391980401"/>
-      <w:bookmarkStart w:id="8" w:name="_Ref391980323"/>
+      <w:bookmarkStart w:id="62" w:name="_Ref391980401"/>
+      <w:bookmarkStart w:id="63" w:name="_Ref391980323"/>
       <w:proofErr w:type="gramStart"/>
       <w:r>
         <w:t xml:space="preserve">Figure </w:t>
       </w:r>
-      <w:fldSimple w:instr=" SEQ Figure \* ARABIC ">
-        <w:r>
-          <w:rPr>
-            <w:noProof/>
-          </w:rPr>
-          <w:t>5</w:t>
-        </w:r>
-      </w:fldSimple>
-      <w:bookmarkEnd w:id="7"/>
+      <w:r>
+        <w:fldChar w:fldCharType="begin"/>
+      </w:r>
+      <w:r>
+        <w:instrText xml:space="preserve"> SEQ Figure \* ARABIC </w:instrText>
+      </w:r>
+      <w:r>
+        <w:fldChar w:fldCharType="separate"/>
+      </w:r>
+      <w:r>
+        <w:rPr>
+          <w:noProof/>
+        </w:rPr>
+        <w:t>5</w:t>
+      </w:r>
+      <w:r>
+        <w:rPr>
+          <w:noProof/>
+        </w:rPr>
+        <w:fldChar w:fldCharType="end"/>
+      </w:r>
+      <w:bookmarkEnd w:id="62"/>
       <w:r>
         <w:t>.</w:t>
       </w:r>
@@ -12949,7 +13384,7 @@
       <w:r>
         <w:t xml:space="preserve"> Screen output from Compile_FAST.bat</w:t>
       </w:r>
-      <w:bookmarkEnd w:id="8"/>
+      <w:bookmarkEnd w:id="63"/>
       <w:r>
         <w:t>. (Note that the title of the command window indicates that the batch script to set the compiler and linker paths was successfully run)</w:t>
       </w:r>
@@ -13007,23 +13442,37 @@
       <w:r>
         <w:t xml:space="preserve">) for Windows will require you to download the LAPACK and BLAS binary files, which you can get here: </w:t>
       </w:r>
-      <w:hyperlink r:id="rId17" w:history="1">
+      <w:hyperlink r:id="rId15" w:history="1">
         <w:r>
           <w:rPr>
             <w:rStyle w:val="Hyperlink"/>
           </w:rPr>
-          <w:t>http://icl.cs.utk.edu/lapack-for-windows/index.html</w:t>
+          <w:t>http://icl.cs.utk.edu/lapack-for-windows/inde</w:t>
+        </w:r>
+        <w:r>
+          <w:rPr>
+            <w:rStyle w:val="Hyperlink"/>
+          </w:rPr>
+          <w:t>x</w:t>
+        </w:r>
+        <w:r>
+          <w:rPr>
+            <w:rStyle w:val="Hyperlink"/>
+          </w:rPr>
+          <w:t>.html</w:t>
         </w:r>
       </w:hyperlink>
       <w:r>
         <w:t>. For 32-bit Windows, you will need these files</w:t>
       </w:r>
-      <w:r>
-        <w:rPr>
-          <w:rStyle w:val="FootnoteReference"/>
-        </w:rPr>
-        <w:footnoteReference w:id="1"/>
-      </w:r>
+      <w:del w:id="64" w:author="Bonnie Jonkman" w:date="2015-08-21T12:27:00Z">
+        <w:r>
+          <w:rPr>
+            <w:rStyle w:val="FootnoteReference"/>
+          </w:rPr>
+          <w:footnoteReference w:id="1"/>
+        </w:r>
+      </w:del>
       <w:r>
         <w:t>:</w:t>
       </w:r>
@@ -13036,7 +13485,7 @@
           <w:numId w:val="1"/>
         </w:numPr>
       </w:pPr>
-      <w:hyperlink r:id="rId18" w:history="1">
+      <w:hyperlink r:id="rId16" w:history="1">
         <w:r>
           <w:rPr>
             <w:rStyle w:val="Hyperlink"/>
@@ -13053,7 +13502,7 @@
           <w:numId w:val="1"/>
         </w:numPr>
       </w:pPr>
-      <w:hyperlink r:id="rId19" w:history="1">
+      <w:hyperlink r:id="rId17" w:history="1">
         <w:r>
           <w:rPr>
             <w:rStyle w:val="Hyperlink"/>
@@ -13070,7 +13519,7 @@
           <w:numId w:val="1"/>
         </w:numPr>
       </w:pPr>
-      <w:hyperlink r:id="rId20" w:history="1">
+      <w:hyperlink r:id="rId18" w:history="1">
         <w:r>
           <w:rPr>
             <w:rStyle w:val="Hyperlink"/>
@@ -13087,7 +13536,7 @@
           <w:numId w:val="1"/>
         </w:numPr>
       </w:pPr>
-      <w:hyperlink r:id="rId21" w:history="1">
+      <w:hyperlink r:id="rId19" w:history="1">
         <w:r>
           <w:rPr>
             <w:rStyle w:val="Hyperlink"/>
@@ -13137,7 +13586,7 @@
       <w:r>
         <w:t xml:space="preserve"> you are having trouble, this web site may also provide some useful information: </w:t>
       </w:r>
-      <w:hyperlink r:id="rId22" w:history="1">
+      <w:hyperlink r:id="rId20" w:history="1">
         <w:r>
           <w:rPr>
             <w:rStyle w:val="Hyperlink"/>
@@ -13162,14 +13611,44 @@
         <w:rPr>
           <w:b/>
         </w:rPr>
-        <w:t>The options required to compile and link FAST v8.</w:t>
-      </w:r>
+        <w:t xml:space="preserve">The options required </w:t>
+      </w:r>
+      <w:proofErr w:type="gramStart"/>
       <w:r>
         <w:rPr>
           <w:b/>
         </w:rPr>
-        <w:t>10</w:t>
-      </w:r>
+        <w:t>to compile</w:t>
+      </w:r>
+      <w:proofErr w:type="gramEnd"/>
+      <w:r>
+        <w:rPr>
+          <w:b/>
+        </w:rPr>
+        <w:t xml:space="preserve"> and link FAST v8.</w:t>
+      </w:r>
+      <w:r>
+        <w:rPr>
+          <w:b/>
+        </w:rPr>
+        <w:t>1</w:t>
+      </w:r>
+      <w:del w:id="67" w:author="Bonnie Jonkman" w:date="2015-08-21T12:28:00Z">
+        <w:r>
+          <w:rPr>
+            <w:b/>
+          </w:rPr>
+          <w:delText>0</w:delText>
+        </w:r>
+      </w:del>
+      <w:ins w:id="68" w:author="Bonnie Jonkman" w:date="2015-08-21T12:28:00Z">
+        <w:r>
+          <w:rPr>
+            <w:b/>
+          </w:rPr>
+          <w:t>2</w:t>
+        </w:r>
+      </w:ins>
       <w:r>
         <w:rPr>
           <w:b/>
@@ -13234,13 +13713,13 @@
       <w:r>
         <w:t>You must link with the MAP library. On Windows, this means adding MAP_Win32.lib (or MAP_x64.lib) to the linking command. On non-Windows machines, this means adding MAP</w:t>
       </w:r>
-      <w:proofErr w:type="gramStart"/>
-      <w:r>
-        <w:t>_{</w:t>
-      </w:r>
-      <w:proofErr w:type="gramEnd"/>
-      <w:r>
-        <w:t>OS name}.so to the linking command.</w:t>
+      <w:del w:id="69" w:author="Bonnie Jonkman" w:date="2015-08-21T12:28:00Z">
+        <w:r>
+          <w:delText>_{OS name}</w:delText>
+        </w:r>
+      </w:del>
+      <w:r>
+        <w:t>.so to the linking command.</w:t>
       </w:r>
     </w:p>
     <w:p>
@@ -13254,8 +13733,56 @@
           <w:tab w:val="right" w:pos="8640"/>
         </w:tabs>
       </w:pPr>
-      <w:r>
-        <w:t xml:space="preserve">SubDyn places some large matrices on the stack, and we have found that on Win32 systems, we </w:t>
+      <w:del w:id="70" w:author="Bonnie Jonkman" w:date="2015-08-21T12:28:00Z">
+        <w:r>
+          <w:delText>SubDyn pl</w:delText>
+        </w:r>
+      </w:del>
+      <w:ins w:id="71" w:author="Bonnie Jonkman" w:date="2015-08-21T12:28:00Z">
+        <w:r>
+          <w:t xml:space="preserve">Some part of the code </w:t>
+        </w:r>
+      </w:ins>
+      <w:ins w:id="72" w:author="Bonnie Jonkman" w:date="2015-08-21T12:29:00Z">
+        <w:r>
+          <w:t>place</w:t>
+        </w:r>
+      </w:ins>
+      <w:del w:id="73" w:author="Bonnie Jonkman" w:date="2015-08-21T12:28:00Z">
+        <w:r>
+          <w:delText>aces</w:delText>
+        </w:r>
+      </w:del>
+      <w:r>
+        <w:t xml:space="preserve"> </w:t>
+      </w:r>
+      <w:del w:id="74" w:author="Bonnie Jonkman" w:date="2015-08-21T12:29:00Z">
+        <w:r>
+          <w:delText xml:space="preserve">some </w:delText>
+        </w:r>
+      </w:del>
+      <w:del w:id="75" w:author="Bonnie Jonkman" w:date="2015-08-21T12:28:00Z">
+        <w:r>
+          <w:delText xml:space="preserve">large </w:delText>
+        </w:r>
+      </w:del>
+      <w:ins w:id="76" w:author="Bonnie Jonkman" w:date="2015-08-21T12:28:00Z">
+        <w:r>
+          <w:t xml:space="preserve">large </w:t>
+        </w:r>
+      </w:ins>
+      <w:ins w:id="77" w:author="Bonnie Jonkman" w:date="2015-08-21T12:29:00Z">
+        <w:r>
+          <w:t xml:space="preserve">arrays </w:t>
+        </w:r>
+      </w:ins>
+      <w:del w:id="78" w:author="Bonnie Jonkman" w:date="2015-08-21T12:29:00Z">
+        <w:r>
+          <w:delText xml:space="preserve">matrices </w:delText>
+        </w:r>
+      </w:del>
+      <w:r>
+        <w:t xml:space="preserve">on the stack, and we have found that on Win32 systems, we </w:t>
       </w:r>
       <w:r>
         <w:t xml:space="preserve">sometimes </w:t>
@@ -13326,6 +13853,8 @@
           <w:lang w:val="en"/>
         </w:rPr>
         <w:tab/>
+      </w:r>
+      <w:r>
         <w:t>(gfortran)</w:t>
       </w:r>
     </w:p>
@@ -13410,6 +13939,8 @@
           <w:lang w:val="en"/>
         </w:rPr>
         <w:tab/>
+      </w:r>
+      <w:r>
         <w:t>(gfortran)</w:t>
       </w:r>
     </w:p>
@@ -13423,25 +13954,12 @@
     </w:p>
     <w:p>
       <w:pPr>
-        <w:pStyle w:val="ListParagraph"/>
-        <w:tabs>
-          <w:tab w:val="right" w:pos="8640"/>
-        </w:tabs>
-        <w:ind w:left="360"/>
         <w:rPr>
-          <w:rFonts w:ascii="Helvetica" w:hAnsi="Helvetica"/>
-          <w:color w:val="282828"/>
-          <w:sz w:val="21"/>
-          <w:szCs w:val="21"/>
           <w:lang w:val="en"/>
         </w:rPr>
       </w:pPr>
       <w:r>
         <w:rPr>
-          <w:rFonts w:ascii="Helvetica" w:hAnsi="Helvetica"/>
-          <w:color w:val="282828"/>
-          <w:sz w:val="21"/>
-          <w:szCs w:val="21"/>
           <w:lang w:val="en"/>
         </w:rPr>
         <w:t>If you compile a 64-bit version of FAST, you can omit the /STACK and /LARGEADDRESSAWARE options.</w:t>
@@ -13535,7 +14053,7 @@
                     <pic:cNvPicPr/>
                   </pic:nvPicPr>
                   <pic:blipFill>
-                    <a:blip r:embed="rId23"/>
+                    <a:blip r:embed="rId21"/>
                     <a:stretch>
                       <a:fillRect/>
                     </a:stretch>
@@ -13562,7 +14080,7 @@
         <w:ind w:left="360"/>
         <w:jc w:val="center"/>
       </w:pPr>
-      <w:bookmarkStart w:id="9" w:name="_Ref415559437"/>
+      <w:bookmarkStart w:id="79" w:name="_Ref415559437"/>
       <w:r>
         <w:t xml:space="preserve">Figure </w:t>
       </w:r>
@@ -13587,7 +14105,7 @@
         </w:rPr>
         <w:fldChar w:fldCharType="end"/>
       </w:r>
-      <w:bookmarkEnd w:id="9"/>
+      <w:bookmarkEnd w:id="79"/>
       <w:r>
         <w:t>: Adding preprocessor definitions</w:t>
       </w:r>
@@ -13606,16 +14124,34 @@
           <w:numId w:val="2"/>
         </w:numPr>
       </w:pPr>
-      <w:r>
-        <w:t xml:space="preserve">If you are using the </w:t>
-      </w:r>
-      <w:proofErr w:type="spellStart"/>
-      <w:r>
-        <w:t>FFTpack</w:t>
-      </w:r>
-      <w:proofErr w:type="spellEnd"/>
-      <w:r>
-        <w:t xml:space="preserve"> routines (i.e., HydroDyn), you will also need to set the default Real and Double KINDs to 8 and 16 bytes, respectively. (Default REAL must be the same as </w:t>
+      <w:ins w:id="80" w:author="Bonnie Jonkman" w:date="2015-08-21T12:30:00Z">
+        <w:r>
+          <w:t xml:space="preserve">Some of the Third Party </w:t>
+        </w:r>
+        <w:proofErr w:type="gramStart"/>
+        <w:r>
+          <w:t>code</w:t>
+        </w:r>
+        <w:proofErr w:type="gramEnd"/>
+        <w:r>
+          <w:t xml:space="preserve"> we use also require</w:t>
+        </w:r>
+      </w:ins>
+      <w:del w:id="81" w:author="Bonnie Jonkman" w:date="2015-08-21T12:31:00Z">
+        <w:r>
+          <w:delText>If you are using the FFTpack routines (i.e., HydroDyn), you will also need to</w:delText>
+        </w:r>
+      </w:del>
+      <w:r>
+        <w:t xml:space="preserve"> set</w:t>
+      </w:r>
+      <w:ins w:id="82" w:author="Bonnie Jonkman" w:date="2015-08-21T12:31:00Z">
+        <w:r>
+          <w:t>ting</w:t>
+        </w:r>
+      </w:ins>
+      <w:r>
+        <w:t xml:space="preserve"> the default Real and Double KINDs to 8 and 16 bytes, respectively. (Default REAL must be the same as </w:t>
       </w:r>
       <w:proofErr w:type="spellStart"/>
       <w:r>
@@ -13649,6 +14185,230 @@
             <wp:extent cx="5943600" cy="3741420"/>
             <wp:effectExtent l="0" t="0" r="0" b="0"/>
             <wp:docPr id="2" name="Picture 2"/>
+            <wp:cNvGraphicFramePr>
+              <a:graphicFrameLocks xmlns:a="http://schemas.openxmlformats.org/drawingml/2006/main" noChangeAspect="1"/>
+            </wp:cNvGraphicFramePr>
+            <a:graphic xmlns:a="http://schemas.openxmlformats.org/drawingml/2006/main">
+              <a:graphicData uri="http://schemas.openxmlformats.org/drawingml/2006/picture">
+                <pic:pic xmlns:pic="http://schemas.openxmlformats.org/drawingml/2006/picture">
+                  <pic:nvPicPr>
+                    <pic:cNvPr id="0" name=""/>
+                    <pic:cNvPicPr/>
+                  </pic:nvPicPr>
+                  <pic:blipFill>
+                    <a:blip r:embed="rId22"/>
+                    <a:stretch>
+                      <a:fillRect/>
+                    </a:stretch>
+                  </pic:blipFill>
+                  <pic:spPr>
+                    <a:xfrm>
+                      <a:off x="0" y="0"/>
+                      <a:ext cx="5943600" cy="3741420"/>
+                    </a:xfrm>
+                    <a:prstGeom prst="rect">
+                      <a:avLst/>
+                    </a:prstGeom>
+                  </pic:spPr>
+                </pic:pic>
+              </a:graphicData>
+            </a:graphic>
+          </wp:inline>
+        </w:drawing>
+      </w:r>
+    </w:p>
+    <w:p>
+      <w:pPr>
+        <w:pStyle w:val="Caption"/>
+        <w:ind w:left="360"/>
+        <w:jc w:val="center"/>
+      </w:pPr>
+      <w:r>
+        <w:t xml:space="preserve">Figure </w:t>
+      </w:r>
+      <w:r>
+        <w:fldChar w:fldCharType="begin"/>
+      </w:r>
+      <w:r>
+        <w:instrText xml:space="preserve"> SEQ Figure \* ARABIC </w:instrText>
+      </w:r>
+      <w:r>
+        <w:fldChar w:fldCharType="separate"/>
+      </w:r>
+      <w:r>
+        <w:rPr>
+          <w:noProof/>
+        </w:rPr>
+        <w:t>7</w:t>
+      </w:r>
+      <w:r>
+        <w:rPr>
+          <w:noProof/>
+        </w:rPr>
+        <w:fldChar w:fldCharType="end"/>
+      </w:r>
+      <w:r>
+        <w:t>: Changing default real and double sizes in Visual Studio</w:t>
+      </w:r>
+    </w:p>
+    <w:p>
+      <w:pPr>
+        <w:pStyle w:val="Heading2"/>
+      </w:pPr>
+      <w:r>
+        <w:t>LAPACK Libraries</w:t>
+      </w:r>
+    </w:p>
+    <w:p>
+      <w:r>
+        <w:t>FAST v8 uses some LAPACK routines (</w:t>
+      </w:r>
+      <w:hyperlink r:id="rId23" w:history="1">
+        <w:r>
+          <w:rPr>
+            <w:rStyle w:val="Hyperlink"/>
+          </w:rPr>
+          <w:t>http://www.netlib.org/lapack/index.html</w:t>
+        </w:r>
+      </w:hyperlink>
+      <w:r>
+        <w:t>). We have made the decision to link with prebuilt libraries, which should include highly optimized versions of the Basic Linear Algebra Subprograms (BLAS).</w:t>
+      </w:r>
+    </w:p>
+    <w:p>
+      <w:r>
+        <w:t>These prebuilt libraries typically come installed on Linux and Mac operating systems. Use linking options –</w:t>
+      </w:r>
+      <w:proofErr w:type="spellStart"/>
+      <w:r>
+        <w:t>llapack</w:t>
+      </w:r>
+      <w:proofErr w:type="spellEnd"/>
+      <w:r>
+        <w:t xml:space="preserve"> and –</w:t>
+      </w:r>
+      <w:proofErr w:type="spellStart"/>
+      <w:r>
+        <w:t>lblas</w:t>
+      </w:r>
+      <w:proofErr w:type="spellEnd"/>
+      <w:r>
+        <w:t xml:space="preserve"> for gfortran. </w:t>
+      </w:r>
+    </w:p>
+    <w:p>
+      <w:r>
+        <w:t xml:space="preserve">If you are using the Intel compiler, you can use the Intel® Math Kernel Library. To activate MKL, you will need to set </w:t>
+      </w:r>
+      <w:r>
+        <w:rPr>
+          <w:i/>
+        </w:rPr>
+        <w:t>Project</w:t>
+      </w:r>
+      <w:r>
+        <w:t xml:space="preserve"> -&gt; {project name} </w:t>
+      </w:r>
+      <w:r>
+        <w:rPr>
+          <w:i/>
+        </w:rPr>
+        <w:t>Properties</w:t>
+      </w:r>
+      <w:r>
+        <w:t xml:space="preserve"> -&gt; </w:t>
+      </w:r>
+      <w:r>
+        <w:rPr>
+          <w:i/>
+        </w:rPr>
+        <w:t>Configuration</w:t>
+      </w:r>
+      <w:r>
+        <w:t xml:space="preserve"> </w:t>
+      </w:r>
+      <w:r>
+        <w:rPr>
+          <w:i/>
+        </w:rPr>
+        <w:t>Properties</w:t>
+      </w:r>
+      <w:r>
+        <w:t xml:space="preserve"> -&gt; </w:t>
+      </w:r>
+      <w:r>
+        <w:rPr>
+          <w:i/>
+        </w:rPr>
+        <w:t>Fortran</w:t>
+      </w:r>
+      <w:r>
+        <w:t xml:space="preserve"> -&gt; </w:t>
+      </w:r>
+      <w:r>
+        <w:rPr>
+          <w:i/>
+        </w:rPr>
+        <w:t>Libraries</w:t>
+      </w:r>
+      <w:r>
+        <w:t xml:space="preserve"> -&gt; </w:t>
+      </w:r>
+      <w:r>
+        <w:rPr>
+          <w:i/>
+        </w:rPr>
+        <w:t>Use Intel Math Kernel Library</w:t>
+      </w:r>
+      <w:r>
+        <w:t xml:space="preserve"> to </w:t>
+      </w:r>
+      <w:r>
+        <w:rPr>
+          <w:b/>
+        </w:rPr>
+        <w:t>Sequential (/</w:t>
+      </w:r>
+      <w:proofErr w:type="spellStart"/>
+      <w:r>
+        <w:rPr>
+          <w:b/>
+        </w:rPr>
+        <w:t>Qmkl</w:t>
+      </w:r>
+      <w:proofErr w:type="gramStart"/>
+      <w:r>
+        <w:rPr>
+          <w:b/>
+        </w:rPr>
+        <w:t>:sequential</w:t>
+      </w:r>
+      <w:proofErr w:type="spellEnd"/>
+      <w:proofErr w:type="gramEnd"/>
+      <w:r>
+        <w:rPr>
+          <w:b/>
+        </w:rPr>
+        <w:t>)</w:t>
+      </w:r>
+      <w:r>
+        <w:t>.</w:t>
+      </w:r>
+    </w:p>
+    <w:p>
+      <w:pPr>
+        <w:keepNext/>
+      </w:pPr>
+      <w:r>
+        <w:rPr>
+          <w:noProof/>
+        </w:rPr>
+        <w:lastRenderedPageBreak/>
+        <w:drawing>
+          <wp:inline distT="0" distB="0" distL="0" distR="0" wp14:anchorId="3FC34E50" wp14:editId="42A030A6">
+            <wp:extent cx="5943600" cy="3741420"/>
+            <wp:effectExtent l="0" t="0" r="0" b="0"/>
+            <wp:docPr id="10" name="Picture 10"/>
             <wp:cNvGraphicFramePr>
               <a:graphicFrameLocks xmlns:a="http://schemas.openxmlformats.org/drawingml/2006/main" noChangeAspect="1"/>
             </wp:cNvGraphicFramePr>
@@ -13684,9 +14444,9 @@
     <w:p>
       <w:pPr>
         <w:pStyle w:val="Caption"/>
-        <w:ind w:left="360"/>
         <w:jc w:val="center"/>
       </w:pPr>
+      <w:proofErr w:type="gramStart"/>
       <w:r>
         <w:t xml:space="preserve">Figure </w:t>
       </w:r>
@@ -13703,7 +14463,7 @@
         <w:rPr>
           <w:noProof/>
         </w:rPr>
-        <w:t>7</w:t>
+        <w:t>8</w:t>
       </w:r>
       <w:r>
         <w:rPr>
@@ -13712,234 +14472,23 @@
         <w:fldChar w:fldCharType="end"/>
       </w:r>
       <w:r>
-        <w:t>: Changing default real and double sizes in Visual Studio</w:t>
+        <w:t>.</w:t>
+      </w:r>
+      <w:proofErr w:type="gramEnd"/>
+      <w:r>
+        <w:t xml:space="preserve"> Setting Visual Studio to use LAPACK</w:t>
       </w:r>
     </w:p>
     <w:p>
-      <w:pPr>
-        <w:pStyle w:val="Heading2"/>
-      </w:pPr>
-      <w:r>
-        <w:t>LAPACK Libraries</w:t>
+      <w:r>
+        <w:t>With this option set, you can compile and use any routine in the LAPACK libraries.</w:t>
       </w:r>
     </w:p>
     <w:p>
       <w:r>
-        <w:t>FAST v8 uses some LAPACK routines (</w:t>
+        <w:t xml:space="preserve">If you have an older version of the Intel compiler, you may not have access to MKL. In that case, please see the instructions at this web site: </w:t>
       </w:r>
       <w:hyperlink r:id="rId25" w:history="1">
-        <w:r>
-          <w:rPr>
-            <w:rStyle w:val="Hyperlink"/>
-          </w:rPr>
-          <w:t>http://www.netlib.org/lapack/index.html</w:t>
-        </w:r>
-      </w:hyperlink>
-      <w:r>
-        <w:t>). We have made the decision to link with prebuilt libraries, which should include highly optimized versions of the Basic Linear Algebra Subprograms (BLAS).</w:t>
-      </w:r>
-    </w:p>
-    <w:p>
-      <w:r>
-        <w:t>These prebuilt libraries typically come installed on Linux and Mac operating systems. Use linking options –</w:t>
-      </w:r>
-      <w:proofErr w:type="spellStart"/>
-      <w:r>
-        <w:t>llapack</w:t>
-      </w:r>
-      <w:proofErr w:type="spellEnd"/>
-      <w:r>
-        <w:t xml:space="preserve"> and –</w:t>
-      </w:r>
-      <w:proofErr w:type="spellStart"/>
-      <w:r>
-        <w:t>lblas</w:t>
-      </w:r>
-      <w:proofErr w:type="spellEnd"/>
-      <w:r>
-        <w:t xml:space="preserve"> for gfortran. </w:t>
-      </w:r>
-    </w:p>
-    <w:p>
-      <w:r>
-        <w:t xml:space="preserve">If you are using the Intel compiler, you can use the Intel® Math Kernel Library. To activate MKL, you will need to set </w:t>
-      </w:r>
-      <w:r>
-        <w:rPr>
-          <w:i/>
-        </w:rPr>
-        <w:t>Project</w:t>
-      </w:r>
-      <w:r>
-        <w:t xml:space="preserve"> -&gt; {project name} </w:t>
-      </w:r>
-      <w:r>
-        <w:rPr>
-          <w:i/>
-        </w:rPr>
-        <w:t>Properties</w:t>
-      </w:r>
-      <w:r>
-        <w:t xml:space="preserve"> -&gt; </w:t>
-      </w:r>
-      <w:r>
-        <w:rPr>
-          <w:i/>
-        </w:rPr>
-        <w:t>Configuration</w:t>
-      </w:r>
-      <w:r>
-        <w:t xml:space="preserve"> </w:t>
-      </w:r>
-      <w:r>
-        <w:rPr>
-          <w:i/>
-        </w:rPr>
-        <w:t>Properties</w:t>
-      </w:r>
-      <w:r>
-        <w:t xml:space="preserve"> -&gt; </w:t>
-      </w:r>
-      <w:r>
-        <w:rPr>
-          <w:i/>
-        </w:rPr>
-        <w:t>Fortran</w:t>
-      </w:r>
-      <w:r>
-        <w:t xml:space="preserve"> -&gt; </w:t>
-      </w:r>
-      <w:r>
-        <w:rPr>
-          <w:i/>
-        </w:rPr>
-        <w:t>Libraries</w:t>
-      </w:r>
-      <w:r>
-        <w:t xml:space="preserve"> -&gt; </w:t>
-      </w:r>
-      <w:r>
-        <w:rPr>
-          <w:i/>
-        </w:rPr>
-        <w:t>Use Intel Math Kernel Library</w:t>
-      </w:r>
-      <w:r>
-        <w:t xml:space="preserve"> to </w:t>
-      </w:r>
-      <w:r>
-        <w:rPr>
-          <w:b/>
-        </w:rPr>
-        <w:t>Sequential (/</w:t>
-      </w:r>
-      <w:proofErr w:type="spellStart"/>
-      <w:r>
-        <w:rPr>
-          <w:b/>
-        </w:rPr>
-        <w:t>Qmkl</w:t>
-      </w:r>
-      <w:proofErr w:type="gramStart"/>
-      <w:r>
-        <w:rPr>
-          <w:b/>
-        </w:rPr>
-        <w:t>:sequential</w:t>
-      </w:r>
-      <w:proofErr w:type="spellEnd"/>
-      <w:proofErr w:type="gramEnd"/>
-      <w:r>
-        <w:rPr>
-          <w:b/>
-        </w:rPr>
-        <w:t>)</w:t>
-      </w:r>
-      <w:r>
-        <w:t>.</w:t>
-      </w:r>
-    </w:p>
-    <w:p>
-      <w:pPr>
-        <w:keepNext/>
-      </w:pPr>
-      <w:r>
-        <w:rPr>
-          <w:noProof/>
-        </w:rPr>
-        <w:lastRenderedPageBreak/>
-        <w:drawing>
-          <wp:inline distT="0" distB="0" distL="0" distR="0" wp14:anchorId="3FC34E50" wp14:editId="42A030A6">
-            <wp:extent cx="5943600" cy="3741420"/>
-            <wp:effectExtent l="0" t="0" r="0" b="0"/>
-            <wp:docPr id="10" name="Picture 10"/>
-            <wp:cNvGraphicFramePr>
-              <a:graphicFrameLocks xmlns:a="http://schemas.openxmlformats.org/drawingml/2006/main" noChangeAspect="1"/>
-            </wp:cNvGraphicFramePr>
-            <a:graphic xmlns:a="http://schemas.openxmlformats.org/drawingml/2006/main">
-              <a:graphicData uri="http://schemas.openxmlformats.org/drawingml/2006/picture">
-                <pic:pic xmlns:pic="http://schemas.openxmlformats.org/drawingml/2006/picture">
-                  <pic:nvPicPr>
-                    <pic:cNvPr id="0" name=""/>
-                    <pic:cNvPicPr/>
-                  </pic:nvPicPr>
-                  <pic:blipFill>
-                    <a:blip r:embed="rId26"/>
-                    <a:stretch>
-                      <a:fillRect/>
-                    </a:stretch>
-                  </pic:blipFill>
-                  <pic:spPr>
-                    <a:xfrm>
-                      <a:off x="0" y="0"/>
-                      <a:ext cx="5943600" cy="3741420"/>
-                    </a:xfrm>
-                    <a:prstGeom prst="rect">
-                      <a:avLst/>
-                    </a:prstGeom>
-                  </pic:spPr>
-                </pic:pic>
-              </a:graphicData>
-            </a:graphic>
-          </wp:inline>
-        </w:drawing>
-      </w:r>
-    </w:p>
-    <w:p>
-      <w:pPr>
-        <w:pStyle w:val="Caption"/>
-        <w:jc w:val="center"/>
-      </w:pPr>
-      <w:proofErr w:type="gramStart"/>
-      <w:r>
-        <w:t xml:space="preserve">Figure </w:t>
-      </w:r>
-      <w:fldSimple w:instr=" SEQ Figure \* ARABIC ">
-        <w:r>
-          <w:rPr>
-            <w:noProof/>
-          </w:rPr>
-          <w:t>8</w:t>
-        </w:r>
-      </w:fldSimple>
-      <w:r>
-        <w:t>.</w:t>
-      </w:r>
-      <w:proofErr w:type="gramEnd"/>
-      <w:r>
-        <w:t xml:space="preserve"> Setting Visual Studio to use LAPACK</w:t>
-      </w:r>
-    </w:p>
-    <w:p>
-      <w:r>
-        <w:t>With this option set, you can compile and use any routine in the LAPACK libraries.</w:t>
-      </w:r>
-    </w:p>
-    <w:p>
-      <w:r>
-        <w:t xml:space="preserve">If you have an older version of the Intel compiler, you may not have access to MKL. In that case, please see the instructions at this web site: </w:t>
-      </w:r>
-      <w:hyperlink r:id="rId27" w:history="1">
         <w:r>
           <w:rPr>
             <w:rStyle w:val="Hyperlink"/>
@@ -14014,7 +14563,7 @@
     <w:p>
       <w:pPr>
         <w:sectPr>
-          <w:footerReference w:type="default" r:id="rId28"/>
+          <w:footerReference w:type="default" r:id="rId26"/>
           <w:footnotePr>
             <w:numFmt w:val="chicago"/>
           </w:footnotePr>
@@ -14031,21 +14580,34 @@
         <w:keepNext/>
         <w:jc w:val="center"/>
       </w:pPr>
-      <w:bookmarkStart w:id="10" w:name="_Ref391903082"/>
-      <w:bookmarkStart w:id="11" w:name="_Ref391903078"/>
+      <w:bookmarkStart w:id="83" w:name="_Ref391903082"/>
+      <w:bookmarkStart w:id="84" w:name="_Ref391903078"/>
       <w:r>
         <w:lastRenderedPageBreak/>
         <w:t xml:space="preserve">Table </w:t>
       </w:r>
-      <w:fldSimple w:instr=" SEQ Table \* ARABIC ">
-        <w:r>
-          <w:rPr>
-            <w:noProof/>
-          </w:rPr>
-          <w:t>1</w:t>
-        </w:r>
-      </w:fldSimple>
-      <w:bookmarkEnd w:id="10"/>
+      <w:r>
+        <w:fldChar w:fldCharType="begin"/>
+      </w:r>
+      <w:r>
+        <w:instrText xml:space="preserve"> SEQ Table \* ARABIC </w:instrText>
+      </w:r>
+      <w:r>
+        <w:fldChar w:fldCharType="separate"/>
+      </w:r>
+      <w:r>
+        <w:rPr>
+          <w:noProof/>
+        </w:rPr>
+        <w:t>1</w:t>
+      </w:r>
+      <w:r>
+        <w:rPr>
+          <w:noProof/>
+        </w:rPr>
+        <w:fldChar w:fldCharType="end"/>
+      </w:r>
+      <w:bookmarkEnd w:id="83"/>
       <w:r>
         <w:t xml:space="preserve">: </w:t>
       </w:r>
@@ -14057,7 +14619,7 @@
       <w:r>
         <w:t xml:space="preserve"> Compiling Options</w:t>
       </w:r>
-      <w:bookmarkEnd w:id="11"/>
+      <w:bookmarkEnd w:id="84"/>
     </w:p>
     <w:tbl>
       <w:tblPr>
@@ -17803,12 +18365,12 @@
       <w:pPr>
         <w:pStyle w:val="Heading1"/>
       </w:pPr>
-      <w:bookmarkStart w:id="12" w:name="_Ref391976211"/>
+      <w:bookmarkStart w:id="85" w:name="_Ref391976211"/>
       <w:r>
         <w:lastRenderedPageBreak/>
         <w:t>Compiling on Linux or Mac</w:t>
       </w:r>
-      <w:bookmarkEnd w:id="12"/>
+      <w:bookmarkEnd w:id="85"/>
     </w:p>
     <w:p>
       <w:r>
@@ -17861,7 +18423,7 @@
       <w:r>
         <w:t xml:space="preserve">The source files for the MAP++ library are not included in the FAST archive, but are available on the MAP++ web site: </w:t>
       </w:r>
-      <w:hyperlink r:id="rId29" w:history="1">
+      <w:hyperlink r:id="rId27" w:history="1">
         <w:r>
           <w:rPr>
             <w:rStyle w:val="Hyperlink"/>
@@ -17886,7 +18448,12 @@
       </w:r>
       <w:proofErr w:type="spellEnd"/>
       <w:r>
-        <w:t xml:space="preserve"> folder) that can be used to generate the MAP++ library.</w:t>
+        <w:t xml:space="preserve"> folder) that can be us</w:t>
+      </w:r>
+      <w:bookmarkStart w:id="86" w:name="_GoBack"/>
+      <w:bookmarkEnd w:id="86"/>
+      <w:r>
+        <w:t>ed to generate the MAP++ library.</w:t>
       </w:r>
     </w:p>
     <w:p>
@@ -17901,7 +18468,7 @@
       <w:r>
         <w:t xml:space="preserve">If you have questions or suggestions for improvements, please use our forums: </w:t>
       </w:r>
-      <w:hyperlink r:id="rId30" w:history="1">
+      <w:hyperlink r:id="rId28" w:history="1">
         <w:r>
           <w:rPr>
             <w:rStyle w:val="Hyperlink"/>
@@ -17985,7 +18552,7 @@
           <w:rPr>
             <w:noProof/>
           </w:rPr>
-          <w:t>1</w:t>
+          <w:t>8</w:t>
         </w:r>
         <w:r>
           <w:rPr>
@@ -18030,16 +18597,21 @@
     <w:p>
       <w:pPr>
         <w:pStyle w:val="FootnoteText"/>
+        <w:rPr>
+          <w:del w:id="65" w:author="Bonnie Jonkman" w:date="2015-08-21T12:27:00Z"/>
+        </w:rPr>
       </w:pPr>
-      <w:r>
-        <w:rPr>
-          <w:rStyle w:val="FootnoteReference"/>
-        </w:rPr>
-        <w:footnoteRef/>
-      </w:r>
-      <w:r>
-        <w:t xml:space="preserve"> At the time of this writing, the web site had typos in the links for liblapack.dll and liblapack.lib; use the links listed here.</w:t>
-      </w:r>
+      <w:del w:id="66" w:author="Bonnie Jonkman" w:date="2015-08-21T12:27:00Z">
+        <w:r>
+          <w:rPr>
+            <w:rStyle w:val="FootnoteReference"/>
+          </w:rPr>
+          <w:footnoteRef/>
+        </w:r>
+        <w:r>
+          <w:delText xml:space="preserve"> At the time of this writing, the web site had typos in the links for liblapack.dll and liblapack.lib; use the links listed here.</w:delText>
+        </w:r>
+      </w:del>
     </w:p>
   </w:footnote>
   <w:footnote w:id="2">
@@ -20212,7 +20784,7 @@
 </file>
 
 <file path=customXml/itemProps1.xml><?xml version="1.0" encoding="utf-8"?>
-<ds:datastoreItem xmlns:ds="http://schemas.openxmlformats.org/officeDocument/2006/customXml" ds:itemID="{688FA6D5-3CC6-4B2A-9E62-8B9121FCE306}">
+<ds:datastoreItem xmlns:ds="http://schemas.openxmlformats.org/officeDocument/2006/customXml" ds:itemID="{74D1E514-4FEA-435E-AE40-69210E51E2A3}">
   <ds:schemaRefs>
     <ds:schemaRef ds:uri="http://schemas.openxmlformats.org/officeDocument/2006/bibliography"/>
   </ds:schemaRefs>

</xml_diff>

<commit_message>
+ added DLL_Ramp and BPCutOff to ServoDyn input file, which add linear ramp and use a first-order filter to values from the Bladed DLL (for BeamDyn sensitivity because some controllers have step-function changes in pitch, etc) + updated record 11 in the AvrSWAP array to use the previous demanded values, not the new filtered ones + moved the UAAD14 airfoil files to separate directories because of how my copy scripts work + updated DISCON dlls minimum time to be less than the BeamDyn time step
git-svn-id: https://windsvn2.nrel.gov/FAST/branches/BJonkman@1128 10acb478-4768-415a-8850-bacdb5912d4d
</commit_message>
<xml_diff>
--- a/Compiling/CompilingInstructions_FASTv8.docx
+++ b/Compiling/CompilingInstructions_FASTv8.docx
@@ -51,22 +51,29 @@
           <w:delText xml:space="preserve">March </w:delText>
         </w:r>
       </w:del>
-      <w:ins w:id="3" w:author="Bonnie Jonkman" w:date="2015-08-21T11:11:00Z">
-        <w:r>
-          <w:t>August</w:t>
-        </w:r>
+      <w:ins w:id="3" w:author="Bonnie Jonkman" w:date="2015-09-10T13:15:00Z">
+        <w:r>
+          <w:t>September</w:t>
+        </w:r>
+      </w:ins>
+      <w:ins w:id="4" w:author="Bonnie Jonkman" w:date="2015-08-21T11:11:00Z">
         <w:r>
           <w:t xml:space="preserve"> </w:t>
         </w:r>
       </w:ins>
-      <w:del w:id="4" w:author="Bonnie Jonkman" w:date="2015-08-21T11:11:00Z">
+      <w:del w:id="5" w:author="Bonnie Jonkman" w:date="2015-08-21T11:11:00Z">
         <w:r>
           <w:delText>31</w:delText>
         </w:r>
       </w:del>
-      <w:ins w:id="5" w:author="Bonnie Jonkman" w:date="2015-08-21T11:11:00Z">
-        <w:r>
-          <w:t>21</w:t>
+      <w:ins w:id="6" w:author="Bonnie Jonkman" w:date="2015-08-21T11:11:00Z">
+        <w:r>
+          <w:t>1</w:t>
+        </w:r>
+      </w:ins>
+      <w:ins w:id="7" w:author="Bonnie Jonkman" w:date="2015-09-10T13:15:00Z">
+        <w:r>
+          <w:t>0</w:t>
         </w:r>
       </w:ins>
       <w:r>
@@ -85,12 +92,12 @@
       <w:r>
         <w:t>FAST v8.1</w:t>
       </w:r>
-      <w:del w:id="6" w:author="Bonnie Jonkman" w:date="2015-08-21T11:11:00Z">
+      <w:del w:id="8" w:author="Bonnie Jonkman" w:date="2015-08-21T11:11:00Z">
         <w:r>
           <w:delText>0</w:delText>
         </w:r>
       </w:del>
-      <w:ins w:id="7" w:author="Bonnie Jonkman" w:date="2015-08-21T11:11:00Z">
+      <w:ins w:id="9" w:author="Bonnie Jonkman" w:date="2015-08-21T11:11:00Z">
         <w:r>
           <w:t>2</w:t>
         </w:r>
@@ -161,7 +168,7 @@
                                   <w:noProof/>
                                 </w:rPr>
                               </w:pPr>
-                              <w:bookmarkStart w:id="8" w:name="_Ref391898954"/>
+                              <w:bookmarkStart w:id="10" w:name="_Ref391898954"/>
                               <w:proofErr w:type="gramStart"/>
                               <w:r>
                                 <w:t xml:space="preserve">Figure </w:t>
@@ -187,28 +194,13 @@
                                 </w:rPr>
                                 <w:fldChar w:fldCharType="end"/>
                               </w:r>
-                              <w:bookmarkEnd w:id="8"/>
+                              <w:bookmarkEnd w:id="10"/>
                               <w:r>
                                 <w:t>.</w:t>
                               </w:r>
                               <w:proofErr w:type="gramEnd"/>
                               <w:r>
-                                <w:t xml:space="preserve"> Source Files in </w:t>
-                              </w:r>
-                              <w:r>
-                                <w:t xml:space="preserve">the FAST </w:t>
-                              </w:r>
-                              <w:r>
-                                <w:t>v8.</w:t>
-                              </w:r>
-                              <w:r>
-                                <w:t>10</w:t>
-                              </w:r>
-                              <w:r>
-                                <w:t xml:space="preserve">.00 </w:t>
-                              </w:r>
-                              <w:r>
-                                <w:t>Visual Studio Project</w:t>
+                                <w:t xml:space="preserve"> Source Files in the FAST v8.10.00 Visual Studio Project</w:t>
                               </w:r>
                             </w:p>
                           </w:txbxContent>
@@ -286,7 +278,7 @@
                             <w:noProof/>
                           </w:rPr>
                         </w:pPr>
-                        <w:bookmarkStart w:id="9" w:name="_Ref391898954"/>
+                        <w:bookmarkStart w:id="11" w:name="_Ref391898954"/>
                         <w:proofErr w:type="gramStart"/>
                         <w:r>
                           <w:t xml:space="preserve">Figure </w:t>
@@ -312,28 +304,13 @@
                           </w:rPr>
                           <w:fldChar w:fldCharType="end"/>
                         </w:r>
-                        <w:bookmarkEnd w:id="9"/>
+                        <w:bookmarkEnd w:id="11"/>
                         <w:r>
                           <w:t>.</w:t>
                         </w:r>
                         <w:proofErr w:type="gramEnd"/>
                         <w:r>
-                          <w:t xml:space="preserve"> Source Files in </w:t>
-                        </w:r>
-                        <w:r>
-                          <w:t xml:space="preserve">the FAST </w:t>
-                        </w:r>
-                        <w:r>
-                          <w:t>v8.</w:t>
-                        </w:r>
-                        <w:r>
-                          <w:t>10</w:t>
-                        </w:r>
-                        <w:r>
-                          <w:t xml:space="preserve">.00 </w:t>
-                        </w:r>
-                        <w:r>
-                          <w:t>Visual Studio Project</w:t>
+                          <w:t xml:space="preserve"> Source Files in the FAST v8.10.00 Visual Studio Project</w:t>
                         </w:r>
                       </w:p>
                     </w:txbxContent>
@@ -374,12 +351,12 @@
       <w:r>
         <w:t>1</w:t>
       </w:r>
-      <w:del w:id="10" w:author="Bonnie Jonkman" w:date="2015-08-21T11:12:00Z">
+      <w:del w:id="12" w:author="Bonnie Jonkman" w:date="2015-08-21T11:12:00Z">
         <w:r>
           <w:delText>0</w:delText>
         </w:r>
       </w:del>
-      <w:ins w:id="11" w:author="Bonnie Jonkman" w:date="2015-08-21T11:12:00Z">
+      <w:ins w:id="13" w:author="Bonnie Jonkman" w:date="2015-08-21T11:12:00Z">
         <w:r>
           <w:t>2</w:t>
         </w:r>
@@ -412,12 +389,12 @@
       <w:r>
         <w:t>1</w:t>
       </w:r>
-      <w:ins w:id="12" w:author="Bonnie Jonkman" w:date="2015-08-21T11:12:00Z">
+      <w:ins w:id="14" w:author="Bonnie Jonkman" w:date="2015-08-21T11:12:00Z">
         <w:r>
           <w:t>2</w:t>
         </w:r>
       </w:ins>
-      <w:del w:id="13" w:author="Bonnie Jonkman" w:date="2015-08-21T11:12:00Z">
+      <w:del w:id="15" w:author="Bonnie Jonkman" w:date="2015-08-21T11:12:00Z">
         <w:r>
           <w:delText>0</w:delText>
         </w:r>
@@ -429,7 +406,36 @@
         <w:t>a</w:t>
       </w:r>
       <w:r>
-        <w:t xml:space="preserve">-bjj were created for Windows® systems. However, they can be adapted for use on non-Windows® systems. Please see </w:t>
+        <w:t xml:space="preserve">-bjj were created </w:t>
+      </w:r>
+      <w:ins w:id="16" w:author="Bonnie Jonkman" w:date="2015-09-10T10:03:00Z">
+        <w:r>
+          <w:t>primarily</w:t>
+        </w:r>
+      </w:ins>
+      <w:ins w:id="17" w:author="Bonnie Jonkman" w:date="2015-09-10T10:02:00Z">
+        <w:r>
+          <w:t xml:space="preserve"> </w:t>
+        </w:r>
+      </w:ins>
+      <w:r>
+        <w:t xml:space="preserve">for Windows® systems. However, they can be </w:t>
+      </w:r>
+      <w:del w:id="18" w:author="Bonnie Jonkman" w:date="2015-09-10T13:16:00Z">
+        <w:r>
+          <w:delText xml:space="preserve">adapted for </w:delText>
+        </w:r>
+      </w:del>
+      <w:r>
+        <w:t>use</w:t>
+      </w:r>
+      <w:ins w:id="19" w:author="Bonnie Jonkman" w:date="2015-09-10T13:16:00Z">
+        <w:r>
+          <w:t>d</w:t>
+        </w:r>
+      </w:ins>
+      <w:r>
+        <w:t xml:space="preserve"> on non-Windows® systems. Please see </w:t>
       </w:r>
       <w:r>
         <w:t>“</w:t>
@@ -455,8 +461,18 @@
         <w:fldChar w:fldCharType="separate"/>
       </w:r>
       <w:r>
-        <w:t>Compiling on Linux or Mac</w:t>
-      </w:r>
+        <w:t xml:space="preserve">Compiling and Running on Linux or </w:t>
+      </w:r>
+      <w:proofErr w:type="gramStart"/>
+      <w:r>
+        <w:t xml:space="preserve">Mac </w:t>
+      </w:r>
+      <w:proofErr w:type="gramEnd"/>
+      <w:del w:id="20" w:author="Bonnie Jonkman" w:date="2015-09-10T10:10:00Z">
+        <w:r>
+          <w:delText>Compiling on Linux or Mac</w:delText>
+        </w:r>
+      </w:del>
       <w:r>
         <w:rPr>
           <w:highlight w:val="yellow"/>
@@ -481,7 +497,12 @@
         <w:t xml:space="preserve">We </w:t>
       </w:r>
       <w:r>
-        <w:t>have developed these instructions with the following two compilers</w:t>
+        <w:t>have developed these instructions with t</w:t>
+      </w:r>
+      <w:bookmarkStart w:id="21" w:name="_GoBack"/>
+      <w:bookmarkEnd w:id="21"/>
+      <w:r>
+        <w:t>he following two compilers</w:t>
       </w:r>
       <w:r>
         <w:t>:</w:t>
@@ -512,17 +533,17 @@
       <w:r>
         <w:t>Composer XE 201</w:t>
       </w:r>
-      <w:del w:id="14" w:author="Bonnie Jonkman" w:date="2015-08-21T11:13:00Z">
+      <w:del w:id="22" w:author="Bonnie Jonkman" w:date="2015-08-21T11:13:00Z">
         <w:r>
           <w:delText>1</w:delText>
         </w:r>
       </w:del>
-      <w:ins w:id="15" w:author="Bonnie Jonkman" w:date="2015-08-21T11:13:00Z">
+      <w:ins w:id="23" w:author="Bonnie Jonkman" w:date="2015-08-21T11:13:00Z">
         <w:r>
           <w:t>3</w:t>
         </w:r>
       </w:ins>
-      <w:ins w:id="16" w:author="Bonnie Jonkman" w:date="2015-08-21T11:29:00Z">
+      <w:ins w:id="24" w:author="Bonnie Jonkman" w:date="2015-08-21T11:29:00Z">
         <w:r>
           <w:t xml:space="preserve"> SP1</w:t>
         </w:r>
@@ -530,12 +551,12 @@
       <w:r>
         <w:t xml:space="preserve">, version </w:t>
       </w:r>
-      <w:ins w:id="17" w:author="Bonnie Jonkman" w:date="2015-08-21T11:13:00Z">
+      <w:ins w:id="25" w:author="Bonnie Jonkman" w:date="2015-08-21T11:13:00Z">
         <w:r>
           <w:t>14.0.5.239</w:t>
         </w:r>
       </w:ins>
-      <w:del w:id="18" w:author="Bonnie Jonkman" w:date="2015-08-21T11:13:00Z">
+      <w:del w:id="26" w:author="Bonnie Jonkman" w:date="2015-08-21T11:13:00Z">
         <w:r>
           <w:delText>12.1.3.300</w:delText>
         </w:r>
@@ -544,12 +565,12 @@
         <w:br/>
         <w:t>Intel Math Kernel Library (MKL) 1</w:t>
       </w:r>
-      <w:del w:id="19" w:author="Bonnie Jonkman" w:date="2015-08-21T11:32:00Z">
+      <w:del w:id="27" w:author="Bonnie Jonkman" w:date="2015-08-21T11:32:00Z">
         <w:r>
           <w:delText>0</w:delText>
         </w:r>
       </w:del>
-      <w:ins w:id="20" w:author="Bonnie Jonkman" w:date="2015-08-21T11:32:00Z">
+      <w:ins w:id="28" w:author="Bonnie Jonkman" w:date="2015-08-21T11:32:00Z">
         <w:r>
           <w:t>1</w:t>
         </w:r>
@@ -557,12 +578,12 @@
       <w:r>
         <w:t>.</w:t>
       </w:r>
-      <w:del w:id="21" w:author="Bonnie Jonkman" w:date="2015-08-21T11:32:00Z">
+      <w:del w:id="29" w:author="Bonnie Jonkman" w:date="2015-08-21T11:32:00Z">
         <w:r>
           <w:delText>3</w:delText>
         </w:r>
       </w:del>
-      <w:ins w:id="22" w:author="Bonnie Jonkman" w:date="2015-08-21T11:32:00Z">
+      <w:ins w:id="30" w:author="Bonnie Jonkman" w:date="2015-08-21T11:32:00Z">
         <w:r>
           <w:t>1</w:t>
         </w:r>
@@ -570,12 +591,12 @@
       <w:r>
         <w:t xml:space="preserve"> Update </w:t>
       </w:r>
-      <w:ins w:id="23" w:author="Bonnie Jonkman" w:date="2015-08-21T11:32:00Z">
+      <w:ins w:id="31" w:author="Bonnie Jonkman" w:date="2015-08-21T11:32:00Z">
         <w:r>
           <w:t>4</w:t>
         </w:r>
       </w:ins>
-      <w:del w:id="24" w:author="Bonnie Jonkman" w:date="2015-08-21T11:32:00Z">
+      <w:del w:id="32" w:author="Bonnie Jonkman" w:date="2015-08-21T11:32:00Z">
         <w:r>
           <w:delText>9</w:delText>
         </w:r>
@@ -584,7 +605,7 @@
         <w:br/>
         <w:t xml:space="preserve">Microsoft Visual Studio </w:t>
       </w:r>
-      <w:ins w:id="25" w:author="Bonnie Jonkman" w:date="2015-08-21T11:14:00Z">
+      <w:ins w:id="33" w:author="Bonnie Jonkman" w:date="2015-08-21T11:14:00Z">
         <w:r>
           <w:t xml:space="preserve">Community </w:t>
         </w:r>
@@ -592,22 +613,22 @@
       <w:r>
         <w:t>201</w:t>
       </w:r>
-      <w:del w:id="26" w:author="Bonnie Jonkman" w:date="2015-08-21T11:14:00Z">
+      <w:del w:id="34" w:author="Bonnie Jonkman" w:date="2015-08-21T11:14:00Z">
         <w:r>
           <w:delText>0</w:delText>
         </w:r>
       </w:del>
-      <w:ins w:id="27" w:author="Bonnie Jonkman" w:date="2015-08-21T11:14:00Z">
+      <w:ins w:id="35" w:author="Bonnie Jonkman" w:date="2015-08-21T11:14:00Z">
         <w:r>
           <w:t>3</w:t>
         </w:r>
       </w:ins>
-      <w:del w:id="28" w:author="Bonnie Jonkman" w:date="2015-08-21T11:14:00Z">
+      <w:del w:id="36" w:author="Bonnie Jonkman" w:date="2015-08-21T11:14:00Z">
         <w:r>
           <w:delText xml:space="preserve"> Shell</w:delText>
         </w:r>
       </w:del>
-      <w:ins w:id="29" w:author="Bonnie Jonkman" w:date="2015-08-21T11:15:00Z">
+      <w:ins w:id="37" w:author="Bonnie Jonkman" w:date="2015-08-21T11:15:00Z">
         <w:r>
           <w:t>, Version 12.0.31101.00 Update 4</w:t>
         </w:r>
@@ -742,7 +763,7 @@
       <w:r>
         <w:t xml:space="preserve">. This will run the FAST Registry </w:t>
       </w:r>
-      <w:ins w:id="30" w:author="Bonnie Jonkman" w:date="2015-08-21T11:36:00Z">
+      <w:ins w:id="38" w:author="Bonnie Jonkman" w:date="2015-08-21T11:36:00Z">
         <w:r>
           <w:t xml:space="preserve">(when necessary) </w:t>
         </w:r>
@@ -774,7 +795,7 @@
       <w:r>
         <w:t xml:space="preserve"> (Note that if you are using </w:t>
       </w:r>
-      <w:ins w:id="31" w:author="Bonnie Jonkman" w:date="2015-08-21T11:36:00Z">
+      <w:ins w:id="39" w:author="Bonnie Jonkman" w:date="2015-08-21T11:36:00Z">
         <w:r>
           <w:t xml:space="preserve">Intel Visual </w:t>
         </w:r>
@@ -787,7 +808,7 @@
           <w:t xml:space="preserve"> 2015</w:t>
         </w:r>
       </w:ins>
-      <w:del w:id="32" w:author="Bonnie Jonkman" w:date="2015-08-21T11:36:00Z">
+      <w:del w:id="40" w:author="Bonnie Jonkman" w:date="2015-08-21T11:36:00Z">
         <w:r>
           <w:delText>Visual Studio 2013</w:delText>
         </w:r>
@@ -803,7 +824,7 @@
       <w:r>
         <w:t xml:space="preserve"> folder. This is a result of differences in formats between </w:t>
       </w:r>
-      <w:ins w:id="33" w:author="Bonnie Jonkman" w:date="2015-08-21T11:37:00Z">
+      <w:ins w:id="41" w:author="Bonnie Jonkman" w:date="2015-08-21T11:37:00Z">
         <w:r>
           <w:t xml:space="preserve">versions of Intel </w:t>
         </w:r>
@@ -811,22 +832,22 @@
       <w:r>
         <w:t xml:space="preserve">Visual </w:t>
       </w:r>
-      <w:del w:id="34" w:author="Bonnie Jonkman" w:date="2015-08-21T11:36:00Z">
+      <w:del w:id="42" w:author="Bonnie Jonkman" w:date="2015-08-21T11:36:00Z">
         <w:r>
           <w:delText xml:space="preserve">Studio </w:delText>
         </w:r>
       </w:del>
-      <w:ins w:id="35" w:author="Bonnie Jonkman" w:date="2015-08-21T11:36:00Z">
+      <w:ins w:id="43" w:author="Bonnie Jonkman" w:date="2015-08-21T11:36:00Z">
         <w:r>
           <w:t>Fortran integrations</w:t>
         </w:r>
       </w:ins>
-      <w:ins w:id="36" w:author="Bonnie Jonkman" w:date="2015-08-21T11:37:00Z">
+      <w:ins w:id="44" w:author="Bonnie Jonkman" w:date="2015-08-21T11:37:00Z">
         <w:r>
           <w:t xml:space="preserve"> with Visual Studio</w:t>
         </w:r>
       </w:ins>
-      <w:del w:id="37" w:author="Bonnie Jonkman" w:date="2015-08-21T11:37:00Z">
+      <w:del w:id="45" w:author="Bonnie Jonkman" w:date="2015-08-21T11:37:00Z">
         <w:r>
           <w:delText>2010 and 2013</w:delText>
         </w:r>
@@ -859,7 +880,20 @@
     </w:p>
     <w:p>
       <w:r>
-        <w:t xml:space="preserve">Note that this solution requires that you have the Intel® Math Kernel Library (MKL) to access LAPACK routines. MKL comes with newer versions of Intel® Visual </w:t>
+        <w:t xml:space="preserve">Note that this </w:t>
+      </w:r>
+      <w:del w:id="46" w:author="Bonnie Jonkman" w:date="2015-09-10T10:03:00Z">
+        <w:r>
+          <w:delText xml:space="preserve">solution </w:delText>
+        </w:r>
+      </w:del>
+      <w:ins w:id="47" w:author="Bonnie Jonkman" w:date="2015-09-10T10:03:00Z">
+        <w:r>
+          <w:t xml:space="preserve">project </w:t>
+        </w:r>
+      </w:ins>
+      <w:r>
+        <w:t xml:space="preserve">requires that you have the Intel® Math Kernel Library (MKL) to access LAPACK routines. MKL comes with newer versions of Intel® Visual </w:t>
       </w:r>
       <w:proofErr w:type="gramStart"/>
       <w:r>
@@ -867,16 +901,60 @@
       </w:r>
       <w:proofErr w:type="gramEnd"/>
       <w:r>
-        <w:t xml:space="preserve"> (IVF), however some old versions of IVF required a separate license for MKL. If you have the Intel compiler without access to MKL, see the instructions at this web site: </w:t>
-      </w:r>
-      <w:hyperlink r:id="rId11" w:history="1">
-        <w:r>
-          <w:rPr>
-            <w:rStyle w:val="Hyperlink"/>
-          </w:rPr>
-          <w:t>http://icl.cs.utk.edu/lapack-for-windows/lapack/</w:t>
-        </w:r>
-      </w:hyperlink>
+        <w:t xml:space="preserve"> (IVF), however some old versions of IVF required a separate license for MKL. If you have the Intel compiler without access to MKL, see the </w:t>
+      </w:r>
+      <w:ins w:id="48" w:author="Bonnie Jonkman" w:date="2015-09-10T10:04:00Z">
+        <w:r>
+          <w:t>“</w:t>
+        </w:r>
+        <w:r>
+          <w:fldChar w:fldCharType="begin"/>
+        </w:r>
+        <w:r>
+          <w:instrText xml:space="preserve"> REF _Ref429642812 \h </w:instrText>
+        </w:r>
+      </w:ins>
+      <w:r>
+        <w:fldChar w:fldCharType="separate"/>
+      </w:r>
+      <w:ins w:id="49" w:author="Bonnie Jonkman" w:date="2015-09-10T10:10:00Z">
+        <w:r>
+          <w:t>LAPACK Libraries</w:t>
+        </w:r>
+      </w:ins>
+      <w:ins w:id="50" w:author="Bonnie Jonkman" w:date="2015-09-10T10:04:00Z">
+        <w:r>
+          <w:fldChar w:fldCharType="end"/>
+        </w:r>
+        <w:r>
+          <w:t xml:space="preserve">” section of this document, and see </w:t>
+        </w:r>
+      </w:ins>
+      <w:r>
+        <w:t xml:space="preserve">instructions at this web site: </w:t>
+      </w:r>
+      <w:r>
+        <w:fldChar w:fldCharType="begin"/>
+      </w:r>
+      <w:r>
+        <w:instrText xml:space="preserve"> HYPERLINK "http://icl.cs.utk.edu/lapack-for-windows/lapack/" </w:instrText>
+      </w:r>
+      <w:ins w:id="51" w:author="Bonnie Jonkman" w:date="2015-09-10T10:10:00Z"/>
+      <w:r>
+        <w:fldChar w:fldCharType="separate"/>
+      </w:r>
+      <w:r>
+        <w:rPr>
+          <w:rStyle w:val="Hyperlink"/>
+        </w:rPr>
+        <w:t>http://icl.cs.utk.edu/lapack-for-windows/lapack/</w:t>
+      </w:r>
+      <w:r>
+        <w:rPr>
+          <w:rStyle w:val="Hyperlink"/>
+        </w:rPr>
+        <w:fldChar w:fldCharType="end"/>
+      </w:r>
       <w:r>
         <w:t xml:space="preserve"> for help in installing LAPACK and BLAS libraries for Release and Debug modes.</w:t>
       </w:r>
@@ -946,8 +1024,8 @@
       <w:pPr>
         <w:pStyle w:val="Heading2"/>
       </w:pPr>
-      <w:bookmarkStart w:id="38" w:name="_Toc325359538"/>
-      <w:bookmarkStart w:id="39" w:name="_Toc352065322"/>
+      <w:bookmarkStart w:id="52" w:name="_Toc325359538"/>
+      <w:bookmarkStart w:id="53" w:name="_Toc352065322"/>
       <w:r>
         <w:t xml:space="preserve">Setting Compiler </w:t>
       </w:r>
@@ -957,8 +1035,8 @@
       <w:r>
         <w:t>Variables</w:t>
       </w:r>
-      <w:bookmarkEnd w:id="38"/>
-      <w:bookmarkEnd w:id="39"/>
+      <w:bookmarkEnd w:id="52"/>
+      <w:bookmarkEnd w:id="53"/>
     </w:p>
     <w:p>
       <w:r>
@@ -1048,7 +1126,7 @@
         <mc:AlternateContent>
           <mc:Choice Requires="wps">
             <w:drawing>
-              <wp:inline distT="0" distB="0" distL="0" distR="0" wp14:anchorId="4A5F0390" wp14:editId="3A188201">
+              <wp:inline distT="0" distB="0" distL="0" distR="0" wp14:anchorId="232920C4" wp14:editId="7BDAC08A">
                 <wp:extent cx="5943600" cy="1350010"/>
                 <wp:effectExtent l="9525" t="5080" r="9525" b="6985"/>
                 <wp:docPr id="8" name="Text Box 8"/>
@@ -1294,7 +1372,7 @@
                               </w:rPr>
                               <w:t>"</w:t>
                             </w:r>
-                            <w:ins w:id="40" w:author="Bonnie Jonkman" w:date="2015-08-21T11:42:00Z">
+                            <w:ins w:id="54" w:author="Bonnie Jonkman" w:date="2015-08-21T11:42:00Z">
                               <w:r>
                                 <w:rPr>
                                   <w:rFonts w:ascii="Courier New" w:hAnsi="Courier New" w:cs="Courier New"/>
@@ -1306,7 +1384,7 @@
                                 <w:t>C:\Program Files (x86)\Intel\Composer XE 2013 SP1\bin\ipsxe-comp-vars.bat</w:t>
                               </w:r>
                             </w:ins>
-                            <w:del w:id="41" w:author="Bonnie Jonkman" w:date="2015-08-21T11:38:00Z">
+                            <w:del w:id="55" w:author="Bonnie Jonkman" w:date="2015-08-21T11:38:00Z">
                               <w:r>
                                 <w:rPr>
                                   <w:rFonts w:ascii="Courier New" w:hAnsi="Courier New" w:cs="Courier New"/>
@@ -1328,7 +1406,7 @@
                               </w:rPr>
                               <w:t>" ia32 vs201</w:t>
                             </w:r>
-                            <w:del w:id="42" w:author="Bonnie Jonkman" w:date="2015-08-21T11:38:00Z">
+                            <w:del w:id="56" w:author="Bonnie Jonkman" w:date="2015-08-21T11:38:00Z">
                               <w:r>
                                 <w:rPr>
                                   <w:rFonts w:ascii="Courier New" w:hAnsi="Courier New" w:cs="Courier New"/>
@@ -1340,7 +1418,7 @@
                                 <w:delText>0</w:delText>
                               </w:r>
                             </w:del>
-                            <w:ins w:id="43" w:author="Bonnie Jonkman" w:date="2015-08-21T11:38:00Z">
+                            <w:ins w:id="57" w:author="Bonnie Jonkman" w:date="2015-08-21T11:38:00Z">
                               <w:r>
                                 <w:rPr>
                                   <w:rFonts w:ascii="Courier New" w:hAnsi="Courier New" w:cs="Courier New"/>
@@ -6926,7 +7004,7 @@
                         </w:rPr>
                         <w:t>"</w:t>
                       </w:r>
-                      <w:ins w:id="44" w:author="Bonnie Jonkman" w:date="2015-08-21T11:42:00Z">
+                      <w:ins w:id="58" w:author="Bonnie Jonkman" w:date="2015-08-21T11:42:00Z">
                         <w:r>
                           <w:rPr>
                             <w:rFonts w:ascii="Courier New" w:hAnsi="Courier New" w:cs="Courier New"/>
@@ -6938,7 +7016,7 @@
                           <w:t>C:\Program Files (x86)\Intel\Composer XE 2013 SP1\bin\ipsxe-comp-vars.bat</w:t>
                         </w:r>
                       </w:ins>
-                      <w:del w:id="45" w:author="Bonnie Jonkman" w:date="2015-08-21T11:38:00Z">
+                      <w:del w:id="59" w:author="Bonnie Jonkman" w:date="2015-08-21T11:38:00Z">
                         <w:r>
                           <w:rPr>
                             <w:rFonts w:ascii="Courier New" w:hAnsi="Courier New" w:cs="Courier New"/>
@@ -6960,7 +7038,7 @@
                         </w:rPr>
                         <w:t>" ia32 vs201</w:t>
                       </w:r>
-                      <w:del w:id="46" w:author="Bonnie Jonkman" w:date="2015-08-21T11:38:00Z">
+                      <w:del w:id="60" w:author="Bonnie Jonkman" w:date="2015-08-21T11:38:00Z">
                         <w:r>
                           <w:rPr>
                             <w:rFonts w:ascii="Courier New" w:hAnsi="Courier New" w:cs="Courier New"/>
@@ -6972,7 +7050,7 @@
                           <w:delText>0</w:delText>
                         </w:r>
                       </w:del>
-                      <w:ins w:id="47" w:author="Bonnie Jonkman" w:date="2015-08-21T11:38:00Z">
+                      <w:ins w:id="61" w:author="Bonnie Jonkman" w:date="2015-08-21T11:38:00Z">
                         <w:r>
                           <w:rPr>
                             <w:rFonts w:ascii="Courier New" w:hAnsi="Courier New" w:cs="Courier New"/>
@@ -12345,7 +12423,7 @@
         <w:pStyle w:val="Caption"/>
         <w:jc w:val="center"/>
       </w:pPr>
-      <w:bookmarkStart w:id="48" w:name="_Ref391902735"/>
+      <w:bookmarkStart w:id="62" w:name="_Ref391902735"/>
       <w:proofErr w:type="gramStart"/>
       <w:r>
         <w:t xml:space="preserve">Figure </w:t>
@@ -12371,7 +12449,7 @@
         </w:rPr>
         <w:fldChar w:fldCharType="end"/>
       </w:r>
-      <w:bookmarkEnd w:id="48"/>
+      <w:bookmarkEnd w:id="62"/>
       <w:r>
         <w:t>.</w:t>
       </w:r>
@@ -12580,7 +12658,7 @@
       <w:pPr>
         <w:pStyle w:val="NRELScreenOutput"/>
       </w:pPr>
-      <w:ins w:id="49" w:author="Bonnie Jonkman" w:date="2015-08-21T11:42:00Z">
+      <w:ins w:id="63" w:author="Bonnie Jonkman" w:date="2015-08-21T11:42:00Z">
         <w:r>
           <w:t>C:\Windows\SysWOW64\cmd.exe /E</w:t>
         </w:r>
@@ -12596,7 +12674,7 @@
           <w:t xml:space="preserve"> </w:t>
         </w:r>
       </w:ins>
-      <w:del w:id="50" w:author="Bonnie Jonkman" w:date="2015-08-21T11:39:00Z">
+      <w:del w:id="64" w:author="Bonnie Jonkman" w:date="2015-08-21T11:39:00Z">
         <w:r>
           <w:delText>C:\Windows\SysWOW64\cmd.exe /E:ON /V:ON /K ""C:\Program Files (x86)\Intel\Composer XE 2011 SP1\bin\ipsxe-comp-vars.bat" ia32 vs2010"</w:delText>
         </w:r>
@@ -12614,7 +12692,7 @@
           <w:sz w:val="16"/>
         </w:rPr>
       </w:pPr>
-      <w:ins w:id="51" w:author="Bonnie Jonkman" w:date="2015-08-21T11:43:00Z">
+      <w:ins w:id="65" w:author="Bonnie Jonkman" w:date="2015-08-21T11:43:00Z">
         <w:r>
           <w:rPr>
             <w:sz w:val="16"/>
@@ -12622,7 +12700,7 @@
           <w:t>"C:\Program Files (x86)\Intel\Composer XE 2013 SP1\bin\ipsxe-comp-vars.bat" ia32 vs2013</w:t>
         </w:r>
       </w:ins>
-      <w:del w:id="52" w:author="Bonnie Jonkman" w:date="2015-08-21T11:43:00Z">
+      <w:del w:id="66" w:author="Bonnie Jonkman" w:date="2015-08-21T11:43:00Z">
         <w:r>
           <w:rPr>
             <w:sz w:val="16"/>
@@ -12674,7 +12752,7 @@
         <mc:AlternateContent>
           <mc:Choice Requires="wps">
             <w:drawing>
-              <wp:inline distT="0" distB="0" distL="0" distR="0" wp14:anchorId="04482FBC" wp14:editId="605BE715">
+              <wp:inline distT="0" distB="0" distL="0" distR="0" wp14:anchorId="121956F6" wp14:editId="7129D356">
                 <wp:extent cx="2862072" cy="3886200"/>
                 <wp:effectExtent l="0" t="0" r="0" b="0"/>
                 <wp:docPr id="6" name="Text Box 6"/>
@@ -12721,13 +12799,13 @@
                               <w:keepNext/>
                               <w:jc w:val="center"/>
                             </w:pPr>
-                            <w:ins w:id="53" w:author="Bonnie Jonkman" w:date="2015-08-21T11:45:00Z">
+                            <w:ins w:id="67" w:author="Bonnie Jonkman" w:date="2015-08-21T11:45:00Z">
                               <w:r>
                                 <w:rPr>
                                   <w:noProof/>
                                 </w:rPr>
                                 <w:drawing>
-                                  <wp:inline distT="0" distB="0" distL="0" distR="0" wp14:anchorId="411A461E" wp14:editId="3F14A682">
+                                  <wp:inline distT="0" distB="0" distL="0" distR="0" wp14:anchorId="6F102009" wp14:editId="58A9EF48">
                                     <wp:extent cx="2431472" cy="3197077"/>
                                     <wp:effectExtent l="0" t="0" r="6985" b="3810"/>
                                     <wp:docPr id="12" name="Picture 12"/>
@@ -12742,7 +12820,7 @@
                                             <pic:cNvPicPr/>
                                           </pic:nvPicPr>
                                           <pic:blipFill rotWithShape="1">
-                                            <a:blip r:embed="rId12"/>
+                                            <a:blip r:embed="rId11"/>
                                             <a:srcRect r="16627"/>
                                             <a:stretch/>
                                           </pic:blipFill>
@@ -12776,7 +12854,7 @@
                               <w:pStyle w:val="Caption"/>
                               <w:jc w:val="center"/>
                             </w:pPr>
-                            <w:bookmarkStart w:id="54" w:name="_Ref391902883"/>
+                            <w:bookmarkStart w:id="68" w:name="_Ref391902883"/>
                             <w:proofErr w:type="gramStart"/>
                             <w:r>
                               <w:t xml:space="preserve">Figure </w:t>
@@ -12802,7 +12880,7 @@
                               </w:rPr>
                               <w:fldChar w:fldCharType="end"/>
                             </w:r>
-                            <w:bookmarkEnd w:id="54"/>
+                            <w:bookmarkEnd w:id="68"/>
                             <w:r>
                               <w:t>.</w:t>
                             </w:r>
@@ -12840,13 +12918,13 @@
                         <w:keepNext/>
                         <w:jc w:val="center"/>
                       </w:pPr>
-                      <w:ins w:id="55" w:author="Bonnie Jonkman" w:date="2015-08-21T11:45:00Z">
+                      <w:ins w:id="69" w:author="Bonnie Jonkman" w:date="2015-08-21T11:45:00Z">
                         <w:r>
                           <w:rPr>
                             <w:noProof/>
                           </w:rPr>
                           <w:drawing>
-                            <wp:inline distT="0" distB="0" distL="0" distR="0" wp14:anchorId="411A461E" wp14:editId="3F14A682">
+                            <wp:inline distT="0" distB="0" distL="0" distR="0" wp14:anchorId="6F102009" wp14:editId="58A9EF48">
                               <wp:extent cx="2431472" cy="3197077"/>
                               <wp:effectExtent l="0" t="0" r="6985" b="3810"/>
                               <wp:docPr id="12" name="Picture 12"/>
@@ -12861,7 +12939,7 @@
                                       <pic:cNvPicPr/>
                                     </pic:nvPicPr>
                                     <pic:blipFill rotWithShape="1">
-                                      <a:blip r:embed="rId12"/>
+                                      <a:blip r:embed="rId11"/>
                                       <a:srcRect r="16627"/>
                                       <a:stretch/>
                                     </pic:blipFill>
@@ -12895,7 +12973,7 @@
                         <w:pStyle w:val="Caption"/>
                         <w:jc w:val="center"/>
                       </w:pPr>
-                      <w:bookmarkStart w:id="56" w:name="_Ref391902883"/>
+                      <w:bookmarkStart w:id="70" w:name="_Ref391902883"/>
                       <w:proofErr w:type="gramStart"/>
                       <w:r>
                         <w:t xml:space="preserve">Figure </w:t>
@@ -12921,7 +12999,7 @@
                         </w:rPr>
                         <w:fldChar w:fldCharType="end"/>
                       </w:r>
-                      <w:bookmarkEnd w:id="56"/>
+                      <w:bookmarkEnd w:id="70"/>
                       <w:r>
                         <w:t>.</w:t>
                       </w:r>
@@ -12953,7 +13031,7 @@
         <mc:AlternateContent>
           <mc:Choice Requires="wps">
             <w:drawing>
-              <wp:inline distT="0" distB="0" distL="0" distR="0" wp14:anchorId="40BCFBC7" wp14:editId="2D13D165">
+              <wp:inline distT="0" distB="0" distL="0" distR="0" wp14:anchorId="6C9D7E61" wp14:editId="71063E0E">
                 <wp:extent cx="2880360" cy="3886200"/>
                 <wp:effectExtent l="0" t="0" r="0" b="0"/>
                 <wp:docPr id="5" name="Text Box 5"/>
@@ -13000,13 +13078,13 @@
                               <w:keepNext/>
                               <w:jc w:val="center"/>
                             </w:pPr>
-                            <w:ins w:id="57" w:author="Bonnie Jonkman" w:date="2015-08-21T11:42:00Z">
+                            <w:ins w:id="71" w:author="Bonnie Jonkman" w:date="2015-08-21T11:42:00Z">
                               <w:r>
                                 <w:rPr>
                                   <w:noProof/>
                                 </w:rPr>
                                 <w:drawing>
-                                  <wp:inline distT="0" distB="0" distL="0" distR="0" wp14:anchorId="3095F456" wp14:editId="2B52A012">
+                                  <wp:inline distT="0" distB="0" distL="0" distR="0" wp14:anchorId="27F28F81" wp14:editId="1F78121F">
                                     <wp:extent cx="2505456" cy="3200400"/>
                                     <wp:effectExtent l="0" t="0" r="9525" b="0"/>
                                     <wp:docPr id="3" name="Picture 3"/>
@@ -13021,7 +13099,7 @@
                                             <pic:cNvPicPr/>
                                           </pic:nvPicPr>
                                           <pic:blipFill>
-                                            <a:blip r:embed="rId13"/>
+                                            <a:blip r:embed="rId12"/>
                                             <a:stretch>
                                               <a:fillRect/>
                                             </a:stretch>
@@ -13054,7 +13132,7 @@
                               <w:pStyle w:val="Caption"/>
                               <w:jc w:val="center"/>
                             </w:pPr>
-                            <w:bookmarkStart w:id="58" w:name="_Ref391902893"/>
+                            <w:bookmarkStart w:id="72" w:name="_Ref391902893"/>
                             <w:proofErr w:type="gramStart"/>
                             <w:r>
                               <w:t xml:space="preserve">Figure </w:t>
@@ -13080,7 +13158,7 @@
                               </w:rPr>
                               <w:fldChar w:fldCharType="end"/>
                             </w:r>
-                            <w:bookmarkEnd w:id="58"/>
+                            <w:bookmarkEnd w:id="72"/>
                             <w:r>
                               <w:t>.</w:t>
                             </w:r>
@@ -13113,13 +13191,13 @@
                         <w:keepNext/>
                         <w:jc w:val="center"/>
                       </w:pPr>
-                      <w:ins w:id="59" w:author="Bonnie Jonkman" w:date="2015-08-21T11:42:00Z">
+                      <w:ins w:id="73" w:author="Bonnie Jonkman" w:date="2015-08-21T11:42:00Z">
                         <w:r>
                           <w:rPr>
                             <w:noProof/>
                           </w:rPr>
                           <w:drawing>
-                            <wp:inline distT="0" distB="0" distL="0" distR="0" wp14:anchorId="3095F456" wp14:editId="2B52A012">
+                            <wp:inline distT="0" distB="0" distL="0" distR="0" wp14:anchorId="27F28F81" wp14:editId="1F78121F">
                               <wp:extent cx="2505456" cy="3200400"/>
                               <wp:effectExtent l="0" t="0" r="9525" b="0"/>
                               <wp:docPr id="3" name="Picture 3"/>
@@ -13134,7 +13212,7 @@
                                       <pic:cNvPicPr/>
                                     </pic:nvPicPr>
                                     <pic:blipFill>
-                                      <a:blip r:embed="rId13"/>
+                                      <a:blip r:embed="rId12"/>
                                       <a:stretch>
                                         <a:fillRect/>
                                       </a:stretch>
@@ -13167,7 +13245,7 @@
                         <w:pStyle w:val="Caption"/>
                         <w:jc w:val="center"/>
                       </w:pPr>
-                      <w:bookmarkStart w:id="60" w:name="_Ref391902893"/>
+                      <w:bookmarkStart w:id="74" w:name="_Ref391902893"/>
                       <w:proofErr w:type="gramStart"/>
                       <w:r>
                         <w:t xml:space="preserve">Figure </w:t>
@@ -13193,7 +13271,7 @@
                         </w:rPr>
                         <w:fldChar w:fldCharType="end"/>
                       </w:r>
-                      <w:bookmarkEnd w:id="60"/>
+                      <w:bookmarkEnd w:id="74"/>
                       <w:r>
                         <w:t>.</w:t>
                       </w:r>
@@ -13300,14 +13378,14 @@
       <w:pPr>
         <w:keepNext/>
       </w:pPr>
-      <w:ins w:id="61" w:author="Bonnie Jonkman" w:date="2015-08-21T12:24:00Z">
+      <w:ins w:id="75" w:author="Bonnie Jonkman" w:date="2015-08-21T12:24:00Z">
         <w:r>
           <w:rPr>
             <w:noProof/>
           </w:rPr>
           <w:lastRenderedPageBreak/>
           <w:drawing>
-            <wp:inline distT="0" distB="0" distL="0" distR="0" wp14:anchorId="58346FA6" wp14:editId="5BC2DC1E">
+            <wp:inline distT="0" distB="0" distL="0" distR="0" wp14:anchorId="178791CE" wp14:editId="46F142E8">
               <wp:extent cx="5943600" cy="4801870"/>
               <wp:effectExtent l="0" t="0" r="0" b="0"/>
               <wp:docPr id="14" name="Picture 14"/>
@@ -13322,7 +13400,7 @@
                       <pic:cNvPicPr/>
                     </pic:nvPicPr>
                     <pic:blipFill>
-                      <a:blip r:embed="rId14"/>
+                      <a:blip r:embed="rId13"/>
                       <a:stretch>
                         <a:fillRect/>
                       </a:stretch>
@@ -13349,8 +13427,8 @@
         <w:pStyle w:val="Caption"/>
         <w:jc w:val="center"/>
       </w:pPr>
-      <w:bookmarkStart w:id="62" w:name="_Ref391980401"/>
-      <w:bookmarkStart w:id="63" w:name="_Ref391980323"/>
+      <w:bookmarkStart w:id="76" w:name="_Ref391980401"/>
+      <w:bookmarkStart w:id="77" w:name="_Ref391980323"/>
       <w:proofErr w:type="gramStart"/>
       <w:r>
         <w:t xml:space="preserve">Figure </w:t>
@@ -13376,7 +13454,7 @@
         </w:rPr>
         <w:fldChar w:fldCharType="end"/>
       </w:r>
-      <w:bookmarkEnd w:id="62"/>
+      <w:bookmarkEnd w:id="76"/>
       <w:r>
         <w:t>.</w:t>
       </w:r>
@@ -13384,7 +13462,7 @@
       <w:r>
         <w:t xml:space="preserve"> Screen output from Compile_FAST.bat</w:t>
       </w:r>
-      <w:bookmarkEnd w:id="63"/>
+      <w:bookmarkEnd w:id="77"/>
       <w:r>
         <w:t>. (Note that the title of the command window indicates that the batch script to set the compiler and linker paths was successfully run)</w:t>
       </w:r>
@@ -13442,30 +13520,32 @@
       <w:r>
         <w:t xml:space="preserve">) for Windows will require you to download the LAPACK and BLAS binary files, which you can get here: </w:t>
       </w:r>
-      <w:hyperlink r:id="rId15" w:history="1">
-        <w:r>
-          <w:rPr>
-            <w:rStyle w:val="Hyperlink"/>
-          </w:rPr>
-          <w:t>http://icl.cs.utk.edu/lapack-for-windows/inde</w:t>
-        </w:r>
-        <w:r>
-          <w:rPr>
-            <w:rStyle w:val="Hyperlink"/>
-          </w:rPr>
-          <w:t>x</w:t>
-        </w:r>
-        <w:r>
-          <w:rPr>
-            <w:rStyle w:val="Hyperlink"/>
-          </w:rPr>
-          <w:t>.html</w:t>
-        </w:r>
-      </w:hyperlink>
+      <w:r>
+        <w:fldChar w:fldCharType="begin"/>
+      </w:r>
+      <w:r>
+        <w:instrText xml:space="preserve"> HYPERLINK "http://icl.cs.utk.edu/lapack-for-windows/index.html" </w:instrText>
+      </w:r>
+      <w:ins w:id="78" w:author="Bonnie Jonkman" w:date="2015-09-10T10:10:00Z"/>
+      <w:r>
+        <w:fldChar w:fldCharType="separate"/>
+      </w:r>
+      <w:r>
+        <w:rPr>
+          <w:rStyle w:val="Hyperlink"/>
+        </w:rPr>
+        <w:t>http://icl.cs.utk.edu/lapack-for-windows/index.html</w:t>
+      </w:r>
+      <w:r>
+        <w:rPr>
+          <w:rStyle w:val="Hyperlink"/>
+        </w:rPr>
+        <w:fldChar w:fldCharType="end"/>
+      </w:r>
       <w:r>
         <w:t>. For 32-bit Windows, you will need these files</w:t>
       </w:r>
-      <w:del w:id="64" w:author="Bonnie Jonkman" w:date="2015-08-21T12:27:00Z">
+      <w:del w:id="79" w:author="Bonnie Jonkman" w:date="2015-08-21T12:27:00Z">
         <w:r>
           <w:rPr>
             <w:rStyle w:val="FootnoteReference"/>
@@ -13485,14 +13565,28 @@
           <w:numId w:val="1"/>
         </w:numPr>
       </w:pPr>
-      <w:hyperlink r:id="rId16" w:history="1">
-        <w:r>
-          <w:rPr>
-            <w:rStyle w:val="Hyperlink"/>
-          </w:rPr>
-          <w:t>http://icl.cs.utk.edu/lapack-for-windows/libraries/VisualStudio/3.5.0/Dynamic-MINGW/Win32/liblapack.dll</w:t>
-        </w:r>
-      </w:hyperlink>
+      <w:r>
+        <w:fldChar w:fldCharType="begin"/>
+      </w:r>
+      <w:r>
+        <w:instrText xml:space="preserve"> HYPERLINK "http://icl.cs.utk.edu/lapack-for-windows/libraries/VisualStudio/3.5.0/Dynamic-MINGW/Win32/liblapack.dll" </w:instrText>
+      </w:r>
+      <w:ins w:id="82" w:author="Bonnie Jonkman" w:date="2015-09-10T10:10:00Z"/>
+      <w:r>
+        <w:fldChar w:fldCharType="separate"/>
+      </w:r>
+      <w:r>
+        <w:rPr>
+          <w:rStyle w:val="Hyperlink"/>
+        </w:rPr>
+        <w:t>http://icl.cs.utk.edu/lapack-for-windows/libraries/VisualStudio/3.5.0/Dynamic-MINGW/Win32/liblapack.dll</w:t>
+      </w:r>
+      <w:r>
+        <w:rPr>
+          <w:rStyle w:val="Hyperlink"/>
+        </w:rPr>
+        <w:fldChar w:fldCharType="end"/>
+      </w:r>
     </w:p>
     <w:p>
       <w:pPr>
@@ -13502,14 +13596,28 @@
           <w:numId w:val="1"/>
         </w:numPr>
       </w:pPr>
-      <w:hyperlink r:id="rId17" w:history="1">
-        <w:r>
-          <w:rPr>
-            <w:rStyle w:val="Hyperlink"/>
-          </w:rPr>
-          <w:t>http://icl.cs.utk.edu/lapack-for-windows/libraries/VisualStudio/3.5.0/Dynamic-MINGW/Win32/liblapack.lib</w:t>
-        </w:r>
-      </w:hyperlink>
+      <w:r>
+        <w:fldChar w:fldCharType="begin"/>
+      </w:r>
+      <w:r>
+        <w:instrText xml:space="preserve"> HYPERLINK "http://icl.cs.utk.edu/lapack-for-windows/libraries/VisualStudio/3.5.0/Dynamic-MINGW/Win32/liblapack.lib" </w:instrText>
+      </w:r>
+      <w:ins w:id="83" w:author="Bonnie Jonkman" w:date="2015-09-10T10:10:00Z"/>
+      <w:r>
+        <w:fldChar w:fldCharType="separate"/>
+      </w:r>
+      <w:r>
+        <w:rPr>
+          <w:rStyle w:val="Hyperlink"/>
+        </w:rPr>
+        <w:t>http://icl.cs.utk.edu/lapack-for-windows/libraries/VisualStudio/3.5.0/Dynamic-MINGW/Win32/liblapack.lib</w:t>
+      </w:r>
+      <w:r>
+        <w:rPr>
+          <w:rStyle w:val="Hyperlink"/>
+        </w:rPr>
+        <w:fldChar w:fldCharType="end"/>
+      </w:r>
     </w:p>
     <w:p>
       <w:pPr>
@@ -13519,14 +13627,28 @@
           <w:numId w:val="1"/>
         </w:numPr>
       </w:pPr>
-      <w:hyperlink r:id="rId18" w:history="1">
-        <w:r>
-          <w:rPr>
-            <w:rStyle w:val="Hyperlink"/>
-          </w:rPr>
-          <w:t>http://icl.cs.utk.edu/lapack-for-windows/libraries/VisualStudio/3.5.0/Dynamic-MINGW/Win32/libblas.dll</w:t>
-        </w:r>
-      </w:hyperlink>
+      <w:r>
+        <w:fldChar w:fldCharType="begin"/>
+      </w:r>
+      <w:r>
+        <w:instrText xml:space="preserve"> HYPERLINK "http://icl.cs.utk.edu/lapack-for-windows/libraries/VisualStudio/3.5.0/Dynamic-MINGW/Win32/libblas.dll" </w:instrText>
+      </w:r>
+      <w:ins w:id="84" w:author="Bonnie Jonkman" w:date="2015-09-10T10:10:00Z"/>
+      <w:r>
+        <w:fldChar w:fldCharType="separate"/>
+      </w:r>
+      <w:r>
+        <w:rPr>
+          <w:rStyle w:val="Hyperlink"/>
+        </w:rPr>
+        <w:t>http://icl.cs.utk.edu/lapack-for-windows/libraries/VisualStudio/3.5.0/Dynamic-MINGW/Win32/libblas.dll</w:t>
+      </w:r>
+      <w:r>
+        <w:rPr>
+          <w:rStyle w:val="Hyperlink"/>
+        </w:rPr>
+        <w:fldChar w:fldCharType="end"/>
+      </w:r>
     </w:p>
     <w:p>
       <w:pPr>
@@ -13536,14 +13658,29 @@
           <w:numId w:val="1"/>
         </w:numPr>
       </w:pPr>
-      <w:hyperlink r:id="rId19" w:history="1">
-        <w:r>
-          <w:rPr>
-            <w:rStyle w:val="Hyperlink"/>
-          </w:rPr>
-          <w:t>http://icl.cs.utk.edu/lapack-for-windows/libraries/VisualStudio/3.5.0/Dynamic-MINGW/Win32/libblas.lib</w:t>
-        </w:r>
-      </w:hyperlink>
+      <w:r>
+        <w:lastRenderedPageBreak/>
+        <w:fldChar w:fldCharType="begin"/>
+      </w:r>
+      <w:r>
+        <w:instrText xml:space="preserve"> HYPERLINK "http://icl.cs.utk.edu/lapack-for-windows/libraries/VisualStudio/3.5.0/Dynamic-MINGW/Win32/libblas.lib" </w:instrText>
+      </w:r>
+      <w:ins w:id="85" w:author="Bonnie Jonkman" w:date="2015-09-10T10:10:00Z"/>
+      <w:r>
+        <w:fldChar w:fldCharType="separate"/>
+      </w:r>
+      <w:r>
+        <w:rPr>
+          <w:rStyle w:val="Hyperlink"/>
+        </w:rPr>
+        <w:t>http://icl.cs.utk.edu/lapack-for-windows/libraries/VisualStudio/3.5.0/Dynamic-MINGW/Win32/libblas.lib</w:t>
+      </w:r>
+      <w:r>
+        <w:rPr>
+          <w:rStyle w:val="Hyperlink"/>
+        </w:rPr>
+        <w:fldChar w:fldCharType="end"/>
+      </w:r>
     </w:p>
     <w:p>
       <w:r>
@@ -13586,14 +13723,28 @@
       <w:r>
         <w:t xml:space="preserve"> you are having trouble, this web site may also provide some useful information: </w:t>
       </w:r>
-      <w:hyperlink r:id="rId20" w:history="1">
-        <w:r>
-          <w:rPr>
-            <w:rStyle w:val="Hyperlink"/>
-          </w:rPr>
-          <w:t>http://www.math.utah.edu/software/lapack.html</w:t>
-        </w:r>
-      </w:hyperlink>
+      <w:r>
+        <w:fldChar w:fldCharType="begin"/>
+      </w:r>
+      <w:r>
+        <w:instrText xml:space="preserve"> HYPERLINK "http://www.math.utah.edu/software/lapack.html" </w:instrText>
+      </w:r>
+      <w:ins w:id="86" w:author="Bonnie Jonkman" w:date="2015-09-10T10:10:00Z"/>
+      <w:r>
+        <w:fldChar w:fldCharType="separate"/>
+      </w:r>
+      <w:r>
+        <w:rPr>
+          <w:rStyle w:val="Hyperlink"/>
+        </w:rPr>
+        <w:t>http://www.math.utah.edu/software/lapack.html</w:t>
+      </w:r>
+      <w:r>
+        <w:rPr>
+          <w:rStyle w:val="Hyperlink"/>
+        </w:rPr>
+        <w:fldChar w:fldCharType="end"/>
+      </w:r>
       <w:r>
         <w:t xml:space="preserve">) </w:t>
       </w:r>
@@ -13633,7 +13784,7 @@
         </w:rPr>
         <w:t>1</w:t>
       </w:r>
-      <w:del w:id="67" w:author="Bonnie Jonkman" w:date="2015-08-21T12:28:00Z">
+      <w:del w:id="87" w:author="Bonnie Jonkman" w:date="2015-08-21T12:28:00Z">
         <w:r>
           <w:rPr>
             <w:b/>
@@ -13641,7 +13792,7 @@
           <w:delText>0</w:delText>
         </w:r>
       </w:del>
-      <w:ins w:id="68" w:author="Bonnie Jonkman" w:date="2015-08-21T12:28:00Z">
+      <w:ins w:id="88" w:author="Bonnie Jonkman" w:date="2015-08-21T12:28:00Z">
         <w:r>
           <w:rPr>
             <w:b/>
@@ -13713,7 +13864,7 @@
       <w:r>
         <w:t>You must link with the MAP library. On Windows, this means adding MAP_Win32.lib (or MAP_x64.lib) to the linking command. On non-Windows machines, this means adding MAP</w:t>
       </w:r>
-      <w:del w:id="69" w:author="Bonnie Jonkman" w:date="2015-08-21T12:28:00Z">
+      <w:del w:id="89" w:author="Bonnie Jonkman" w:date="2015-08-21T12:28:00Z">
         <w:r>
           <w:delText>_{OS name}</w:delText>
         </w:r>
@@ -13733,22 +13884,22 @@
           <w:tab w:val="right" w:pos="8640"/>
         </w:tabs>
       </w:pPr>
-      <w:del w:id="70" w:author="Bonnie Jonkman" w:date="2015-08-21T12:28:00Z">
+      <w:del w:id="90" w:author="Bonnie Jonkman" w:date="2015-08-21T12:28:00Z">
         <w:r>
           <w:delText>SubDyn pl</w:delText>
         </w:r>
       </w:del>
-      <w:ins w:id="71" w:author="Bonnie Jonkman" w:date="2015-08-21T12:28:00Z">
+      <w:ins w:id="91" w:author="Bonnie Jonkman" w:date="2015-08-21T12:28:00Z">
         <w:r>
           <w:t xml:space="preserve">Some part of the code </w:t>
         </w:r>
       </w:ins>
-      <w:ins w:id="72" w:author="Bonnie Jonkman" w:date="2015-08-21T12:29:00Z">
+      <w:ins w:id="92" w:author="Bonnie Jonkman" w:date="2015-08-21T12:29:00Z">
         <w:r>
           <w:t>place</w:t>
         </w:r>
       </w:ins>
-      <w:del w:id="73" w:author="Bonnie Jonkman" w:date="2015-08-21T12:28:00Z">
+      <w:del w:id="93" w:author="Bonnie Jonkman" w:date="2015-08-21T12:28:00Z">
         <w:r>
           <w:delText>aces</w:delText>
         </w:r>
@@ -13756,27 +13907,27 @@
       <w:r>
         <w:t xml:space="preserve"> </w:t>
       </w:r>
-      <w:del w:id="74" w:author="Bonnie Jonkman" w:date="2015-08-21T12:29:00Z">
+      <w:del w:id="94" w:author="Bonnie Jonkman" w:date="2015-08-21T12:29:00Z">
         <w:r>
           <w:delText xml:space="preserve">some </w:delText>
         </w:r>
       </w:del>
-      <w:del w:id="75" w:author="Bonnie Jonkman" w:date="2015-08-21T12:28:00Z">
+      <w:del w:id="95" w:author="Bonnie Jonkman" w:date="2015-08-21T12:28:00Z">
         <w:r>
           <w:delText xml:space="preserve">large </w:delText>
         </w:r>
       </w:del>
-      <w:ins w:id="76" w:author="Bonnie Jonkman" w:date="2015-08-21T12:28:00Z">
+      <w:ins w:id="96" w:author="Bonnie Jonkman" w:date="2015-08-21T12:28:00Z">
         <w:r>
           <w:t xml:space="preserve">large </w:t>
         </w:r>
       </w:ins>
-      <w:ins w:id="77" w:author="Bonnie Jonkman" w:date="2015-08-21T12:29:00Z">
+      <w:ins w:id="97" w:author="Bonnie Jonkman" w:date="2015-08-21T12:29:00Z">
         <w:r>
           <w:t xml:space="preserve">arrays </w:t>
         </w:r>
       </w:ins>
-      <w:del w:id="78" w:author="Bonnie Jonkman" w:date="2015-08-21T12:29:00Z">
+      <w:del w:id="98" w:author="Bonnie Jonkman" w:date="2015-08-21T12:29:00Z">
         <w:r>
           <w:delText xml:space="preserve">matrices </w:delText>
         </w:r>
@@ -14038,7 +14189,7 @@
           <w:noProof/>
         </w:rPr>
         <w:drawing>
-          <wp:inline distT="0" distB="0" distL="0" distR="0" wp14:anchorId="4BAFCD32" wp14:editId="325FDF51">
+          <wp:inline distT="0" distB="0" distL="0" distR="0" wp14:anchorId="30A0AB87" wp14:editId="1EE12D71">
             <wp:extent cx="5943600" cy="4284980"/>
             <wp:effectExtent l="0" t="0" r="0" b="1270"/>
             <wp:docPr id="7" name="Picture 7"/>
@@ -14053,7 +14204,7 @@
                     <pic:cNvPicPr/>
                   </pic:nvPicPr>
                   <pic:blipFill>
-                    <a:blip r:embed="rId21"/>
+                    <a:blip r:embed="rId14"/>
                     <a:stretch>
                       <a:fillRect/>
                     </a:stretch>
@@ -14080,7 +14231,7 @@
         <w:ind w:left="360"/>
         <w:jc w:val="center"/>
       </w:pPr>
-      <w:bookmarkStart w:id="79" w:name="_Ref415559437"/>
+      <w:bookmarkStart w:id="99" w:name="_Ref415559437"/>
       <w:r>
         <w:t xml:space="preserve">Figure </w:t>
       </w:r>
@@ -14105,7 +14256,7 @@
         </w:rPr>
         <w:fldChar w:fldCharType="end"/>
       </w:r>
-      <w:bookmarkEnd w:id="79"/>
+      <w:bookmarkEnd w:id="99"/>
       <w:r>
         <w:t>: Adding preprocessor definitions</w:t>
       </w:r>
@@ -14124,7 +14275,7 @@
           <w:numId w:val="2"/>
         </w:numPr>
       </w:pPr>
-      <w:ins w:id="80" w:author="Bonnie Jonkman" w:date="2015-08-21T12:30:00Z">
+      <w:ins w:id="100" w:author="Bonnie Jonkman" w:date="2015-08-21T12:30:00Z">
         <w:r>
           <w:t xml:space="preserve">Some of the Third Party </w:t>
         </w:r>
@@ -14137,7 +14288,7 @@
           <w:t xml:space="preserve"> we use also require</w:t>
         </w:r>
       </w:ins>
-      <w:del w:id="81" w:author="Bonnie Jonkman" w:date="2015-08-21T12:31:00Z">
+      <w:del w:id="101" w:author="Bonnie Jonkman" w:date="2015-08-21T12:31:00Z">
         <w:r>
           <w:delText>If you are using the FFTpack routines (i.e., HydroDyn), you will also need to</w:delText>
         </w:r>
@@ -14145,7 +14296,7 @@
       <w:r>
         <w:t xml:space="preserve"> set</w:t>
       </w:r>
-      <w:ins w:id="82" w:author="Bonnie Jonkman" w:date="2015-08-21T12:31:00Z">
+      <w:ins w:id="102" w:author="Bonnie Jonkman" w:date="2015-08-21T12:31:00Z">
         <w:r>
           <w:t>ting</w:t>
         </w:r>
@@ -14181,7 +14332,7 @@
         </w:rPr>
         <w:lastRenderedPageBreak/>
         <w:drawing>
-          <wp:inline distT="0" distB="0" distL="0" distR="0" wp14:anchorId="27055EAA" wp14:editId="140D5975">
+          <wp:inline distT="0" distB="0" distL="0" distR="0" wp14:anchorId="3F9901E5" wp14:editId="6BEA90B8">
             <wp:extent cx="5943600" cy="3741420"/>
             <wp:effectExtent l="0" t="0" r="0" b="0"/>
             <wp:docPr id="2" name="Picture 2"/>
@@ -14196,7 +14347,7 @@
                     <pic:cNvPicPr/>
                   </pic:nvPicPr>
                   <pic:blipFill>
-                    <a:blip r:embed="rId22"/>
+                    <a:blip r:embed="rId15"/>
                     <a:stretch>
                       <a:fillRect/>
                     </a:stretch>
@@ -14255,22 +14406,38 @@
       <w:pPr>
         <w:pStyle w:val="Heading2"/>
       </w:pPr>
+      <w:bookmarkStart w:id="103" w:name="_Ref429642812"/>
       <w:r>
         <w:t>LAPACK Libraries</w:t>
       </w:r>
+      <w:bookmarkEnd w:id="103"/>
     </w:p>
     <w:p>
       <w:r>
         <w:t>FAST v8 uses some LAPACK routines (</w:t>
       </w:r>
-      <w:hyperlink r:id="rId23" w:history="1">
-        <w:r>
-          <w:rPr>
-            <w:rStyle w:val="Hyperlink"/>
-          </w:rPr>
-          <w:t>http://www.netlib.org/lapack/index.html</w:t>
-        </w:r>
-      </w:hyperlink>
+      <w:r>
+        <w:fldChar w:fldCharType="begin"/>
+      </w:r>
+      <w:r>
+        <w:instrText xml:space="preserve"> HYPERLINK "http://www.netlib.org/lapack/index.html" </w:instrText>
+      </w:r>
+      <w:ins w:id="104" w:author="Bonnie Jonkman" w:date="2015-09-10T10:10:00Z"/>
+      <w:r>
+        <w:fldChar w:fldCharType="separate"/>
+      </w:r>
+      <w:r>
+        <w:rPr>
+          <w:rStyle w:val="Hyperlink"/>
+        </w:rPr>
+        <w:t>http://www.netlib.org/lapack/index.html</w:t>
+      </w:r>
+      <w:r>
+        <w:rPr>
+          <w:rStyle w:val="Hyperlink"/>
+        </w:rPr>
+        <w:fldChar w:fldCharType="end"/>
+      </w:r>
       <w:r>
         <w:t>). We have made the decision to link with prebuilt libraries, which should include highly optimized versions of the Basic Linear Algebra Subprograms (BLAS).</w:t>
       </w:r>
@@ -14420,7 +14587,7 @@
                     <pic:cNvPicPr/>
                   </pic:nvPicPr>
                   <pic:blipFill>
-                    <a:blip r:embed="rId24"/>
+                    <a:blip r:embed="rId16"/>
                     <a:stretch>
                       <a:fillRect/>
                     </a:stretch>
@@ -14488,14 +14655,28 @@
       <w:r>
         <w:t xml:space="preserve">If you have an older version of the Intel compiler, you may not have access to MKL. In that case, please see the instructions at this web site: </w:t>
       </w:r>
-      <w:hyperlink r:id="rId25" w:history="1">
-        <w:r>
-          <w:rPr>
-            <w:rStyle w:val="Hyperlink"/>
-          </w:rPr>
-          <w:t>http://icl.cs.utk.edu/lapack-for-windows/lapack/</w:t>
-        </w:r>
-      </w:hyperlink>
+      <w:r>
+        <w:fldChar w:fldCharType="begin"/>
+      </w:r>
+      <w:r>
+        <w:instrText xml:space="preserve"> HYPERLINK "http://icl.cs.utk.edu/lapack-for-windows/lapack/" </w:instrText>
+      </w:r>
+      <w:ins w:id="105" w:author="Bonnie Jonkman" w:date="2015-09-10T10:10:00Z"/>
+      <w:r>
+        <w:fldChar w:fldCharType="separate"/>
+      </w:r>
+      <w:r>
+        <w:rPr>
+          <w:rStyle w:val="Hyperlink"/>
+        </w:rPr>
+        <w:t>http://icl.cs.utk.edu/lapack-for-windows/lapack/</w:t>
+      </w:r>
+      <w:r>
+        <w:rPr>
+          <w:rStyle w:val="Hyperlink"/>
+        </w:rPr>
+        <w:fldChar w:fldCharType="end"/>
+      </w:r>
       <w:r>
         <w:t xml:space="preserve"> for help in installing LAPACK and BLAS libraries for Release and Debug modes.</w:t>
       </w:r>
@@ -14563,7 +14744,7 @@
     <w:p>
       <w:pPr>
         <w:sectPr>
-          <w:footerReference w:type="default" r:id="rId26"/>
+          <w:footerReference w:type="default" r:id="rId17"/>
           <w:footnotePr>
             <w:numFmt w:val="chicago"/>
           </w:footnotePr>
@@ -14580,8 +14761,8 @@
         <w:keepNext/>
         <w:jc w:val="center"/>
       </w:pPr>
-      <w:bookmarkStart w:id="83" w:name="_Ref391903082"/>
-      <w:bookmarkStart w:id="84" w:name="_Ref391903078"/>
+      <w:bookmarkStart w:id="106" w:name="_Ref391903082"/>
+      <w:bookmarkStart w:id="107" w:name="_Ref391903078"/>
       <w:r>
         <w:lastRenderedPageBreak/>
         <w:t xml:space="preserve">Table </w:t>
@@ -14607,7 +14788,7 @@
         </w:rPr>
         <w:fldChar w:fldCharType="end"/>
       </w:r>
-      <w:bookmarkEnd w:id="83"/>
+      <w:bookmarkEnd w:id="106"/>
       <w:r>
         <w:t xml:space="preserve">: </w:t>
       </w:r>
@@ -14619,7 +14800,7 @@
       <w:r>
         <w:t xml:space="preserve"> Compiling Options</w:t>
       </w:r>
-      <w:bookmarkEnd w:id="84"/>
+      <w:bookmarkEnd w:id="107"/>
     </w:p>
     <w:tbl>
       <w:tblPr>
@@ -14628,10 +14809,10 @@
         <w:tblLook w:val="0000" w:firstRow="0" w:lastRow="0" w:firstColumn="0" w:lastColumn="0" w:noHBand="0" w:noVBand="0"/>
       </w:tblPr>
       <w:tblGrid>
-        <w:gridCol w:w="3964"/>
+        <w:gridCol w:w="3965"/>
         <w:gridCol w:w="1689"/>
-        <w:gridCol w:w="2703"/>
-        <w:gridCol w:w="2662"/>
+        <w:gridCol w:w="2395"/>
+        <w:gridCol w:w="2969"/>
         <w:gridCol w:w="2080"/>
       </w:tblGrid>
       <w:tr>
@@ -14811,7 +14992,49 @@
                 <w:bCs/>
                 <w:color w:val="000000"/>
               </w:rPr>
-              <w:t>(Linux and Mac)</w:t>
+              <w:t xml:space="preserve">(Linux and </w:t>
+            </w:r>
+            <w:ins w:id="108" w:author="Bonnie Jonkman" w:date="2015-09-10T10:12:00Z">
+              <w:r>
+                <w:rPr>
+                  <w:rFonts w:ascii="Calibri" w:hAnsi="Calibri" w:cs="Calibri"/>
+                  <w:b/>
+                  <w:bCs/>
+                  <w:color w:val="000000"/>
+                </w:rPr>
+                <w:t xml:space="preserve">Mac </w:t>
+              </w:r>
+            </w:ins>
+            <w:del w:id="109" w:author="Bonnie Jonkman" w:date="2015-09-10T10:08:00Z">
+              <w:r>
+                <w:rPr>
+                  <w:rFonts w:ascii="Calibri" w:hAnsi="Calibri" w:cs="Calibri"/>
+                  <w:b/>
+                  <w:bCs/>
+                  <w:color w:val="000000"/>
+                </w:rPr>
+                <w:delText>Mac</w:delText>
+              </w:r>
+            </w:del>
+            <w:ins w:id="110" w:author="Bonnie Jonkman" w:date="2015-09-10T10:08:00Z">
+              <w:r>
+                <w:rPr>
+                  <w:rFonts w:ascii="Calibri" w:hAnsi="Calibri" w:cs="Calibri"/>
+                  <w:b/>
+                  <w:bCs/>
+                  <w:color w:val="000000"/>
+                </w:rPr>
+                <w:t>OS</w:t>
+              </w:r>
+            </w:ins>
+            <w:r>
+              <w:rPr>
+                <w:rFonts w:ascii="Calibri" w:hAnsi="Calibri" w:cs="Calibri"/>
+                <w:b/>
+                <w:bCs/>
+                <w:color w:val="000000"/>
+              </w:rPr>
+              <w:t>)</w:t>
             </w:r>
           </w:p>
         </w:tc>
@@ -18365,96 +18588,1289 @@
       <w:pPr>
         <w:pStyle w:val="Heading1"/>
       </w:pPr>
-      <w:bookmarkStart w:id="85" w:name="_Ref391976211"/>
+      <w:bookmarkStart w:id="111" w:name="_Ref391976211"/>
       <w:r>
         <w:lastRenderedPageBreak/>
-        <w:t>Compiling on Linux or Mac</w:t>
-      </w:r>
-      <w:bookmarkEnd w:id="85"/>
+        <w:t xml:space="preserve">Compiling </w:t>
+      </w:r>
+      <w:ins w:id="112" w:author="Bonnie Jonkman" w:date="2015-09-10T10:34:00Z">
+        <w:r>
+          <w:t xml:space="preserve">and Running </w:t>
+        </w:r>
+      </w:ins>
+      <w:r>
+        <w:t xml:space="preserve">on Linux or </w:t>
+      </w:r>
+      <w:ins w:id="113" w:author="Bonnie Jonkman" w:date="2015-09-10T10:11:00Z">
+        <w:r>
+          <w:t xml:space="preserve">Mac </w:t>
+        </w:r>
+      </w:ins>
+      <w:del w:id="114" w:author="Bonnie Jonkman" w:date="2015-09-10T10:10:00Z">
+        <w:r>
+          <w:delText>Mac</w:delText>
+        </w:r>
+      </w:del>
+      <w:bookmarkEnd w:id="111"/>
+      <w:ins w:id="115" w:author="Bonnie Jonkman" w:date="2015-09-10T10:10:00Z">
+        <w:r>
+          <w:t>OS</w:t>
+        </w:r>
+      </w:ins>
     </w:p>
     <w:p>
-      <w:r>
-        <w:t>Some of the biggest challenges to compiling on non-Windows® systems come from the MAP</w:t>
-      </w:r>
-      <w:r>
-        <w:t>++</w:t>
-      </w:r>
-      <w:r>
-        <w:t xml:space="preserve"> dynamically linked library and the FAST Registry.</w:t>
-      </w:r>
+      <w:pPr>
+        <w:rPr>
+          <w:ins w:id="116" w:author="Bonnie Jonkman" w:date="2015-09-10T10:16:00Z"/>
+        </w:rPr>
+      </w:pPr>
+      <w:ins w:id="117" w:author="Bonnie Jonkman" w:date="2015-09-10T13:02:00Z">
+        <w:r>
+          <w:t xml:space="preserve">The </w:t>
+        </w:r>
+        <w:proofErr w:type="spellStart"/>
+        <w:r>
+          <w:t>makefile</w:t>
+        </w:r>
+        <w:proofErr w:type="spellEnd"/>
+        <w:r>
+          <w:t xml:space="preserve"> distributed in the &lt;FAST8&gt;/</w:t>
+        </w:r>
+        <w:proofErr w:type="gramStart"/>
+        <w:r>
+          <w:t>Compiling</w:t>
+        </w:r>
+        <w:proofErr w:type="gramEnd"/>
+        <w:r>
+          <w:t xml:space="preserve"> directory has been tested with Mac OS X and some Linux systems. </w:t>
+        </w:r>
+      </w:ins>
+      <w:ins w:id="118" w:author="Bonnie Jonkman" w:date="2015-09-10T13:03:00Z">
+        <w:r>
+          <w:t xml:space="preserve">Before compiling the FAST v8 executable, though, </w:t>
+        </w:r>
+      </w:ins>
+      <w:ins w:id="119" w:author="Bonnie Jonkman" w:date="2015-09-10T10:16:00Z">
+        <w:r>
+          <w:t>you will need to compile a few components.</w:t>
+        </w:r>
+      </w:ins>
     </w:p>
     <w:p>
-      <w:r>
-        <w:t xml:space="preserve">We have included the source code for the FAST Registry in the </w:t>
-      </w:r>
-      <w:r>
-        <w:t>&lt;FAST8&gt;\</w:t>
-      </w:r>
-      <w:r>
-        <w:t xml:space="preserve">Source\dependencies\Registry folder. That folder also contains a </w:t>
-      </w:r>
-      <w:proofErr w:type="spellStart"/>
-      <w:r>
-        <w:t>makefile</w:t>
-      </w:r>
-      <w:proofErr w:type="spellEnd"/>
-      <w:r>
-        <w:t xml:space="preserve"> that will generate the FAST </w:t>
-      </w:r>
-      <w:r>
-        <w:t xml:space="preserve">Registry </w:t>
-      </w:r>
-      <w:r>
-        <w:t xml:space="preserve">executable using </w:t>
-      </w:r>
-      <w:proofErr w:type="spellStart"/>
-      <w:r>
-        <w:t>gcc</w:t>
-      </w:r>
-      <w:proofErr w:type="spellEnd"/>
-      <w:r>
-        <w:t xml:space="preserve">. </w:t>
-      </w:r>
-      <w:r>
-        <w:t>It has been tested and run on a few Linux and Mac systems.</w:t>
-      </w:r>
+      <w:pPr>
+        <w:pStyle w:val="Heading2"/>
+        <w:rPr>
+          <w:ins w:id="120" w:author="Bonnie Jonkman" w:date="2015-09-10T10:19:00Z"/>
+        </w:rPr>
+        <w:pPrChange w:id="121" w:author="Bonnie Jonkman" w:date="2015-09-10T10:20:00Z">
+          <w:pPr/>
+        </w:pPrChange>
+      </w:pPr>
+      <w:ins w:id="122" w:author="Bonnie Jonkman" w:date="2015-09-10T10:19:00Z">
+        <w:r>
+          <w:t>FAST Registry</w:t>
+        </w:r>
+      </w:ins>
     </w:p>
     <w:p>
+      <w:pPr>
+        <w:rPr>
+          <w:ins w:id="123" w:author="Bonnie Jonkman" w:date="2015-09-10T10:38:00Z"/>
+        </w:rPr>
+      </w:pPr>
+      <w:moveToRangeStart w:id="124" w:author="Bonnie Jonkman" w:date="2015-09-10T10:18:00Z" w:name="move429643636"/>
+      <w:moveTo w:id="125" w:author="Bonnie Jonkman" w:date="2015-09-10T10:18:00Z">
+        <w:r>
+          <w:t>We have included the source code for the FAST Registry in the &lt;FAST8&gt;</w:t>
+        </w:r>
+      </w:moveTo>
+      <w:ins w:id="126" w:author="Bonnie Jonkman" w:date="2015-09-10T10:27:00Z">
+        <w:r>
+          <w:t>/</w:t>
+        </w:r>
+      </w:ins>
+      <w:moveTo w:id="127" w:author="Bonnie Jonkman" w:date="2015-09-10T10:18:00Z">
+        <w:del w:id="128" w:author="Bonnie Jonkman" w:date="2015-09-10T10:27:00Z">
+          <w:r>
+            <w:delText>\</w:delText>
+          </w:r>
+        </w:del>
+        <w:r>
+          <w:t>Source</w:t>
+        </w:r>
+        <w:del w:id="129" w:author="Bonnie Jonkman" w:date="2015-09-10T10:27:00Z">
+          <w:r>
+            <w:delText>\</w:delText>
+          </w:r>
+        </w:del>
+      </w:moveTo>
+      <w:ins w:id="130" w:author="Bonnie Jonkman" w:date="2015-09-10T10:27:00Z">
+        <w:r>
+          <w:t>/</w:t>
+        </w:r>
+      </w:ins>
+      <w:moveTo w:id="131" w:author="Bonnie Jonkman" w:date="2015-09-10T10:18:00Z">
+        <w:r>
+          <w:t>dependencies</w:t>
+        </w:r>
+        <w:del w:id="132" w:author="Bonnie Jonkman" w:date="2015-09-10T10:27:00Z">
+          <w:r>
+            <w:delText>\</w:delText>
+          </w:r>
+        </w:del>
+      </w:moveTo>
+      <w:ins w:id="133" w:author="Bonnie Jonkman" w:date="2015-09-10T10:27:00Z">
+        <w:r>
+          <w:t>/</w:t>
+        </w:r>
+      </w:ins>
+      <w:moveTo w:id="134" w:author="Bonnie Jonkman" w:date="2015-09-10T10:18:00Z">
+        <w:r>
+          <w:t xml:space="preserve">Registry folder. That folder also contains a </w:t>
+        </w:r>
+        <w:proofErr w:type="spellStart"/>
+        <w:r>
+          <w:t>makefile</w:t>
+        </w:r>
+        <w:proofErr w:type="spellEnd"/>
+        <w:r>
+          <w:t xml:space="preserve"> that will generate the FAST Registry executable using </w:t>
+        </w:r>
+        <w:proofErr w:type="spellStart"/>
+        <w:r>
+          <w:t>gcc</w:t>
+        </w:r>
+        <w:proofErr w:type="spellEnd"/>
+        <w:r>
+          <w:t>.</w:t>
+        </w:r>
+      </w:moveTo>
+      <w:moveToRangeEnd w:id="124"/>
+      <w:ins w:id="135" w:author="Bonnie Jonkman" w:date="2015-09-10T10:18:00Z">
+        <w:r>
+          <w:t xml:space="preserve"> </w:t>
+        </w:r>
+      </w:ins>
+      <w:ins w:id="136" w:author="Bonnie Jonkman" w:date="2015-09-10T10:38:00Z">
+        <w:r>
+          <w:t xml:space="preserve">In the Registry folder, perform the command </w:t>
+        </w:r>
+      </w:ins>
+    </w:p>
+    <w:p>
+      <w:pPr>
+        <w:pStyle w:val="NRELScreenOutput"/>
+        <w:rPr>
+          <w:ins w:id="137" w:author="Bonnie Jonkman" w:date="2015-09-10T10:38:00Z"/>
+        </w:rPr>
+        <w:pPrChange w:id="138" w:author="Bonnie Jonkman" w:date="2015-09-10T10:38:00Z">
+          <w:pPr/>
+        </w:pPrChange>
+      </w:pPr>
+      <w:proofErr w:type="gramStart"/>
+      <w:ins w:id="139" w:author="Bonnie Jonkman" w:date="2015-09-10T10:38:00Z">
+        <w:r>
+          <w:t>m</w:t>
+        </w:r>
+      </w:ins>
+      <w:ins w:id="140" w:author="Bonnie Jonkman" w:date="2015-09-10T10:19:00Z">
+        <w:r>
+          <w:t>ake</w:t>
+        </w:r>
+      </w:ins>
+      <w:proofErr w:type="gramEnd"/>
+    </w:p>
+    <w:p>
+      <w:pPr>
+        <w:rPr>
+          <w:ins w:id="141" w:author="Bonnie Jonkman" w:date="2015-09-10T10:16:00Z"/>
+        </w:rPr>
+      </w:pPr>
+      <w:ins w:id="142" w:author="Bonnie Jonkman" w:date="2015-09-10T10:38:00Z">
+        <w:r>
+          <w:t xml:space="preserve">This </w:t>
+        </w:r>
+      </w:ins>
+      <w:ins w:id="143" w:author="Bonnie Jonkman" w:date="2015-09-10T10:39:00Z">
+        <w:r>
+          <w:t xml:space="preserve">command </w:t>
+        </w:r>
+      </w:ins>
+      <w:ins w:id="144" w:author="Bonnie Jonkman" w:date="2015-09-10T10:38:00Z">
+        <w:r>
+          <w:t xml:space="preserve">will generate </w:t>
+        </w:r>
+      </w:ins>
+      <w:ins w:id="145" w:author="Bonnie Jonkman" w:date="2015-09-10T10:19:00Z">
+        <w:r>
+          <w:t>an executable named “registry.exe” in the &lt;FAST8&gt;</w:t>
+        </w:r>
+      </w:ins>
+      <w:ins w:id="146" w:author="Bonnie Jonkman" w:date="2015-09-10T10:27:00Z">
+        <w:r>
+          <w:t>/</w:t>
+        </w:r>
+      </w:ins>
+      <w:ins w:id="147" w:author="Bonnie Jonkman" w:date="2015-09-10T10:19:00Z">
+        <w:r>
+          <w:t>Source</w:t>
+        </w:r>
+      </w:ins>
+      <w:ins w:id="148" w:author="Bonnie Jonkman" w:date="2015-09-10T10:27:00Z">
+        <w:r>
+          <w:t>/</w:t>
+        </w:r>
+      </w:ins>
+      <w:ins w:id="149" w:author="Bonnie Jonkman" w:date="2015-09-10T10:19:00Z">
+        <w:r>
+          <w:t>dependencies folder.</w:t>
+        </w:r>
+      </w:ins>
+    </w:p>
+    <w:p>
+      <w:pPr>
+        <w:pStyle w:val="Heading2"/>
+        <w:rPr>
+          <w:ins w:id="150" w:author="Bonnie Jonkman" w:date="2015-09-10T10:16:00Z"/>
+        </w:rPr>
+        <w:pPrChange w:id="151" w:author="Bonnie Jonkman" w:date="2015-09-10T10:24:00Z">
+          <w:pPr/>
+        </w:pPrChange>
+      </w:pPr>
+      <w:ins w:id="152" w:author="Bonnie Jonkman" w:date="2015-09-10T10:20:00Z">
+        <w:r>
+          <w:t>MAP++ Library</w:t>
+        </w:r>
+      </w:ins>
+    </w:p>
+    <w:p>
+      <w:pPr>
+        <w:rPr>
+          <w:del w:id="153" w:author="Bonnie Jonkman" w:date="2015-09-10T10:20:00Z"/>
+        </w:rPr>
+      </w:pPr>
+      <w:del w:id="154" w:author="Bonnie Jonkman" w:date="2015-09-10T10:20:00Z">
+        <w:r>
+          <w:delText>Some of the biggest challenges to compiling on non-Windows® systems come from the MAP</w:delText>
+        </w:r>
+        <w:r>
+          <w:delText>++</w:delText>
+        </w:r>
+        <w:r>
+          <w:delText xml:space="preserve"> dynamically linked library and the FAST Registry.</w:delText>
+        </w:r>
+      </w:del>
+    </w:p>
+    <w:p>
+      <w:pPr>
+        <w:rPr>
+          <w:del w:id="155" w:author="Bonnie Jonkman" w:date="2015-09-10T10:20:00Z"/>
+        </w:rPr>
+      </w:pPr>
+      <w:moveFromRangeStart w:id="156" w:author="Bonnie Jonkman" w:date="2015-09-10T10:18:00Z" w:name="move429643636"/>
+      <w:moveFrom w:id="157" w:author="Bonnie Jonkman" w:date="2015-09-10T10:18:00Z">
+        <w:r>
+          <w:t xml:space="preserve">We have included the source code for the FAST Registry in the </w:t>
+        </w:r>
+        <w:r>
+          <w:t>&lt;FAST8&gt;\</w:t>
+        </w:r>
+        <w:r>
+          <w:t xml:space="preserve">Source\dependencies\Registry folder. That folder also contains a makefile that will generate the FAST </w:t>
+        </w:r>
+        <w:r>
+          <w:t xml:space="preserve">Registry </w:t>
+        </w:r>
+        <w:r>
+          <w:t xml:space="preserve">executable using gcc. </w:t>
+        </w:r>
+      </w:moveFrom>
+      <w:moveFromRangeEnd w:id="156"/>
+      <w:del w:id="158" w:author="Bonnie Jonkman" w:date="2015-09-10T10:20:00Z">
+        <w:r>
+          <w:delText xml:space="preserve">It has been tested and run on a few Linux and </w:delText>
+        </w:r>
+      </w:del>
+      <w:del w:id="159" w:author="Bonnie Jonkman" w:date="2015-09-10T10:10:00Z">
+        <w:r>
+          <w:delText xml:space="preserve">Mac </w:delText>
+        </w:r>
+      </w:del>
+      <w:del w:id="160" w:author="Bonnie Jonkman" w:date="2015-09-10T10:20:00Z">
+        <w:r>
+          <w:delText>systems.</w:delText>
+        </w:r>
+      </w:del>
+    </w:p>
+    <w:p>
+      <w:pPr>
+        <w:rPr>
+          <w:ins w:id="161" w:author="Bonnie Jonkman" w:date="2015-09-10T10:23:00Z"/>
+        </w:rPr>
+      </w:pPr>
       <w:r>
         <w:t xml:space="preserve">The source files for the MAP++ library are not included in the FAST archive, but are available on the MAP++ web site: </w:t>
       </w:r>
-      <w:hyperlink r:id="rId27" w:history="1">
+      <w:r>
+        <w:fldChar w:fldCharType="begin"/>
+      </w:r>
+      <w:r>
+        <w:instrText xml:space="preserve"> HYPERLINK "https://nwtc.nrel.gov/MAP" </w:instrText>
+      </w:r>
+      <w:ins w:id="162" w:author="Bonnie Jonkman" w:date="2015-09-10T10:10:00Z"/>
+      <w:r>
+        <w:fldChar w:fldCharType="separate"/>
+      </w:r>
+      <w:r>
+        <w:rPr>
+          <w:rStyle w:val="Hyperlink"/>
+        </w:rPr>
+        <w:t>https://nwtc.nrel.gov/MAP</w:t>
+      </w:r>
+      <w:r>
+        <w:rPr>
+          <w:rStyle w:val="Hyperlink"/>
+        </w:rPr>
+        <w:fldChar w:fldCharType="end"/>
+      </w:r>
+      <w:r>
+        <w:t xml:space="preserve"> . The MAP++ archive contains a </w:t>
+      </w:r>
+      <w:proofErr w:type="spellStart"/>
+      <w:r>
+        <w:t>makefile</w:t>
+      </w:r>
+      <w:proofErr w:type="spellEnd"/>
+      <w:r>
+        <w:t xml:space="preserve"> (in </w:t>
+      </w:r>
+      <w:del w:id="163" w:author="Bonnie Jonkman" w:date="2015-09-10T10:39:00Z">
+        <w:r>
+          <w:delText xml:space="preserve">the </w:delText>
+        </w:r>
+      </w:del>
+      <w:ins w:id="164" w:author="Bonnie Jonkman" w:date="2015-09-10T10:39:00Z">
+        <w:r>
+          <w:t xml:space="preserve">its </w:t>
+        </w:r>
+      </w:ins>
+      <w:proofErr w:type="spellStart"/>
+      <w:r>
+        <w:t>src</w:t>
+      </w:r>
+      <w:proofErr w:type="spellEnd"/>
+      <w:r>
+        <w:t xml:space="preserve"> folder) that can be used to generate the MAP++ library.</w:t>
+      </w:r>
+    </w:p>
+    <w:p>
+      <w:pPr>
+        <w:rPr>
+          <w:ins w:id="165" w:author="Bonnie Jonkman" w:date="2015-09-10T13:00:00Z"/>
+        </w:rPr>
+      </w:pPr>
+      <w:ins w:id="166" w:author="Bonnie Jonkman" w:date="2015-09-10T12:47:00Z">
+        <w:r>
+          <w:t xml:space="preserve">Running the “make” command should produce a .so file in the MAP++ </w:t>
+        </w:r>
+        <w:proofErr w:type="spellStart"/>
+        <w:r>
+          <w:t>src</w:t>
+        </w:r>
+        <w:proofErr w:type="spellEnd"/>
+        <w:r>
+          <w:t xml:space="preserve"> folder. At this writing, the file is called </w:t>
+        </w:r>
+      </w:ins>
+      <w:ins w:id="167" w:author="Bonnie Jonkman" w:date="2015-09-10T12:48:00Z">
+        <w:r>
+          <w:t xml:space="preserve">“libmap-1.00.00.so”. </w:t>
+        </w:r>
+      </w:ins>
+      <w:ins w:id="168" w:author="Bonnie Jonkman" w:date="2015-09-10T12:52:00Z">
+        <w:r>
+          <w:t xml:space="preserve">When finished, </w:t>
+        </w:r>
+      </w:ins>
+      <w:ins w:id="169" w:author="Bonnie Jonkman" w:date="2015-09-10T12:49:00Z">
+        <w:r>
+          <w:t xml:space="preserve">copy </w:t>
+        </w:r>
+      </w:ins>
+      <w:ins w:id="170" w:author="Bonnie Jonkman" w:date="2015-09-10T12:52:00Z">
+        <w:r>
+          <w:t>libmap-1.00.00.so</w:t>
+        </w:r>
+      </w:ins>
+      <w:ins w:id="171" w:author="Bonnie Jonkman" w:date="2015-09-10T12:49:00Z">
+        <w:r>
+          <w:t xml:space="preserve"> to </w:t>
+        </w:r>
+      </w:ins>
+      <w:ins w:id="172" w:author="Bonnie Jonkman" w:date="2015-09-10T12:50:00Z">
+        <w:r>
+          <w:t>the &lt;FAST8&gt;/</w:t>
+        </w:r>
+      </w:ins>
+      <w:ins w:id="173" w:author="Bonnie Jonkman" w:date="2015-09-10T12:51:00Z">
+        <w:r>
+          <w:t>bin</w:t>
+        </w:r>
+      </w:ins>
+      <w:ins w:id="174" w:author="Bonnie Jonkman" w:date="2015-09-10T12:52:00Z">
+        <w:r>
+          <w:t xml:space="preserve"> directory.</w:t>
+        </w:r>
+      </w:ins>
+    </w:p>
+    <w:p>
+      <w:pPr>
+        <w:rPr>
+          <w:ins w:id="175" w:author="Bonnie Jonkman" w:date="2015-09-10T13:01:00Z"/>
+        </w:rPr>
+        <w:pPrChange w:id="176" w:author="Bonnie Jonkman" w:date="2015-09-10T13:01:00Z">
+          <w:pPr>
+            <w:pStyle w:val="PlainText"/>
+          </w:pPr>
+        </w:pPrChange>
+      </w:pPr>
+      <w:ins w:id="177" w:author="Bonnie Jonkman" w:date="2015-09-10T13:01:00Z">
         <w:r>
           <w:rPr>
-            <w:rStyle w:val="Hyperlink"/>
+            <w:highlight w:val="yellow"/>
+            <w:rPrChange w:id="178" w:author="Bonnie Jonkman" w:date="2015-09-10T13:02:00Z">
+              <w:rPr/>
+            </w:rPrChange>
           </w:rPr>
-          <w:t>https://nwtc.nrel.gov/MAP</w:t>
-        </w:r>
-      </w:hyperlink>
-      <w:r>
-        <w:t xml:space="preserve"> . The MAP++ archive contains a </w:t>
-      </w:r>
+          <w:t>Mike Sprague put this library in /</w:t>
+        </w:r>
+        <w:proofErr w:type="spellStart"/>
+        <w:r>
+          <w:rPr>
+            <w:highlight w:val="yellow"/>
+            <w:rPrChange w:id="179" w:author="Bonnie Jonkman" w:date="2015-09-10T13:02:00Z">
+              <w:rPr/>
+            </w:rPrChange>
+          </w:rPr>
+          <w:t>usr</w:t>
+        </w:r>
+        <w:proofErr w:type="spellEnd"/>
+        <w:r>
+          <w:rPr>
+            <w:highlight w:val="yellow"/>
+            <w:rPrChange w:id="180" w:author="Bonnie Jonkman" w:date="2015-09-10T13:02:00Z">
+              <w:rPr/>
+            </w:rPrChange>
+          </w:rPr>
+          <w:t xml:space="preserve">/lib. Not sure it is necessary if we put it in </w:t>
+        </w:r>
+      </w:ins>
+      <w:ins w:id="181" w:author="Bonnie Jonkman" w:date="2015-09-10T13:02:00Z">
+        <w:r>
+          <w:rPr>
+            <w:highlight w:val="yellow"/>
+            <w:rPrChange w:id="182" w:author="Bonnie Jonkman" w:date="2015-09-10T13:02:00Z">
+              <w:rPr/>
+            </w:rPrChange>
+          </w:rPr>
+          <w:t>&lt;FAST8&gt;/bin</w:t>
+        </w:r>
+      </w:ins>
+    </w:p>
+    <w:p>
+      <w:pPr>
+        <w:pStyle w:val="NRELScreenOutput"/>
+        <w:rPr>
+          <w:ins w:id="183" w:author="Bonnie Jonkman" w:date="2015-09-10T13:01:00Z"/>
+        </w:rPr>
+        <w:pPrChange w:id="184" w:author="Bonnie Jonkman" w:date="2015-09-10T13:01:00Z">
+          <w:pPr>
+            <w:pStyle w:val="PlainText"/>
+          </w:pPr>
+        </w:pPrChange>
+      </w:pPr>
       <w:proofErr w:type="spellStart"/>
-      <w:r>
-        <w:t>makefile</w:t>
-      </w:r>
+      <w:proofErr w:type="gramStart"/>
+      <w:ins w:id="185" w:author="Bonnie Jonkman" w:date="2015-09-10T13:01:00Z">
+        <w:r>
+          <w:rPr>
+            <w:highlight w:val="yellow"/>
+            <w:rPrChange w:id="186" w:author="Bonnie Jonkman" w:date="2015-09-10T13:02:00Z">
+              <w:rPr/>
+            </w:rPrChange>
+          </w:rPr>
+          <w:t>sudo</w:t>
+        </w:r>
+        <w:proofErr w:type="spellEnd"/>
+        <w:proofErr w:type="gramEnd"/>
+        <w:r>
+          <w:rPr>
+            <w:highlight w:val="yellow"/>
+            <w:rPrChange w:id="187" w:author="Bonnie Jonkman" w:date="2015-09-10T13:02:00Z">
+              <w:rPr/>
+            </w:rPrChange>
+          </w:rPr>
+          <w:t xml:space="preserve"> </w:t>
+        </w:r>
+        <w:proofErr w:type="spellStart"/>
+        <w:r>
+          <w:rPr>
+            <w:highlight w:val="yellow"/>
+            <w:rPrChange w:id="188" w:author="Bonnie Jonkman" w:date="2015-09-10T13:02:00Z">
+              <w:rPr/>
+            </w:rPrChange>
+          </w:rPr>
+          <w:t>cp</w:t>
+        </w:r>
+        <w:proofErr w:type="spellEnd"/>
+        <w:r>
+          <w:rPr>
+            <w:highlight w:val="yellow"/>
+            <w:rPrChange w:id="189" w:author="Bonnie Jonkman" w:date="2015-09-10T13:02:00Z">
+              <w:rPr/>
+            </w:rPrChange>
+          </w:rPr>
+          <w:t xml:space="preserve"> libmap-1.10.00.so /</w:t>
+        </w:r>
+        <w:proofErr w:type="spellStart"/>
+        <w:r>
+          <w:rPr>
+            <w:highlight w:val="yellow"/>
+            <w:rPrChange w:id="190" w:author="Bonnie Jonkman" w:date="2015-09-10T13:02:00Z">
+              <w:rPr/>
+            </w:rPrChange>
+          </w:rPr>
+          <w:t>usr</w:t>
+        </w:r>
+        <w:proofErr w:type="spellEnd"/>
+        <w:r>
+          <w:rPr>
+            <w:highlight w:val="yellow"/>
+            <w:rPrChange w:id="191" w:author="Bonnie Jonkman" w:date="2015-09-10T13:02:00Z">
+              <w:rPr/>
+            </w:rPrChange>
+          </w:rPr>
+          <w:t>/lib</w:t>
+        </w:r>
+      </w:ins>
+    </w:p>
+    <w:p>
+      <w:pPr>
+        <w:pStyle w:val="Heading2"/>
+        <w:rPr>
+          <w:ins w:id="192" w:author="Bonnie Jonkman" w:date="2015-09-10T10:20:00Z"/>
+        </w:rPr>
+        <w:pPrChange w:id="193" w:author="Bonnie Jonkman" w:date="2015-09-10T10:20:00Z">
+          <w:pPr/>
+        </w:pPrChange>
+      </w:pPr>
+      <w:ins w:id="194" w:author="Bonnie Jonkman" w:date="2015-09-10T10:20:00Z">
+        <w:r>
+          <w:t>FAST</w:t>
+        </w:r>
+      </w:ins>
+      <w:ins w:id="195" w:author="Bonnie Jonkman" w:date="2015-09-10T10:24:00Z">
+        <w:r>
+          <w:t xml:space="preserve"> Executable</w:t>
+        </w:r>
+      </w:ins>
+    </w:p>
+    <w:p>
+      <w:pPr>
+        <w:rPr>
+          <w:ins w:id="196" w:author="Bonnie Jonkman" w:date="2015-09-10T10:38:00Z"/>
+        </w:rPr>
+      </w:pPr>
+      <w:ins w:id="197" w:author="Bonnie Jonkman" w:date="2015-09-10T12:55:00Z">
+        <w:r>
+          <w:t xml:space="preserve">Before running the FAST v8 </w:t>
+        </w:r>
+        <w:proofErr w:type="spellStart"/>
+        <w:r>
+          <w:t>makefile</w:t>
+        </w:r>
+        <w:proofErr w:type="spellEnd"/>
+        <w:r>
+          <w:t xml:space="preserve">, make sure you have </w:t>
+        </w:r>
+      </w:ins>
+      <w:ins w:id="198" w:author="Bonnie Jonkman" w:date="2015-09-10T12:56:00Z">
+        <w:r>
+          <w:t xml:space="preserve">the FAST registry executable and MAP++ library compiled for your operating system. </w:t>
+        </w:r>
+      </w:ins>
+      <w:ins w:id="199" w:author="Bonnie Jonkman" w:date="2015-09-10T10:38:00Z">
+        <w:r>
+          <w:t xml:space="preserve">The FAST Registry executable file will be necessary </w:t>
+        </w:r>
+      </w:ins>
+      <w:ins w:id="200" w:author="Bonnie Jonkman" w:date="2015-09-10T12:57:00Z">
+        <w:r>
+          <w:t xml:space="preserve">only </w:t>
+        </w:r>
+      </w:ins>
+      <w:ins w:id="201" w:author="Bonnie Jonkman" w:date="2015-09-10T10:38:00Z">
+        <w:r>
+          <w:t xml:space="preserve">if you modify any of the FAST </w:t>
+        </w:r>
+        <w:proofErr w:type="gramStart"/>
+        <w:r>
+          <w:t>Registry</w:t>
+        </w:r>
+        <w:proofErr w:type="gramEnd"/>
+        <w:r>
+          <w:t xml:space="preserve"> input files or if you perform the command </w:t>
+        </w:r>
+      </w:ins>
+    </w:p>
+    <w:p>
+      <w:pPr>
+        <w:pStyle w:val="NRELScreenOutput"/>
+        <w:rPr>
+          <w:ins w:id="202" w:author="Bonnie Jonkman" w:date="2015-09-10T10:38:00Z"/>
+        </w:rPr>
+      </w:pPr>
+      <w:proofErr w:type="gramStart"/>
+      <w:ins w:id="203" w:author="Bonnie Jonkman" w:date="2015-09-10T10:38:00Z">
+        <w:r>
+          <w:t>make</w:t>
+        </w:r>
+        <w:proofErr w:type="gramEnd"/>
+        <w:r>
+          <w:t xml:space="preserve"> </w:t>
+        </w:r>
+        <w:proofErr w:type="spellStart"/>
+        <w:r>
+          <w:t>superclean</w:t>
+        </w:r>
+        <w:proofErr w:type="spellEnd"/>
+      </w:ins>
+    </w:p>
+    <w:p>
+      <w:pPr>
+        <w:rPr>
+          <w:ins w:id="204" w:author="Bonnie Jonkman" w:date="2015-09-10T12:53:00Z"/>
+        </w:rPr>
+      </w:pPr>
+      <w:proofErr w:type="gramStart"/>
+      <w:ins w:id="205" w:author="Bonnie Jonkman" w:date="2015-09-10T10:38:00Z">
+        <w:r>
+          <w:t>for</w:t>
+        </w:r>
+        <w:proofErr w:type="gramEnd"/>
+        <w:r>
+          <w:t xml:space="preserve"> creating the FAST executable.</w:t>
+        </w:r>
+      </w:ins>
+    </w:p>
+    <w:p>
+      <w:pPr>
+        <w:rPr>
+          <w:ins w:id="206" w:author="Bonnie Jonkman" w:date="2015-09-10T12:57:00Z"/>
+        </w:rPr>
+      </w:pPr>
+      <w:ins w:id="207" w:author="Bonnie Jonkman" w:date="2015-09-10T12:53:00Z">
+        <w:r>
+          <w:t xml:space="preserve">The </w:t>
+        </w:r>
+        <w:proofErr w:type="spellStart"/>
+        <w:r>
+          <w:t>makefile</w:t>
+        </w:r>
+        <w:proofErr w:type="spellEnd"/>
+        <w:r>
+          <w:t xml:space="preserve"> has been set up to link with the file </w:t>
+        </w:r>
+        <w:proofErr w:type="gramStart"/>
+        <w:r>
+          <w:t>..</w:t>
+        </w:r>
+        <w:proofErr w:type="gramEnd"/>
+        <w:r>
+          <w:t xml:space="preserve">/bin/libmap-1.00.00.so. If this MAP++ library file has been renamed, you will need to edit the </w:t>
+        </w:r>
+        <w:proofErr w:type="spellStart"/>
+        <w:r>
+          <w:t>makefile</w:t>
+        </w:r>
+        <w:proofErr w:type="spellEnd"/>
+        <w:r>
+          <w:t xml:space="preserve"> accordingly.</w:t>
+        </w:r>
+      </w:ins>
+    </w:p>
+    <w:p>
+      <w:pPr>
+        <w:rPr>
+          <w:ins w:id="208" w:author="Bonnie Jonkman" w:date="2015-09-10T12:57:00Z"/>
+        </w:rPr>
+      </w:pPr>
+      <w:ins w:id="209" w:author="Bonnie Jonkman" w:date="2015-09-10T13:04:00Z">
+        <w:r>
+          <w:t>When the FAST Registry and MAP++ library have been generated</w:t>
+        </w:r>
+      </w:ins>
+      <w:ins w:id="210" w:author="Bonnie Jonkman" w:date="2015-09-10T12:57:00Z">
+        <w:r>
+          <w:t>, you can run the command</w:t>
+        </w:r>
+      </w:ins>
+    </w:p>
+    <w:p>
+      <w:pPr>
+        <w:pStyle w:val="NRELScreenOutput"/>
+        <w:rPr>
+          <w:ins w:id="211" w:author="Bonnie Jonkman" w:date="2015-09-10T12:58:00Z"/>
+        </w:rPr>
+      </w:pPr>
+      <w:proofErr w:type="gramStart"/>
+      <w:ins w:id="212" w:author="Bonnie Jonkman" w:date="2015-09-10T12:58:00Z">
+        <w:r>
+          <w:t>make</w:t>
+        </w:r>
+        <w:proofErr w:type="gramEnd"/>
+      </w:ins>
+    </w:p>
+    <w:p>
+      <w:pPr>
+        <w:rPr>
+          <w:ins w:id="213" w:author="Bonnie Jonkman" w:date="2015-09-10T12:58:00Z"/>
+        </w:rPr>
+        <w:pPrChange w:id="214" w:author="Bonnie Jonkman" w:date="2015-09-10T12:58:00Z">
+          <w:pPr>
+            <w:pStyle w:val="NRELScreenOutput"/>
+          </w:pPr>
+        </w:pPrChange>
+      </w:pPr>
+      <w:proofErr w:type="gramStart"/>
+      <w:ins w:id="215" w:author="Bonnie Jonkman" w:date="2015-09-10T13:05:00Z">
+        <w:r>
+          <w:t>in</w:t>
+        </w:r>
+        <w:proofErr w:type="gramEnd"/>
+        <w:r>
+          <w:t xml:space="preserve"> the &lt;FAST8&gt;\Compiling directory. </w:t>
+        </w:r>
+      </w:ins>
+      <w:ins w:id="216" w:author="Bonnie Jonkman" w:date="2015-09-10T12:58:00Z">
+        <w:r>
+          <w:t xml:space="preserve">This should generate a file called FAST_glin32 in the &lt;FAST8&gt;/bin directory. If you have set the </w:t>
+        </w:r>
+        <w:proofErr w:type="spellStart"/>
+        <w:r>
+          <w:t>makefile</w:t>
+        </w:r>
+        <w:proofErr w:type="spellEnd"/>
+        <w:r>
+          <w:t xml:space="preserve"> to compile </w:t>
+        </w:r>
+      </w:ins>
+      <w:ins w:id="217" w:author="Bonnie Jonkman" w:date="2015-09-10T12:59:00Z">
+        <w:r>
+          <w:t xml:space="preserve">with </w:t>
+        </w:r>
+      </w:ins>
+      <w:ins w:id="218" w:author="Bonnie Jonkman" w:date="2015-09-10T12:58:00Z">
+        <w:r>
+          <w:t>64-bit</w:t>
+        </w:r>
+      </w:ins>
+      <w:ins w:id="219" w:author="Bonnie Jonkman" w:date="2015-09-10T12:59:00Z">
+        <w:r>
+          <w:t xml:space="preserve"> addresses, the file will be called FAST_glin64.</w:t>
+        </w:r>
+      </w:ins>
+    </w:p>
+    <w:p>
+      <w:pPr>
+        <w:pStyle w:val="Heading2"/>
+        <w:rPr>
+          <w:ins w:id="220" w:author="Bonnie Jonkman" w:date="2015-09-10T10:21:00Z"/>
+        </w:rPr>
+        <w:pPrChange w:id="221" w:author="Bonnie Jonkman" w:date="2015-09-10T10:20:00Z">
+          <w:pPr/>
+        </w:pPrChange>
+      </w:pPr>
+      <w:ins w:id="222" w:author="Bonnie Jonkman" w:date="2015-09-10T10:21:00Z">
+        <w:r>
+          <w:lastRenderedPageBreak/>
+          <w:t>DISCON: Discrete Controllers in Dynamic</w:t>
+        </w:r>
+      </w:ins>
+      <w:ins w:id="223" w:author="Bonnie Jonkman" w:date="2015-09-10T10:24:00Z">
+        <w:r>
+          <w:t>ally Loaded</w:t>
+        </w:r>
+      </w:ins>
+      <w:ins w:id="224" w:author="Bonnie Jonkman" w:date="2015-09-10T10:21:00Z">
+        <w:r>
+          <w:t xml:space="preserve"> Libraries</w:t>
+        </w:r>
+      </w:ins>
+    </w:p>
+    <w:p>
+      <w:pPr>
+        <w:rPr>
+          <w:ins w:id="225" w:author="Bonnie Jonkman" w:date="2015-09-10T10:28:00Z"/>
+        </w:rPr>
+        <w:pPrChange w:id="226" w:author="Bonnie Jonkman" w:date="2015-09-10T10:21:00Z">
+          <w:pPr/>
+        </w:pPrChange>
+      </w:pPr>
+      <w:ins w:id="227" w:author="Bonnie Jonkman" w:date="2015-09-10T10:21:00Z">
+        <w:r>
+          <w:t xml:space="preserve">If you wish to </w:t>
+        </w:r>
+      </w:ins>
+      <w:ins w:id="228" w:author="Bonnie Jonkman" w:date="2015-09-10T10:22:00Z">
+        <w:r>
+          <w:t xml:space="preserve">run any FAST model that uses the DISCON dynamically loaded libraries (e.g., </w:t>
+        </w:r>
+      </w:ins>
+      <w:proofErr w:type="spellStart"/>
+      <w:ins w:id="229" w:author="Bonnie Jonkman" w:date="2015-09-10T10:26:00Z">
+        <w:r>
+          <w:t>Cert</w:t>
+        </w:r>
+      </w:ins>
+      <w:ins w:id="230" w:author="Bonnie Jonkman" w:date="2015-09-10T10:22:00Z">
+        <w:r>
+          <w:t>Tests</w:t>
+        </w:r>
+        <w:proofErr w:type="spellEnd"/>
+        <w:r>
+          <w:t xml:space="preserve"> 18-26), you must compile the control algorithms as a </w:t>
+        </w:r>
+      </w:ins>
+      <w:ins w:id="231" w:author="Bonnie Jonkman" w:date="2015-09-10T10:25:00Z">
+        <w:r>
+          <w:t>dynamic library (shared object). The DISCON routine is an industry-standard interface (</w:t>
+        </w:r>
+        <w:proofErr w:type="spellStart"/>
+        <w:r>
+          <w:t>Gerrad</w:t>
+        </w:r>
+        <w:proofErr w:type="spellEnd"/>
+        <w:r>
+          <w:t xml:space="preserve"> Hassan’s Bladed Interface)</w:t>
+        </w:r>
+      </w:ins>
+      <w:ins w:id="232" w:author="Bonnie Jonkman" w:date="2015-09-10T10:26:00Z">
+        <w:r>
+          <w:t xml:space="preserve">. The source files for each of the controllers used in </w:t>
+        </w:r>
+        <w:proofErr w:type="spellStart"/>
+        <w:r>
+          <w:t>CertTests</w:t>
+        </w:r>
+        <w:proofErr w:type="spellEnd"/>
+        <w:r>
+          <w:t xml:space="preserve"> 18-26 are in the </w:t>
+        </w:r>
+        <w:r>
+          <w:t>&lt;FAST8&gt;</w:t>
+        </w:r>
+      </w:ins>
+      <w:ins w:id="233" w:author="Bonnie Jonkman" w:date="2015-09-10T10:27:00Z">
+        <w:r>
+          <w:t>/CertTest/5MW_Baseline/</w:t>
+        </w:r>
+      </w:ins>
+      <w:proofErr w:type="spellStart"/>
+      <w:ins w:id="234" w:author="Bonnie Jonkman" w:date="2015-09-10T10:28:00Z">
+        <w:r>
+          <w:t>ServoData</w:t>
+        </w:r>
+        <w:proofErr w:type="spellEnd"/>
+        <w:r>
+          <w:t xml:space="preserve">/Source folder, and a </w:t>
+        </w:r>
+        <w:proofErr w:type="spellStart"/>
+        <w:r>
+          <w:t>makefile</w:t>
+        </w:r>
+        <w:proofErr w:type="spellEnd"/>
+        <w:r>
+          <w:t xml:space="preserve"> </w:t>
+        </w:r>
+      </w:ins>
+      <w:ins w:id="235" w:author="Bonnie Jonkman" w:date="2015-09-10T10:30:00Z">
+        <w:r>
+          <w:t>(</w:t>
+        </w:r>
+        <w:proofErr w:type="spellStart"/>
+        <w:r>
+          <w:t>makefile_DISCON_DLL</w:t>
+        </w:r>
+        <w:proofErr w:type="spellEnd"/>
+        <w:r>
+          <w:t xml:space="preserve">) </w:t>
+        </w:r>
+      </w:ins>
+      <w:ins w:id="236" w:author="Bonnie Jonkman" w:date="2015-09-10T10:28:00Z">
+        <w:r>
+          <w:t>to compile them is in &lt;FAST8&gt;/Compiling.</w:t>
+        </w:r>
+      </w:ins>
+      <w:ins w:id="237" w:author="Bonnie Jonkman" w:date="2015-09-10T10:29:00Z">
+        <w:r>
+          <w:t xml:space="preserve"> Running the command</w:t>
+        </w:r>
+      </w:ins>
+    </w:p>
+    <w:p>
+      <w:pPr>
+        <w:pStyle w:val="NRELScreenOutput"/>
+        <w:rPr>
+          <w:ins w:id="238" w:author="Bonnie Jonkman" w:date="2015-09-10T10:31:00Z"/>
+        </w:rPr>
+        <w:pPrChange w:id="239" w:author="Bonnie Jonkman" w:date="2015-09-10T10:35:00Z">
+          <w:pPr/>
+        </w:pPrChange>
+      </w:pPr>
+      <w:proofErr w:type="gramStart"/>
+      <w:ins w:id="240" w:author="Bonnie Jonkman" w:date="2015-09-10T10:28:00Z">
+        <w:r>
+          <w:t>make</w:t>
+        </w:r>
+        <w:proofErr w:type="gramEnd"/>
+        <w:r>
+          <w:t xml:space="preserve"> –f </w:t>
+        </w:r>
+      </w:ins>
+      <w:proofErr w:type="spellStart"/>
+      <w:ins w:id="241" w:author="Bonnie Jonkman" w:date="2015-09-10T10:29:00Z">
+        <w:r>
+          <w:t>makefile_DISCON_DLL</w:t>
+        </w:r>
+      </w:ins>
       <w:proofErr w:type="spellEnd"/>
-      <w:r>
-        <w:t xml:space="preserve"> (in the </w:t>
-      </w:r>
+    </w:p>
+    <w:p>
+      <w:pPr>
+        <w:rPr>
+          <w:ins w:id="242" w:author="Bonnie Jonkman" w:date="2015-09-10T13:05:00Z"/>
+        </w:rPr>
+        <w:pPrChange w:id="243" w:author="Bonnie Jonkman" w:date="2015-09-10T10:21:00Z">
+          <w:pPr/>
+        </w:pPrChange>
+      </w:pPr>
+      <w:proofErr w:type="gramStart"/>
+      <w:ins w:id="244" w:author="Bonnie Jonkman" w:date="2015-09-10T10:32:00Z">
+        <w:r>
+          <w:t>in</w:t>
+        </w:r>
+        <w:proofErr w:type="gramEnd"/>
+        <w:r>
+          <w:t xml:space="preserve"> the Compiling folder </w:t>
+        </w:r>
+      </w:ins>
+      <w:ins w:id="245" w:author="Bonnie Jonkman" w:date="2015-09-10T10:31:00Z">
+        <w:r>
+          <w:t>will generate a file called DISCON</w:t>
+        </w:r>
+      </w:ins>
+      <w:ins w:id="246" w:author="Bonnie Jonkman" w:date="2015-09-10T13:08:00Z">
+        <w:r>
+          <w:t>_glin32</w:t>
+        </w:r>
+      </w:ins>
+      <w:ins w:id="247" w:author="Bonnie Jonkman" w:date="2015-09-10T10:31:00Z">
+        <w:r>
+          <w:t>.so in the &lt;FAST8&gt;/CertTest/5MW_Baseline/</w:t>
+        </w:r>
+        <w:proofErr w:type="spellStart"/>
+        <w:r>
+          <w:t>ServoData</w:t>
+        </w:r>
+      </w:ins>
+      <w:proofErr w:type="spellEnd"/>
+      <w:ins w:id="248" w:author="Bonnie Jonkman" w:date="2015-09-10T10:32:00Z">
+        <w:r>
+          <w:t xml:space="preserve"> folder</w:t>
+        </w:r>
+      </w:ins>
+      <w:ins w:id="249" w:author="Bonnie Jonkman" w:date="2015-09-10T10:31:00Z">
+        <w:r>
+          <w:t>.</w:t>
+        </w:r>
+      </w:ins>
+      <w:ins w:id="250" w:author="Bonnie Jonkman" w:date="2015-09-10T10:32:00Z">
+        <w:r>
+          <w:t xml:space="preserve"> This controller is used for Test 18</w:t>
+        </w:r>
+      </w:ins>
+      <w:ins w:id="251" w:author="Bonnie Jonkman" w:date="2015-09-10T10:34:00Z">
+        <w:r>
+          <w:t xml:space="preserve"> (and a few others)</w:t>
+        </w:r>
+      </w:ins>
+      <w:ins w:id="252" w:author="Bonnie Jonkman" w:date="2015-09-10T10:32:00Z">
+        <w:r>
+          <w:t xml:space="preserve">. If you wish to </w:t>
+        </w:r>
+      </w:ins>
+      <w:ins w:id="253" w:author="Bonnie Jonkman" w:date="2015-09-10T10:33:00Z">
+        <w:r>
+          <w:t xml:space="preserve">compile a different source file, you will need to edit </w:t>
+        </w:r>
+      </w:ins>
+      <w:ins w:id="254" w:author="Bonnie Jonkman" w:date="2015-09-10T10:34:00Z">
+        <w:r>
+          <w:t>“</w:t>
+        </w:r>
+      </w:ins>
       <w:proofErr w:type="spellStart"/>
-      <w:r>
-        <w:t>src</w:t>
-      </w:r>
+      <w:ins w:id="255" w:author="Bonnie Jonkman" w:date="2015-09-10T10:33:00Z">
+        <w:r>
+          <w:t>makefile_DISCON_DLL</w:t>
+        </w:r>
+      </w:ins>
       <w:proofErr w:type="spellEnd"/>
-      <w:r>
-        <w:t xml:space="preserve"> folder) that can be us</w:t>
-      </w:r>
-      <w:bookmarkStart w:id="86" w:name="_GoBack"/>
-      <w:bookmarkEnd w:id="86"/>
-      <w:r>
-        <w:t>ed to generate the MAP++ library.</w:t>
-      </w:r>
+      <w:ins w:id="256" w:author="Bonnie Jonkman" w:date="2015-09-10T10:34:00Z">
+        <w:r>
+          <w:t>”</w:t>
+        </w:r>
+      </w:ins>
+      <w:ins w:id="257" w:author="Bonnie Jonkman" w:date="2015-09-10T10:33:00Z">
+        <w:r>
+          <w:t xml:space="preserve"> and modify variables </w:t>
+        </w:r>
+        <w:r>
+          <w:rPr>
+            <w:b/>
+            <w:rPrChange w:id="258" w:author="Bonnie Jonkman" w:date="2015-09-10T10:34:00Z">
+              <w:rPr/>
+            </w:rPrChange>
+          </w:rPr>
+          <w:t>SOURCE_FILE</w:t>
+        </w:r>
+        <w:r>
+          <w:t xml:space="preserve"> and </w:t>
+        </w:r>
+        <w:r>
+          <w:rPr>
+            <w:b/>
+            <w:rPrChange w:id="259" w:author="Bonnie Jonkman" w:date="2015-09-10T10:33:00Z">
+              <w:rPr/>
+            </w:rPrChange>
+          </w:rPr>
+          <w:t>OUTPUT_NAME</w:t>
+        </w:r>
+      </w:ins>
+      <w:ins w:id="260" w:author="Bonnie Jonkman" w:date="2015-09-10T10:34:00Z">
+        <w:r>
+          <w:t>.</w:t>
+        </w:r>
+      </w:ins>
+    </w:p>
+    <w:p>
+      <w:pPr>
+        <w:rPr>
+          <w:ins w:id="261" w:author="Bonnie Jonkman" w:date="2015-09-10T13:11:00Z"/>
+        </w:rPr>
+        <w:pPrChange w:id="262" w:author="Bonnie Jonkman" w:date="2015-09-10T10:21:00Z">
+          <w:pPr/>
+        </w:pPrChange>
+      </w:pPr>
+      <w:ins w:id="263" w:author="Bonnie Jonkman" w:date="2015-09-10T13:06:00Z">
+        <w:r>
+          <w:t>When &lt;FAST8&gt;/CertTest/5MW_Baseline/ServoData/DISCON_glin</w:t>
+        </w:r>
+      </w:ins>
+      <w:ins w:id="264" w:author="Bonnie Jonkman" w:date="2015-09-10T13:08:00Z">
+        <w:r>
+          <w:t>32</w:t>
+        </w:r>
+      </w:ins>
+      <w:ins w:id="265" w:author="Bonnie Jonkman" w:date="2015-09-10T13:06:00Z">
+        <w:r>
+          <w:t xml:space="preserve">.so has been created, you must open the ServoDyn input file and tell it to read this library. Open </w:t>
+        </w:r>
+      </w:ins>
+      <w:ins w:id="266" w:author="Bonnie Jonkman" w:date="2015-09-10T13:07:00Z">
+        <w:r>
+          <w:t>the file &lt;FAST8&gt;/CertTest/5MW_Baseline/</w:t>
+        </w:r>
+        <w:r>
+          <w:t>NRELOffshrBsline5MW_Onshore_ServoDyn.dat</w:t>
+        </w:r>
+        <w:r>
+          <w:t xml:space="preserve"> and change the input parameter “</w:t>
+        </w:r>
+        <w:proofErr w:type="spellStart"/>
+        <w:r>
+          <w:t>DLL_FileName</w:t>
+        </w:r>
+        <w:proofErr w:type="spellEnd"/>
+        <w:r>
+          <w:t xml:space="preserve">” to </w:t>
+        </w:r>
+      </w:ins>
+      <w:ins w:id="267" w:author="Bonnie Jonkman" w:date="2015-09-10T13:08:00Z">
+        <w:r>
+          <w:t>"</w:t>
+        </w:r>
+        <w:proofErr w:type="spellStart"/>
+        <w:r>
+          <w:t>ServoData</w:t>
+        </w:r>
+        <w:proofErr w:type="spellEnd"/>
+        <w:r>
+          <w:t>/DISCON_</w:t>
+        </w:r>
+        <w:r>
+          <w:t>glin</w:t>
+        </w:r>
+        <w:r>
+          <w:t>32.dll"</w:t>
+        </w:r>
+        <w:r>
+          <w:t xml:space="preserve">. </w:t>
+        </w:r>
+      </w:ins>
+    </w:p>
+    <w:p>
+      <w:pPr>
+        <w:rPr>
+          <w:ins w:id="268" w:author="Bonnie Jonkman" w:date="2015-09-10T10:35:00Z"/>
+        </w:rPr>
+        <w:pPrChange w:id="269" w:author="Bonnie Jonkman" w:date="2015-09-10T10:21:00Z">
+          <w:pPr/>
+        </w:pPrChange>
+      </w:pPr>
+      <w:ins w:id="270" w:author="Bonnie Jonkman" w:date="2015-09-10T13:08:00Z">
+        <w:r>
+          <w:t>When that is complete, you can run the FAST CertTest 18</w:t>
+        </w:r>
+      </w:ins>
+      <w:ins w:id="271" w:author="Bonnie Jonkman" w:date="2015-09-10T13:09:00Z">
+        <w:r>
+          <w:t xml:space="preserve"> model on Mac OS X or Linux. </w:t>
+        </w:r>
+      </w:ins>
+      <w:ins w:id="272" w:author="Bonnie Jonkman" w:date="2015-09-10T13:11:00Z">
+        <w:r>
+          <w:t>For example, i</w:t>
+        </w:r>
+      </w:ins>
+      <w:ins w:id="273" w:author="Bonnie Jonkman" w:date="2015-09-10T13:10:00Z">
+        <w:r>
+          <w:t>n the &lt;FAST8&gt;/CertTest</w:t>
+        </w:r>
+      </w:ins>
+      <w:ins w:id="274" w:author="Bonnie Jonkman" w:date="2015-09-10T13:11:00Z">
+        <w:r>
+          <w:t xml:space="preserve"> folder, type:</w:t>
+        </w:r>
+      </w:ins>
+    </w:p>
+    <w:p>
+      <w:pPr>
+        <w:pStyle w:val="NRELScreenOutput"/>
+        <w:rPr>
+          <w:ins w:id="275" w:author="Bonnie Jonkman" w:date="2015-09-10T13:11:00Z"/>
+        </w:rPr>
+      </w:pPr>
+      <w:proofErr w:type="gramStart"/>
+      <w:ins w:id="276" w:author="Bonnie Jonkman" w:date="2015-09-10T13:11:00Z">
+        <w:r>
+          <w:t>..</w:t>
+        </w:r>
+        <w:proofErr w:type="gramEnd"/>
+        <w:r>
+          <w:t>/bin/FAST_glin32 Test18.fst</w:t>
+        </w:r>
+      </w:ins>
+    </w:p>
+    <w:p>
+      <w:pPr>
+        <w:rPr>
+          <w:ins w:id="277" w:author="Bonnie Jonkman" w:date="2015-09-10T13:12:00Z"/>
+        </w:rPr>
+      </w:pPr>
+      <w:ins w:id="278" w:author="Bonnie Jonkman" w:date="2015-09-10T13:12:00Z">
+        <w:r>
+          <w:t>Note: i</w:t>
+        </w:r>
+      </w:ins>
+      <w:ins w:id="279" w:author="Bonnie Jonkman" w:date="2015-09-10T13:11:00Z">
+        <w:r>
+          <w:t xml:space="preserve">f you compile a 64-bit version of </w:t>
+        </w:r>
+      </w:ins>
+      <w:ins w:id="280" w:author="Bonnie Jonkman" w:date="2015-09-10T13:12:00Z">
+        <w:r>
+          <w:t>FAST (i.e., FAST_glin64), you also need to compile a 64-bit version of the DISCON*.so file.</w:t>
+        </w:r>
+      </w:ins>
+    </w:p>
+    <w:p>
+      <w:pPr>
+        <w:rPr>
+          <w:ins w:id="281" w:author="Bonnie Jonkman" w:date="2015-09-10T13:11:00Z"/>
+        </w:rPr>
+      </w:pPr>
+      <w:ins w:id="282" w:author="Bonnie Jonkman" w:date="2015-09-10T13:12:00Z">
+        <w:r>
+          <w:rPr>
+            <w:highlight w:val="yellow"/>
+            <w:rPrChange w:id="283" w:author="Bonnie Jonkman" w:date="2015-09-10T13:14:00Z">
+              <w:rPr/>
+            </w:rPrChange>
+          </w:rPr>
+          <w:t xml:space="preserve">Also note that at this time, DISCON.f90 does not compile on Mac OS X with </w:t>
+        </w:r>
+      </w:ins>
+      <w:proofErr w:type="spellStart"/>
+      <w:ins w:id="284" w:author="Bonnie Jonkman" w:date="2015-09-10T13:14:00Z">
+        <w:r>
+          <w:rPr>
+            <w:highlight w:val="yellow"/>
+            <w:rPrChange w:id="285" w:author="Bonnie Jonkman" w:date="2015-09-10T13:14:00Z">
+              <w:rPr/>
+            </w:rPrChange>
+          </w:rPr>
+          <w:t>gcc</w:t>
+        </w:r>
+        <w:proofErr w:type="spellEnd"/>
+        <w:r>
+          <w:rPr>
+            <w:highlight w:val="yellow"/>
+            <w:rPrChange w:id="286" w:author="Bonnie Jonkman" w:date="2015-09-10T13:14:00Z">
+              <w:rPr/>
+            </w:rPrChange>
+          </w:rPr>
+          <w:t xml:space="preserve"> version 5.2.0 (</w:t>
+        </w:r>
+        <w:proofErr w:type="spellStart"/>
+        <w:r>
+          <w:rPr>
+            <w:highlight w:val="yellow"/>
+            <w:rPrChange w:id="287" w:author="Bonnie Jonkman" w:date="2015-09-10T13:14:00Z">
+              <w:rPr/>
+            </w:rPrChange>
+          </w:rPr>
+          <w:t>MacPorts</w:t>
+        </w:r>
+        <w:proofErr w:type="spellEnd"/>
+        <w:r>
+          <w:rPr>
+            <w:highlight w:val="yellow"/>
+            <w:rPrChange w:id="288" w:author="Bonnie Jonkman" w:date="2015-09-10T13:14:00Z">
+              <w:rPr/>
+            </w:rPrChange>
+          </w:rPr>
+          <w:t xml:space="preserve"> gcc5 5.2.0_0)</w:t>
+        </w:r>
+      </w:ins>
+    </w:p>
+    <w:p>
+      <w:pPr>
+        <w:rPr>
+          <w:del w:id="289" w:author="Bonnie Jonkman" w:date="2015-09-10T13:15:00Z"/>
+        </w:rPr>
+      </w:pPr>
     </w:p>
     <w:p>
       <w:pPr>
@@ -18468,14 +19884,28 @@
       <w:r>
         <w:t xml:space="preserve">If you have questions or suggestions for improvements, please use our forums: </w:t>
       </w:r>
-      <w:hyperlink r:id="rId28" w:history="1">
-        <w:r>
-          <w:rPr>
-            <w:rStyle w:val="Hyperlink"/>
-          </w:rPr>
-          <w:t>https://wind.nrel.gov/forum/wind/</w:t>
-        </w:r>
-      </w:hyperlink>
+      <w:r>
+        <w:fldChar w:fldCharType="begin"/>
+      </w:r>
+      <w:r>
+        <w:instrText xml:space="preserve"> HYPERLINK "https://wind.nrel.gov/forum/wind/" </w:instrText>
+      </w:r>
+      <w:ins w:id="290" w:author="Bonnie Jonkman" w:date="2015-09-10T10:10:00Z"/>
+      <w:r>
+        <w:fldChar w:fldCharType="separate"/>
+      </w:r>
+      <w:r>
+        <w:rPr>
+          <w:rStyle w:val="Hyperlink"/>
+        </w:rPr>
+        <w:t>https://wind.nrel.gov/forum/wind/</w:t>
+      </w:r>
+      <w:r>
+        <w:rPr>
+          <w:rStyle w:val="Hyperlink"/>
+        </w:rPr>
+        <w:fldChar w:fldCharType="end"/>
+      </w:r>
       <w:r>
         <w:t xml:space="preserve"> </w:t>
       </w:r>
@@ -18552,7 +19982,7 @@
           <w:rPr>
             <w:noProof/>
           </w:rPr>
-          <w:t>8</w:t>
+          <w:t>2</w:t>
         </w:r>
         <w:r>
           <w:rPr>
@@ -18598,10 +20028,10 @@
       <w:pPr>
         <w:pStyle w:val="FootnoteText"/>
         <w:rPr>
-          <w:del w:id="65" w:author="Bonnie Jonkman" w:date="2015-08-21T12:27:00Z"/>
+          <w:del w:id="80" w:author="Bonnie Jonkman" w:date="2015-08-21T12:27:00Z"/>
         </w:rPr>
       </w:pPr>
-      <w:del w:id="66" w:author="Bonnie Jonkman" w:date="2015-08-21T12:27:00Z">
+      <w:del w:id="81" w:author="Bonnie Jonkman" w:date="2015-08-21T12:27:00Z">
         <w:r>
           <w:rPr>
             <w:rStyle w:val="FootnoteReference"/>
@@ -19450,7 +20880,6 @@
   <w:style w:type="character" w:default="1" w:styleId="DefaultParagraphFont">
     <w:name w:val="Default Paragraph Font"/>
     <w:uiPriority w:val="1"/>
-    <w:semiHidden/>
     <w:unhideWhenUsed/>
   </w:style>
   <w:style w:type="table" w:default="1" w:styleId="TableNormal">
@@ -19853,6 +21282,34 @@
     <w:uiPriority w:val="99"/>
     <w:rsid w:val="009A5197"/>
   </w:style>
+  <w:style w:type="paragraph" w:styleId="PlainText">
+    <w:name w:val="Plain Text"/>
+    <w:basedOn w:val="Normal"/>
+    <w:link w:val="PlainTextChar"/>
+    <w:uiPriority w:val="99"/>
+    <w:semiHidden/>
+    <w:unhideWhenUsed/>
+    <w:rsid w:val="008F28D2"/>
+    <w:pPr>
+      <w:spacing w:after="0" w:line="240" w:lineRule="auto"/>
+    </w:pPr>
+    <w:rPr>
+      <w:rFonts w:ascii="Calibri" w:hAnsi="Calibri"/>
+      <w:szCs w:val="21"/>
+    </w:rPr>
+  </w:style>
+  <w:style w:type="character" w:customStyle="1" w:styleId="PlainTextChar">
+    <w:name w:val="Plain Text Char"/>
+    <w:basedOn w:val="DefaultParagraphFont"/>
+    <w:link w:val="PlainText"/>
+    <w:uiPriority w:val="99"/>
+    <w:semiHidden/>
+    <w:rsid w:val="008F28D2"/>
+    <w:rPr>
+      <w:rFonts w:ascii="Calibri" w:hAnsi="Calibri"/>
+      <w:szCs w:val="21"/>
+    </w:rPr>
+  </w:style>
 </w:styles>
 </file>
 
@@ -20088,7 +21545,6 @@
   <w:style w:type="character" w:default="1" w:styleId="DefaultParagraphFont">
     <w:name w:val="Default Paragraph Font"/>
     <w:uiPriority w:val="1"/>
-    <w:semiHidden/>
     <w:unhideWhenUsed/>
   </w:style>
   <w:style w:type="table" w:default="1" w:styleId="TableNormal">
@@ -20491,6 +21947,34 @@
     <w:uiPriority w:val="99"/>
     <w:rsid w:val="009A5197"/>
   </w:style>
+  <w:style w:type="paragraph" w:styleId="PlainText">
+    <w:name w:val="Plain Text"/>
+    <w:basedOn w:val="Normal"/>
+    <w:link w:val="PlainTextChar"/>
+    <w:uiPriority w:val="99"/>
+    <w:semiHidden/>
+    <w:unhideWhenUsed/>
+    <w:rsid w:val="008F28D2"/>
+    <w:pPr>
+      <w:spacing w:after="0" w:line="240" w:lineRule="auto"/>
+    </w:pPr>
+    <w:rPr>
+      <w:rFonts w:ascii="Calibri" w:hAnsi="Calibri"/>
+      <w:szCs w:val="21"/>
+    </w:rPr>
+  </w:style>
+  <w:style w:type="character" w:customStyle="1" w:styleId="PlainTextChar">
+    <w:name w:val="Plain Text Char"/>
+    <w:basedOn w:val="DefaultParagraphFont"/>
+    <w:link w:val="PlainText"/>
+    <w:uiPriority w:val="99"/>
+    <w:semiHidden/>
+    <w:rsid w:val="008F28D2"/>
+    <w:rPr>
+      <w:rFonts w:ascii="Calibri" w:hAnsi="Calibri"/>
+      <w:szCs w:val="21"/>
+    </w:rPr>
+  </w:style>
 </w:styles>
 </file>
 
@@ -20784,7 +22268,7 @@
 </file>
 
 <file path=customXml/itemProps1.xml><?xml version="1.0" encoding="utf-8"?>
-<ds:datastoreItem xmlns:ds="http://schemas.openxmlformats.org/officeDocument/2006/customXml" ds:itemID="{74D1E514-4FEA-435E-AE40-69210E51E2A3}">
+<ds:datastoreItem xmlns:ds="http://schemas.openxmlformats.org/officeDocument/2006/customXml" ds:itemID="{97127B88-2CEA-4FF0-BF99-60358383DB17}">
   <ds:schemaRefs>
     <ds:schemaRef ds:uri="http://schemas.openxmlformats.org/officeDocument/2006/bibliography"/>
   </ds:schemaRefs>

</xml_diff>

<commit_message>
updated some comments in compiling document; added x64 configuration in project file
git-svn-id: https://windsvn2.nrel.gov/FAST/branches/BJonkman@1217 10acb478-4768-415a-8850-bacdb5912d4d
</commit_message>
<xml_diff>
--- a/Compiling/CompilingInstructions_FASTv8.docx
+++ b/Compiling/CompilingInstructions_FASTv8.docx
@@ -290,9 +290,194 @@
       </w:r>
     </w:p>
     <w:p>
+      <w:pPr>
+        <w:rPr>
+          <w:ins w:id="0" w:author="Bonnie Jonkman" w:date="2016-02-25T09:19:00Z"/>
+        </w:rPr>
+      </w:pPr>
       <w:r>
         <w:t>Please note that FAST v8.12.00a-bjj is distributed with executables of both 32-bit and 64-bit Windows applications. Unless you are compiling for a different architecture or are adding functionality to FAST, you should not have to recompile the code.</w:t>
       </w:r>
+    </w:p>
+    <w:p>
+      <w:pPr>
+        <w:pStyle w:val="Heading1"/>
+        <w:rPr>
+          <w:ins w:id="1" w:author="Bonnie Jonkman" w:date="2016-02-25T09:20:00Z"/>
+        </w:rPr>
+      </w:pPr>
+      <w:ins w:id="2" w:author="Bonnie Jonkman" w:date="2016-02-25T09:19:00Z">
+        <w:r>
+          <w:t>Supported Compilers and Platforms</w:t>
+        </w:r>
+      </w:ins>
+    </w:p>
+    <w:p>
+      <w:pPr>
+        <w:rPr>
+          <w:ins w:id="3" w:author="Bonnie Jonkman" w:date="2016-02-25T09:32:00Z"/>
+        </w:rPr>
+        <w:pPrChange w:id="4" w:author="Bonnie Jonkman" w:date="2016-02-25T09:19:00Z">
+          <w:pPr>
+            <w:pStyle w:val="Heading1"/>
+          </w:pPr>
+        </w:pPrChange>
+      </w:pPr>
+      <w:ins w:id="5" w:author="Bonnie Jonkman" w:date="2016-02-25T09:19:00Z">
+        <w:r>
+          <w:t>Currently, we support gfortran</w:t>
+        </w:r>
+      </w:ins>
+      <w:ins w:id="6" w:author="Bonnie Jonkman" w:date="2016-02-25T09:20:00Z">
+        <w:r>
+          <w:t>/</w:t>
+        </w:r>
+        <w:proofErr w:type="spellStart"/>
+        <w:r>
+          <w:t>gcc</w:t>
+        </w:r>
+      </w:ins>
+      <w:proofErr w:type="spellEnd"/>
+      <w:ins w:id="7" w:author="Bonnie Jonkman" w:date="2016-02-25T09:19:00Z">
+        <w:r>
+          <w:t xml:space="preserve"> and Intel Fortran compilers</w:t>
+        </w:r>
+      </w:ins>
+      <w:ins w:id="8" w:author="Bonnie Jonkman" w:date="2016-02-25T09:20:00Z">
+        <w:r>
+          <w:t>.</w:t>
+        </w:r>
+      </w:ins>
+      <w:ins w:id="9" w:author="Bonnie Jonkman" w:date="2016-02-25T09:21:00Z">
+        <w:r>
+          <w:t xml:space="preserve"> </w:t>
+        </w:r>
+      </w:ins>
+    </w:p>
+    <w:p>
+      <w:pPr>
+        <w:pStyle w:val="Heading2"/>
+        <w:rPr>
+          <w:ins w:id="10" w:author="Bonnie Jonkman" w:date="2016-02-25T09:21:00Z"/>
+        </w:rPr>
+        <w:pPrChange w:id="11" w:author="Bonnie Jonkman" w:date="2016-02-25T09:21:00Z">
+          <w:pPr>
+            <w:pStyle w:val="Heading1"/>
+          </w:pPr>
+        </w:pPrChange>
+      </w:pPr>
+      <w:ins w:id="12" w:author="Bonnie Jonkman" w:date="2016-02-25T09:20:00Z">
+        <w:r>
+          <w:t>Windows</w:t>
+        </w:r>
+      </w:ins>
+    </w:p>
+    <w:p>
+      <w:pPr>
+        <w:pStyle w:val="ListParagraph"/>
+        <w:numPr>
+          <w:ilvl w:val="0"/>
+          <w:numId w:val="6"/>
+        </w:numPr>
+        <w:rPr>
+          <w:ins w:id="13" w:author="Bonnie Jonkman" w:date="2016-02-25T09:26:00Z"/>
+        </w:rPr>
+        <w:pPrChange w:id="14" w:author="Bonnie Jonkman" w:date="2016-02-25T09:26:00Z">
+          <w:pPr>
+            <w:pStyle w:val="Heading1"/>
+          </w:pPr>
+        </w:pPrChange>
+      </w:pPr>
+      <w:ins w:id="15" w:author="Bonnie Jonkman" w:date="2016-02-25T09:26:00Z">
+        <w:r>
+          <w:t xml:space="preserve">Microsoft Visual Studio Community with Intel </w:t>
+        </w:r>
+      </w:ins>
+      <w:ins w:id="16" w:author="Bonnie Jonkman" w:date="2016-02-25T09:30:00Z">
+        <w:r>
+          <w:t xml:space="preserve">Visual </w:t>
+        </w:r>
+      </w:ins>
+      <w:proofErr w:type="gramStart"/>
+      <w:ins w:id="17" w:author="Bonnie Jonkman" w:date="2016-02-25T09:26:00Z">
+        <w:r>
+          <w:t>Fortran</w:t>
+        </w:r>
+        <w:proofErr w:type="gramEnd"/>
+        <w:r>
+          <w:t>.</w:t>
+        </w:r>
+      </w:ins>
+    </w:p>
+    <w:p>
+      <w:pPr>
+        <w:pStyle w:val="ListParagraph"/>
+        <w:numPr>
+          <w:ilvl w:val="0"/>
+          <w:numId w:val="6"/>
+        </w:numPr>
+        <w:rPr>
+          <w:ins w:id="18" w:author="Bonnie Jonkman" w:date="2016-02-25T09:20:00Z"/>
+        </w:rPr>
+        <w:pPrChange w:id="19" w:author="Bonnie Jonkman" w:date="2016-02-25T09:26:00Z">
+          <w:pPr>
+            <w:pStyle w:val="Heading1"/>
+          </w:pPr>
+        </w:pPrChange>
+      </w:pPr>
+      <w:ins w:id="20" w:author="Bonnie Jonkman" w:date="2016-02-25T09:26:00Z">
+        <w:r>
+          <w:t>Min</w:t>
+        </w:r>
+      </w:ins>
+      <w:ins w:id="21" w:author="Bonnie Jonkman" w:date="2016-02-25T09:44:00Z">
+        <w:r>
+          <w:t>GW</w:t>
+        </w:r>
+      </w:ins>
+      <w:bookmarkStart w:id="22" w:name="_GoBack"/>
+      <w:bookmarkEnd w:id="22"/>
+      <w:ins w:id="23" w:author="Bonnie Jonkman" w:date="2016-02-25T09:26:00Z">
+        <w:r>
+          <w:t>32</w:t>
+        </w:r>
+      </w:ins>
+      <w:ins w:id="24" w:author="Bonnie Jonkman" w:date="2016-02-25T09:37:00Z">
+        <w:r>
+          <w:t xml:space="preserve">-make with </w:t>
+        </w:r>
+      </w:ins>
+      <w:ins w:id="25" w:author="Bonnie Jonkman" w:date="2016-02-25T09:26:00Z">
+        <w:r>
+          <w:t>gfortran</w:t>
+        </w:r>
+      </w:ins>
+    </w:p>
+    <w:p>
+      <w:pPr>
+        <w:pStyle w:val="Heading2"/>
+        <w:rPr>
+          <w:ins w:id="26" w:author="Bonnie Jonkman" w:date="2016-02-25T09:33:00Z"/>
+        </w:rPr>
+        <w:pPrChange w:id="27" w:author="Bonnie Jonkman" w:date="2016-02-25T09:21:00Z">
+          <w:pPr>
+            <w:pStyle w:val="Heading1"/>
+          </w:pPr>
+        </w:pPrChange>
+      </w:pPr>
+      <w:ins w:id="28" w:author="Bonnie Jonkman" w:date="2016-02-25T09:20:00Z">
+        <w:r>
+          <w:lastRenderedPageBreak/>
+          <w:t>Mac OS/Linux</w:t>
+        </w:r>
+      </w:ins>
+    </w:p>
+    <w:p>
+      <w:pPr>
+        <w:rPr>
+          <w:del w:id="29" w:author="Bonnie Jonkman" w:date="2016-02-25T09:19:00Z"/>
+        </w:rPr>
+      </w:pPr>
     </w:p>
     <w:p>
       <w:pPr>
@@ -440,11 +625,7 @@
         <w:t xml:space="preserve"> 2015</w:t>
       </w:r>
       <w:r>
-        <w:t xml:space="preserve"> or newer, the executable might be placed in the </w:t>
-      </w:r>
-      <w:r>
-        <w:lastRenderedPageBreak/>
-        <w:t>&lt;FAST8&gt;\Compiling\</w:t>
+        <w:t xml:space="preserve"> or newer, the executable might be placed in the &lt;FAST8&gt;\Compiling\</w:t>
       </w:r>
       <w:proofErr w:type="spellStart"/>
       <w:r>
@@ -529,33 +710,20 @@
                                   <w:noProof/>
                                 </w:rPr>
                               </w:pPr>
-                              <w:bookmarkStart w:id="0" w:name="_Ref391898954"/>
+                              <w:bookmarkStart w:id="30" w:name="_Ref391898954"/>
                               <w:proofErr w:type="gramStart"/>
                               <w:r>
                                 <w:t xml:space="preserve">Figure </w:t>
                               </w:r>
-                              <w:r>
-                                <w:fldChar w:fldCharType="begin"/>
-                              </w:r>
-                              <w:r>
-                                <w:instrText xml:space="preserve"> SEQ Figure \* ARABIC </w:instrText>
-                              </w:r>
-                              <w:r>
-                                <w:fldChar w:fldCharType="separate"/>
-                              </w:r>
-                              <w:r>
-                                <w:rPr>
-                                  <w:noProof/>
-                                </w:rPr>
-                                <w:t>1</w:t>
-                              </w:r>
-                              <w:r>
-                                <w:rPr>
-                                  <w:noProof/>
-                                </w:rPr>
-                                <w:fldChar w:fldCharType="end"/>
-                              </w:r>
-                              <w:bookmarkEnd w:id="0"/>
+                              <w:fldSimple w:instr=" SEQ Figure \* ARABIC ">
+                                <w:r>
+                                  <w:rPr>
+                                    <w:noProof/>
+                                  </w:rPr>
+                                  <w:t>1</w:t>
+                                </w:r>
+                              </w:fldSimple>
+                              <w:bookmarkEnd w:id="30"/>
                               <w:r>
                                 <w:t>.</w:t>
                               </w:r>
@@ -836,6 +1004,7 @@
     </w:p>
     <w:p>
       <w:r>
+        <w:lastRenderedPageBreak/>
         <w:t xml:space="preserve">Before using Compile_FAST.bat, </w:t>
       </w:r>
       <w:r>
@@ -858,8 +1027,8 @@
       <w:pPr>
         <w:pStyle w:val="Heading2"/>
       </w:pPr>
-      <w:bookmarkStart w:id="2" w:name="_Toc325359538"/>
-      <w:bookmarkStart w:id="3" w:name="_Toc352065322"/>
+      <w:bookmarkStart w:id="31" w:name="_Toc325359538"/>
+      <w:bookmarkStart w:id="32" w:name="_Toc352065322"/>
       <w:r>
         <w:t xml:space="preserve">Setting Compiler </w:t>
       </w:r>
@@ -869,8 +1038,8 @@
       <w:r>
         <w:t>Variables</w:t>
       </w:r>
-      <w:bookmarkEnd w:id="2"/>
-      <w:bookmarkEnd w:id="3"/>
+      <w:bookmarkEnd w:id="31"/>
+      <w:bookmarkEnd w:id="32"/>
     </w:p>
     <w:p>
       <w:r>
@@ -956,7 +1125,6 @@
         <w:rPr>
           <w:noProof/>
         </w:rPr>
-        <w:lastRenderedPageBreak/>
         <mc:AlternateContent>
           <mc:Choice Requires="wps">
             <w:drawing>
@@ -12201,33 +12369,20 @@
         <w:pStyle w:val="Caption"/>
         <w:jc w:val="center"/>
       </w:pPr>
-      <w:bookmarkStart w:id="4" w:name="_Ref391902735"/>
+      <w:bookmarkStart w:id="33" w:name="_Ref391902735"/>
       <w:proofErr w:type="gramStart"/>
       <w:r>
         <w:t xml:space="preserve">Figure </w:t>
       </w:r>
-      <w:r>
-        <w:fldChar w:fldCharType="begin"/>
-      </w:r>
-      <w:r>
-        <w:instrText xml:space="preserve"> SEQ Figure \* ARABIC </w:instrText>
-      </w:r>
-      <w:r>
-        <w:fldChar w:fldCharType="separate"/>
-      </w:r>
-      <w:r>
-        <w:rPr>
-          <w:noProof/>
-        </w:rPr>
-        <w:t>2</w:t>
-      </w:r>
-      <w:r>
-        <w:rPr>
-          <w:noProof/>
-        </w:rPr>
-        <w:fldChar w:fldCharType="end"/>
-      </w:r>
-      <w:bookmarkEnd w:id="4"/>
+      <w:fldSimple w:instr=" SEQ Figure \* ARABIC ">
+        <w:r>
+          <w:rPr>
+            <w:noProof/>
+          </w:rPr>
+          <w:t>2</w:t>
+        </w:r>
+      </w:fldSimple>
+      <w:bookmarkEnd w:id="33"/>
       <w:r>
         <w:t>.</w:t>
       </w:r>
@@ -12613,33 +12768,20 @@
                               <w:pStyle w:val="Caption"/>
                               <w:jc w:val="center"/>
                             </w:pPr>
-                            <w:bookmarkStart w:id="5" w:name="_Ref391902883"/>
+                            <w:bookmarkStart w:id="34" w:name="_Ref391902883"/>
                             <w:proofErr w:type="gramStart"/>
                             <w:r>
                               <w:t xml:space="preserve">Figure </w:t>
                             </w:r>
-                            <w:r>
-                              <w:fldChar w:fldCharType="begin"/>
-                            </w:r>
-                            <w:r>
-                              <w:instrText xml:space="preserve"> SEQ Figure \* ARABIC </w:instrText>
-                            </w:r>
-                            <w:r>
-                              <w:fldChar w:fldCharType="separate"/>
-                            </w:r>
-                            <w:r>
-                              <w:rPr>
-                                <w:noProof/>
-                              </w:rPr>
-                              <w:t>3</w:t>
-                            </w:r>
-                            <w:r>
-                              <w:rPr>
-                                <w:noProof/>
-                              </w:rPr>
-                              <w:fldChar w:fldCharType="end"/>
-                            </w:r>
-                            <w:bookmarkEnd w:id="5"/>
+                            <w:fldSimple w:instr=" SEQ Figure \* ARABIC ">
+                              <w:r>
+                                <w:rPr>
+                                  <w:noProof/>
+                                </w:rPr>
+                                <w:t>3</w:t>
+                              </w:r>
+                            </w:fldSimple>
+                            <w:bookmarkEnd w:id="34"/>
                             <w:r>
                               <w:t>.</w:t>
                             </w:r>
@@ -12697,7 +12839,7 @@
                                     <pic:cNvPicPr/>
                                   </pic:nvPicPr>
                                   <pic:blipFill rotWithShape="1">
-                                    <a:blip r:embed="rId12"/>
+                                    <a:blip r:embed="rId13"/>
                                     <a:srcRect r="16627"/>
                                     <a:stretch/>
                                   </pic:blipFill>
@@ -12855,7 +12997,7 @@
                                           <pic:cNvPicPr/>
                                         </pic:nvPicPr>
                                         <pic:blipFill>
-                                          <a:blip r:embed="rId13"/>
+                                          <a:blip r:embed="rId14"/>
                                           <a:stretch>
                                             <a:fillRect/>
                                           </a:stretch>
@@ -12887,33 +13029,20 @@
                               <w:pStyle w:val="Caption"/>
                               <w:jc w:val="center"/>
                             </w:pPr>
-                            <w:bookmarkStart w:id="7" w:name="_Ref391902893"/>
+                            <w:bookmarkStart w:id="35" w:name="_Ref391902893"/>
                             <w:proofErr w:type="gramStart"/>
                             <w:r>
                               <w:t xml:space="preserve">Figure </w:t>
                             </w:r>
-                            <w:r>
-                              <w:fldChar w:fldCharType="begin"/>
-                            </w:r>
-                            <w:r>
-                              <w:instrText xml:space="preserve"> SEQ Figure \* ARABIC </w:instrText>
-                            </w:r>
-                            <w:r>
-                              <w:fldChar w:fldCharType="separate"/>
-                            </w:r>
-                            <w:r>
-                              <w:rPr>
-                                <w:noProof/>
-                              </w:rPr>
-                              <w:t>4</w:t>
-                            </w:r>
-                            <w:r>
-                              <w:rPr>
-                                <w:noProof/>
-                              </w:rPr>
-                              <w:fldChar w:fldCharType="end"/>
-                            </w:r>
-                            <w:bookmarkEnd w:id="7"/>
+                            <w:fldSimple w:instr=" SEQ Figure \* ARABIC ">
+                              <w:r>
+                                <w:rPr>
+                                  <w:noProof/>
+                                </w:rPr>
+                                <w:t>4</w:t>
+                              </w:r>
+                            </w:fldSimple>
+                            <w:bookmarkEnd w:id="35"/>
                             <w:r>
                               <w:t>.</w:t>
                             </w:r>
@@ -12966,7 +13095,7 @@
                                     <pic:cNvPicPr/>
                                   </pic:nvPicPr>
                                   <pic:blipFill>
-                                    <a:blip r:embed="rId13"/>
+                                    <a:blip r:embed="rId15"/>
                                     <a:stretch>
                                       <a:fillRect/>
                                     </a:stretch>
@@ -13152,7 +13281,7 @@
                     <pic:cNvPicPr/>
                   </pic:nvPicPr>
                   <pic:blipFill>
-                    <a:blip r:embed="rId14"/>
+                    <a:blip r:embed="rId16"/>
                     <a:stretch>
                       <a:fillRect/>
                     </a:stretch>
@@ -13178,34 +13307,21 @@
         <w:pStyle w:val="Caption"/>
         <w:jc w:val="center"/>
       </w:pPr>
-      <w:bookmarkStart w:id="9" w:name="_Ref391980401"/>
-      <w:bookmarkStart w:id="10" w:name="_Ref391980323"/>
+      <w:bookmarkStart w:id="36" w:name="_Ref391980401"/>
+      <w:bookmarkStart w:id="37" w:name="_Ref391980323"/>
       <w:proofErr w:type="gramStart"/>
       <w:r>
         <w:t xml:space="preserve">Figure </w:t>
       </w:r>
-      <w:r>
-        <w:fldChar w:fldCharType="begin"/>
-      </w:r>
-      <w:r>
-        <w:instrText xml:space="preserve"> SEQ Figure \* ARABIC </w:instrText>
-      </w:r>
-      <w:r>
-        <w:fldChar w:fldCharType="separate"/>
-      </w:r>
-      <w:r>
-        <w:rPr>
-          <w:noProof/>
-        </w:rPr>
-        <w:t>5</w:t>
-      </w:r>
-      <w:r>
-        <w:rPr>
-          <w:noProof/>
-        </w:rPr>
-        <w:fldChar w:fldCharType="end"/>
-      </w:r>
-      <w:bookmarkEnd w:id="9"/>
+      <w:fldSimple w:instr=" SEQ Figure \* ARABIC ">
+        <w:r>
+          <w:rPr>
+            <w:noProof/>
+          </w:rPr>
+          <w:t>5</w:t>
+        </w:r>
+      </w:fldSimple>
+      <w:bookmarkEnd w:id="36"/>
       <w:r>
         <w:t>.</w:t>
       </w:r>
@@ -13213,7 +13329,7 @@
       <w:r>
         <w:t xml:space="preserve"> Screen output from Compile_FAST.bat</w:t>
       </w:r>
-      <w:bookmarkEnd w:id="10"/>
+      <w:bookmarkEnd w:id="37"/>
       <w:r>
         <w:t>. (Note that the title of the command window indicates that the batch script to set the compiler and linker paths was successfully run)</w:t>
       </w:r>
@@ -13271,12 +13387,24 @@
       <w:r>
         <w:t xml:space="preserve">) for Windows will require you to download the LAPACK and BLAS binary files, which you can get here: </w:t>
       </w:r>
-      <w:hyperlink r:id="rId15" w:history="1">
+      <w:hyperlink r:id="rId17" w:history="1">
         <w:r>
           <w:rPr>
             <w:rStyle w:val="Hyperlink"/>
           </w:rPr>
-          <w:t>http://icl.cs.utk.edu/lapack-for-windows/index.html</w:t>
+          <w:t>http://icl.cs.utk.edu/</w:t>
+        </w:r>
+        <w:r>
+          <w:rPr>
+            <w:rStyle w:val="Hyperlink"/>
+          </w:rPr>
+          <w:t>l</w:t>
+        </w:r>
+        <w:r>
+          <w:rPr>
+            <w:rStyle w:val="Hyperlink"/>
+          </w:rPr>
+          <w:t>apack-for-windows/index.html</w:t>
         </w:r>
       </w:hyperlink>
       <w:r>
@@ -13291,7 +13419,7 @@
           <w:numId w:val="1"/>
         </w:numPr>
       </w:pPr>
-      <w:hyperlink r:id="rId16" w:history="1">
+      <w:hyperlink r:id="rId18" w:history="1">
         <w:r>
           <w:rPr>
             <w:rStyle w:val="Hyperlink"/>
@@ -13308,7 +13436,7 @@
           <w:numId w:val="1"/>
         </w:numPr>
       </w:pPr>
-      <w:hyperlink r:id="rId17" w:history="1">
+      <w:hyperlink r:id="rId19" w:history="1">
         <w:r>
           <w:rPr>
             <w:rStyle w:val="Hyperlink"/>
@@ -13325,7 +13453,7 @@
           <w:numId w:val="1"/>
         </w:numPr>
       </w:pPr>
-      <w:hyperlink r:id="rId18" w:history="1">
+      <w:hyperlink r:id="rId20" w:history="1">
         <w:r>
           <w:rPr>
             <w:rStyle w:val="Hyperlink"/>
@@ -13342,7 +13470,7 @@
           <w:numId w:val="1"/>
         </w:numPr>
       </w:pPr>
-      <w:hyperlink r:id="rId19" w:history="1">
+      <w:hyperlink r:id="rId21" w:history="1">
         <w:r>
           <w:rPr>
             <w:rStyle w:val="Hyperlink"/>
@@ -13365,6 +13493,11 @@
       </w:r>
     </w:p>
     <w:p>
+      <w:pPr>
+        <w:rPr>
+          <w:ins w:id="38" w:author="Bonnie Jonkman" w:date="2016-02-25T09:40:00Z"/>
+        </w:rPr>
+      </w:pPr>
       <w:r>
         <w:t>To use the LAPACK and BLAS libraries in gfortran, use linking options –</w:t>
       </w:r>
@@ -13392,7 +13525,7 @@
       <w:r>
         <w:t xml:space="preserve"> you are having trouble, this web site may also provide some useful information: </w:t>
       </w:r>
-      <w:hyperlink r:id="rId20" w:history="1">
+      <w:hyperlink r:id="rId22" w:history="1">
         <w:r>
           <w:rPr>
             <w:rStyle w:val="Hyperlink"/>
@@ -13403,6 +13536,157 @@
       <w:r>
         <w:t xml:space="preserve">) </w:t>
       </w:r>
+    </w:p>
+    <w:p>
+      <w:pPr>
+        <w:rPr>
+          <w:ins w:id="39" w:author="Bonnie Jonkman" w:date="2016-02-25T09:38:00Z"/>
+        </w:rPr>
+      </w:pPr>
+      <w:ins w:id="40" w:author="Bonnie Jonkman" w:date="2016-02-25T09:40:00Z">
+        <w:r>
+          <w:t xml:space="preserve">Also note, </w:t>
+        </w:r>
+      </w:ins>
+      <w:ins w:id="41" w:author="Bonnie Jonkman" w:date="2016-02-25T09:41:00Z">
+        <w:r>
+          <w:t xml:space="preserve">a couple of users have reported problems linking with </w:t>
+        </w:r>
+      </w:ins>
+      <w:ins w:id="42" w:author="Bonnie Jonkman" w:date="2016-02-25T09:40:00Z">
+        <w:r>
+          <w:t xml:space="preserve">these libraries with gfortran v5.x. </w:t>
+        </w:r>
+      </w:ins>
+      <w:ins w:id="43" w:author="Bonnie Jonkman" w:date="2016-02-25T09:42:00Z">
+        <w:r>
+          <w:t>We have not verified this issue.</w:t>
+        </w:r>
+      </w:ins>
+    </w:p>
+    <w:p>
+      <w:pPr>
+        <w:pStyle w:val="Heading1"/>
+        <w:rPr>
+          <w:ins w:id="44" w:author="Bonnie Jonkman" w:date="2016-02-25T09:38:00Z"/>
+        </w:rPr>
+        <w:pPrChange w:id="45" w:author="Bonnie Jonkman" w:date="2016-02-25T09:39:00Z">
+          <w:pPr>
+            <w:pStyle w:val="Heading2"/>
+          </w:pPr>
+        </w:pPrChange>
+      </w:pPr>
+      <w:ins w:id="46" w:author="Bonnie Jonkman" w:date="2016-02-25T09:38:00Z">
+        <w:r>
+          <w:t>Known compiling issues</w:t>
+        </w:r>
+      </w:ins>
+    </w:p>
+    <w:p>
+      <w:pPr>
+        <w:pStyle w:val="ListParagraph"/>
+        <w:numPr>
+          <w:ilvl w:val="0"/>
+          <w:numId w:val="7"/>
+        </w:numPr>
+        <w:rPr>
+          <w:ins w:id="47" w:author="Bonnie Jonkman" w:date="2016-02-25T09:38:00Z"/>
+        </w:rPr>
+      </w:pPr>
+      <w:ins w:id="48" w:author="Bonnie Jonkman" w:date="2016-02-25T09:38:00Z">
+        <w:r>
+          <w:t>The version of gfortran must be at least 4.6.0. NWTC Library uses some quad-precision variables, which are not supported in earlier versions of gfortran.</w:t>
+        </w:r>
+      </w:ins>
+    </w:p>
+    <w:p>
+      <w:pPr>
+        <w:pStyle w:val="ListParagraph"/>
+        <w:numPr>
+          <w:ilvl w:val="0"/>
+          <w:numId w:val="7"/>
+        </w:numPr>
+        <w:rPr>
+          <w:ins w:id="49" w:author="Bonnie Jonkman" w:date="2016-02-25T09:38:00Z"/>
+        </w:rPr>
+      </w:pPr>
+      <w:ins w:id="50" w:author="Bonnie Jonkman" w:date="2016-02-25T09:38:00Z">
+        <w:r>
+          <w:t xml:space="preserve">Intel Fortran version 10 and earlier does not provide the </w:t>
+        </w:r>
+        <w:proofErr w:type="gramStart"/>
+        <w:r>
+          <w:t>gamma(</w:t>
+        </w:r>
+        <w:proofErr w:type="gramEnd"/>
+        <w:r>
+          <w:t xml:space="preserve">) function. You can write your own </w:t>
+        </w:r>
+        <w:proofErr w:type="gramStart"/>
+        <w:r>
+          <w:t>gamma(</w:t>
+        </w:r>
+        <w:proofErr w:type="gramEnd"/>
+        <w:r>
+          <w:t xml:space="preserve">) function in the </w:t>
+        </w:r>
+        <w:proofErr w:type="spellStart"/>
+        <w:r>
+          <w:t>SysI</w:t>
+        </w:r>
+        <w:proofErr w:type="spellEnd"/>
+        <w:r>
+          <w:t xml:space="preserve">*.f90 files, or remove the calls to gamma() (e.g., set </w:t>
+        </w:r>
+        <w:proofErr w:type="spellStart"/>
+        <w:r>
+          <w:t>nwtc_gamma</w:t>
+        </w:r>
+        <w:proofErr w:type="spellEnd"/>
+        <w:r>
+          <w:t xml:space="preserve"> = 1) and avoid using IceDyn and the wave spreading features of HydroDyn.</w:t>
+        </w:r>
+      </w:ins>
+    </w:p>
+    <w:p>
+      <w:pPr>
+        <w:pStyle w:val="ListParagraph"/>
+        <w:numPr>
+          <w:ilvl w:val="0"/>
+          <w:numId w:val="7"/>
+        </w:numPr>
+        <w:rPr>
+          <w:ins w:id="51" w:author="Bonnie Jonkman" w:date="2016-02-25T09:38:00Z"/>
+        </w:rPr>
+      </w:pPr>
+      <w:ins w:id="52" w:author="Bonnie Jonkman" w:date="2016-02-25T09:38:00Z">
+        <w:r>
+          <w:t xml:space="preserve">Intel Visual </w:t>
+        </w:r>
+        <w:proofErr w:type="gramStart"/>
+        <w:r>
+          <w:t>Fortran</w:t>
+        </w:r>
+        <w:proofErr w:type="gramEnd"/>
+        <w:r>
+          <w:t xml:space="preserve"> 2013 produces an internal compiler error and/or linking error with the OrcaFlexInterface.f90 file in release mode. Setting the optimization level to /O1 and removing </w:t>
+        </w:r>
+        <w:proofErr w:type="spellStart"/>
+        <w:r>
+          <w:t>interprocedural</w:t>
+        </w:r>
+        <w:proofErr w:type="spellEnd"/>
+        <w:r>
+          <w:t xml:space="preserve"> optimization seems to fix the issue. IVF 2013 SP1 does not have this problem.</w:t>
+        </w:r>
+      </w:ins>
+    </w:p>
+    <w:p>
+      <w:pPr>
+        <w:rPr>
+          <w:del w:id="53" w:author="Bonnie Jonkman" w:date="2016-02-25T09:39:00Z"/>
+        </w:rPr>
+      </w:pPr>
     </w:p>
     <w:p>
       <w:pPr>
@@ -13548,8 +13832,13 @@
         <w:t xml:space="preserve">sometimes </w:t>
       </w:r>
       <w:r>
-        <w:t>need to increase the stack reserve size. The command option is:</w:t>
-      </w:r>
+        <w:t>need to increase the stack reserve size. The command option is</w:t>
+      </w:r>
+      <w:proofErr w:type="gramStart"/>
+      <w:r>
+        <w:t>:</w:t>
+      </w:r>
+      <w:proofErr w:type="gramEnd"/>
       <w:r>
         <w:br/>
       </w:r>
@@ -13557,8 +13846,16 @@
         <w:rPr>
           <w:rFonts w:ascii="Courier New" w:hAnsi="Courier New" w:cs="Courier New"/>
         </w:rPr>
-        <w:t>/STACK:999999999</w:t>
-      </w:r>
+        <w:t>/STACK:9999999</w:t>
+      </w:r>
+      <w:del w:id="54" w:author="Bonnie Jonkman" w:date="2016-02-10T12:25:00Z">
+        <w:r>
+          <w:rPr>
+            <w:rFonts w:ascii="Courier New" w:hAnsi="Courier New" w:cs="Courier New"/>
+          </w:rPr>
+          <w:delText>99</w:delText>
+        </w:r>
+      </w:del>
       <w:r>
         <w:tab/>
         <w:t>(IVF)</w:t>
@@ -13602,7 +13899,21 @@
         <w:rPr>
           <w:rFonts w:ascii="Courier New" w:hAnsi="Courier New" w:cs="Courier New"/>
         </w:rPr>
-        <w:t>999999999</w:t>
+        <w:t>999</w:t>
+      </w:r>
+      <w:del w:id="55" w:author="Bonnie Jonkman" w:date="2016-02-10T12:25:00Z">
+        <w:r>
+          <w:rPr>
+            <w:rFonts w:ascii="Courier New" w:hAnsi="Courier New" w:cs="Courier New"/>
+          </w:rPr>
+          <w:delText>99</w:delText>
+        </w:r>
+      </w:del>
+      <w:r>
+        <w:rPr>
+          <w:rFonts w:ascii="Courier New" w:hAnsi="Courier New" w:cs="Courier New"/>
+        </w:rPr>
+        <w:t>9999</w:t>
       </w:r>
       <w:r>
         <w:rPr>
@@ -13617,6 +13928,74 @@
       <w:r>
         <w:t>(gfortran)</w:t>
       </w:r>
+      <w:ins w:id="56" w:author="Bonnie Jonkman" w:date="2016-02-10T12:25:00Z">
+        <w:r>
+          <w:br/>
+          <w:t xml:space="preserve">There is a 1-GB limit </w:t>
+        </w:r>
+      </w:ins>
+      <w:ins w:id="57" w:author="Bonnie Jonkman" w:date="2016-02-10T12:26:00Z">
+        <w:r>
+          <w:t xml:space="preserve">on stack size. If you go beyond that limit, you will see errors when you try </w:t>
+        </w:r>
+        <w:r>
+          <w:lastRenderedPageBreak/>
+          <w:t xml:space="preserve">to run the code. </w:t>
+        </w:r>
+      </w:ins>
+      <w:ins w:id="58" w:author="Bonnie Jonkman" w:date="2016-02-10T12:29:00Z">
+        <w:r>
+          <w:t>W</w:t>
+        </w:r>
+      </w:ins>
+      <w:ins w:id="59" w:author="Bonnie Jonkman" w:date="2016-02-10T12:26:00Z">
+        <w:r>
+          <w:t xml:space="preserve">hen using the </w:t>
+        </w:r>
+        <w:proofErr w:type="spellStart"/>
+        <w:r>
+          <w:t>OrcaFlex</w:t>
+        </w:r>
+        <w:proofErr w:type="spellEnd"/>
+        <w:r>
+          <w:t xml:space="preserve"> interface</w:t>
+        </w:r>
+      </w:ins>
+      <w:ins w:id="60" w:author="Bonnie Jonkman" w:date="2016-02-10T12:27:00Z">
+        <w:r>
+          <w:t xml:space="preserve">, you will need to ensure that the </w:t>
+        </w:r>
+      </w:ins>
+      <w:ins w:id="61" w:author="Bonnie Jonkman" w:date="2016-02-10T12:29:00Z">
+        <w:r>
+          <w:t>stack reserve</w:t>
+        </w:r>
+      </w:ins>
+      <w:ins w:id="62" w:author="Bonnie Jonkman" w:date="2016-02-10T12:27:00Z">
+        <w:r>
+          <w:t xml:space="preserve"> size </w:t>
+        </w:r>
+      </w:ins>
+      <w:ins w:id="63" w:author="Bonnie Jonkman" w:date="2016-02-10T12:30:00Z">
+        <w:r>
+          <w:t>is small enough to accommodate the number of threads being used</w:t>
+        </w:r>
+      </w:ins>
+      <w:ins w:id="64" w:author="Bonnie Jonkman" w:date="2016-02-25T09:18:00Z">
+        <w:r>
+          <w:t xml:space="preserve"> in </w:t>
+        </w:r>
+        <w:proofErr w:type="spellStart"/>
+        <w:r>
+          <w:t>OrcaFlex</w:t>
+        </w:r>
+      </w:ins>
+      <w:proofErr w:type="spellEnd"/>
+      <w:ins w:id="65" w:author="Bonnie Jonkman" w:date="2016-02-10T12:30:00Z">
+        <w:r>
+          <w:t>.</w:t>
+        </w:r>
+      </w:ins>
     </w:p>
     <w:p>
       <w:pPr>
@@ -13748,7 +14127,6 @@
         </w:numPr>
       </w:pPr>
       <w:r>
-        <w:lastRenderedPageBreak/>
         <w:t xml:space="preserve">Use the preprocessor definition DOUBLE_PRECISION (for the </w:t>
       </w:r>
       <w:r>
@@ -13813,7 +14191,7 @@
                     <pic:cNvPicPr/>
                   </pic:nvPicPr>
                   <pic:blipFill>
-                    <a:blip r:embed="rId21"/>
+                    <a:blip r:embed="rId23"/>
                     <a:stretch>
                       <a:fillRect/>
                     </a:stretch>
@@ -13840,32 +14218,19 @@
         <w:ind w:left="360"/>
         <w:jc w:val="center"/>
       </w:pPr>
-      <w:bookmarkStart w:id="11" w:name="_Ref415559437"/>
+      <w:bookmarkStart w:id="66" w:name="_Ref415559437"/>
       <w:r>
         <w:t xml:space="preserve">Figure </w:t>
       </w:r>
-      <w:r>
-        <w:fldChar w:fldCharType="begin"/>
-      </w:r>
-      <w:r>
-        <w:instrText xml:space="preserve"> SEQ Figure \* ARABIC </w:instrText>
-      </w:r>
-      <w:r>
-        <w:fldChar w:fldCharType="separate"/>
-      </w:r>
-      <w:r>
-        <w:rPr>
-          <w:noProof/>
-        </w:rPr>
-        <w:t>6</w:t>
-      </w:r>
-      <w:r>
-        <w:rPr>
-          <w:noProof/>
-        </w:rPr>
-        <w:fldChar w:fldCharType="end"/>
-      </w:r>
-      <w:bookmarkEnd w:id="11"/>
+      <w:fldSimple w:instr=" SEQ Figure \* ARABIC ">
+        <w:r>
+          <w:rPr>
+            <w:noProof/>
+          </w:rPr>
+          <w:t>6</w:t>
+        </w:r>
+      </w:fldSimple>
+      <w:bookmarkEnd w:id="66"/>
       <w:r>
         <w:t>: Adding preprocessor definitions</w:t>
       </w:r>
@@ -13885,6 +14250,7 @@
         </w:numPr>
       </w:pPr>
       <w:r>
+        <w:lastRenderedPageBreak/>
         <w:t>Some of the Third Party code</w:t>
       </w:r>
       <w:r>
@@ -13937,238 +14303,11 @@
         <w:rPr>
           <w:noProof/>
         </w:rPr>
-        <w:lastRenderedPageBreak/>
         <w:drawing>
           <wp:inline distT="0" distB="0" distL="0" distR="0" wp14:anchorId="1AE7D932" wp14:editId="4B840597">
             <wp:extent cx="5943600" cy="3741420"/>
             <wp:effectExtent l="0" t="0" r="0" b="0"/>
             <wp:docPr id="2" name="Picture 2"/>
-            <wp:cNvGraphicFramePr>
-              <a:graphicFrameLocks xmlns:a="http://schemas.openxmlformats.org/drawingml/2006/main" noChangeAspect="1"/>
-            </wp:cNvGraphicFramePr>
-            <a:graphic xmlns:a="http://schemas.openxmlformats.org/drawingml/2006/main">
-              <a:graphicData uri="http://schemas.openxmlformats.org/drawingml/2006/picture">
-                <pic:pic xmlns:pic="http://schemas.openxmlformats.org/drawingml/2006/picture">
-                  <pic:nvPicPr>
-                    <pic:cNvPr id="0" name=""/>
-                    <pic:cNvPicPr/>
-                  </pic:nvPicPr>
-                  <pic:blipFill>
-                    <a:blip r:embed="rId22"/>
-                    <a:stretch>
-                      <a:fillRect/>
-                    </a:stretch>
-                  </pic:blipFill>
-                  <pic:spPr>
-                    <a:xfrm>
-                      <a:off x="0" y="0"/>
-                      <a:ext cx="5943600" cy="3741420"/>
-                    </a:xfrm>
-                    <a:prstGeom prst="rect">
-                      <a:avLst/>
-                    </a:prstGeom>
-                  </pic:spPr>
-                </pic:pic>
-              </a:graphicData>
-            </a:graphic>
-          </wp:inline>
-        </w:drawing>
-      </w:r>
-    </w:p>
-    <w:p>
-      <w:pPr>
-        <w:pStyle w:val="Caption"/>
-        <w:ind w:left="360"/>
-        <w:jc w:val="center"/>
-      </w:pPr>
-      <w:r>
-        <w:t xml:space="preserve">Figure </w:t>
-      </w:r>
-      <w:r>
-        <w:fldChar w:fldCharType="begin"/>
-      </w:r>
-      <w:r>
-        <w:instrText xml:space="preserve"> SEQ Figure \* ARABIC </w:instrText>
-      </w:r>
-      <w:r>
-        <w:fldChar w:fldCharType="separate"/>
-      </w:r>
-      <w:r>
-        <w:rPr>
-          <w:noProof/>
-        </w:rPr>
-        <w:t>7</w:t>
-      </w:r>
-      <w:r>
-        <w:rPr>
-          <w:noProof/>
-        </w:rPr>
-        <w:fldChar w:fldCharType="end"/>
-      </w:r>
-      <w:r>
-        <w:t>: Changing default real and double sizes in Visual Studio</w:t>
-      </w:r>
-    </w:p>
-    <w:p>
-      <w:pPr>
-        <w:pStyle w:val="Heading2"/>
-      </w:pPr>
-      <w:bookmarkStart w:id="12" w:name="_Ref429642812"/>
-      <w:r>
-        <w:t>LAPACK Libraries</w:t>
-      </w:r>
-      <w:bookmarkEnd w:id="12"/>
-    </w:p>
-    <w:p>
-      <w:r>
-        <w:t>FAST v8 uses some LAPACK routines (</w:t>
-      </w:r>
-      <w:hyperlink r:id="rId23" w:history="1">
-        <w:r>
-          <w:rPr>
-            <w:rStyle w:val="Hyperlink"/>
-          </w:rPr>
-          <w:t>http://www.netlib.org/lapack/index.html</w:t>
-        </w:r>
-      </w:hyperlink>
-      <w:r>
-        <w:t>). We have made the decision to link with prebuilt libraries, which should include highly optimized versions of the Basic Linear Algebra Subprograms (BLAS).</w:t>
-      </w:r>
-    </w:p>
-    <w:p>
-      <w:r>
-        <w:t>These prebuilt libraries typically come installed on Linux and Mac operating systems. Use linking options –</w:t>
-      </w:r>
-      <w:proofErr w:type="spellStart"/>
-      <w:r>
-        <w:t>llapack</w:t>
-      </w:r>
-      <w:proofErr w:type="spellEnd"/>
-      <w:r>
-        <w:t xml:space="preserve"> and –</w:t>
-      </w:r>
-      <w:proofErr w:type="spellStart"/>
-      <w:r>
-        <w:t>lblas</w:t>
-      </w:r>
-      <w:proofErr w:type="spellEnd"/>
-      <w:r>
-        <w:t xml:space="preserve"> for gfortran. </w:t>
-      </w:r>
-    </w:p>
-    <w:p>
-      <w:r>
-        <w:t xml:space="preserve">If you are using the Intel compiler, you can use the Intel® Math Kernel Library. To activate MKL, you will need to set </w:t>
-      </w:r>
-      <w:r>
-        <w:rPr>
-          <w:i/>
-        </w:rPr>
-        <w:t>Project</w:t>
-      </w:r>
-      <w:r>
-        <w:t xml:space="preserve"> -&gt; {project name} </w:t>
-      </w:r>
-      <w:r>
-        <w:rPr>
-          <w:i/>
-        </w:rPr>
-        <w:t>Properties</w:t>
-      </w:r>
-      <w:r>
-        <w:t xml:space="preserve"> -&gt; </w:t>
-      </w:r>
-      <w:r>
-        <w:rPr>
-          <w:i/>
-        </w:rPr>
-        <w:t>Configuration</w:t>
-      </w:r>
-      <w:r>
-        <w:t xml:space="preserve"> </w:t>
-      </w:r>
-      <w:r>
-        <w:rPr>
-          <w:i/>
-        </w:rPr>
-        <w:t>Properties</w:t>
-      </w:r>
-      <w:r>
-        <w:t xml:space="preserve"> -&gt; </w:t>
-      </w:r>
-      <w:r>
-        <w:rPr>
-          <w:i/>
-        </w:rPr>
-        <w:t>Fortran</w:t>
-      </w:r>
-      <w:r>
-        <w:t xml:space="preserve"> -&gt; </w:t>
-      </w:r>
-      <w:r>
-        <w:rPr>
-          <w:i/>
-        </w:rPr>
-        <w:t>Libraries</w:t>
-      </w:r>
-      <w:r>
-        <w:t xml:space="preserve"> -&gt; </w:t>
-      </w:r>
-      <w:r>
-        <w:rPr>
-          <w:i/>
-        </w:rPr>
-        <w:t>Use Intel Math Kernel Library</w:t>
-      </w:r>
-      <w:r>
-        <w:t xml:space="preserve"> to </w:t>
-      </w:r>
-      <w:r>
-        <w:rPr>
-          <w:b/>
-        </w:rPr>
-        <w:t>Sequential (/</w:t>
-      </w:r>
-      <w:proofErr w:type="spellStart"/>
-      <w:r>
-        <w:rPr>
-          <w:b/>
-        </w:rPr>
-        <w:t>Qmkl</w:t>
-      </w:r>
-      <w:proofErr w:type="gramStart"/>
-      <w:r>
-        <w:rPr>
-          <w:b/>
-        </w:rPr>
-        <w:t>:sequential</w:t>
-      </w:r>
-      <w:proofErr w:type="spellEnd"/>
-      <w:proofErr w:type="gramEnd"/>
-      <w:r>
-        <w:rPr>
-          <w:b/>
-        </w:rPr>
-        <w:t>)</w:t>
-      </w:r>
-      <w:r>
-        <w:t>.</w:t>
-      </w:r>
-    </w:p>
-    <w:p>
-      <w:pPr>
-        <w:keepNext/>
-      </w:pPr>
-      <w:r>
-        <w:rPr>
-          <w:noProof/>
-        </w:rPr>
-        <w:lastRenderedPageBreak/>
-        <w:drawing>
-          <wp:inline distT="0" distB="0" distL="0" distR="0" wp14:anchorId="22D75510" wp14:editId="39E70D2C">
-            <wp:extent cx="5943600" cy="3741420"/>
-            <wp:effectExtent l="0" t="0" r="0" b="0"/>
-            <wp:docPr id="10" name="Picture 10"/>
             <wp:cNvGraphicFramePr>
               <a:graphicFrameLocks xmlns:a="http://schemas.openxmlformats.org/drawingml/2006/main" noChangeAspect="1"/>
             </wp:cNvGraphicFramePr>
@@ -14204,33 +14343,233 @@
     <w:p>
       <w:pPr>
         <w:pStyle w:val="Caption"/>
+        <w:ind w:left="360"/>
+        <w:jc w:val="center"/>
+      </w:pPr>
+      <w:r>
+        <w:t xml:space="preserve">Figure </w:t>
+      </w:r>
+      <w:fldSimple w:instr=" SEQ Figure \* ARABIC ">
+        <w:r>
+          <w:rPr>
+            <w:noProof/>
+          </w:rPr>
+          <w:t>7</w:t>
+        </w:r>
+      </w:fldSimple>
+      <w:r>
+        <w:t>: Changing default real and double sizes in Visual Studio</w:t>
+      </w:r>
+    </w:p>
+    <w:p>
+      <w:pPr>
+        <w:pStyle w:val="Heading2"/>
+      </w:pPr>
+      <w:bookmarkStart w:id="67" w:name="_Ref429642812"/>
+      <w:r>
+        <w:t>LAPACK Libraries</w:t>
+      </w:r>
+      <w:bookmarkEnd w:id="67"/>
+    </w:p>
+    <w:p>
+      <w:r>
+        <w:t>FAST v8 uses some LAPACK routines (</w:t>
+      </w:r>
+      <w:hyperlink r:id="rId25" w:history="1">
+        <w:r>
+          <w:rPr>
+            <w:rStyle w:val="Hyperlink"/>
+          </w:rPr>
+          <w:t>http://www.netlib.org/lapack/index.html</w:t>
+        </w:r>
+      </w:hyperlink>
+      <w:r>
+        <w:t>). We have made the decision to link with prebuilt libraries, which should include highly optimized versions of the Basic Linear Algebra Subprograms (BLAS).</w:t>
+      </w:r>
+    </w:p>
+    <w:p>
+      <w:r>
+        <w:t>These prebuilt libraries typically come installed on Linux and Mac operating systems. Use linking options –</w:t>
+      </w:r>
+      <w:proofErr w:type="spellStart"/>
+      <w:r>
+        <w:t>llapack</w:t>
+      </w:r>
+      <w:proofErr w:type="spellEnd"/>
+      <w:r>
+        <w:t xml:space="preserve"> and –</w:t>
+      </w:r>
+      <w:proofErr w:type="spellStart"/>
+      <w:r>
+        <w:t>lblas</w:t>
+      </w:r>
+      <w:proofErr w:type="spellEnd"/>
+      <w:r>
+        <w:t xml:space="preserve"> for gfortran. </w:t>
+      </w:r>
+    </w:p>
+    <w:p>
+      <w:r>
+        <w:t xml:space="preserve">If you are using the Intel compiler, you can use the Intel® Math Kernel Library. To activate MKL, you will need to set </w:t>
+      </w:r>
+      <w:r>
+        <w:rPr>
+          <w:i/>
+        </w:rPr>
+        <w:t>Project</w:t>
+      </w:r>
+      <w:r>
+        <w:t xml:space="preserve"> -&gt; {project name} </w:t>
+      </w:r>
+      <w:r>
+        <w:rPr>
+          <w:i/>
+        </w:rPr>
+        <w:t>Properties</w:t>
+      </w:r>
+      <w:r>
+        <w:t xml:space="preserve"> -&gt; </w:t>
+      </w:r>
+      <w:r>
+        <w:rPr>
+          <w:i/>
+        </w:rPr>
+        <w:t>Configuration</w:t>
+      </w:r>
+      <w:r>
+        <w:t xml:space="preserve"> </w:t>
+      </w:r>
+      <w:r>
+        <w:rPr>
+          <w:i/>
+        </w:rPr>
+        <w:t>Properties</w:t>
+      </w:r>
+      <w:r>
+        <w:t xml:space="preserve"> -&gt; </w:t>
+      </w:r>
+      <w:r>
+        <w:rPr>
+          <w:i/>
+        </w:rPr>
+        <w:t>Fortran</w:t>
+      </w:r>
+      <w:r>
+        <w:t xml:space="preserve"> -&gt; </w:t>
+      </w:r>
+      <w:r>
+        <w:rPr>
+          <w:i/>
+        </w:rPr>
+        <w:t>Libraries</w:t>
+      </w:r>
+      <w:r>
+        <w:t xml:space="preserve"> -&gt; </w:t>
+      </w:r>
+      <w:r>
+        <w:rPr>
+          <w:i/>
+        </w:rPr>
+        <w:t>Use Intel Math Kernel Library</w:t>
+      </w:r>
+      <w:r>
+        <w:t xml:space="preserve"> to </w:t>
+      </w:r>
+      <w:r>
+        <w:rPr>
+          <w:b/>
+        </w:rPr>
+        <w:t>Sequential (/</w:t>
+      </w:r>
+      <w:proofErr w:type="spellStart"/>
+      <w:r>
+        <w:rPr>
+          <w:b/>
+        </w:rPr>
+        <w:t>Qmkl</w:t>
+      </w:r>
+      <w:proofErr w:type="gramStart"/>
+      <w:r>
+        <w:rPr>
+          <w:b/>
+        </w:rPr>
+        <w:t>:sequential</w:t>
+      </w:r>
+      <w:proofErr w:type="spellEnd"/>
+      <w:proofErr w:type="gramEnd"/>
+      <w:r>
+        <w:rPr>
+          <w:b/>
+        </w:rPr>
+        <w:t>)</w:t>
+      </w:r>
+      <w:r>
+        <w:t>.</w:t>
+      </w:r>
+    </w:p>
+    <w:p>
+      <w:pPr>
+        <w:keepNext/>
+      </w:pPr>
+      <w:r>
+        <w:rPr>
+          <w:noProof/>
+        </w:rPr>
+        <w:lastRenderedPageBreak/>
+        <w:drawing>
+          <wp:inline distT="0" distB="0" distL="0" distR="0" wp14:anchorId="22D75510" wp14:editId="39E70D2C">
+            <wp:extent cx="5943600" cy="3741420"/>
+            <wp:effectExtent l="0" t="0" r="0" b="0"/>
+            <wp:docPr id="10" name="Picture 10"/>
+            <wp:cNvGraphicFramePr>
+              <a:graphicFrameLocks xmlns:a="http://schemas.openxmlformats.org/drawingml/2006/main" noChangeAspect="1"/>
+            </wp:cNvGraphicFramePr>
+            <a:graphic xmlns:a="http://schemas.openxmlformats.org/drawingml/2006/main">
+              <a:graphicData uri="http://schemas.openxmlformats.org/drawingml/2006/picture">
+                <pic:pic xmlns:pic="http://schemas.openxmlformats.org/drawingml/2006/picture">
+                  <pic:nvPicPr>
+                    <pic:cNvPr id="0" name=""/>
+                    <pic:cNvPicPr/>
+                  </pic:nvPicPr>
+                  <pic:blipFill>
+                    <a:blip r:embed="rId26"/>
+                    <a:stretch>
+                      <a:fillRect/>
+                    </a:stretch>
+                  </pic:blipFill>
+                  <pic:spPr>
+                    <a:xfrm>
+                      <a:off x="0" y="0"/>
+                      <a:ext cx="5943600" cy="3741420"/>
+                    </a:xfrm>
+                    <a:prstGeom prst="rect">
+                      <a:avLst/>
+                    </a:prstGeom>
+                  </pic:spPr>
+                </pic:pic>
+              </a:graphicData>
+            </a:graphic>
+          </wp:inline>
+        </w:drawing>
+      </w:r>
+    </w:p>
+    <w:p>
+      <w:pPr>
+        <w:pStyle w:val="Caption"/>
         <w:jc w:val="center"/>
       </w:pPr>
       <w:proofErr w:type="gramStart"/>
       <w:r>
         <w:t xml:space="preserve">Figure </w:t>
       </w:r>
-      <w:r>
-        <w:fldChar w:fldCharType="begin"/>
-      </w:r>
-      <w:r>
-        <w:instrText xml:space="preserve"> SEQ Figure \* ARABIC </w:instrText>
-      </w:r>
-      <w:r>
-        <w:fldChar w:fldCharType="separate"/>
-      </w:r>
-      <w:r>
-        <w:rPr>
-          <w:noProof/>
-        </w:rPr>
-        <w:t>8</w:t>
-      </w:r>
-      <w:r>
-        <w:rPr>
-          <w:noProof/>
-        </w:rPr>
-        <w:fldChar w:fldCharType="end"/>
-      </w:r>
+      <w:fldSimple w:instr=" SEQ Figure \* ARABIC ">
+        <w:r>
+          <w:rPr>
+            <w:noProof/>
+          </w:rPr>
+          <w:t>8</w:t>
+        </w:r>
+      </w:fldSimple>
       <w:r>
         <w:t>.</w:t>
       </w:r>
@@ -14248,7 +14587,7 @@
       <w:r>
         <w:t xml:space="preserve">If you have an older version of the Intel compiler, you may not have access to MKL. In that case, please see the instructions at this web site: </w:t>
       </w:r>
-      <w:hyperlink r:id="rId25" w:history="1">
+      <w:hyperlink r:id="rId27" w:history="1">
         <w:r>
           <w:rPr>
             <w:rStyle w:val="Hyperlink"/>
@@ -14323,7 +14662,7 @@
     <w:p>
       <w:pPr>
         <w:sectPr>
-          <w:footerReference w:type="default" r:id="rId26"/>
+          <w:footerReference w:type="default" r:id="rId28"/>
           <w:footnotePr>
             <w:numFmt w:val="chicago"/>
           </w:footnotePr>
@@ -14340,34 +14679,21 @@
         <w:keepNext/>
         <w:jc w:val="center"/>
       </w:pPr>
-      <w:bookmarkStart w:id="13" w:name="_Ref391903082"/>
-      <w:bookmarkStart w:id="14" w:name="_Ref391903078"/>
+      <w:bookmarkStart w:id="68" w:name="_Ref391903082"/>
+      <w:bookmarkStart w:id="69" w:name="_Ref391903078"/>
       <w:r>
         <w:lastRenderedPageBreak/>
         <w:t xml:space="preserve">Table </w:t>
       </w:r>
-      <w:r>
-        <w:fldChar w:fldCharType="begin"/>
-      </w:r>
-      <w:r>
-        <w:instrText xml:space="preserve"> SEQ Table \* ARABIC </w:instrText>
-      </w:r>
-      <w:r>
-        <w:fldChar w:fldCharType="separate"/>
-      </w:r>
-      <w:r>
-        <w:rPr>
-          <w:noProof/>
-        </w:rPr>
-        <w:t>1</w:t>
-      </w:r>
-      <w:r>
-        <w:rPr>
-          <w:noProof/>
-        </w:rPr>
-        <w:fldChar w:fldCharType="end"/>
-      </w:r>
-      <w:bookmarkEnd w:id="13"/>
+      <w:fldSimple w:instr=" SEQ Table \* ARABIC ">
+        <w:r>
+          <w:rPr>
+            <w:noProof/>
+          </w:rPr>
+          <w:t>1</w:t>
+        </w:r>
+      </w:fldSimple>
+      <w:bookmarkEnd w:id="68"/>
       <w:r>
         <w:t xml:space="preserve">: </w:t>
       </w:r>
@@ -14379,7 +14705,7 @@
       <w:r>
         <w:t xml:space="preserve"> Compiling Options</w:t>
       </w:r>
-      <w:bookmarkEnd w:id="14"/>
+      <w:bookmarkEnd w:id="69"/>
     </w:p>
     <w:tbl>
       <w:tblPr>
@@ -18152,8 +18478,8 @@
       <w:pPr>
         <w:pStyle w:val="Heading1"/>
       </w:pPr>
-      <w:bookmarkStart w:id="15" w:name="_Ref391976211"/>
-      <w:bookmarkStart w:id="16" w:name="_Ref431819422"/>
+      <w:bookmarkStart w:id="70" w:name="_Ref391976211"/>
+      <w:bookmarkStart w:id="71" w:name="_Ref431819422"/>
       <w:r>
         <w:lastRenderedPageBreak/>
         <w:t xml:space="preserve">Compiling </w:t>
@@ -18167,11 +18493,11 @@
       <w:r>
         <w:t xml:space="preserve">Mac </w:t>
       </w:r>
-      <w:bookmarkEnd w:id="15"/>
+      <w:bookmarkEnd w:id="70"/>
       <w:r>
         <w:t>OS</w:t>
       </w:r>
-      <w:bookmarkEnd w:id="16"/>
+      <w:bookmarkEnd w:id="71"/>
     </w:p>
     <w:p>
       <w:r>
@@ -18298,7 +18624,7 @@
       <w:r>
         <w:t xml:space="preserve">are available on the MAP++ web site: </w:t>
       </w:r>
-      <w:hyperlink r:id="rId27" w:history="1">
+      <w:hyperlink r:id="rId29" w:history="1">
         <w:r>
           <w:rPr>
             <w:rStyle w:val="Hyperlink"/>
@@ -18459,8 +18785,6 @@
       <w:r>
         <w:t>superclean</w:t>
       </w:r>
-      <w:bookmarkStart w:id="17" w:name="_GoBack"/>
-      <w:bookmarkEnd w:id="17"/>
       <w:proofErr w:type="spellEnd"/>
     </w:p>
     <w:p>
@@ -18500,10 +18824,7 @@
         <w:t>0.</w:t>
       </w:r>
       <w:r>
-        <w:t>0</w:t>
-      </w:r>
-      <w:r>
-        <w:t>1</w:t>
+        <w:t>01</w:t>
       </w:r>
       <w:r>
         <w:t xml:space="preserve">.so. If this MAP++ library file has </w:t>
@@ -18766,43 +19087,18 @@
     <w:p>
       <w:pPr>
         <w:rPr>
+          <w:del w:id="72" w:author="Bonnie Jonkman" w:date="2016-02-23T20:04:00Z"/>
           <w:i/>
         </w:rPr>
       </w:pPr>
-      <w:r>
-        <w:rPr>
-          <w:i/>
-        </w:rPr>
-        <w:t xml:space="preserve">Also note that at this time, DISCON.f90 does not compile on Mac OS X with </w:t>
-      </w:r>
-      <w:proofErr w:type="spellStart"/>
-      <w:r>
-        <w:rPr>
-          <w:i/>
-        </w:rPr>
-        <w:t>gcc</w:t>
-      </w:r>
-      <w:proofErr w:type="spellEnd"/>
-      <w:r>
-        <w:rPr>
-          <w:i/>
-        </w:rPr>
-        <w:t xml:space="preserve"> version 5.2.0 (</w:t>
-      </w:r>
-      <w:proofErr w:type="spellStart"/>
-      <w:r>
-        <w:rPr>
-          <w:i/>
-        </w:rPr>
-        <w:t>MacPorts</w:t>
-      </w:r>
-      <w:proofErr w:type="spellEnd"/>
-      <w:r>
-        <w:rPr>
-          <w:i/>
-        </w:rPr>
-        <w:t xml:space="preserve"> gcc5 5.2.0_0)</w:t>
-      </w:r>
+      <w:del w:id="73" w:author="Bonnie Jonkman" w:date="2016-02-23T20:04:00Z">
+        <w:r>
+          <w:rPr>
+            <w:i/>
+          </w:rPr>
+          <w:delText>Also note that at this time, DISCON.f90 does not compile on Mac OS X with gcc version 5.2.0 (MacPorts gcc5 5.2.0_0)</w:delText>
+        </w:r>
+      </w:del>
     </w:p>
     <w:p>
       <w:pPr>
@@ -18816,7 +19112,7 @@
       <w:r>
         <w:t xml:space="preserve">If you have questions or suggestions for improvements, please use our forums: </w:t>
       </w:r>
-      <w:hyperlink r:id="rId28" w:history="1">
+      <w:hyperlink r:id="rId30" w:history="1">
         <w:r>
           <w:rPr>
             <w:rStyle w:val="Hyperlink"/>
@@ -18900,7 +19196,7 @@
           <w:rPr>
             <w:noProof/>
           </w:rPr>
-          <w:t>11</w:t>
+          <w:t>1</w:t>
         </w:r>
         <w:r>
           <w:rPr>
@@ -19415,6 +19711,232 @@
     </w:lvl>
   </w:abstractNum>
   <w:abstractNum w:abstractNumId="4">
+    <w:nsid w:val="5EC50559"/>
+    <w:multiLevelType w:val="hybridMultilevel"/>
+    <w:tmpl w:val="A5A089EE"/>
+    <w:lvl w:ilvl="0" w:tplc="04090001">
+      <w:start w:val="1"/>
+      <w:numFmt w:val="bullet"/>
+      <w:lvlText w:val=""/>
+      <w:lvlJc w:val="left"/>
+      <w:pPr>
+        <w:ind w:left="720" w:hanging="360"/>
+      </w:pPr>
+      <w:rPr>
+        <w:rFonts w:ascii="Symbol" w:hAnsi="Symbol" w:hint="default"/>
+      </w:rPr>
+    </w:lvl>
+    <w:lvl w:ilvl="1" w:tplc="04090003" w:tentative="1">
+      <w:start w:val="1"/>
+      <w:numFmt w:val="bullet"/>
+      <w:lvlText w:val="o"/>
+      <w:lvlJc w:val="left"/>
+      <w:pPr>
+        <w:ind w:left="1440" w:hanging="360"/>
+      </w:pPr>
+      <w:rPr>
+        <w:rFonts w:ascii="Courier New" w:hAnsi="Courier New" w:cs="Courier New" w:hint="default"/>
+      </w:rPr>
+    </w:lvl>
+    <w:lvl w:ilvl="2" w:tplc="04090005" w:tentative="1">
+      <w:start w:val="1"/>
+      <w:numFmt w:val="bullet"/>
+      <w:lvlText w:val=""/>
+      <w:lvlJc w:val="left"/>
+      <w:pPr>
+        <w:ind w:left="2160" w:hanging="360"/>
+      </w:pPr>
+      <w:rPr>
+        <w:rFonts w:ascii="Wingdings" w:hAnsi="Wingdings" w:hint="default"/>
+      </w:rPr>
+    </w:lvl>
+    <w:lvl w:ilvl="3" w:tplc="04090001" w:tentative="1">
+      <w:start w:val="1"/>
+      <w:numFmt w:val="bullet"/>
+      <w:lvlText w:val=""/>
+      <w:lvlJc w:val="left"/>
+      <w:pPr>
+        <w:ind w:left="2880" w:hanging="360"/>
+      </w:pPr>
+      <w:rPr>
+        <w:rFonts w:ascii="Symbol" w:hAnsi="Symbol" w:hint="default"/>
+      </w:rPr>
+    </w:lvl>
+    <w:lvl w:ilvl="4" w:tplc="04090003" w:tentative="1">
+      <w:start w:val="1"/>
+      <w:numFmt w:val="bullet"/>
+      <w:lvlText w:val="o"/>
+      <w:lvlJc w:val="left"/>
+      <w:pPr>
+        <w:ind w:left="3600" w:hanging="360"/>
+      </w:pPr>
+      <w:rPr>
+        <w:rFonts w:ascii="Courier New" w:hAnsi="Courier New" w:cs="Courier New" w:hint="default"/>
+      </w:rPr>
+    </w:lvl>
+    <w:lvl w:ilvl="5" w:tplc="04090005" w:tentative="1">
+      <w:start w:val="1"/>
+      <w:numFmt w:val="bullet"/>
+      <w:lvlText w:val=""/>
+      <w:lvlJc w:val="left"/>
+      <w:pPr>
+        <w:ind w:left="4320" w:hanging="360"/>
+      </w:pPr>
+      <w:rPr>
+        <w:rFonts w:ascii="Wingdings" w:hAnsi="Wingdings" w:hint="default"/>
+      </w:rPr>
+    </w:lvl>
+    <w:lvl w:ilvl="6" w:tplc="04090001" w:tentative="1">
+      <w:start w:val="1"/>
+      <w:numFmt w:val="bullet"/>
+      <w:lvlText w:val=""/>
+      <w:lvlJc w:val="left"/>
+      <w:pPr>
+        <w:ind w:left="5040" w:hanging="360"/>
+      </w:pPr>
+      <w:rPr>
+        <w:rFonts w:ascii="Symbol" w:hAnsi="Symbol" w:hint="default"/>
+      </w:rPr>
+    </w:lvl>
+    <w:lvl w:ilvl="7" w:tplc="04090003" w:tentative="1">
+      <w:start w:val="1"/>
+      <w:numFmt w:val="bullet"/>
+      <w:lvlText w:val="o"/>
+      <w:lvlJc w:val="left"/>
+      <w:pPr>
+        <w:ind w:left="5760" w:hanging="360"/>
+      </w:pPr>
+      <w:rPr>
+        <w:rFonts w:ascii="Courier New" w:hAnsi="Courier New" w:cs="Courier New" w:hint="default"/>
+      </w:rPr>
+    </w:lvl>
+    <w:lvl w:ilvl="8" w:tplc="04090005" w:tentative="1">
+      <w:start w:val="1"/>
+      <w:numFmt w:val="bullet"/>
+      <w:lvlText w:val=""/>
+      <w:lvlJc w:val="left"/>
+      <w:pPr>
+        <w:ind w:left="6480" w:hanging="360"/>
+      </w:pPr>
+      <w:rPr>
+        <w:rFonts w:ascii="Wingdings" w:hAnsi="Wingdings" w:hint="default"/>
+      </w:rPr>
+    </w:lvl>
+  </w:abstractNum>
+  <w:abstractNum w:abstractNumId="5">
+    <w:nsid w:val="66F765BA"/>
+    <w:multiLevelType w:val="hybridMultilevel"/>
+    <w:tmpl w:val="DBBAED60"/>
+    <w:lvl w:ilvl="0" w:tplc="04090001">
+      <w:start w:val="1"/>
+      <w:numFmt w:val="bullet"/>
+      <w:lvlText w:val=""/>
+      <w:lvlJc w:val="left"/>
+      <w:pPr>
+        <w:ind w:left="720" w:hanging="360"/>
+      </w:pPr>
+      <w:rPr>
+        <w:rFonts w:ascii="Symbol" w:hAnsi="Symbol" w:hint="default"/>
+      </w:rPr>
+    </w:lvl>
+    <w:lvl w:ilvl="1" w:tplc="04090003" w:tentative="1">
+      <w:start w:val="1"/>
+      <w:numFmt w:val="bullet"/>
+      <w:lvlText w:val="o"/>
+      <w:lvlJc w:val="left"/>
+      <w:pPr>
+        <w:ind w:left="1440" w:hanging="360"/>
+      </w:pPr>
+      <w:rPr>
+        <w:rFonts w:ascii="Courier New" w:hAnsi="Courier New" w:cs="Courier New" w:hint="default"/>
+      </w:rPr>
+    </w:lvl>
+    <w:lvl w:ilvl="2" w:tplc="04090005" w:tentative="1">
+      <w:start w:val="1"/>
+      <w:numFmt w:val="bullet"/>
+      <w:lvlText w:val=""/>
+      <w:lvlJc w:val="left"/>
+      <w:pPr>
+        <w:ind w:left="2160" w:hanging="360"/>
+      </w:pPr>
+      <w:rPr>
+        <w:rFonts w:ascii="Wingdings" w:hAnsi="Wingdings" w:hint="default"/>
+      </w:rPr>
+    </w:lvl>
+    <w:lvl w:ilvl="3" w:tplc="04090001" w:tentative="1">
+      <w:start w:val="1"/>
+      <w:numFmt w:val="bullet"/>
+      <w:lvlText w:val=""/>
+      <w:lvlJc w:val="left"/>
+      <w:pPr>
+        <w:ind w:left="2880" w:hanging="360"/>
+      </w:pPr>
+      <w:rPr>
+        <w:rFonts w:ascii="Symbol" w:hAnsi="Symbol" w:hint="default"/>
+      </w:rPr>
+    </w:lvl>
+    <w:lvl w:ilvl="4" w:tplc="04090003" w:tentative="1">
+      <w:start w:val="1"/>
+      <w:numFmt w:val="bullet"/>
+      <w:lvlText w:val="o"/>
+      <w:lvlJc w:val="left"/>
+      <w:pPr>
+        <w:ind w:left="3600" w:hanging="360"/>
+      </w:pPr>
+      <w:rPr>
+        <w:rFonts w:ascii="Courier New" w:hAnsi="Courier New" w:cs="Courier New" w:hint="default"/>
+      </w:rPr>
+    </w:lvl>
+    <w:lvl w:ilvl="5" w:tplc="04090005" w:tentative="1">
+      <w:start w:val="1"/>
+      <w:numFmt w:val="bullet"/>
+      <w:lvlText w:val=""/>
+      <w:lvlJc w:val="left"/>
+      <w:pPr>
+        <w:ind w:left="4320" w:hanging="360"/>
+      </w:pPr>
+      <w:rPr>
+        <w:rFonts w:ascii="Wingdings" w:hAnsi="Wingdings" w:hint="default"/>
+      </w:rPr>
+    </w:lvl>
+    <w:lvl w:ilvl="6" w:tplc="04090001" w:tentative="1">
+      <w:start w:val="1"/>
+      <w:numFmt w:val="bullet"/>
+      <w:lvlText w:val=""/>
+      <w:lvlJc w:val="left"/>
+      <w:pPr>
+        <w:ind w:left="5040" w:hanging="360"/>
+      </w:pPr>
+      <w:rPr>
+        <w:rFonts w:ascii="Symbol" w:hAnsi="Symbol" w:hint="default"/>
+      </w:rPr>
+    </w:lvl>
+    <w:lvl w:ilvl="7" w:tplc="04090003" w:tentative="1">
+      <w:start w:val="1"/>
+      <w:numFmt w:val="bullet"/>
+      <w:lvlText w:val="o"/>
+      <w:lvlJc w:val="left"/>
+      <w:pPr>
+        <w:ind w:left="5760" w:hanging="360"/>
+      </w:pPr>
+      <w:rPr>
+        <w:rFonts w:ascii="Courier New" w:hAnsi="Courier New" w:cs="Courier New" w:hint="default"/>
+      </w:rPr>
+    </w:lvl>
+    <w:lvl w:ilvl="8" w:tplc="04090005" w:tentative="1">
+      <w:start w:val="1"/>
+      <w:numFmt w:val="bullet"/>
+      <w:lvlText w:val=""/>
+      <w:lvlJc w:val="left"/>
+      <w:pPr>
+        <w:ind w:left="6480" w:hanging="360"/>
+      </w:pPr>
+      <w:rPr>
+        <w:rFonts w:ascii="Wingdings" w:hAnsi="Wingdings" w:hint="default"/>
+      </w:rPr>
+    </w:lvl>
+  </w:abstractNum>
+  <w:abstractNum w:abstractNumId="6">
     <w:nsid w:val="78035F11"/>
     <w:multiLevelType w:val="hybridMultilevel"/>
     <w:tmpl w:val="B3F8DCEC"/>
@@ -19528,7 +20050,7 @@
     </w:lvl>
   </w:abstractNum>
   <w:num w:numId="1">
-    <w:abstractNumId w:val="4"/>
+    <w:abstractNumId w:val="6"/>
   </w:num>
   <w:num w:numId="2">
     <w:abstractNumId w:val="0"/>
@@ -19541,6 +20063,12 @@
   </w:num>
   <w:num w:numId="5">
     <w:abstractNumId w:val="2"/>
+  </w:num>
+  <w:num w:numId="6">
+    <w:abstractNumId w:val="4"/>
+  </w:num>
+  <w:num w:numId="7">
+    <w:abstractNumId w:val="5"/>
   </w:num>
 </w:numbering>
 </file>
@@ -21187,7 +21715,7 @@
 </file>
 
 <file path=customXml/itemProps1.xml><?xml version="1.0" encoding="utf-8"?>
-<ds:datastoreItem xmlns:ds="http://schemas.openxmlformats.org/officeDocument/2006/customXml" ds:itemID="{CE540A4F-8BF5-42C1-8626-5344D712C227}">
+<ds:datastoreItem xmlns:ds="http://schemas.openxmlformats.org/officeDocument/2006/customXml" ds:itemID="{84AD2255-F111-4F90-9F06-966A424BFE75}">
   <ds:schemaRefs>
     <ds:schemaRef ds:uri="http://schemas.openxmlformats.org/officeDocument/2006/bibliography"/>
   </ds:schemaRefs>

</xml_diff>

<commit_message>
added AD15 airfoil files to ArchFiles; updated MAP++ binaries; removed stack reserve size from FAST_Library.vfproj updated readme and compiling instructions; fixed problem with Matlab2FAST.m when table to output didn't have enough columns
git-svn-id: https://windsvn2.nrel.gov/FAST/branches/BJonkman@1261 10acb478-4768-415a-8850-bacdb5912d4d
</commit_message>
<xml_diff>
--- a/Compiling/CompilingInstructions_FASTv8.docx
+++ b/Compiling/CompilingInstructions_FASTv8.docx
@@ -10,10 +10,7 @@
         <w:t>Compiling FAST v8.</w:t>
       </w:r>
       <w:r>
-        <w:t>1</w:t>
-      </w:r>
-      <w:r>
-        <w:t>2</w:t>
+        <w:t>15</w:t>
       </w:r>
       <w:r>
         <w:t>.00</w:t>
@@ -40,16 +37,7 @@
         <w:br/>
       </w:r>
       <w:r>
-        <w:t>October</w:t>
-      </w:r>
-      <w:r>
-        <w:t xml:space="preserve"> </w:t>
-      </w:r>
-      <w:r>
-        <w:t>5</w:t>
-      </w:r>
-      <w:r>
-        <w:t>, 2015</w:t>
+        <w:t>April 12, 2016</w:t>
       </w:r>
     </w:p>
     <w:p>
@@ -68,7 +56,7 @@
         <w:t>1</w:t>
       </w:r>
       <w:r>
-        <w:t>2</w:t>
+        <w:t>5</w:t>
       </w:r>
       <w:r>
         <w:t>.00</w:t>
@@ -99,13 +87,26 @@
     </w:p>
     <w:p>
       <w:r>
+        <w:t xml:space="preserve">Future versions will likely be distributed with </w:t>
+      </w:r>
+      <w:proofErr w:type="spellStart"/>
+      <w:r>
+        <w:t>cmake</w:t>
+      </w:r>
+      <w:proofErr w:type="spellEnd"/>
+      <w:r>
+        <w:t>.</w:t>
+      </w:r>
+    </w:p>
+    <w:p>
+      <w:r>
         <w:t>The compiling tools distributed with FAST v8.</w:t>
       </w:r>
       <w:r>
         <w:t>1</w:t>
       </w:r>
       <w:r>
-        <w:t>2</w:t>
+        <w:t>5</w:t>
       </w:r>
       <w:r>
         <w:t>.00</w:t>
@@ -290,200 +291,80 @@
       </w:r>
     </w:p>
     <w:p>
-      <w:pPr>
-        <w:rPr>
-          <w:ins w:id="0" w:author="Bonnie Jonkman" w:date="2016-02-25T09:19:00Z"/>
-        </w:rPr>
-      </w:pPr>
-      <w:r>
-        <w:t>Please note that FAST v8.12.00a-bjj is distributed with executables of both 32-bit and 64-bit Windows applications. Unless you are compiling for a different architecture or are adding functionality to FAST, you should not have to recompile the code.</w:t>
-      </w:r>
-    </w:p>
-    <w:p>
-      <w:pPr>
-        <w:pStyle w:val="Heading1"/>
-        <w:rPr>
-          <w:ins w:id="1" w:author="Bonnie Jonkman" w:date="2016-02-25T09:20:00Z"/>
-        </w:rPr>
-      </w:pPr>
-      <w:ins w:id="2" w:author="Bonnie Jonkman" w:date="2016-02-25T09:19:00Z">
-        <w:r>
-          <w:t>Supported Compilers and Platforms</w:t>
-        </w:r>
-      </w:ins>
-    </w:p>
-    <w:p>
-      <w:pPr>
-        <w:rPr>
-          <w:ins w:id="3" w:author="Bonnie Jonkman" w:date="2016-02-25T09:32:00Z"/>
-        </w:rPr>
-        <w:pPrChange w:id="4" w:author="Bonnie Jonkman" w:date="2016-02-25T09:19:00Z">
-          <w:pPr>
-            <w:pStyle w:val="Heading1"/>
-          </w:pPr>
-        </w:pPrChange>
-      </w:pPr>
-      <w:ins w:id="5" w:author="Bonnie Jonkman" w:date="2016-02-25T09:19:00Z">
-        <w:r>
-          <w:t>Currently, we support gfortran</w:t>
-        </w:r>
-      </w:ins>
-      <w:ins w:id="6" w:author="Bonnie Jonkman" w:date="2016-02-25T09:20:00Z">
-        <w:r>
-          <w:t>/</w:t>
-        </w:r>
-        <w:proofErr w:type="spellStart"/>
-        <w:r>
-          <w:t>gcc</w:t>
-        </w:r>
-      </w:ins>
-      <w:proofErr w:type="spellEnd"/>
-      <w:ins w:id="7" w:author="Bonnie Jonkman" w:date="2016-02-25T09:19:00Z">
-        <w:r>
-          <w:t xml:space="preserve"> and Intel Fortran compilers</w:t>
-        </w:r>
-      </w:ins>
-      <w:ins w:id="8" w:author="Bonnie Jonkman" w:date="2016-02-25T09:20:00Z">
-        <w:r>
-          <w:t>.</w:t>
-        </w:r>
-      </w:ins>
-      <w:ins w:id="9" w:author="Bonnie Jonkman" w:date="2016-02-25T09:21:00Z">
-        <w:r>
-          <w:t xml:space="preserve"> </w:t>
-        </w:r>
-      </w:ins>
-    </w:p>
-    <w:p>
-      <w:pPr>
-        <w:pStyle w:val="Heading2"/>
-        <w:rPr>
-          <w:ins w:id="10" w:author="Bonnie Jonkman" w:date="2016-02-25T09:21:00Z"/>
-        </w:rPr>
-        <w:pPrChange w:id="11" w:author="Bonnie Jonkman" w:date="2016-02-25T09:21:00Z">
-          <w:pPr>
-            <w:pStyle w:val="Heading1"/>
-          </w:pPr>
-        </w:pPrChange>
-      </w:pPr>
-      <w:ins w:id="12" w:author="Bonnie Jonkman" w:date="2016-02-25T09:20:00Z">
-        <w:r>
-          <w:t>Windows</w:t>
-        </w:r>
-      </w:ins>
-    </w:p>
-    <w:p>
-      <w:pPr>
-        <w:pStyle w:val="ListParagraph"/>
-        <w:numPr>
-          <w:ilvl w:val="0"/>
-          <w:numId w:val="6"/>
-        </w:numPr>
-        <w:rPr>
-          <w:ins w:id="13" w:author="Bonnie Jonkman" w:date="2016-02-25T09:26:00Z"/>
-        </w:rPr>
-        <w:pPrChange w:id="14" w:author="Bonnie Jonkman" w:date="2016-02-25T09:26:00Z">
-          <w:pPr>
-            <w:pStyle w:val="Heading1"/>
-          </w:pPr>
-        </w:pPrChange>
-      </w:pPr>
-      <w:ins w:id="15" w:author="Bonnie Jonkman" w:date="2016-02-25T09:26:00Z">
-        <w:r>
-          <w:t xml:space="preserve">Microsoft Visual Studio Community with Intel </w:t>
-        </w:r>
-      </w:ins>
-      <w:ins w:id="16" w:author="Bonnie Jonkman" w:date="2016-02-25T09:30:00Z">
-        <w:r>
-          <w:t xml:space="preserve">Visual </w:t>
-        </w:r>
-      </w:ins>
-      <w:proofErr w:type="gramStart"/>
-      <w:ins w:id="17" w:author="Bonnie Jonkman" w:date="2016-02-25T09:26:00Z">
-        <w:r>
-          <w:t>Fortran</w:t>
-        </w:r>
-        <w:proofErr w:type="gramEnd"/>
-        <w:r>
-          <w:t>.</w:t>
-        </w:r>
-      </w:ins>
-    </w:p>
-    <w:p>
-      <w:pPr>
-        <w:pStyle w:val="ListParagraph"/>
-        <w:numPr>
-          <w:ilvl w:val="0"/>
-          <w:numId w:val="6"/>
-        </w:numPr>
-        <w:rPr>
-          <w:ins w:id="18" w:author="Bonnie Jonkman" w:date="2016-02-25T09:20:00Z"/>
-        </w:rPr>
-        <w:pPrChange w:id="19" w:author="Bonnie Jonkman" w:date="2016-02-25T09:26:00Z">
-          <w:pPr>
-            <w:pStyle w:val="Heading1"/>
-          </w:pPr>
-        </w:pPrChange>
-      </w:pPr>
-      <w:ins w:id="20" w:author="Bonnie Jonkman" w:date="2016-02-25T09:26:00Z">
-        <w:r>
-          <w:t>Min</w:t>
-        </w:r>
-      </w:ins>
-      <w:ins w:id="21" w:author="Bonnie Jonkman" w:date="2016-02-25T09:44:00Z">
-        <w:r>
-          <w:t>GW</w:t>
-        </w:r>
-      </w:ins>
-      <w:bookmarkStart w:id="22" w:name="_GoBack"/>
-      <w:bookmarkEnd w:id="22"/>
-      <w:ins w:id="23" w:author="Bonnie Jonkman" w:date="2016-02-25T09:26:00Z">
-        <w:r>
-          <w:t>32</w:t>
-        </w:r>
-      </w:ins>
-      <w:ins w:id="24" w:author="Bonnie Jonkman" w:date="2016-02-25T09:37:00Z">
-        <w:r>
-          <w:t xml:space="preserve">-make with </w:t>
-        </w:r>
-      </w:ins>
-      <w:ins w:id="25" w:author="Bonnie Jonkman" w:date="2016-02-25T09:26:00Z">
-        <w:r>
-          <w:t>gfortran</w:t>
-        </w:r>
-      </w:ins>
-    </w:p>
-    <w:p>
-      <w:pPr>
-        <w:pStyle w:val="Heading2"/>
-        <w:rPr>
-          <w:ins w:id="26" w:author="Bonnie Jonkman" w:date="2016-02-25T09:33:00Z"/>
-        </w:rPr>
-        <w:pPrChange w:id="27" w:author="Bonnie Jonkman" w:date="2016-02-25T09:21:00Z">
-          <w:pPr>
-            <w:pStyle w:val="Heading1"/>
-          </w:pPr>
-        </w:pPrChange>
-      </w:pPr>
-      <w:ins w:id="28" w:author="Bonnie Jonkman" w:date="2016-02-25T09:20:00Z">
-        <w:r>
-          <w:lastRenderedPageBreak/>
-          <w:t>Mac OS/Linux</w:t>
-        </w:r>
-      </w:ins>
-    </w:p>
-    <w:p>
-      <w:pPr>
-        <w:rPr>
-          <w:del w:id="29" w:author="Bonnie Jonkman" w:date="2016-02-25T09:19:00Z"/>
-        </w:rPr>
-      </w:pPr>
+      <w:r>
+        <w:t>Please note that FAST v8.1</w:t>
+      </w:r>
+      <w:r>
+        <w:t>5</w:t>
+      </w:r>
+      <w:r>
+        <w:t xml:space="preserve">.00a-bjj is distributed with executables of both 32-bit and 64-bit </w:t>
+      </w:r>
+      <w:r>
+        <w:t xml:space="preserve">single-precision </w:t>
+      </w:r>
+      <w:r>
+        <w:t xml:space="preserve">and double-precision </w:t>
+      </w:r>
+      <w:r>
+        <w:t>Windows</w:t>
+      </w:r>
+      <w:r>
+        <w:t>®</w:t>
+      </w:r>
+      <w:r>
+        <w:t xml:space="preserve"> applications.</w:t>
+      </w:r>
+      <w:r>
+        <w:t xml:space="preserve"> </w:t>
+      </w:r>
+      <w:r>
+        <w:t>Unless you are compiling for a different architecture or are adding functionality to FAST, you should not have to recompile the code.</w:t>
+      </w:r>
     </w:p>
     <w:p>
       <w:pPr>
         <w:pStyle w:val="Heading1"/>
       </w:pPr>
       <w:r>
+        <w:t>Supported Compilers</w:t>
+      </w:r>
+      <w:bookmarkStart w:id="0" w:name="_GoBack"/>
+      <w:bookmarkEnd w:id="0"/>
+    </w:p>
+    <w:p>
+      <w:r>
+        <w:t>W</w:t>
+      </w:r>
+      <w:r>
+        <w:t>e support gfortran/</w:t>
+      </w:r>
+      <w:proofErr w:type="spellStart"/>
+      <w:r>
+        <w:t>gcc</w:t>
+      </w:r>
+      <w:proofErr w:type="spellEnd"/>
+      <w:r>
+        <w:t xml:space="preserve"> and Intel Fortran compilers. </w:t>
+      </w:r>
+      <w:r>
+        <w:t xml:space="preserve">The </w:t>
+      </w:r>
+      <w:proofErr w:type="spellStart"/>
+      <w:r>
+        <w:t>gcc</w:t>
+      </w:r>
+      <w:proofErr w:type="spellEnd"/>
+      <w:r>
+        <w:t xml:space="preserve"> compiler must be at least version 4.6.1. Intel Fortran should be version 2013 or later, though earlier versions can be supported with minor modifications to the source code.</w:t>
+      </w:r>
+    </w:p>
+    <w:p>
+      <w:pPr>
+        <w:pStyle w:val="Heading1"/>
+      </w:pPr>
+      <w:r>
+        <w:lastRenderedPageBreak/>
         <w:t xml:space="preserve">Compiling with Intel </w:t>
       </w:r>
       <w:proofErr w:type="gramStart"/>
@@ -611,21 +492,42 @@
         <w:t>\bin folder.</w:t>
       </w:r>
       <w:r>
-        <w:t xml:space="preserve"> (Note that if you are using </w:t>
-      </w:r>
-      <w:r>
+        <w:t xml:space="preserve"> (Note that </w:t>
+      </w:r>
+      <w:r>
+        <w:rPr>
+          <w:b/>
+        </w:rPr>
+        <w:t xml:space="preserve">if you are using </w:t>
+      </w:r>
+      <w:r>
+        <w:rPr>
+          <w:b/>
+        </w:rPr>
         <w:t xml:space="preserve">Intel Visual </w:t>
       </w:r>
       <w:proofErr w:type="gramStart"/>
       <w:r>
+        <w:rPr>
+          <w:b/>
+        </w:rPr>
         <w:t>Fortran</w:t>
       </w:r>
       <w:proofErr w:type="gramEnd"/>
       <w:r>
+        <w:rPr>
+          <w:b/>
+        </w:rPr>
         <w:t xml:space="preserve"> 2015</w:t>
       </w:r>
       <w:r>
-        <w:t xml:space="preserve"> or newer, the executable might be placed in the &lt;FAST8&gt;\Compiling\</w:t>
+        <w:rPr>
+          <w:b/>
+        </w:rPr>
+        <w:t xml:space="preserve"> or newer</w:t>
+      </w:r>
+      <w:r>
+        <w:t>, the executable might be placed in the &lt;FAST8&gt;\Compiling\</w:t>
       </w:r>
       <w:proofErr w:type="spellStart"/>
       <w:r>
@@ -656,7 +558,7 @@
         <mc:AlternateContent>
           <mc:Choice Requires="wpg">
             <w:drawing>
-              <wp:anchor distT="0" distB="0" distL="114300" distR="114300" simplePos="0" relativeHeight="251662336" behindDoc="0" locked="0" layoutInCell="1" allowOverlap="1" wp14:anchorId="5FC207CE" wp14:editId="31B24FE4">
+              <wp:anchor distT="0" distB="0" distL="114300" distR="114300" simplePos="0" relativeHeight="251662336" behindDoc="0" locked="0" layoutInCell="1" allowOverlap="1" wp14:anchorId="07FA004B" wp14:editId="1CE9F9CA">
                 <wp:simplePos x="0" y="0"/>
                 <wp:positionH relativeFrom="margin">
                   <wp:align>right</wp:align>
@@ -710,20 +612,33 @@
                                   <w:noProof/>
                                 </w:rPr>
                               </w:pPr>
-                              <w:bookmarkStart w:id="30" w:name="_Ref391898954"/>
+                              <w:bookmarkStart w:id="1" w:name="_Ref391898954"/>
                               <w:proofErr w:type="gramStart"/>
                               <w:r>
                                 <w:t xml:space="preserve">Figure </w:t>
                               </w:r>
-                              <w:fldSimple w:instr=" SEQ Figure \* ARABIC ">
-                                <w:r>
-                                  <w:rPr>
-                                    <w:noProof/>
-                                  </w:rPr>
-                                  <w:t>1</w:t>
-                                </w:r>
-                              </w:fldSimple>
-                              <w:bookmarkEnd w:id="30"/>
+                              <w:r>
+                                <w:fldChar w:fldCharType="begin"/>
+                              </w:r>
+                              <w:r>
+                                <w:instrText xml:space="preserve"> SEQ Figure \* ARABIC </w:instrText>
+                              </w:r>
+                              <w:r>
+                                <w:fldChar w:fldCharType="separate"/>
+                              </w:r>
+                              <w:r>
+                                <w:rPr>
+                                  <w:noProof/>
+                                </w:rPr>
+                                <w:t>1</w:t>
+                              </w:r>
+                              <w:r>
+                                <w:rPr>
+                                  <w:noProof/>
+                                </w:rPr>
+                                <w:fldChar w:fldCharType="end"/>
+                              </w:r>
+                              <w:bookmarkEnd w:id="1"/>
                               <w:r>
                                 <w:t>.</w:t>
                               </w:r>
@@ -818,27 +733,14 @@
                         <w:r>
                           <w:t xml:space="preserve">Figure </w:t>
                         </w:r>
-                        <w:r>
-                          <w:fldChar w:fldCharType="begin"/>
-                        </w:r>
-                        <w:r>
-                          <w:instrText xml:space="preserve"> SEQ Figure \* ARABIC </w:instrText>
-                        </w:r>
-                        <w:r>
-                          <w:fldChar w:fldCharType="separate"/>
-                        </w:r>
-                        <w:r>
-                          <w:rPr>
-                            <w:noProof/>
-                          </w:rPr>
-                          <w:t>1</w:t>
-                        </w:r>
-                        <w:r>
-                          <w:rPr>
-                            <w:noProof/>
-                          </w:rPr>
-                          <w:fldChar w:fldCharType="end"/>
-                        </w:r>
+                        <w:fldSimple w:instr=" SEQ Figure \* ARABIC ">
+                          <w:r>
+                            <w:rPr>
+                              <w:noProof/>
+                            </w:rPr>
+                            <w:t>1</w:t>
+                          </w:r>
+                        </w:fldSimple>
                         <w:bookmarkEnd w:id="1"/>
                         <w:r>
                           <w:t>.</w:t>
@@ -1027,8 +929,8 @@
       <w:pPr>
         <w:pStyle w:val="Heading2"/>
       </w:pPr>
-      <w:bookmarkStart w:id="31" w:name="_Toc325359538"/>
-      <w:bookmarkStart w:id="32" w:name="_Toc352065322"/>
+      <w:bookmarkStart w:id="2" w:name="_Toc325359538"/>
+      <w:bookmarkStart w:id="3" w:name="_Toc352065322"/>
       <w:r>
         <w:t xml:space="preserve">Setting Compiler </w:t>
       </w:r>
@@ -1038,8 +940,8 @@
       <w:r>
         <w:t>Variables</w:t>
       </w:r>
-      <w:bookmarkEnd w:id="31"/>
-      <w:bookmarkEnd w:id="32"/>
+      <w:bookmarkEnd w:id="2"/>
+      <w:bookmarkEnd w:id="3"/>
     </w:p>
     <w:p>
       <w:r>
@@ -1128,7 +1030,7 @@
         <mc:AlternateContent>
           <mc:Choice Requires="wps">
             <w:drawing>
-              <wp:inline distT="0" distB="0" distL="0" distR="0" wp14:anchorId="3C5FD7BA" wp14:editId="43E3DCCD">
+              <wp:inline distT="0" distB="0" distL="0" distR="0" wp14:anchorId="57208B3B" wp14:editId="168A2FE7">
                 <wp:extent cx="5943600" cy="1350010"/>
                 <wp:effectExtent l="9525" t="5080" r="9525" b="6985"/>
                 <wp:docPr id="8" name="Text Box 8"/>
@@ -12369,20 +12271,33 @@
         <w:pStyle w:val="Caption"/>
         <w:jc w:val="center"/>
       </w:pPr>
-      <w:bookmarkStart w:id="33" w:name="_Ref391902735"/>
+      <w:bookmarkStart w:id="4" w:name="_Ref391902735"/>
       <w:proofErr w:type="gramStart"/>
       <w:r>
         <w:t xml:space="preserve">Figure </w:t>
       </w:r>
-      <w:fldSimple w:instr=" SEQ Figure \* ARABIC ">
-        <w:r>
-          <w:rPr>
-            <w:noProof/>
-          </w:rPr>
-          <w:t>2</w:t>
-        </w:r>
-      </w:fldSimple>
-      <w:bookmarkEnd w:id="33"/>
+      <w:r>
+        <w:fldChar w:fldCharType="begin"/>
+      </w:r>
+      <w:r>
+        <w:instrText xml:space="preserve"> SEQ Figure \* ARABIC </w:instrText>
+      </w:r>
+      <w:r>
+        <w:fldChar w:fldCharType="separate"/>
+      </w:r>
+      <w:r>
+        <w:rPr>
+          <w:noProof/>
+        </w:rPr>
+        <w:t>2</w:t>
+      </w:r>
+      <w:r>
+        <w:rPr>
+          <w:noProof/>
+        </w:rPr>
+        <w:fldChar w:fldCharType="end"/>
+      </w:r>
+      <w:bookmarkEnd w:id="4"/>
       <w:r>
         <w:t>.</w:t>
       </w:r>
@@ -12668,7 +12583,7 @@
         <mc:AlternateContent>
           <mc:Choice Requires="wps">
             <w:drawing>
-              <wp:inline distT="0" distB="0" distL="0" distR="0" wp14:anchorId="179A8356" wp14:editId="1DAD2C12">
+              <wp:inline distT="0" distB="0" distL="0" distR="0" wp14:anchorId="4E5C5FBF" wp14:editId="48D21062">
                 <wp:extent cx="2862072" cy="3886200"/>
                 <wp:effectExtent l="0" t="0" r="0" b="0"/>
                 <wp:docPr id="6" name="Text Box 6"/>
@@ -12720,7 +12635,7 @@
                                 <w:noProof/>
                               </w:rPr>
                               <w:drawing>
-                                <wp:inline distT="0" distB="0" distL="0" distR="0" wp14:anchorId="26465B4A" wp14:editId="7428EAE4">
+                                <wp:inline distT="0" distB="0" distL="0" distR="0" wp14:anchorId="310029B4" wp14:editId="6E4CAD36">
                                   <wp:extent cx="2431472" cy="3197077"/>
                                   <wp:effectExtent l="0" t="0" r="6985" b="3810"/>
                                   <wp:docPr id="12" name="Picture 12"/>
@@ -12768,20 +12683,33 @@
                               <w:pStyle w:val="Caption"/>
                               <w:jc w:val="center"/>
                             </w:pPr>
-                            <w:bookmarkStart w:id="34" w:name="_Ref391902883"/>
+                            <w:bookmarkStart w:id="5" w:name="_Ref391902883"/>
                             <w:proofErr w:type="gramStart"/>
                             <w:r>
                               <w:t xml:space="preserve">Figure </w:t>
                             </w:r>
-                            <w:fldSimple w:instr=" SEQ Figure \* ARABIC ">
-                              <w:r>
-                                <w:rPr>
-                                  <w:noProof/>
-                                </w:rPr>
-                                <w:t>3</w:t>
-                              </w:r>
-                            </w:fldSimple>
-                            <w:bookmarkEnd w:id="34"/>
+                            <w:r>
+                              <w:fldChar w:fldCharType="begin"/>
+                            </w:r>
+                            <w:r>
+                              <w:instrText xml:space="preserve"> SEQ Figure \* ARABIC </w:instrText>
+                            </w:r>
+                            <w:r>
+                              <w:fldChar w:fldCharType="separate"/>
+                            </w:r>
+                            <w:r>
+                              <w:rPr>
+                                <w:noProof/>
+                              </w:rPr>
+                              <w:t>3</w:t>
+                            </w:r>
+                            <w:r>
+                              <w:rPr>
+                                <w:noProof/>
+                              </w:rPr>
+                              <w:fldChar w:fldCharType="end"/>
+                            </w:r>
+                            <w:bookmarkEnd w:id="5"/>
                             <w:r>
                               <w:t>.</w:t>
                             </w:r>
@@ -12839,7 +12767,7 @@
                                     <pic:cNvPicPr/>
                                   </pic:nvPicPr>
                                   <pic:blipFill rotWithShape="1">
-                                    <a:blip r:embed="rId13"/>
+                                    <a:blip r:embed="rId14"/>
                                     <a:srcRect r="16627"/>
                                     <a:stretch/>
                                   </pic:blipFill>
@@ -12930,7 +12858,7 @@
         <mc:AlternateContent>
           <mc:Choice Requires="wps">
             <w:drawing>
-              <wp:inline distT="0" distB="0" distL="0" distR="0" wp14:anchorId="1780805D" wp14:editId="37C930C0">
+              <wp:inline distT="0" distB="0" distL="0" distR="0" wp14:anchorId="3DCB4BF4" wp14:editId="3B2DAD00">
                 <wp:extent cx="2880360" cy="3886200"/>
                 <wp:effectExtent l="0" t="0" r="0" b="0"/>
                 <wp:docPr id="5" name="Text Box 5"/>
@@ -12982,7 +12910,7 @@
                                 <w:noProof/>
                               </w:rPr>
                               <w:drawing>
-                                <wp:inline distT="0" distB="0" distL="0" distR="0" wp14:anchorId="6DA6A34D" wp14:editId="2CD3A71A">
+                                <wp:inline distT="0" distB="0" distL="0" distR="0" wp14:anchorId="57E13283" wp14:editId="755BBC94">
                                   <wp:extent cx="2505456" cy="3200400"/>
                                   <wp:effectExtent l="0" t="0" r="9525" b="0"/>
                                   <wp:docPr id="3" name="Picture 3"/>
@@ -12997,7 +12925,7 @@
                                           <pic:cNvPicPr/>
                                         </pic:nvPicPr>
                                         <pic:blipFill>
-                                          <a:blip r:embed="rId14"/>
+                                          <a:blip r:embed="rId15"/>
                                           <a:stretch>
                                             <a:fillRect/>
                                           </a:stretch>
@@ -13029,20 +12957,36 @@
                               <w:pStyle w:val="Caption"/>
                               <w:jc w:val="center"/>
                             </w:pPr>
-                            <w:bookmarkStart w:id="35" w:name="_Ref391902893"/>
+                            <w:bookmarkStart w:id="6" w:name="_Ref391902893"/>
                             <w:proofErr w:type="gramStart"/>
                             <w:r>
                               <w:t xml:space="preserve">Figure </w:t>
                             </w:r>
-                            <w:fldSimple w:instr=" SEQ Figure \* ARABIC ">
-                              <w:r>
-                                <w:rPr>
-                                  <w:noProof/>
-                                </w:rPr>
-                                <w:t>4</w:t>
-                              </w:r>
-                            </w:fldSimple>
-                            <w:bookmarkEnd w:id="35"/>
+                            <w:r>
+                              <w:fldChar w:fldCharType="begin"/>
+                            </w:r>
+                            <w:r>
+                              <w:instrText xml:space="preserve"> SEQ Figure \* AR</w:instrText>
+                            </w:r>
+                            <w:r>
+                              <w:instrText xml:space="preserve">ABIC </w:instrText>
+                            </w:r>
+                            <w:r>
+                              <w:fldChar w:fldCharType="separate"/>
+                            </w:r>
+                            <w:r>
+                              <w:rPr>
+                                <w:noProof/>
+                              </w:rPr>
+                              <w:t>4</w:t>
+                            </w:r>
+                            <w:r>
+                              <w:rPr>
+                                <w:noProof/>
+                              </w:rPr>
+                              <w:fldChar w:fldCharType="end"/>
+                            </w:r>
+                            <w:bookmarkEnd w:id="6"/>
                             <w:r>
                               <w:t>.</w:t>
                             </w:r>
@@ -13095,7 +13039,7 @@
                                     <pic:cNvPicPr/>
                                   </pic:nvPicPr>
                                   <pic:blipFill>
-                                    <a:blip r:embed="rId15"/>
+                                    <a:blip r:embed="rId16"/>
                                     <a:stretch>
                                       <a:fillRect/>
                                     </a:stretch>
@@ -13266,7 +13210,7 @@
         </w:rPr>
         <w:lastRenderedPageBreak/>
         <w:drawing>
-          <wp:inline distT="0" distB="0" distL="0" distR="0" wp14:anchorId="3C5FFBBC" wp14:editId="494927CC">
+          <wp:inline distT="0" distB="0" distL="0" distR="0" wp14:anchorId="6252BF46" wp14:editId="1B80DE50">
             <wp:extent cx="5943600" cy="4801870"/>
             <wp:effectExtent l="0" t="0" r="0" b="0"/>
             <wp:docPr id="14" name="Picture 14"/>
@@ -13281,7 +13225,7 @@
                     <pic:cNvPicPr/>
                   </pic:nvPicPr>
                   <pic:blipFill>
-                    <a:blip r:embed="rId16"/>
+                    <a:blip r:embed="rId17"/>
                     <a:stretch>
                       <a:fillRect/>
                     </a:stretch>
@@ -13307,21 +13251,34 @@
         <w:pStyle w:val="Caption"/>
         <w:jc w:val="center"/>
       </w:pPr>
-      <w:bookmarkStart w:id="36" w:name="_Ref391980401"/>
-      <w:bookmarkStart w:id="37" w:name="_Ref391980323"/>
+      <w:bookmarkStart w:id="7" w:name="_Ref391980401"/>
+      <w:bookmarkStart w:id="8" w:name="_Ref391980323"/>
       <w:proofErr w:type="gramStart"/>
       <w:r>
         <w:t xml:space="preserve">Figure </w:t>
       </w:r>
-      <w:fldSimple w:instr=" SEQ Figure \* ARABIC ">
-        <w:r>
-          <w:rPr>
-            <w:noProof/>
-          </w:rPr>
-          <w:t>5</w:t>
-        </w:r>
-      </w:fldSimple>
-      <w:bookmarkEnd w:id="36"/>
+      <w:r>
+        <w:fldChar w:fldCharType="begin"/>
+      </w:r>
+      <w:r>
+        <w:instrText xml:space="preserve"> SEQ Figure \* ARABIC </w:instrText>
+      </w:r>
+      <w:r>
+        <w:fldChar w:fldCharType="separate"/>
+      </w:r>
+      <w:r>
+        <w:rPr>
+          <w:noProof/>
+        </w:rPr>
+        <w:t>5</w:t>
+      </w:r>
+      <w:r>
+        <w:rPr>
+          <w:noProof/>
+        </w:rPr>
+        <w:fldChar w:fldCharType="end"/>
+      </w:r>
+      <w:bookmarkEnd w:id="7"/>
       <w:r>
         <w:t>.</w:t>
       </w:r>
@@ -13329,7 +13286,7 @@
       <w:r>
         <w:t xml:space="preserve"> Screen output from Compile_FAST.bat</w:t>
       </w:r>
-      <w:bookmarkEnd w:id="37"/>
+      <w:bookmarkEnd w:id="8"/>
       <w:r>
         <w:t>. (Note that the title of the command window indicates that the batch script to set the compiler and linker paths was successfully run)</w:t>
       </w:r>
@@ -13387,24 +13344,12 @@
       <w:r>
         <w:t xml:space="preserve">) for Windows will require you to download the LAPACK and BLAS binary files, which you can get here: </w:t>
       </w:r>
-      <w:hyperlink r:id="rId17" w:history="1">
+      <w:hyperlink r:id="rId18" w:history="1">
         <w:r>
           <w:rPr>
             <w:rStyle w:val="Hyperlink"/>
           </w:rPr>
-          <w:t>http://icl.cs.utk.edu/</w:t>
-        </w:r>
-        <w:r>
-          <w:rPr>
-            <w:rStyle w:val="Hyperlink"/>
-          </w:rPr>
-          <w:t>l</w:t>
-        </w:r>
-        <w:r>
-          <w:rPr>
-            <w:rStyle w:val="Hyperlink"/>
-          </w:rPr>
-          <w:t>apack-for-windows/index.html</w:t>
+          <w:t>http://icl.cs.utk.edu/lapack-for-windows/index.html</w:t>
         </w:r>
       </w:hyperlink>
       <w:r>
@@ -13419,7 +13364,7 @@
           <w:numId w:val="1"/>
         </w:numPr>
       </w:pPr>
-      <w:hyperlink r:id="rId18" w:history="1">
+      <w:hyperlink r:id="rId19" w:history="1">
         <w:r>
           <w:rPr>
             <w:rStyle w:val="Hyperlink"/>
@@ -13436,7 +13381,7 @@
           <w:numId w:val="1"/>
         </w:numPr>
       </w:pPr>
-      <w:hyperlink r:id="rId19" w:history="1">
+      <w:hyperlink r:id="rId20" w:history="1">
         <w:r>
           <w:rPr>
             <w:rStyle w:val="Hyperlink"/>
@@ -13453,7 +13398,7 @@
           <w:numId w:val="1"/>
         </w:numPr>
       </w:pPr>
-      <w:hyperlink r:id="rId20" w:history="1">
+      <w:hyperlink r:id="rId21" w:history="1">
         <w:r>
           <w:rPr>
             <w:rStyle w:val="Hyperlink"/>
@@ -13470,7 +13415,7 @@
           <w:numId w:val="1"/>
         </w:numPr>
       </w:pPr>
-      <w:hyperlink r:id="rId21" w:history="1">
+      <w:hyperlink r:id="rId22" w:history="1">
         <w:r>
           <w:rPr>
             <w:rStyle w:val="Hyperlink"/>
@@ -13493,11 +13438,6 @@
       </w:r>
     </w:p>
     <w:p>
-      <w:pPr>
-        <w:rPr>
-          <w:ins w:id="38" w:author="Bonnie Jonkman" w:date="2016-02-25T09:40:00Z"/>
-        </w:rPr>
-      </w:pPr>
       <w:r>
         <w:t>To use the LAPACK and BLAS libraries in gfortran, use linking options –</w:t>
       </w:r>
@@ -13525,7 +13465,7 @@
       <w:r>
         <w:t xml:space="preserve"> you are having trouble, this web site may also provide some useful information: </w:t>
       </w:r>
-      <w:hyperlink r:id="rId22" w:history="1">
+      <w:hyperlink r:id="rId23" w:history="1">
         <w:r>
           <w:rPr>
             <w:rStyle w:val="Hyperlink"/>
@@ -13538,49 +13478,17 @@
       </w:r>
     </w:p>
     <w:p>
-      <w:pPr>
-        <w:rPr>
-          <w:ins w:id="39" w:author="Bonnie Jonkman" w:date="2016-02-25T09:38:00Z"/>
-        </w:rPr>
-      </w:pPr>
-      <w:ins w:id="40" w:author="Bonnie Jonkman" w:date="2016-02-25T09:40:00Z">
-        <w:r>
-          <w:t xml:space="preserve">Also note, </w:t>
-        </w:r>
-      </w:ins>
-      <w:ins w:id="41" w:author="Bonnie Jonkman" w:date="2016-02-25T09:41:00Z">
-        <w:r>
-          <w:t xml:space="preserve">a couple of users have reported problems linking with </w:t>
-        </w:r>
-      </w:ins>
-      <w:ins w:id="42" w:author="Bonnie Jonkman" w:date="2016-02-25T09:40:00Z">
-        <w:r>
-          <w:t xml:space="preserve">these libraries with gfortran v5.x. </w:t>
-        </w:r>
-      </w:ins>
-      <w:ins w:id="43" w:author="Bonnie Jonkman" w:date="2016-02-25T09:42:00Z">
-        <w:r>
-          <w:t>We have not verified this issue.</w:t>
-        </w:r>
-      </w:ins>
+      <w:r>
+        <w:t>Also note, a couple of users have reported problems linking with these libraries with gfortran v5.x. We have not verified this issue.</w:t>
+      </w:r>
     </w:p>
     <w:p>
       <w:pPr>
         <w:pStyle w:val="Heading1"/>
-        <w:rPr>
-          <w:ins w:id="44" w:author="Bonnie Jonkman" w:date="2016-02-25T09:38:00Z"/>
-        </w:rPr>
-        <w:pPrChange w:id="45" w:author="Bonnie Jonkman" w:date="2016-02-25T09:39:00Z">
-          <w:pPr>
-            <w:pStyle w:val="Heading2"/>
-          </w:pPr>
-        </w:pPrChange>
       </w:pPr>
-      <w:ins w:id="46" w:author="Bonnie Jonkman" w:date="2016-02-25T09:38:00Z">
-        <w:r>
-          <w:t>Known compiling issues</w:t>
-        </w:r>
-      </w:ins>
+      <w:r>
+        <w:t>Known compiling issues</w:t>
+      </w:r>
     </w:p>
     <w:p>
       <w:pPr>
@@ -13589,15 +13497,10 @@
           <w:ilvl w:val="0"/>
           <w:numId w:val="7"/>
         </w:numPr>
-        <w:rPr>
-          <w:ins w:id="47" w:author="Bonnie Jonkman" w:date="2016-02-25T09:38:00Z"/>
-        </w:rPr>
       </w:pPr>
-      <w:ins w:id="48" w:author="Bonnie Jonkman" w:date="2016-02-25T09:38:00Z">
-        <w:r>
-          <w:t>The version of gfortran must be at least 4.6.0. NWTC Library uses some quad-precision variables, which are not supported in earlier versions of gfortran.</w:t>
-        </w:r>
-      </w:ins>
+      <w:r>
+        <w:t>The version of gfortran must be at least 4.6.0. NWTC Library uses some quad-precision variables, which are not supported in earlier versions of gfortran.</w:t>
+      </w:r>
     </w:p>
     <w:p>
       <w:pPr>
@@ -13606,47 +13509,42 @@
           <w:ilvl w:val="0"/>
           <w:numId w:val="7"/>
         </w:numPr>
-        <w:rPr>
-          <w:ins w:id="49" w:author="Bonnie Jonkman" w:date="2016-02-25T09:38:00Z"/>
-        </w:rPr>
       </w:pPr>
-      <w:ins w:id="50" w:author="Bonnie Jonkman" w:date="2016-02-25T09:38:00Z">
-        <w:r>
-          <w:t xml:space="preserve">Intel Fortran version 10 and earlier does not provide the </w:t>
-        </w:r>
-        <w:proofErr w:type="gramStart"/>
-        <w:r>
-          <w:t>gamma(</w:t>
-        </w:r>
-        <w:proofErr w:type="gramEnd"/>
-        <w:r>
-          <w:t xml:space="preserve">) function. You can write your own </w:t>
-        </w:r>
-        <w:proofErr w:type="gramStart"/>
-        <w:r>
-          <w:t>gamma(</w:t>
-        </w:r>
-        <w:proofErr w:type="gramEnd"/>
-        <w:r>
-          <w:t xml:space="preserve">) function in the </w:t>
-        </w:r>
-        <w:proofErr w:type="spellStart"/>
-        <w:r>
-          <w:t>SysI</w:t>
-        </w:r>
-        <w:proofErr w:type="spellEnd"/>
-        <w:r>
-          <w:t xml:space="preserve">*.f90 files, or remove the calls to gamma() (e.g., set </w:t>
-        </w:r>
-        <w:proofErr w:type="spellStart"/>
-        <w:r>
-          <w:t>nwtc_gamma</w:t>
-        </w:r>
-        <w:proofErr w:type="spellEnd"/>
-        <w:r>
-          <w:t xml:space="preserve"> = 1) and avoid using IceDyn and the wave spreading features of HydroDyn.</w:t>
-        </w:r>
-      </w:ins>
+      <w:r>
+        <w:t xml:space="preserve">Intel Fortran version 10 and earlier does not provide the </w:t>
+      </w:r>
+      <w:proofErr w:type="gramStart"/>
+      <w:r>
+        <w:t>gamma(</w:t>
+      </w:r>
+      <w:proofErr w:type="gramEnd"/>
+      <w:r>
+        <w:t xml:space="preserve">) function. You can write your own </w:t>
+      </w:r>
+      <w:proofErr w:type="gramStart"/>
+      <w:r>
+        <w:t>gamma(</w:t>
+      </w:r>
+      <w:proofErr w:type="gramEnd"/>
+      <w:r>
+        <w:t xml:space="preserve">) function in the </w:t>
+      </w:r>
+      <w:proofErr w:type="spellStart"/>
+      <w:r>
+        <w:t>SysI</w:t>
+      </w:r>
+      <w:proofErr w:type="spellEnd"/>
+      <w:r>
+        <w:t xml:space="preserve">*.f90 files, or remove the calls to gamma() (e.g., set </w:t>
+      </w:r>
+      <w:proofErr w:type="spellStart"/>
+      <w:r>
+        <w:t>nwtc_gamma</w:t>
+      </w:r>
+      <w:proofErr w:type="spellEnd"/>
+      <w:r>
+        <w:t xml:space="preserve"> = 1) and avoid using IceDyn and the wave spreading features of HydroDyn.</w:t>
+      </w:r>
     </w:p>
     <w:p>
       <w:pPr>
@@ -13655,38 +13553,26 @@
           <w:ilvl w:val="0"/>
           <w:numId w:val="7"/>
         </w:numPr>
-        <w:rPr>
-          <w:ins w:id="51" w:author="Bonnie Jonkman" w:date="2016-02-25T09:38:00Z"/>
-        </w:rPr>
       </w:pPr>
-      <w:ins w:id="52" w:author="Bonnie Jonkman" w:date="2016-02-25T09:38:00Z">
-        <w:r>
-          <w:t xml:space="preserve">Intel Visual </w:t>
-        </w:r>
-        <w:proofErr w:type="gramStart"/>
-        <w:r>
-          <w:t>Fortran</w:t>
-        </w:r>
-        <w:proofErr w:type="gramEnd"/>
-        <w:r>
-          <w:t xml:space="preserve"> 2013 produces an internal compiler error and/or linking error with the OrcaFlexInterface.f90 file in release mode. Setting the optimization level to /O1 and removing </w:t>
-        </w:r>
-        <w:proofErr w:type="spellStart"/>
-        <w:r>
-          <w:t>interprocedural</w:t>
-        </w:r>
-        <w:proofErr w:type="spellEnd"/>
-        <w:r>
-          <w:t xml:space="preserve"> optimization seems to fix the issue. IVF 2013 SP1 does not have this problem.</w:t>
-        </w:r>
-      </w:ins>
-    </w:p>
-    <w:p>
-      <w:pPr>
-        <w:rPr>
-          <w:del w:id="53" w:author="Bonnie Jonkman" w:date="2016-02-25T09:39:00Z"/>
-        </w:rPr>
-      </w:pPr>
+      <w:r>
+        <w:t xml:space="preserve">Intel Visual </w:t>
+      </w:r>
+      <w:proofErr w:type="gramStart"/>
+      <w:r>
+        <w:t>Fortran</w:t>
+      </w:r>
+      <w:proofErr w:type="gramEnd"/>
+      <w:r>
+        <w:t xml:space="preserve"> 2013 produces an internal compiler error and/or linking error with the OrcaFlexInterface.f90 file in release mode. Setting the optimization level to /O1 and removing </w:t>
+      </w:r>
+      <w:proofErr w:type="spellStart"/>
+      <w:r>
+        <w:t>interprocedural</w:t>
+      </w:r>
+      <w:proofErr w:type="spellEnd"/>
+      <w:r>
+        <w:t xml:space="preserve"> optimization seems to fix the issue. IVF 2013 SP1 does not have this problem.</w:t>
+      </w:r>
     </w:p>
     <w:p>
       <w:pPr>
@@ -13846,16 +13732,8 @@
         <w:rPr>
           <w:rFonts w:ascii="Courier New" w:hAnsi="Courier New" w:cs="Courier New"/>
         </w:rPr>
-        <w:t>/STACK:9999999</w:t>
-      </w:r>
-      <w:del w:id="54" w:author="Bonnie Jonkman" w:date="2016-02-10T12:25:00Z">
-        <w:r>
-          <w:rPr>
-            <w:rFonts w:ascii="Courier New" w:hAnsi="Courier New" w:cs="Courier New"/>
-          </w:rPr>
-          <w:delText>99</w:delText>
-        </w:r>
-      </w:del>
+        <w:t>/STACK:999999999</w:t>
+      </w:r>
       <w:r>
         <w:tab/>
         <w:t>(IVF)</w:t>
@@ -13899,21 +13777,7 @@
         <w:rPr>
           <w:rFonts w:ascii="Courier New" w:hAnsi="Courier New" w:cs="Courier New"/>
         </w:rPr>
-        <w:t>999</w:t>
-      </w:r>
-      <w:del w:id="55" w:author="Bonnie Jonkman" w:date="2016-02-10T12:25:00Z">
-        <w:r>
-          <w:rPr>
-            <w:rFonts w:ascii="Courier New" w:hAnsi="Courier New" w:cs="Courier New"/>
-          </w:rPr>
-          <w:delText>99</w:delText>
-        </w:r>
-      </w:del>
-      <w:r>
-        <w:rPr>
-          <w:rFonts w:ascii="Courier New" w:hAnsi="Courier New" w:cs="Courier New"/>
-        </w:rPr>
-        <w:t>9999</w:t>
+        <w:t>999999999</w:t>
       </w:r>
       <w:r>
         <w:rPr>
@@ -13928,74 +13792,33 @@
       <w:r>
         <w:t>(gfortran)</w:t>
       </w:r>
-      <w:ins w:id="56" w:author="Bonnie Jonkman" w:date="2016-02-10T12:25:00Z">
-        <w:r>
-          <w:br/>
-          <w:t xml:space="preserve">There is a 1-GB limit </w:t>
-        </w:r>
-      </w:ins>
-      <w:ins w:id="57" w:author="Bonnie Jonkman" w:date="2016-02-10T12:26:00Z">
-        <w:r>
-          <w:t xml:space="preserve">on stack size. If you go beyond that limit, you will see errors when you try </w:t>
-        </w:r>
-        <w:r>
-          <w:lastRenderedPageBreak/>
-          <w:t xml:space="preserve">to run the code. </w:t>
-        </w:r>
-      </w:ins>
-      <w:ins w:id="58" w:author="Bonnie Jonkman" w:date="2016-02-10T12:29:00Z">
-        <w:r>
-          <w:t>W</w:t>
-        </w:r>
-      </w:ins>
-      <w:ins w:id="59" w:author="Bonnie Jonkman" w:date="2016-02-10T12:26:00Z">
-        <w:r>
-          <w:t xml:space="preserve">hen using the </w:t>
-        </w:r>
-        <w:proofErr w:type="spellStart"/>
-        <w:r>
-          <w:t>OrcaFlex</w:t>
-        </w:r>
-        <w:proofErr w:type="spellEnd"/>
-        <w:r>
-          <w:t xml:space="preserve"> interface</w:t>
-        </w:r>
-      </w:ins>
-      <w:ins w:id="60" w:author="Bonnie Jonkman" w:date="2016-02-10T12:27:00Z">
-        <w:r>
-          <w:t xml:space="preserve">, you will need to ensure that the </w:t>
-        </w:r>
-      </w:ins>
-      <w:ins w:id="61" w:author="Bonnie Jonkman" w:date="2016-02-10T12:29:00Z">
-        <w:r>
-          <w:t>stack reserve</w:t>
-        </w:r>
-      </w:ins>
-      <w:ins w:id="62" w:author="Bonnie Jonkman" w:date="2016-02-10T12:27:00Z">
-        <w:r>
-          <w:t xml:space="preserve"> size </w:t>
-        </w:r>
-      </w:ins>
-      <w:ins w:id="63" w:author="Bonnie Jonkman" w:date="2016-02-10T12:30:00Z">
-        <w:r>
-          <w:t>is small enough to accommodate the number of threads being used</w:t>
-        </w:r>
-      </w:ins>
-      <w:ins w:id="64" w:author="Bonnie Jonkman" w:date="2016-02-25T09:18:00Z">
-        <w:r>
-          <w:t xml:space="preserve"> in </w:t>
-        </w:r>
-        <w:proofErr w:type="spellStart"/>
-        <w:r>
-          <w:t>OrcaFlex</w:t>
-        </w:r>
-      </w:ins>
+      <w:r>
+        <w:br/>
+        <w:t xml:space="preserve">There is a 1-GB limit on stack size. If you go beyond that limit, you will see errors when you try </w:t>
+      </w:r>
+      <w:r>
+        <w:lastRenderedPageBreak/>
+        <w:t xml:space="preserve">to run the code. When using the </w:t>
+      </w:r>
+      <w:proofErr w:type="spellStart"/>
+      <w:r>
+        <w:t>OrcaFlex</w:t>
+      </w:r>
       <w:proofErr w:type="spellEnd"/>
-      <w:ins w:id="65" w:author="Bonnie Jonkman" w:date="2016-02-10T12:30:00Z">
-        <w:r>
-          <w:t>.</w:t>
-        </w:r>
-      </w:ins>
+      <w:r>
+        <w:t xml:space="preserve"> interface, you will need to ensure that the stack reserve size is small enough to accommodate the number of threads being used</w:t>
+      </w:r>
+      <w:r>
+        <w:t xml:space="preserve"> in </w:t>
+      </w:r>
+      <w:proofErr w:type="spellStart"/>
+      <w:r>
+        <w:t>OrcaFlex</w:t>
+      </w:r>
+      <w:proofErr w:type="spellEnd"/>
+      <w:r>
+        <w:t>.</w:t>
+      </w:r>
     </w:p>
     <w:p>
       <w:pPr>
@@ -14009,7 +13832,13 @@
         </w:tabs>
       </w:pPr>
       <w:r>
-        <w:t>Also on some large models (e.g., OC4 Jacket), we can exceed the 2-GB Windows memory limit for 32-bit processes. We can extend this limit when running the application on 64-bit computers by adding the option to Enable Large Addresses.</w:t>
+        <w:t xml:space="preserve">Also on some large models (e.g., OC4 Jacket), we can exceed the 2-GB Windows memory limit for 32-bit processes. We can extend this limit when running the application on 64-bit </w:t>
+      </w:r>
+      <w:r>
+        <w:t xml:space="preserve">architectures </w:t>
+      </w:r>
+      <w:r>
+        <w:t>by adding the option to Enable Large Addresses.</w:t>
       </w:r>
       <w:r>
         <w:br/>
@@ -14176,138 +14005,10 @@
           <w:noProof/>
         </w:rPr>
         <w:drawing>
-          <wp:inline distT="0" distB="0" distL="0" distR="0" wp14:anchorId="1688A869" wp14:editId="13B17BD2">
+          <wp:inline distT="0" distB="0" distL="0" distR="0" wp14:anchorId="34551FDE" wp14:editId="40B4549A">
             <wp:extent cx="5943600" cy="4284980"/>
             <wp:effectExtent l="0" t="0" r="0" b="1270"/>
             <wp:docPr id="7" name="Picture 7"/>
-            <wp:cNvGraphicFramePr>
-              <a:graphicFrameLocks xmlns:a="http://schemas.openxmlformats.org/drawingml/2006/main" noChangeAspect="1"/>
-            </wp:cNvGraphicFramePr>
-            <a:graphic xmlns:a="http://schemas.openxmlformats.org/drawingml/2006/main">
-              <a:graphicData uri="http://schemas.openxmlformats.org/drawingml/2006/picture">
-                <pic:pic xmlns:pic="http://schemas.openxmlformats.org/drawingml/2006/picture">
-                  <pic:nvPicPr>
-                    <pic:cNvPr id="0" name=""/>
-                    <pic:cNvPicPr/>
-                  </pic:nvPicPr>
-                  <pic:blipFill>
-                    <a:blip r:embed="rId23"/>
-                    <a:stretch>
-                      <a:fillRect/>
-                    </a:stretch>
-                  </pic:blipFill>
-                  <pic:spPr>
-                    <a:xfrm>
-                      <a:off x="0" y="0"/>
-                      <a:ext cx="5943600" cy="4284980"/>
-                    </a:xfrm>
-                    <a:prstGeom prst="rect">
-                      <a:avLst/>
-                    </a:prstGeom>
-                  </pic:spPr>
-                </pic:pic>
-              </a:graphicData>
-            </a:graphic>
-          </wp:inline>
-        </w:drawing>
-      </w:r>
-    </w:p>
-    <w:p>
-      <w:pPr>
-        <w:pStyle w:val="Caption"/>
-        <w:ind w:left="360"/>
-        <w:jc w:val="center"/>
-      </w:pPr>
-      <w:bookmarkStart w:id="66" w:name="_Ref415559437"/>
-      <w:r>
-        <w:t xml:space="preserve">Figure </w:t>
-      </w:r>
-      <w:fldSimple w:instr=" SEQ Figure \* ARABIC ">
-        <w:r>
-          <w:rPr>
-            <w:noProof/>
-          </w:rPr>
-          <w:t>6</w:t>
-        </w:r>
-      </w:fldSimple>
-      <w:bookmarkEnd w:id="66"/>
-      <w:r>
-        <w:t>: Adding preprocessor definitions</w:t>
-      </w:r>
-      <w:r>
-        <w:rPr>
-          <w:noProof/>
-        </w:rPr>
-        <w:t xml:space="preserve"> to a Visual Studio project</w:t>
-      </w:r>
-    </w:p>
-    <w:p>
-      <w:pPr>
-        <w:pStyle w:val="ListParagraph"/>
-        <w:numPr>
-          <w:ilvl w:val="0"/>
-          <w:numId w:val="2"/>
-        </w:numPr>
-      </w:pPr>
-      <w:r>
-        <w:lastRenderedPageBreak/>
-        <w:t>Some of the Third Party code</w:t>
-      </w:r>
-      <w:r>
-        <w:t xml:space="preserve"> </w:t>
-      </w:r>
-      <w:r>
-        <w:t>we use also require</w:t>
-      </w:r>
-      <w:r>
-        <w:t>s</w:t>
-      </w:r>
-      <w:r>
-        <w:t xml:space="preserve"> set</w:t>
-      </w:r>
-      <w:r>
-        <w:t>ting</w:t>
-      </w:r>
-      <w:r>
-        <w:t xml:space="preserve"> the default Real and Double KINDs to 8 and 16 bytes, respectively. (Default REAL must be the same as </w:t>
-      </w:r>
-      <w:proofErr w:type="spellStart"/>
-      <w:r>
-        <w:t>ReKi</w:t>
-      </w:r>
-      <w:proofErr w:type="spellEnd"/>
-      <w:r>
-        <w:t xml:space="preserve"> and Default </w:t>
-      </w:r>
-      <w:r>
-        <w:t xml:space="preserve">DOUBLE </w:t>
-      </w:r>
-      <w:r>
-        <w:t xml:space="preserve">must be the same as </w:t>
-      </w:r>
-      <w:proofErr w:type="spellStart"/>
-      <w:r>
-        <w:t>DbKi</w:t>
-      </w:r>
-      <w:proofErr w:type="spellEnd"/>
-      <w:r>
-        <w:t>.)</w:t>
-      </w:r>
-    </w:p>
-    <w:p>
-      <w:pPr>
-        <w:pStyle w:val="ListParagraph"/>
-        <w:keepNext/>
-      </w:pPr>
-      <w:r>
-        <w:rPr>
-          <w:noProof/>
-        </w:rPr>
-        <w:drawing>
-          <wp:inline distT="0" distB="0" distL="0" distR="0" wp14:anchorId="1AE7D932" wp14:editId="4B840597">
-            <wp:extent cx="5943600" cy="3741420"/>
-            <wp:effectExtent l="0" t="0" r="0" b="0"/>
-            <wp:docPr id="2" name="Picture 2"/>
             <wp:cNvGraphicFramePr>
               <a:graphicFrameLocks xmlns:a="http://schemas.openxmlformats.org/drawingml/2006/main" noChangeAspect="1"/>
             </wp:cNvGraphicFramePr>
@@ -14327,7 +14028,7 @@
                   <pic:spPr>
                     <a:xfrm>
                       <a:off x="0" y="0"/>
-                      <a:ext cx="5943600" cy="3741420"/>
+                      <a:ext cx="5943600" cy="4284980"/>
                     </a:xfrm>
                     <a:prstGeom prst="rect">
                       <a:avLst/>
@@ -14346,181 +14047,109 @@
         <w:ind w:left="360"/>
         <w:jc w:val="center"/>
       </w:pPr>
+      <w:bookmarkStart w:id="9" w:name="_Ref415559437"/>
       <w:r>
         <w:t xml:space="preserve">Figure </w:t>
       </w:r>
-      <w:fldSimple w:instr=" SEQ Figure \* ARABIC ">
-        <w:r>
-          <w:rPr>
-            <w:noProof/>
-          </w:rPr>
-          <w:t>7</w:t>
-        </w:r>
-      </w:fldSimple>
-      <w:r>
-        <w:t>: Changing default real and double sizes in Visual Studio</w:t>
+      <w:r>
+        <w:fldChar w:fldCharType="begin"/>
+      </w:r>
+      <w:r>
+        <w:instrText xml:space="preserve"> SEQ Figure \* ARABIC </w:instrText>
+      </w:r>
+      <w:r>
+        <w:fldChar w:fldCharType="separate"/>
+      </w:r>
+      <w:r>
+        <w:rPr>
+          <w:noProof/>
+        </w:rPr>
+        <w:t>6</w:t>
+      </w:r>
+      <w:r>
+        <w:rPr>
+          <w:noProof/>
+        </w:rPr>
+        <w:fldChar w:fldCharType="end"/>
+      </w:r>
+      <w:bookmarkEnd w:id="9"/>
+      <w:r>
+        <w:t>: Adding preprocessor definitions</w:t>
+      </w:r>
+      <w:r>
+        <w:rPr>
+          <w:noProof/>
+        </w:rPr>
+        <w:t xml:space="preserve"> to a Visual Studio project</w:t>
       </w:r>
     </w:p>
     <w:p>
       <w:pPr>
-        <w:pStyle w:val="Heading2"/>
+        <w:pStyle w:val="ListParagraph"/>
+        <w:numPr>
+          <w:ilvl w:val="0"/>
+          <w:numId w:val="2"/>
+        </w:numPr>
       </w:pPr>
-      <w:bookmarkStart w:id="67" w:name="_Ref429642812"/>
-      <w:r>
-        <w:t>LAPACK Libraries</w:t>
-      </w:r>
-      <w:bookmarkEnd w:id="67"/>
-    </w:p>
-    <w:p>
-      <w:r>
-        <w:t>FAST v8 uses some LAPACK routines (</w:t>
-      </w:r>
-      <w:hyperlink r:id="rId25" w:history="1">
-        <w:r>
-          <w:rPr>
-            <w:rStyle w:val="Hyperlink"/>
-          </w:rPr>
-          <w:t>http://www.netlib.org/lapack/index.html</w:t>
-        </w:r>
-      </w:hyperlink>
-      <w:r>
-        <w:t>). We have made the decision to link with prebuilt libraries, which should include highly optimized versions of the Basic Linear Algebra Subprograms (BLAS).</w:t>
-      </w:r>
-    </w:p>
-    <w:p>
-      <w:r>
-        <w:t>These prebuilt libraries typically come installed on Linux and Mac operating systems. Use linking options –</w:t>
+      <w:r>
+        <w:lastRenderedPageBreak/>
+        <w:t>Some of the Third Party code</w:t>
+      </w:r>
+      <w:r>
+        <w:t xml:space="preserve"> </w:t>
+      </w:r>
+      <w:r>
+        <w:t>we use also require</w:t>
+      </w:r>
+      <w:r>
+        <w:t>s</w:t>
+      </w:r>
+      <w:r>
+        <w:t xml:space="preserve"> set</w:t>
+      </w:r>
+      <w:r>
+        <w:t>ting</w:t>
+      </w:r>
+      <w:r>
+        <w:t xml:space="preserve"> the default Real and Double KINDs to 8 and 16 bytes, respectively. (Default REAL must be the same as </w:t>
       </w:r>
       <w:proofErr w:type="spellStart"/>
       <w:r>
-        <w:t>llapack</w:t>
+        <w:t>ReKi</w:t>
       </w:r>
       <w:proofErr w:type="spellEnd"/>
       <w:r>
-        <w:t xml:space="preserve"> and –</w:t>
+        <w:t xml:space="preserve"> and Default </w:t>
+      </w:r>
+      <w:r>
+        <w:t xml:space="preserve">DOUBLE </w:t>
+      </w:r>
+      <w:r>
+        <w:t xml:space="preserve">must be the same as </w:t>
       </w:r>
       <w:proofErr w:type="spellStart"/>
       <w:r>
-        <w:t>lblas</w:t>
+        <w:t>DbKi</w:t>
       </w:r>
       <w:proofErr w:type="spellEnd"/>
       <w:r>
-        <w:t xml:space="preserve"> for gfortran. </w:t>
-      </w:r>
-    </w:p>
-    <w:p>
-      <w:r>
-        <w:t xml:space="preserve">If you are using the Intel compiler, you can use the Intel® Math Kernel Library. To activate MKL, you will need to set </w:t>
-      </w:r>
-      <w:r>
-        <w:rPr>
-          <w:i/>
-        </w:rPr>
-        <w:t>Project</w:t>
-      </w:r>
-      <w:r>
-        <w:t xml:space="preserve"> -&gt; {project name} </w:t>
-      </w:r>
-      <w:r>
-        <w:rPr>
-          <w:i/>
-        </w:rPr>
-        <w:t>Properties</w:t>
-      </w:r>
-      <w:r>
-        <w:t xml:space="preserve"> -&gt; </w:t>
-      </w:r>
-      <w:r>
-        <w:rPr>
-          <w:i/>
-        </w:rPr>
-        <w:t>Configuration</w:t>
-      </w:r>
-      <w:r>
-        <w:t xml:space="preserve"> </w:t>
-      </w:r>
-      <w:r>
-        <w:rPr>
-          <w:i/>
-        </w:rPr>
-        <w:t>Properties</w:t>
-      </w:r>
-      <w:r>
-        <w:t xml:space="preserve"> -&gt; </w:t>
-      </w:r>
-      <w:r>
-        <w:rPr>
-          <w:i/>
-        </w:rPr>
-        <w:t>Fortran</w:t>
-      </w:r>
-      <w:r>
-        <w:t xml:space="preserve"> -&gt; </w:t>
-      </w:r>
-      <w:r>
-        <w:rPr>
-          <w:i/>
-        </w:rPr>
-        <w:t>Libraries</w:t>
-      </w:r>
-      <w:r>
-        <w:t xml:space="preserve"> -&gt; </w:t>
-      </w:r>
-      <w:r>
-        <w:rPr>
-          <w:i/>
-        </w:rPr>
-        <w:t>Use Intel Math Kernel Library</w:t>
-      </w:r>
-      <w:r>
-        <w:t xml:space="preserve"> to </w:t>
-      </w:r>
-      <w:r>
-        <w:rPr>
-          <w:b/>
-        </w:rPr>
-        <w:t>Sequential (/</w:t>
-      </w:r>
-      <w:proofErr w:type="spellStart"/>
-      <w:r>
-        <w:rPr>
-          <w:b/>
-        </w:rPr>
-        <w:t>Qmkl</w:t>
-      </w:r>
-      <w:proofErr w:type="gramStart"/>
-      <w:r>
-        <w:rPr>
-          <w:b/>
-        </w:rPr>
-        <w:t>:sequential</w:t>
-      </w:r>
-      <w:proofErr w:type="spellEnd"/>
-      <w:proofErr w:type="gramEnd"/>
-      <w:r>
-        <w:rPr>
-          <w:b/>
-        </w:rPr>
-        <w:t>)</w:t>
-      </w:r>
-      <w:r>
-        <w:t>.</w:t>
+        <w:t>.)</w:t>
       </w:r>
     </w:p>
     <w:p>
       <w:pPr>
+        <w:pStyle w:val="ListParagraph"/>
         <w:keepNext/>
       </w:pPr>
       <w:r>
         <w:rPr>
           <w:noProof/>
         </w:rPr>
-        <w:lastRenderedPageBreak/>
         <w:drawing>
-          <wp:inline distT="0" distB="0" distL="0" distR="0" wp14:anchorId="22D75510" wp14:editId="39E70D2C">
+          <wp:inline distT="0" distB="0" distL="0" distR="0" wp14:anchorId="611E6053" wp14:editId="65623BD3">
             <wp:extent cx="5943600" cy="3741420"/>
             <wp:effectExtent l="0" t="0" r="0" b="0"/>
-            <wp:docPr id="10" name="Picture 10"/>
+            <wp:docPr id="2" name="Picture 2"/>
             <wp:cNvGraphicFramePr>
               <a:graphicFrameLocks xmlns:a="http://schemas.openxmlformats.org/drawingml/2006/main" noChangeAspect="1"/>
             </wp:cNvGraphicFramePr>
@@ -14532,7 +14161,7 @@
                     <pic:cNvPicPr/>
                   </pic:nvPicPr>
                   <pic:blipFill>
-                    <a:blip r:embed="rId26"/>
+                    <a:blip r:embed="rId25"/>
                     <a:stretch>
                       <a:fillRect/>
                     </a:stretch>
@@ -14556,20 +14185,259 @@
     <w:p>
       <w:pPr>
         <w:pStyle w:val="Caption"/>
+        <w:ind w:left="360"/>
+        <w:jc w:val="center"/>
+      </w:pPr>
+      <w:r>
+        <w:t xml:space="preserve">Figure </w:t>
+      </w:r>
+      <w:r>
+        <w:fldChar w:fldCharType="begin"/>
+      </w:r>
+      <w:r>
+        <w:instrText xml:space="preserve"> SEQ Figure \* ARABIC </w:instrText>
+      </w:r>
+      <w:r>
+        <w:fldChar w:fldCharType="separate"/>
+      </w:r>
+      <w:r>
+        <w:rPr>
+          <w:noProof/>
+        </w:rPr>
+        <w:t>7</w:t>
+      </w:r>
+      <w:r>
+        <w:rPr>
+          <w:noProof/>
+        </w:rPr>
+        <w:fldChar w:fldCharType="end"/>
+      </w:r>
+      <w:r>
+        <w:t>: Changing default real and double sizes in Visual Studio</w:t>
+      </w:r>
+    </w:p>
+    <w:p>
+      <w:pPr>
+        <w:pStyle w:val="Heading2"/>
+      </w:pPr>
+      <w:bookmarkStart w:id="10" w:name="_Ref429642812"/>
+      <w:r>
+        <w:t>LAPACK Libraries</w:t>
+      </w:r>
+      <w:bookmarkEnd w:id="10"/>
+    </w:p>
+    <w:p>
+      <w:r>
+        <w:t>FAST v8 uses some LAPACK routines (</w:t>
+      </w:r>
+      <w:hyperlink r:id="rId26" w:history="1">
+        <w:r>
+          <w:rPr>
+            <w:rStyle w:val="Hyperlink"/>
+          </w:rPr>
+          <w:t>http://www.netlib.org/lapack/index.html</w:t>
+        </w:r>
+      </w:hyperlink>
+      <w:r>
+        <w:t>). We have made the decision to link with prebuilt libraries, which should include highly optimized versions of the Basic Linear Algebra Subprograms (BLAS).</w:t>
+      </w:r>
+    </w:p>
+    <w:p>
+      <w:r>
+        <w:t>These prebuilt libraries typically come installed on Linux and Mac operating systems. Use linking options –</w:t>
+      </w:r>
+      <w:proofErr w:type="spellStart"/>
+      <w:r>
+        <w:t>llapack</w:t>
+      </w:r>
+      <w:proofErr w:type="spellEnd"/>
+      <w:r>
+        <w:t xml:space="preserve"> and –</w:t>
+      </w:r>
+      <w:proofErr w:type="spellStart"/>
+      <w:r>
+        <w:t>lblas</w:t>
+      </w:r>
+      <w:proofErr w:type="spellEnd"/>
+      <w:r>
+        <w:t xml:space="preserve"> for gfortran. </w:t>
+      </w:r>
+    </w:p>
+    <w:p>
+      <w:r>
+        <w:t xml:space="preserve">If you are using the Intel compiler, you can use the Intel® Math Kernel Library. To activate MKL, you will need to set </w:t>
+      </w:r>
+      <w:r>
+        <w:rPr>
+          <w:i/>
+        </w:rPr>
+        <w:t>Project</w:t>
+      </w:r>
+      <w:r>
+        <w:t xml:space="preserve"> -&gt; {project name} </w:t>
+      </w:r>
+      <w:r>
+        <w:rPr>
+          <w:i/>
+        </w:rPr>
+        <w:t>Properties</w:t>
+      </w:r>
+      <w:r>
+        <w:t xml:space="preserve"> -&gt; </w:t>
+      </w:r>
+      <w:r>
+        <w:rPr>
+          <w:i/>
+        </w:rPr>
+        <w:t>Configuration</w:t>
+      </w:r>
+      <w:r>
+        <w:t xml:space="preserve"> </w:t>
+      </w:r>
+      <w:r>
+        <w:rPr>
+          <w:i/>
+        </w:rPr>
+        <w:t>Properties</w:t>
+      </w:r>
+      <w:r>
+        <w:t xml:space="preserve"> -&gt; </w:t>
+      </w:r>
+      <w:r>
+        <w:rPr>
+          <w:i/>
+        </w:rPr>
+        <w:t>Fortran</w:t>
+      </w:r>
+      <w:r>
+        <w:t xml:space="preserve"> -&gt; </w:t>
+      </w:r>
+      <w:r>
+        <w:rPr>
+          <w:i/>
+        </w:rPr>
+        <w:t>Libraries</w:t>
+      </w:r>
+      <w:r>
+        <w:t xml:space="preserve"> -&gt; </w:t>
+      </w:r>
+      <w:r>
+        <w:rPr>
+          <w:i/>
+        </w:rPr>
+        <w:t>Use Intel Math Kernel Library</w:t>
+      </w:r>
+      <w:r>
+        <w:t xml:space="preserve"> to </w:t>
+      </w:r>
+      <w:r>
+        <w:rPr>
+          <w:b/>
+        </w:rPr>
+        <w:t>Sequential (/</w:t>
+      </w:r>
+      <w:proofErr w:type="spellStart"/>
+      <w:r>
+        <w:rPr>
+          <w:b/>
+        </w:rPr>
+        <w:t>Qmkl</w:t>
+      </w:r>
+      <w:proofErr w:type="gramStart"/>
+      <w:r>
+        <w:rPr>
+          <w:b/>
+        </w:rPr>
+        <w:t>:sequential</w:t>
+      </w:r>
+      <w:proofErr w:type="spellEnd"/>
+      <w:proofErr w:type="gramEnd"/>
+      <w:r>
+        <w:rPr>
+          <w:b/>
+        </w:rPr>
+        <w:t>)</w:t>
+      </w:r>
+      <w:r>
+        <w:t>.</w:t>
+      </w:r>
+    </w:p>
+    <w:p>
+      <w:pPr>
+        <w:keepNext/>
+      </w:pPr>
+      <w:r>
+        <w:rPr>
+          <w:noProof/>
+        </w:rPr>
+        <w:lastRenderedPageBreak/>
+        <w:drawing>
+          <wp:inline distT="0" distB="0" distL="0" distR="0" wp14:anchorId="049DE82B" wp14:editId="38E07D48">
+            <wp:extent cx="5943600" cy="3741420"/>
+            <wp:effectExtent l="0" t="0" r="0" b="0"/>
+            <wp:docPr id="10" name="Picture 10"/>
+            <wp:cNvGraphicFramePr>
+              <a:graphicFrameLocks xmlns:a="http://schemas.openxmlformats.org/drawingml/2006/main" noChangeAspect="1"/>
+            </wp:cNvGraphicFramePr>
+            <a:graphic xmlns:a="http://schemas.openxmlformats.org/drawingml/2006/main">
+              <a:graphicData uri="http://schemas.openxmlformats.org/drawingml/2006/picture">
+                <pic:pic xmlns:pic="http://schemas.openxmlformats.org/drawingml/2006/picture">
+                  <pic:nvPicPr>
+                    <pic:cNvPr id="0" name=""/>
+                    <pic:cNvPicPr/>
+                  </pic:nvPicPr>
+                  <pic:blipFill>
+                    <a:blip r:embed="rId27"/>
+                    <a:stretch>
+                      <a:fillRect/>
+                    </a:stretch>
+                  </pic:blipFill>
+                  <pic:spPr>
+                    <a:xfrm>
+                      <a:off x="0" y="0"/>
+                      <a:ext cx="5943600" cy="3741420"/>
+                    </a:xfrm>
+                    <a:prstGeom prst="rect">
+                      <a:avLst/>
+                    </a:prstGeom>
+                  </pic:spPr>
+                </pic:pic>
+              </a:graphicData>
+            </a:graphic>
+          </wp:inline>
+        </w:drawing>
+      </w:r>
+    </w:p>
+    <w:p>
+      <w:pPr>
+        <w:pStyle w:val="Caption"/>
         <w:jc w:val="center"/>
       </w:pPr>
       <w:proofErr w:type="gramStart"/>
       <w:r>
         <w:t xml:space="preserve">Figure </w:t>
       </w:r>
-      <w:fldSimple w:instr=" SEQ Figure \* ARABIC ">
-        <w:r>
-          <w:rPr>
-            <w:noProof/>
-          </w:rPr>
-          <w:t>8</w:t>
-        </w:r>
-      </w:fldSimple>
+      <w:r>
+        <w:fldChar w:fldCharType="begin"/>
+      </w:r>
+      <w:r>
+        <w:instrText xml:space="preserve"> SEQ Figure \* ARABIC </w:instrText>
+      </w:r>
+      <w:r>
+        <w:fldChar w:fldCharType="separate"/>
+      </w:r>
+      <w:r>
+        <w:rPr>
+          <w:noProof/>
+        </w:rPr>
+        <w:t>8</w:t>
+      </w:r>
+      <w:r>
+        <w:rPr>
+          <w:noProof/>
+        </w:rPr>
+        <w:fldChar w:fldCharType="end"/>
+      </w:r>
       <w:r>
         <w:t>.</w:t>
       </w:r>
@@ -14587,7 +14455,7 @@
       <w:r>
         <w:t xml:space="preserve">If you have an older version of the Intel compiler, you may not have access to MKL. In that case, please see the instructions at this web site: </w:t>
       </w:r>
-      <w:hyperlink r:id="rId27" w:history="1">
+      <w:hyperlink r:id="rId28" w:history="1">
         <w:r>
           <w:rPr>
             <w:rStyle w:val="Hyperlink"/>
@@ -14662,7 +14530,7 @@
     <w:p>
       <w:pPr>
         <w:sectPr>
-          <w:footerReference w:type="default" r:id="rId28"/>
+          <w:footerReference w:type="default" r:id="rId29"/>
           <w:footnotePr>
             <w:numFmt w:val="chicago"/>
           </w:footnotePr>
@@ -14679,21 +14547,34 @@
         <w:keepNext/>
         <w:jc w:val="center"/>
       </w:pPr>
-      <w:bookmarkStart w:id="68" w:name="_Ref391903082"/>
-      <w:bookmarkStart w:id="69" w:name="_Ref391903078"/>
+      <w:bookmarkStart w:id="11" w:name="_Ref391903082"/>
+      <w:bookmarkStart w:id="12" w:name="_Ref391903078"/>
       <w:r>
         <w:lastRenderedPageBreak/>
         <w:t xml:space="preserve">Table </w:t>
       </w:r>
-      <w:fldSimple w:instr=" SEQ Table \* ARABIC ">
-        <w:r>
-          <w:rPr>
-            <w:noProof/>
-          </w:rPr>
-          <w:t>1</w:t>
-        </w:r>
-      </w:fldSimple>
-      <w:bookmarkEnd w:id="68"/>
+      <w:r>
+        <w:fldChar w:fldCharType="begin"/>
+      </w:r>
+      <w:r>
+        <w:instrText xml:space="preserve"> SEQ Table \* ARABIC </w:instrText>
+      </w:r>
+      <w:r>
+        <w:fldChar w:fldCharType="separate"/>
+      </w:r>
+      <w:r>
+        <w:rPr>
+          <w:noProof/>
+        </w:rPr>
+        <w:t>1</w:t>
+      </w:r>
+      <w:r>
+        <w:rPr>
+          <w:noProof/>
+        </w:rPr>
+        <w:fldChar w:fldCharType="end"/>
+      </w:r>
+      <w:bookmarkEnd w:id="11"/>
       <w:r>
         <w:t xml:space="preserve">: </w:t>
       </w:r>
@@ -14705,7 +14586,7 @@
       <w:r>
         <w:t xml:space="preserve"> Compiling Options</w:t>
       </w:r>
-      <w:bookmarkEnd w:id="69"/>
+      <w:bookmarkEnd w:id="12"/>
     </w:p>
     <w:tbl>
       <w:tblPr>
@@ -18478,8 +18359,8 @@
       <w:pPr>
         <w:pStyle w:val="Heading1"/>
       </w:pPr>
-      <w:bookmarkStart w:id="70" w:name="_Ref391976211"/>
-      <w:bookmarkStart w:id="71" w:name="_Ref431819422"/>
+      <w:bookmarkStart w:id="13" w:name="_Ref391976211"/>
+      <w:bookmarkStart w:id="14" w:name="_Ref431819422"/>
       <w:r>
         <w:lastRenderedPageBreak/>
         <w:t xml:space="preserve">Compiling </w:t>
@@ -18493,11 +18374,11 @@
       <w:r>
         <w:t xml:space="preserve">Mac </w:t>
       </w:r>
-      <w:bookmarkEnd w:id="70"/>
+      <w:bookmarkEnd w:id="13"/>
       <w:r>
         <w:t>OS</w:t>
       </w:r>
-      <w:bookmarkEnd w:id="71"/>
+      <w:bookmarkEnd w:id="14"/>
     </w:p>
     <w:p>
       <w:r>
@@ -18624,7 +18505,7 @@
       <w:r>
         <w:t xml:space="preserve">are available on the MAP++ web site: </w:t>
       </w:r>
-      <w:hyperlink r:id="rId29" w:history="1">
+      <w:hyperlink r:id="rId30" w:history="1">
         <w:r>
           <w:rPr>
             <w:rStyle w:val="Hyperlink"/>
@@ -18665,31 +18546,19 @@
       </w:r>
       <w:proofErr w:type="spellEnd"/>
       <w:r>
-        <w:t xml:space="preserve"> folder. At this writing, the file is called “libmap-1.</w:t>
-      </w:r>
-      <w:r>
-        <w:t>1</w:t>
-      </w:r>
-      <w:r>
-        <w:t>0.</w:t>
-      </w:r>
-      <w:r>
-        <w:t>01</w:t>
+        <w:t xml:space="preserve"> folder. At this writing, the file is called “libmap-</w:t>
+      </w:r>
+      <w:r>
+        <w:t>1.20.10</w:t>
       </w:r>
       <w:r>
         <w:t xml:space="preserve">.so”. When finished, copy </w:t>
       </w:r>
       <w:r>
-        <w:t>libmap-1.</w:t>
-      </w:r>
-      <w:r>
-        <w:t>1</w:t>
-      </w:r>
-      <w:r>
-        <w:t>0.</w:t>
-      </w:r>
-      <w:r>
-        <w:t>01</w:t>
+        <w:t>libmap-</w:t>
+      </w:r>
+      <w:r>
+        <w:t>1.20.10</w:t>
       </w:r>
       <w:r>
         <w:t>.so</w:t>
@@ -18815,16 +18684,10 @@
       </w:r>
       <w:proofErr w:type="gramEnd"/>
       <w:r>
-        <w:t>/bin/libmap-1.</w:t>
-      </w:r>
-      <w:r>
-        <w:t>1</w:t>
-      </w:r>
-      <w:r>
-        <w:t>0.</w:t>
-      </w:r>
-      <w:r>
-        <w:t>01</w:t>
+        <w:t>/bin/libmap-</w:t>
+      </w:r>
+      <w:r>
+        <w:t>1.20.10</w:t>
       </w:r>
       <w:r>
         <w:t xml:space="preserve">.so. If this MAP++ library file has </w:t>
@@ -19086,33 +18949,17 @@
     </w:p>
     <w:p>
       <w:pPr>
-        <w:rPr>
-          <w:del w:id="72" w:author="Bonnie Jonkman" w:date="2016-02-23T20:04:00Z"/>
-          <w:i/>
-        </w:rPr>
+        <w:pStyle w:val="Heading1"/>
       </w:pPr>
-      <w:del w:id="73" w:author="Bonnie Jonkman" w:date="2016-02-23T20:04:00Z">
-        <w:r>
-          <w:rPr>
-            <w:i/>
-          </w:rPr>
-          <w:delText>Also note that at this time, DISCON.f90 does not compile on Mac OS X with gcc version 5.2.0 (MacPorts gcc5 5.2.0_0)</w:delText>
-        </w:r>
-      </w:del>
+      <w:r>
+        <w:t>Feedback</w:t>
+      </w:r>
     </w:p>
     <w:p>
-      <w:pPr>
-        <w:pStyle w:val="Heading1"/>
-      </w:pPr>
-      <w:r>
-        <w:t>Feedback</w:t>
-      </w:r>
-    </w:p>
-    <w:p>
       <w:r>
         <w:t xml:space="preserve">If you have questions or suggestions for improvements, please use our forums: </w:t>
       </w:r>
-      <w:hyperlink r:id="rId30" w:history="1">
+      <w:hyperlink r:id="rId31" w:history="1">
         <w:r>
           <w:rPr>
             <w:rStyle w:val="Hyperlink"/>
@@ -19196,7 +19043,7 @@
           <w:rPr>
             <w:noProof/>
           </w:rPr>
-          <w:t>1</w:t>
+          <w:t>2</w:t>
         </w:r>
         <w:r>
           <w:rPr>
@@ -20746,6 +20593,74 @@
       <w:spacing w:after="0" w:line="240" w:lineRule="auto"/>
     </w:pPr>
   </w:style>
+  <w:style w:type="character" w:styleId="CommentReference">
+    <w:name w:val="annotation reference"/>
+    <w:basedOn w:val="DefaultParagraphFont"/>
+    <w:uiPriority w:val="99"/>
+    <w:semiHidden/>
+    <w:unhideWhenUsed/>
+    <w:rsid w:val="007B23C6"/>
+    <w:rPr>
+      <w:sz w:val="16"/>
+      <w:szCs w:val="16"/>
+    </w:rPr>
+  </w:style>
+  <w:style w:type="paragraph" w:styleId="CommentText">
+    <w:name w:val="annotation text"/>
+    <w:basedOn w:val="Normal"/>
+    <w:link w:val="CommentTextChar"/>
+    <w:uiPriority w:val="99"/>
+    <w:semiHidden/>
+    <w:unhideWhenUsed/>
+    <w:rsid w:val="007B23C6"/>
+    <w:pPr>
+      <w:spacing w:line="240" w:lineRule="auto"/>
+    </w:pPr>
+    <w:rPr>
+      <w:sz w:val="20"/>
+      <w:szCs w:val="20"/>
+    </w:rPr>
+  </w:style>
+  <w:style w:type="character" w:customStyle="1" w:styleId="CommentTextChar">
+    <w:name w:val="Comment Text Char"/>
+    <w:basedOn w:val="DefaultParagraphFont"/>
+    <w:link w:val="CommentText"/>
+    <w:uiPriority w:val="99"/>
+    <w:semiHidden/>
+    <w:rsid w:val="007B23C6"/>
+    <w:rPr>
+      <w:sz w:val="20"/>
+      <w:szCs w:val="20"/>
+    </w:rPr>
+  </w:style>
+  <w:style w:type="paragraph" w:styleId="CommentSubject">
+    <w:name w:val="annotation subject"/>
+    <w:basedOn w:val="CommentText"/>
+    <w:next w:val="CommentText"/>
+    <w:link w:val="CommentSubjectChar"/>
+    <w:uiPriority w:val="99"/>
+    <w:semiHidden/>
+    <w:unhideWhenUsed/>
+    <w:rsid w:val="007B23C6"/>
+    <w:rPr>
+      <w:b/>
+      <w:bCs/>
+    </w:rPr>
+  </w:style>
+  <w:style w:type="character" w:customStyle="1" w:styleId="CommentSubjectChar">
+    <w:name w:val="Comment Subject Char"/>
+    <w:basedOn w:val="CommentTextChar"/>
+    <w:link w:val="CommentSubject"/>
+    <w:uiPriority w:val="99"/>
+    <w:semiHidden/>
+    <w:rsid w:val="007B23C6"/>
+    <w:rPr>
+      <w:b/>
+      <w:bCs/>
+      <w:sz w:val="20"/>
+      <w:szCs w:val="20"/>
+    </w:rPr>
+  </w:style>
 </w:styles>
 </file>
 
@@ -21422,6 +21337,74 @@
       <w:spacing w:after="0" w:line="240" w:lineRule="auto"/>
     </w:pPr>
   </w:style>
+  <w:style w:type="character" w:styleId="CommentReference">
+    <w:name w:val="annotation reference"/>
+    <w:basedOn w:val="DefaultParagraphFont"/>
+    <w:uiPriority w:val="99"/>
+    <w:semiHidden/>
+    <w:unhideWhenUsed/>
+    <w:rsid w:val="007B23C6"/>
+    <w:rPr>
+      <w:sz w:val="16"/>
+      <w:szCs w:val="16"/>
+    </w:rPr>
+  </w:style>
+  <w:style w:type="paragraph" w:styleId="CommentText">
+    <w:name w:val="annotation text"/>
+    <w:basedOn w:val="Normal"/>
+    <w:link w:val="CommentTextChar"/>
+    <w:uiPriority w:val="99"/>
+    <w:semiHidden/>
+    <w:unhideWhenUsed/>
+    <w:rsid w:val="007B23C6"/>
+    <w:pPr>
+      <w:spacing w:line="240" w:lineRule="auto"/>
+    </w:pPr>
+    <w:rPr>
+      <w:sz w:val="20"/>
+      <w:szCs w:val="20"/>
+    </w:rPr>
+  </w:style>
+  <w:style w:type="character" w:customStyle="1" w:styleId="CommentTextChar">
+    <w:name w:val="Comment Text Char"/>
+    <w:basedOn w:val="DefaultParagraphFont"/>
+    <w:link w:val="CommentText"/>
+    <w:uiPriority w:val="99"/>
+    <w:semiHidden/>
+    <w:rsid w:val="007B23C6"/>
+    <w:rPr>
+      <w:sz w:val="20"/>
+      <w:szCs w:val="20"/>
+    </w:rPr>
+  </w:style>
+  <w:style w:type="paragraph" w:styleId="CommentSubject">
+    <w:name w:val="annotation subject"/>
+    <w:basedOn w:val="CommentText"/>
+    <w:next w:val="CommentText"/>
+    <w:link w:val="CommentSubjectChar"/>
+    <w:uiPriority w:val="99"/>
+    <w:semiHidden/>
+    <w:unhideWhenUsed/>
+    <w:rsid w:val="007B23C6"/>
+    <w:rPr>
+      <w:b/>
+      <w:bCs/>
+    </w:rPr>
+  </w:style>
+  <w:style w:type="character" w:customStyle="1" w:styleId="CommentSubjectChar">
+    <w:name w:val="Comment Subject Char"/>
+    <w:basedOn w:val="CommentTextChar"/>
+    <w:link w:val="CommentSubject"/>
+    <w:uiPriority w:val="99"/>
+    <w:semiHidden/>
+    <w:rsid w:val="007B23C6"/>
+    <w:rPr>
+      <w:b/>
+      <w:bCs/>
+      <w:sz w:val="20"/>
+      <w:szCs w:val="20"/>
+    </w:rPr>
+  </w:style>
 </w:styles>
 </file>
 
@@ -21715,7 +21698,7 @@
 </file>
 
 <file path=customXml/itemProps1.xml><?xml version="1.0" encoding="utf-8"?>
-<ds:datastoreItem xmlns:ds="http://schemas.openxmlformats.org/officeDocument/2006/customXml" ds:itemID="{84AD2255-F111-4F90-9F06-966A424BFE75}">
+<ds:datastoreItem xmlns:ds="http://schemas.openxmlformats.org/officeDocument/2006/customXml" ds:itemID="{8A09328F-26AC-47A7-ABBC-CF7B6B43F178}">
   <ds:schemaRefs>
     <ds:schemaRef ds:uri="http://schemas.openxmlformats.org/officeDocument/2006/bibliography"/>
   </ds:schemaRefs>

</xml_diff>